<commit_message>
Changement d'exportation du schéma de navigation, du MCD, du MLD et ajout dans la documentation
</commit_message>
<xml_diff>
--- a/Documentation/Multiplix.docx
+++ b/Documentation/Multiplix.docx
@@ -4137,53 +4137,6 @@
     </w:p>
     <w:p/>
     <w:p>
-      <w:bookmarkStart w:id="7" w:name="_GoBack"/>
-      <w:bookmarkEnd w:id="7"/>
-    </w:p>
-    <w:p/>
-    <w:p>
-      <w:pPr>
-        <w:pStyle w:val="Titre3"/>
-      </w:pPr>
-      <w:bookmarkStart w:id="8" w:name="_Toc33531898"/>
-      <w:r>
-        <w:t>MLD</w:t>
-      </w:r>
-      <w:bookmarkEnd w:id="8"/>
-    </w:p>
-    <w:p/>
-    <w:p/>
-    <w:p>
-      <w:pPr>
-        <w:pStyle w:val="Titre3"/>
-      </w:pPr>
-      <w:r>
-        <w:t>Schéma de navigation</w:t>
-      </w:r>
-    </w:p>
-    <w:p/>
-    <w:p/>
-    <w:p/>
-    <w:p>
-      <w:pPr>
-        <w:pStyle w:val="Titre3"/>
-      </w:pPr>
-      <w:proofErr w:type="spellStart"/>
-      <w:r>
-        <w:t>Zonning</w:t>
-      </w:r>
-      <w:proofErr w:type="spellEnd"/>
-    </w:p>
-    <w:p/>
-    <w:p>
-      <w:r>
-        <w:t xml:space="preserve">Page d’arrivée sur le site : </w:t>
-      </w:r>
-      <w:r>
-        <w:br/>
-      </w:r>
-    </w:p>
-    <w:p>
       <w:r>
         <w:rPr>
           <w:noProof/>
@@ -4191,9 +4144,9 @@
         </w:rPr>
         <w:drawing>
           <wp:inline distT="0" distB="0" distL="0" distR="0">
-            <wp:extent cx="5759450" cy="4001135"/>
+            <wp:extent cx="5759450" cy="1664335"/>
             <wp:effectExtent l="0" t="0" r="0" b="0"/>
-            <wp:docPr id="4" name="Image 4"/>
+            <wp:docPr id="10" name="Image 10"/>
             <wp:cNvGraphicFramePr>
               <a:graphicFrameLocks xmlns:a="http://schemas.openxmlformats.org/drawingml/2006/main" noChangeAspect="1"/>
             </wp:cNvGraphicFramePr>
@@ -4201,11 +4154,11 @@
               <a:graphicData uri="http://schemas.openxmlformats.org/drawingml/2006/picture">
                 <pic:pic xmlns:pic="http://schemas.openxmlformats.org/drawingml/2006/picture">
                   <pic:nvPicPr>
-                    <pic:cNvPr id="4" name=""/>
+                    <pic:cNvPr id="10" name="MCD.jpg"/>
                     <pic:cNvPicPr/>
                   </pic:nvPicPr>
                   <pic:blipFill>
-                    <a:blip r:embed="rId9">
+                    <a:blip r:embed="rId9" cstate="print">
                       <a:extLst>
                         <a:ext uri="{28A0092B-C50C-407E-A947-70E740481C1C}">
                           <a14:useLocalDpi xmlns:a14="http://schemas.microsoft.com/office/drawing/2010/main" val="0"/>
@@ -4219,7 +4172,7 @@
                   <pic:spPr>
                     <a:xfrm>
                       <a:off x="0" y="0"/>
-                      <a:ext cx="5759450" cy="4001135"/>
+                      <a:ext cx="5759450" cy="1664335"/>
                     </a:xfrm>
                     <a:prstGeom prst="rect">
                       <a:avLst/>
@@ -4233,27 +4186,29 @@
       </w:r>
     </w:p>
     <w:p/>
+    <w:p>
+      <w:pPr>
+        <w:pStyle w:val="Titre3"/>
+      </w:pPr>
+      <w:bookmarkStart w:id="7" w:name="_Toc33531898"/>
+      <w:r>
+        <w:t>MLD</w:t>
+      </w:r>
+      <w:bookmarkEnd w:id="7"/>
+    </w:p>
     <w:p/>
-    <w:p>
-      <w:r>
-        <w:t>Page d’inscription :</w:t>
-      </w:r>
-      <w:r>
-        <w:br/>
-      </w:r>
-    </w:p>
+    <w:p/>
     <w:p>
       <w:r>
         <w:rPr>
           <w:noProof/>
           <w:lang w:val="fr-CH" w:eastAsia="fr-CH"/>
         </w:rPr>
-        <w:lastRenderedPageBreak/>
         <w:drawing>
           <wp:inline distT="0" distB="0" distL="0" distR="0">
-            <wp:extent cx="5759450" cy="3996055"/>
-            <wp:effectExtent l="0" t="0" r="0" b="4445"/>
-            <wp:docPr id="5" name="Image 5"/>
+            <wp:extent cx="5667375" cy="2619375"/>
+            <wp:effectExtent l="0" t="0" r="9525" b="9525"/>
+            <wp:docPr id="8" name="Image 8"/>
             <wp:cNvGraphicFramePr>
               <a:graphicFrameLocks xmlns:a="http://schemas.openxmlformats.org/drawingml/2006/main" noChangeAspect="1"/>
             </wp:cNvGraphicFramePr>
@@ -4261,7 +4216,7 @@
               <a:graphicData uri="http://schemas.openxmlformats.org/drawingml/2006/picture">
                 <pic:pic xmlns:pic="http://schemas.openxmlformats.org/drawingml/2006/picture">
                   <pic:nvPicPr>
-                    <pic:cNvPr id="5" name=""/>
+                    <pic:cNvPr id="8" name=""/>
                     <pic:cNvPicPr/>
                   </pic:nvPicPr>
                   <pic:blipFill>
@@ -4279,7 +4234,7 @@
                   <pic:spPr>
                     <a:xfrm>
                       <a:off x="0" y="0"/>
-                      <a:ext cx="5759450" cy="3996055"/>
+                      <a:ext cx="5667375" cy="2619375"/>
                     </a:xfrm>
                     <a:prstGeom prst="rect">
                       <a:avLst/>
@@ -4292,28 +4247,35 @@
         </w:drawing>
       </w:r>
     </w:p>
+    <w:p>
+      <w:pPr>
+        <w:spacing w:after="160" w:line="259" w:lineRule="auto"/>
+      </w:pPr>
+      <w:r>
+        <w:br w:type="page"/>
+      </w:r>
+    </w:p>
+    <w:p>
+      <w:pPr>
+        <w:pStyle w:val="Titre3"/>
+      </w:pPr>
+      <w:r>
+        <w:lastRenderedPageBreak/>
+        <w:t>Schéma de navigation</w:t>
+      </w:r>
+    </w:p>
     <w:p/>
-    <w:p/>
-    <w:p>
-      <w:r>
-        <w:t>Page de connexion :</w:t>
-      </w:r>
-      <w:r>
-        <w:br/>
-      </w:r>
-    </w:p>
     <w:p>
       <w:r>
         <w:rPr>
           <w:noProof/>
           <w:lang w:val="fr-CH" w:eastAsia="fr-CH"/>
         </w:rPr>
-        <w:lastRenderedPageBreak/>
         <w:drawing>
           <wp:inline distT="0" distB="0" distL="0" distR="0">
-            <wp:extent cx="5759450" cy="3996055"/>
-            <wp:effectExtent l="0" t="0" r="0" b="4445"/>
-            <wp:docPr id="6" name="Image 6"/>
+            <wp:extent cx="5419725" cy="5200650"/>
+            <wp:effectExtent l="0" t="0" r="9525" b="0"/>
+            <wp:docPr id="9" name="Image 9"/>
             <wp:cNvGraphicFramePr>
               <a:graphicFrameLocks xmlns:a="http://schemas.openxmlformats.org/drawingml/2006/main" noChangeAspect="1"/>
             </wp:cNvGraphicFramePr>
@@ -4321,7 +4283,7 @@
               <a:graphicData uri="http://schemas.openxmlformats.org/drawingml/2006/picture">
                 <pic:pic xmlns:pic="http://schemas.openxmlformats.org/drawingml/2006/picture">
                   <pic:nvPicPr>
-                    <pic:cNvPr id="6" name=""/>
+                    <pic:cNvPr id="9" name=""/>
                     <pic:cNvPicPr/>
                   </pic:nvPicPr>
                   <pic:blipFill>
@@ -4339,7 +4301,7 @@
                   <pic:spPr>
                     <a:xfrm>
                       <a:off x="0" y="0"/>
-                      <a:ext cx="5759450" cy="3996055"/>
+                      <a:ext cx="5419725" cy="5200650"/>
                     </a:xfrm>
                     <a:prstGeom prst="rect">
                       <a:avLst/>
@@ -4353,28 +4315,710 @@
       </w:r>
     </w:p>
     <w:p/>
+    <w:p>
+      <w:pPr>
+        <w:spacing w:after="160" w:line="259" w:lineRule="auto"/>
+      </w:pPr>
+      <w:r>
+        <w:br w:type="page"/>
+      </w:r>
+    </w:p>
+    <w:p>
+      <w:pPr>
+        <w:pStyle w:val="Titre3"/>
+      </w:pPr>
+      <w:proofErr w:type="spellStart"/>
+      <w:r>
+        <w:lastRenderedPageBreak/>
+        <w:t>Zonning</w:t>
+      </w:r>
+      <w:proofErr w:type="spellEnd"/>
+    </w:p>
+    <w:p/>
+    <w:p>
+      <w:r>
+        <w:t>La bordure des images défini la taille du zoning sur ordinateurs et tablettes, l’encadré intérieur défini la taille du zoning sur Smartphones.</w:t>
+      </w:r>
+    </w:p>
+    <w:p/>
+    <w:p>
+      <w:r>
+        <w:t xml:space="preserve">Page d’arrivée sur le site : </w:t>
+      </w:r>
+      <w:r>
+        <w:br/>
+      </w:r>
+    </w:p>
+    <w:p>
+      <w:r>
+        <w:rPr>
+          <w:noProof/>
+          <w:lang w:val="fr-CH" w:eastAsia="fr-CH"/>
+        </w:rPr>
+        <w:drawing>
+          <wp:inline distT="0" distB="0" distL="0" distR="0">
+            <wp:extent cx="5759450" cy="4003675"/>
+            <wp:effectExtent l="0" t="0" r="0" b="0"/>
+            <wp:docPr id="14" name="Image 14"/>
+            <wp:cNvGraphicFramePr>
+              <a:graphicFrameLocks xmlns:a="http://schemas.openxmlformats.org/drawingml/2006/main" noChangeAspect="1"/>
+            </wp:cNvGraphicFramePr>
+            <a:graphic xmlns:a="http://schemas.openxmlformats.org/drawingml/2006/main">
+              <a:graphicData uri="http://schemas.openxmlformats.org/drawingml/2006/picture">
+                <pic:pic xmlns:pic="http://schemas.openxmlformats.org/drawingml/2006/picture">
+                  <pic:nvPicPr>
+                    <pic:cNvPr id="14" name="1-Firstpage.jpg"/>
+                    <pic:cNvPicPr/>
+                  </pic:nvPicPr>
+                  <pic:blipFill>
+                    <a:blip r:embed="rId12">
+                      <a:extLst>
+                        <a:ext uri="{28A0092B-C50C-407E-A947-70E740481C1C}">
+                          <a14:useLocalDpi xmlns:a14="http://schemas.microsoft.com/office/drawing/2010/main" val="0"/>
+                        </a:ext>
+                      </a:extLst>
+                    </a:blip>
+                    <a:stretch>
+                      <a:fillRect/>
+                    </a:stretch>
+                  </pic:blipFill>
+                  <pic:spPr>
+                    <a:xfrm>
+                      <a:off x="0" y="0"/>
+                      <a:ext cx="5759450" cy="4003675"/>
+                    </a:xfrm>
+                    <a:prstGeom prst="rect">
+                      <a:avLst/>
+                    </a:prstGeom>
+                  </pic:spPr>
+                </pic:pic>
+              </a:graphicData>
+            </a:graphic>
+          </wp:inline>
+        </w:drawing>
+      </w:r>
+    </w:p>
+    <w:p/>
+    <w:p>
+      <w:r>
+        <w:t>Page d’inscription :</w:t>
+      </w:r>
+      <w:r>
+        <w:br/>
+      </w:r>
+    </w:p>
+    <w:p>
+      <w:r>
+        <w:rPr>
+          <w:noProof/>
+          <w:lang w:val="fr-CH" w:eastAsia="fr-CH"/>
+        </w:rPr>
+        <w:lastRenderedPageBreak/>
+        <w:drawing>
+          <wp:inline distT="0" distB="0" distL="0" distR="0">
+            <wp:extent cx="5759450" cy="4003675"/>
+            <wp:effectExtent l="0" t="0" r="0" b="0"/>
+            <wp:docPr id="13" name="Image 13"/>
+            <wp:cNvGraphicFramePr>
+              <a:graphicFrameLocks xmlns:a="http://schemas.openxmlformats.org/drawingml/2006/main" noChangeAspect="1"/>
+            </wp:cNvGraphicFramePr>
+            <a:graphic xmlns:a="http://schemas.openxmlformats.org/drawingml/2006/main">
+              <a:graphicData uri="http://schemas.openxmlformats.org/drawingml/2006/picture">
+                <pic:pic xmlns:pic="http://schemas.openxmlformats.org/drawingml/2006/picture">
+                  <pic:nvPicPr>
+                    <pic:cNvPr id="13" name="4-FormulaireInscription.jpg"/>
+                    <pic:cNvPicPr/>
+                  </pic:nvPicPr>
+                  <pic:blipFill>
+                    <a:blip r:embed="rId13">
+                      <a:extLst>
+                        <a:ext uri="{28A0092B-C50C-407E-A947-70E740481C1C}">
+                          <a14:useLocalDpi xmlns:a14="http://schemas.microsoft.com/office/drawing/2010/main" val="0"/>
+                        </a:ext>
+                      </a:extLst>
+                    </a:blip>
+                    <a:stretch>
+                      <a:fillRect/>
+                    </a:stretch>
+                  </pic:blipFill>
+                  <pic:spPr>
+                    <a:xfrm>
+                      <a:off x="0" y="0"/>
+                      <a:ext cx="5759450" cy="4003675"/>
+                    </a:xfrm>
+                    <a:prstGeom prst="rect">
+                      <a:avLst/>
+                    </a:prstGeom>
+                  </pic:spPr>
+                </pic:pic>
+              </a:graphicData>
+            </a:graphic>
+          </wp:inline>
+        </w:drawing>
+      </w:r>
+    </w:p>
+    <w:p/>
+    <w:p>
+      <w:r>
+        <w:t>Page de connexion :</w:t>
+      </w:r>
+      <w:r>
+        <w:br/>
+      </w:r>
+    </w:p>
+    <w:p>
+      <w:r>
+        <w:rPr>
+          <w:noProof/>
+          <w:lang w:val="fr-CH" w:eastAsia="fr-CH"/>
+        </w:rPr>
+        <w:drawing>
+          <wp:inline distT="0" distB="0" distL="0" distR="0">
+            <wp:extent cx="5759450" cy="3998595"/>
+            <wp:effectExtent l="0" t="0" r="0" b="1905"/>
+            <wp:docPr id="12" name="Image 12"/>
+            <wp:cNvGraphicFramePr>
+              <a:graphicFrameLocks xmlns:a="http://schemas.openxmlformats.org/drawingml/2006/main" noChangeAspect="1"/>
+            </wp:cNvGraphicFramePr>
+            <a:graphic xmlns:a="http://schemas.openxmlformats.org/drawingml/2006/main">
+              <a:graphicData uri="http://schemas.openxmlformats.org/drawingml/2006/picture">
+                <pic:pic xmlns:pic="http://schemas.openxmlformats.org/drawingml/2006/picture">
+                  <pic:nvPicPr>
+                    <pic:cNvPr id="12" name="3-FormulaireConnexion.jpg"/>
+                    <pic:cNvPicPr/>
+                  </pic:nvPicPr>
+                  <pic:blipFill>
+                    <a:blip r:embed="rId14">
+                      <a:extLst>
+                        <a:ext uri="{28A0092B-C50C-407E-A947-70E740481C1C}">
+                          <a14:useLocalDpi xmlns:a14="http://schemas.microsoft.com/office/drawing/2010/main" val="0"/>
+                        </a:ext>
+                      </a:extLst>
+                    </a:blip>
+                    <a:stretch>
+                      <a:fillRect/>
+                    </a:stretch>
+                  </pic:blipFill>
+                  <pic:spPr>
+                    <a:xfrm>
+                      <a:off x="0" y="0"/>
+                      <a:ext cx="5759450" cy="3998595"/>
+                    </a:xfrm>
+                    <a:prstGeom prst="rect">
+                      <a:avLst/>
+                    </a:prstGeom>
+                  </pic:spPr>
+                </pic:pic>
+              </a:graphicData>
+            </a:graphic>
+          </wp:inline>
+        </w:drawing>
+      </w:r>
+    </w:p>
+    <w:p/>
+    <w:p>
+      <w:r>
+        <w:t>Page d’accueil une fois connecté :</w:t>
+      </w:r>
+      <w:r>
+        <w:br/>
+      </w:r>
+    </w:p>
+    <w:p>
+      <w:r>
+        <w:rPr>
+          <w:noProof/>
+          <w:lang w:val="fr-CH" w:eastAsia="fr-CH"/>
+        </w:rPr>
+        <w:drawing>
+          <wp:inline distT="0" distB="0" distL="0" distR="0">
+            <wp:extent cx="5759450" cy="4003675"/>
+            <wp:effectExtent l="0" t="0" r="0" b="0"/>
+            <wp:docPr id="11" name="Image 11"/>
+            <wp:cNvGraphicFramePr>
+              <a:graphicFrameLocks xmlns:a="http://schemas.openxmlformats.org/drawingml/2006/main" noChangeAspect="1"/>
+            </wp:cNvGraphicFramePr>
+            <a:graphic xmlns:a="http://schemas.openxmlformats.org/drawingml/2006/main">
+              <a:graphicData uri="http://schemas.openxmlformats.org/drawingml/2006/picture">
+                <pic:pic xmlns:pic="http://schemas.openxmlformats.org/drawingml/2006/picture">
+                  <pic:nvPicPr>
+                    <pic:cNvPr id="11" name="2-Home.jpg"/>
+                    <pic:cNvPicPr/>
+                  </pic:nvPicPr>
+                  <pic:blipFill>
+                    <a:blip r:embed="rId15">
+                      <a:extLst>
+                        <a:ext uri="{28A0092B-C50C-407E-A947-70E740481C1C}">
+                          <a14:useLocalDpi xmlns:a14="http://schemas.microsoft.com/office/drawing/2010/main" val="0"/>
+                        </a:ext>
+                      </a:extLst>
+                    </a:blip>
+                    <a:stretch>
+                      <a:fillRect/>
+                    </a:stretch>
+                  </pic:blipFill>
+                  <pic:spPr>
+                    <a:xfrm>
+                      <a:off x="0" y="0"/>
+                      <a:ext cx="5759450" cy="4003675"/>
+                    </a:xfrm>
+                    <a:prstGeom prst="rect">
+                      <a:avLst/>
+                    </a:prstGeom>
+                  </pic:spPr>
+                </pic:pic>
+              </a:graphicData>
+            </a:graphic>
+          </wp:inline>
+        </w:drawing>
+      </w:r>
+    </w:p>
+    <w:p/>
+    <w:p>
+      <w:r>
+        <w:t>Page des statistiques :</w:t>
+      </w:r>
+      <w:r>
+        <w:br/>
+      </w:r>
+    </w:p>
+    <w:p>
+      <w:r>
+        <w:rPr>
+          <w:noProof/>
+          <w:lang w:val="fr-CH" w:eastAsia="fr-CH"/>
+        </w:rPr>
+        <w:lastRenderedPageBreak/>
+        <w:drawing>
+          <wp:inline distT="0" distB="0" distL="0" distR="0">
+            <wp:extent cx="5759450" cy="4009390"/>
+            <wp:effectExtent l="0" t="0" r="0" b="0"/>
+            <wp:docPr id="15" name="Image 15"/>
+            <wp:cNvGraphicFramePr>
+              <a:graphicFrameLocks xmlns:a="http://schemas.openxmlformats.org/drawingml/2006/main" noChangeAspect="1"/>
+            </wp:cNvGraphicFramePr>
+            <a:graphic xmlns:a="http://schemas.openxmlformats.org/drawingml/2006/main">
+              <a:graphicData uri="http://schemas.openxmlformats.org/drawingml/2006/picture">
+                <pic:pic xmlns:pic="http://schemas.openxmlformats.org/drawingml/2006/picture">
+                  <pic:nvPicPr>
+                    <pic:cNvPr id="15" name="5-Statistiques.jpg"/>
+                    <pic:cNvPicPr/>
+                  </pic:nvPicPr>
+                  <pic:blipFill>
+                    <a:blip r:embed="rId16">
+                      <a:extLst>
+                        <a:ext uri="{28A0092B-C50C-407E-A947-70E740481C1C}">
+                          <a14:useLocalDpi xmlns:a14="http://schemas.microsoft.com/office/drawing/2010/main" val="0"/>
+                        </a:ext>
+                      </a:extLst>
+                    </a:blip>
+                    <a:stretch>
+                      <a:fillRect/>
+                    </a:stretch>
+                  </pic:blipFill>
+                  <pic:spPr>
+                    <a:xfrm>
+                      <a:off x="0" y="0"/>
+                      <a:ext cx="5759450" cy="4009390"/>
+                    </a:xfrm>
+                    <a:prstGeom prst="rect">
+                      <a:avLst/>
+                    </a:prstGeom>
+                  </pic:spPr>
+                </pic:pic>
+              </a:graphicData>
+            </a:graphic>
+          </wp:inline>
+        </w:drawing>
+      </w:r>
+    </w:p>
+    <w:p/>
+    <w:p>
+      <w:r>
+        <w:t>Nouvelles partie :</w:t>
+      </w:r>
+      <w:r>
+        <w:br/>
+      </w:r>
+    </w:p>
+    <w:p>
+      <w:r>
+        <w:rPr>
+          <w:noProof/>
+          <w:lang w:val="fr-CH" w:eastAsia="fr-CH"/>
+        </w:rPr>
+        <w:drawing>
+          <wp:inline distT="0" distB="0" distL="0" distR="0">
+            <wp:extent cx="5759450" cy="4003675"/>
+            <wp:effectExtent l="0" t="0" r="0" b="0"/>
+            <wp:docPr id="16" name="Image 16"/>
+            <wp:cNvGraphicFramePr>
+              <a:graphicFrameLocks xmlns:a="http://schemas.openxmlformats.org/drawingml/2006/main" noChangeAspect="1"/>
+            </wp:cNvGraphicFramePr>
+            <a:graphic xmlns:a="http://schemas.openxmlformats.org/drawingml/2006/main">
+              <a:graphicData uri="http://schemas.openxmlformats.org/drawingml/2006/picture">
+                <pic:pic xmlns:pic="http://schemas.openxmlformats.org/drawingml/2006/picture">
+                  <pic:nvPicPr>
+                    <pic:cNvPr id="16" name="6-NouvellePartie.jpg"/>
+                    <pic:cNvPicPr/>
+                  </pic:nvPicPr>
+                  <pic:blipFill>
+                    <a:blip r:embed="rId17">
+                      <a:extLst>
+                        <a:ext uri="{28A0092B-C50C-407E-A947-70E740481C1C}">
+                          <a14:useLocalDpi xmlns:a14="http://schemas.microsoft.com/office/drawing/2010/main" val="0"/>
+                        </a:ext>
+                      </a:extLst>
+                    </a:blip>
+                    <a:stretch>
+                      <a:fillRect/>
+                    </a:stretch>
+                  </pic:blipFill>
+                  <pic:spPr>
+                    <a:xfrm>
+                      <a:off x="0" y="0"/>
+                      <a:ext cx="5759450" cy="4003675"/>
+                    </a:xfrm>
+                    <a:prstGeom prst="rect">
+                      <a:avLst/>
+                    </a:prstGeom>
+                  </pic:spPr>
+                </pic:pic>
+              </a:graphicData>
+            </a:graphic>
+          </wp:inline>
+        </w:drawing>
+      </w:r>
+    </w:p>
+    <w:p/>
+    <w:p>
+      <w:r>
+        <w:t>Jeu en mode guidé :</w:t>
+      </w:r>
+      <w:r>
+        <w:br/>
+      </w:r>
+    </w:p>
+    <w:p>
+      <w:r>
+        <w:rPr>
+          <w:noProof/>
+          <w:lang w:val="fr-CH" w:eastAsia="fr-CH"/>
+        </w:rPr>
+        <w:drawing>
+          <wp:inline distT="0" distB="0" distL="0" distR="0">
+            <wp:extent cx="5759450" cy="4003675"/>
+            <wp:effectExtent l="0" t="0" r="0" b="0"/>
+            <wp:docPr id="17" name="Image 17"/>
+            <wp:cNvGraphicFramePr>
+              <a:graphicFrameLocks xmlns:a="http://schemas.openxmlformats.org/drawingml/2006/main" noChangeAspect="1"/>
+            </wp:cNvGraphicFramePr>
+            <a:graphic xmlns:a="http://schemas.openxmlformats.org/drawingml/2006/main">
+              <a:graphicData uri="http://schemas.openxmlformats.org/drawingml/2006/picture">
+                <pic:pic xmlns:pic="http://schemas.openxmlformats.org/drawingml/2006/picture">
+                  <pic:nvPicPr>
+                    <pic:cNvPr id="17" name="7-1-JeuGuidé.jpg"/>
+                    <pic:cNvPicPr/>
+                  </pic:nvPicPr>
+                  <pic:blipFill>
+                    <a:blip r:embed="rId18">
+                      <a:extLst>
+                        <a:ext uri="{28A0092B-C50C-407E-A947-70E740481C1C}">
+                          <a14:useLocalDpi xmlns:a14="http://schemas.microsoft.com/office/drawing/2010/main" val="0"/>
+                        </a:ext>
+                      </a:extLst>
+                    </a:blip>
+                    <a:stretch>
+                      <a:fillRect/>
+                    </a:stretch>
+                  </pic:blipFill>
+                  <pic:spPr>
+                    <a:xfrm>
+                      <a:off x="0" y="0"/>
+                      <a:ext cx="5759450" cy="4003675"/>
+                    </a:xfrm>
+                    <a:prstGeom prst="rect">
+                      <a:avLst/>
+                    </a:prstGeom>
+                  </pic:spPr>
+                </pic:pic>
+              </a:graphicData>
+            </a:graphic>
+          </wp:inline>
+        </w:drawing>
+      </w:r>
+    </w:p>
+    <w:p/>
+    <w:p>
+      <w:r>
+        <w:t>Réponse donnée en mode guidé :</w:t>
+      </w:r>
+      <w:r>
+        <w:br/>
+      </w:r>
+    </w:p>
+    <w:p>
+      <w:r>
+        <w:rPr>
+          <w:noProof/>
+          <w:lang w:val="fr-CH" w:eastAsia="fr-CH"/>
+        </w:rPr>
+        <w:lastRenderedPageBreak/>
+        <w:drawing>
+          <wp:inline distT="0" distB="0" distL="0" distR="0">
+            <wp:extent cx="5759450" cy="4003675"/>
+            <wp:effectExtent l="0" t="0" r="0" b="0"/>
+            <wp:docPr id="18" name="Image 18"/>
+            <wp:cNvGraphicFramePr>
+              <a:graphicFrameLocks xmlns:a="http://schemas.openxmlformats.org/drawingml/2006/main" noChangeAspect="1"/>
+            </wp:cNvGraphicFramePr>
+            <a:graphic xmlns:a="http://schemas.openxmlformats.org/drawingml/2006/main">
+              <a:graphicData uri="http://schemas.openxmlformats.org/drawingml/2006/picture">
+                <pic:pic xmlns:pic="http://schemas.openxmlformats.org/drawingml/2006/picture">
+                  <pic:nvPicPr>
+                    <pic:cNvPr id="18" name="7-2-JeuGuidé.jpg"/>
+                    <pic:cNvPicPr/>
+                  </pic:nvPicPr>
+                  <pic:blipFill>
+                    <a:blip r:embed="rId19">
+                      <a:extLst>
+                        <a:ext uri="{28A0092B-C50C-407E-A947-70E740481C1C}">
+                          <a14:useLocalDpi xmlns:a14="http://schemas.microsoft.com/office/drawing/2010/main" val="0"/>
+                        </a:ext>
+                      </a:extLst>
+                    </a:blip>
+                    <a:stretch>
+                      <a:fillRect/>
+                    </a:stretch>
+                  </pic:blipFill>
+                  <pic:spPr>
+                    <a:xfrm>
+                      <a:off x="0" y="0"/>
+                      <a:ext cx="5759450" cy="4003675"/>
+                    </a:xfrm>
+                    <a:prstGeom prst="rect">
+                      <a:avLst/>
+                    </a:prstGeom>
+                  </pic:spPr>
+                </pic:pic>
+              </a:graphicData>
+            </a:graphic>
+          </wp:inline>
+        </w:drawing>
+      </w:r>
+    </w:p>
+    <w:p/>
+    <w:p>
+      <w:r>
+        <w:t>Jeu en mode 5 secondes :</w:t>
+      </w:r>
+      <w:r>
+        <w:br/>
+      </w:r>
+    </w:p>
+    <w:p>
+      <w:r>
+        <w:rPr>
+          <w:noProof/>
+          <w:lang w:val="fr-CH" w:eastAsia="fr-CH"/>
+        </w:rPr>
+        <w:drawing>
+          <wp:inline distT="0" distB="0" distL="0" distR="0">
+            <wp:extent cx="5759450" cy="4003675"/>
+            <wp:effectExtent l="0" t="0" r="0" b="0"/>
+            <wp:docPr id="19" name="Image 19"/>
+            <wp:cNvGraphicFramePr>
+              <a:graphicFrameLocks xmlns:a="http://schemas.openxmlformats.org/drawingml/2006/main" noChangeAspect="1"/>
+            </wp:cNvGraphicFramePr>
+            <a:graphic xmlns:a="http://schemas.openxmlformats.org/drawingml/2006/main">
+              <a:graphicData uri="http://schemas.openxmlformats.org/drawingml/2006/picture">
+                <pic:pic xmlns:pic="http://schemas.openxmlformats.org/drawingml/2006/picture">
+                  <pic:nvPicPr>
+                    <pic:cNvPr id="19" name="8-1-Jeu5secondes.jpg"/>
+                    <pic:cNvPicPr/>
+                  </pic:nvPicPr>
+                  <pic:blipFill>
+                    <a:blip r:embed="rId20">
+                      <a:extLst>
+                        <a:ext uri="{28A0092B-C50C-407E-A947-70E740481C1C}">
+                          <a14:useLocalDpi xmlns:a14="http://schemas.microsoft.com/office/drawing/2010/main" val="0"/>
+                        </a:ext>
+                      </a:extLst>
+                    </a:blip>
+                    <a:stretch>
+                      <a:fillRect/>
+                    </a:stretch>
+                  </pic:blipFill>
+                  <pic:spPr>
+                    <a:xfrm>
+                      <a:off x="0" y="0"/>
+                      <a:ext cx="5759450" cy="4003675"/>
+                    </a:xfrm>
+                    <a:prstGeom prst="rect">
+                      <a:avLst/>
+                    </a:prstGeom>
+                  </pic:spPr>
+                </pic:pic>
+              </a:graphicData>
+            </a:graphic>
+          </wp:inline>
+        </w:drawing>
+      </w:r>
+    </w:p>
+    <w:p/>
+    <w:p>
+      <w:r>
+        <w:t>Réponse en mode 5 secondes :</w:t>
+      </w:r>
+      <w:r>
+        <w:br/>
+      </w:r>
+    </w:p>
+    <w:p>
+      <w:r>
+        <w:rPr>
+          <w:noProof/>
+          <w:lang w:val="fr-CH" w:eastAsia="fr-CH"/>
+        </w:rPr>
+        <w:drawing>
+          <wp:inline distT="0" distB="0" distL="0" distR="0">
+            <wp:extent cx="5759450" cy="4003675"/>
+            <wp:effectExtent l="0" t="0" r="0" b="0"/>
+            <wp:docPr id="20" name="Image 20"/>
+            <wp:cNvGraphicFramePr>
+              <a:graphicFrameLocks xmlns:a="http://schemas.openxmlformats.org/drawingml/2006/main" noChangeAspect="1"/>
+            </wp:cNvGraphicFramePr>
+            <a:graphic xmlns:a="http://schemas.openxmlformats.org/drawingml/2006/main">
+              <a:graphicData uri="http://schemas.openxmlformats.org/drawingml/2006/picture">
+                <pic:pic xmlns:pic="http://schemas.openxmlformats.org/drawingml/2006/picture">
+                  <pic:nvPicPr>
+                    <pic:cNvPr id="20" name="8-2-Jeu5secondes.jpg"/>
+                    <pic:cNvPicPr/>
+                  </pic:nvPicPr>
+                  <pic:blipFill>
+                    <a:blip r:embed="rId21">
+                      <a:extLst>
+                        <a:ext uri="{28A0092B-C50C-407E-A947-70E740481C1C}">
+                          <a14:useLocalDpi xmlns:a14="http://schemas.microsoft.com/office/drawing/2010/main" val="0"/>
+                        </a:ext>
+                      </a:extLst>
+                    </a:blip>
+                    <a:stretch>
+                      <a:fillRect/>
+                    </a:stretch>
+                  </pic:blipFill>
+                  <pic:spPr>
+                    <a:xfrm>
+                      <a:off x="0" y="0"/>
+                      <a:ext cx="5759450" cy="4003675"/>
+                    </a:xfrm>
+                    <a:prstGeom prst="rect">
+                      <a:avLst/>
+                    </a:prstGeom>
+                  </pic:spPr>
+                </pic:pic>
+              </a:graphicData>
+            </a:graphic>
+          </wp:inline>
+        </w:drawing>
+      </w:r>
+    </w:p>
+    <w:p/>
+    <w:p>
+      <w:r>
+        <w:t>Fin des parties :</w:t>
+      </w:r>
+    </w:p>
+    <w:p/>
+    <w:p>
+      <w:r>
+        <w:rPr>
+          <w:noProof/>
+          <w:lang w:val="fr-CH" w:eastAsia="fr-CH"/>
+        </w:rPr>
+        <w:lastRenderedPageBreak/>
+        <w:drawing>
+          <wp:inline distT="0" distB="0" distL="0" distR="0">
+            <wp:extent cx="5759450" cy="4003675"/>
+            <wp:effectExtent l="0" t="0" r="0" b="0"/>
+            <wp:docPr id="21" name="Image 21"/>
+            <wp:cNvGraphicFramePr>
+              <a:graphicFrameLocks xmlns:a="http://schemas.openxmlformats.org/drawingml/2006/main" noChangeAspect="1"/>
+            </wp:cNvGraphicFramePr>
+            <a:graphic xmlns:a="http://schemas.openxmlformats.org/drawingml/2006/main">
+              <a:graphicData uri="http://schemas.openxmlformats.org/drawingml/2006/picture">
+                <pic:pic xmlns:pic="http://schemas.openxmlformats.org/drawingml/2006/picture">
+                  <pic:nvPicPr>
+                    <pic:cNvPr id="21" name="9-FinToutesParties.jpg"/>
+                    <pic:cNvPicPr/>
+                  </pic:nvPicPr>
+                  <pic:blipFill>
+                    <a:blip r:embed="rId22">
+                      <a:extLst>
+                        <a:ext uri="{28A0092B-C50C-407E-A947-70E740481C1C}">
+                          <a14:useLocalDpi xmlns:a14="http://schemas.microsoft.com/office/drawing/2010/main" val="0"/>
+                        </a:ext>
+                      </a:extLst>
+                    </a:blip>
+                    <a:stretch>
+                      <a:fillRect/>
+                    </a:stretch>
+                  </pic:blipFill>
+                  <pic:spPr>
+                    <a:xfrm>
+                      <a:off x="0" y="0"/>
+                      <a:ext cx="5759450" cy="4003675"/>
+                    </a:xfrm>
+                    <a:prstGeom prst="rect">
+                      <a:avLst/>
+                    </a:prstGeom>
+                  </pic:spPr>
+                </pic:pic>
+              </a:graphicData>
+            </a:graphic>
+          </wp:inline>
+        </w:drawing>
+      </w:r>
+    </w:p>
+    <w:p>
+      <w:pPr>
+        <w:spacing w:after="160" w:line="259" w:lineRule="auto"/>
+      </w:pPr>
+      <w:r>
+        <w:br w:type="page"/>
+      </w:r>
+    </w:p>
+    <w:p>
+      <w:pPr>
+        <w:pStyle w:val="Titre3"/>
+      </w:pPr>
+      <w:proofErr w:type="spellStart"/>
+      <w:r>
+        <w:lastRenderedPageBreak/>
+        <w:t>Wireframes</w:t>
+      </w:r>
+      <w:proofErr w:type="spellEnd"/>
+    </w:p>
     <w:p/>
     <w:p/>
     <w:p>
       <w:pPr>
+        <w:spacing w:after="160" w:line="259" w:lineRule="auto"/>
+      </w:pPr>
+      <w:r>
+        <w:br w:type="page"/>
+      </w:r>
+    </w:p>
+    <w:p>
+      <w:pPr>
         <w:pStyle w:val="Titre3"/>
       </w:pPr>
-      <w:proofErr w:type="spellStart"/>
-      <w:r>
-        <w:t>Wireframes</w:t>
-      </w:r>
-      <w:proofErr w:type="spellEnd"/>
-    </w:p>
-    <w:p/>
-    <w:p>
-      <w:pPr>
-        <w:pStyle w:val="Titre3"/>
-      </w:pPr>
-      <w:bookmarkStart w:id="9" w:name="_Toc33531900"/>
-      <w:r>
+      <w:bookmarkStart w:id="8" w:name="_Toc33531900"/>
+      <w:r>
+        <w:lastRenderedPageBreak/>
         <w:t>Scénarii</w:t>
       </w:r>
-      <w:bookmarkEnd w:id="9"/>
+      <w:bookmarkEnd w:id="8"/>
     </w:p>
     <w:p/>
     <w:tbl>
@@ -4857,6 +5501,8 @@
           <w:lang w:eastAsia="fr-FR"/>
         </w:rPr>
       </w:pPr>
+      <w:bookmarkStart w:id="9" w:name="_GoBack"/>
+      <w:bookmarkEnd w:id="9"/>
     </w:p>
     <w:p>
       <w:pPr>
@@ -5186,6 +5832,7 @@
     </w:p>
     <w:p>
       <w:r>
+        <w:lastRenderedPageBreak/>
         <w:t xml:space="preserve">ICT-431 : </w:t>
       </w:r>
       <w:r>
@@ -5349,7 +5996,6 @@
     </w:p>
     <w:p>
       <w:r>
-        <w:lastRenderedPageBreak/>
         <w:t xml:space="preserve">1 Smartphone Samsung </w:t>
       </w:r>
       <w:proofErr w:type="spellStart"/>
@@ -7398,8 +8044,8 @@
         </w:rPr>
       </w:pPr>
       <w:bookmarkStart w:id="57" w:name="_Toc71703270"/>
-      <w:bookmarkStart w:id="58" w:name="_Toc25553334"/>
-      <w:bookmarkStart w:id="59" w:name="_Toc33531924"/>
+      <w:bookmarkStart w:id="58" w:name="_Toc33531924"/>
+      <w:bookmarkStart w:id="59" w:name="_Toc25553334"/>
       <w:r>
         <w:rPr>
           <w:i w:val="0"/>
@@ -7408,7 +8054,7 @@
         <w:t>Archives du projet</w:t>
       </w:r>
       <w:bookmarkEnd w:id="57"/>
-      <w:bookmarkEnd w:id="59"/>
+      <w:bookmarkEnd w:id="58"/>
       <w:r>
         <w:rPr>
           <w:i w:val="0"/>
@@ -7416,7 +8062,7 @@
         </w:rPr>
         <w:t xml:space="preserve"> </w:t>
       </w:r>
-      <w:bookmarkEnd w:id="58"/>
+      <w:bookmarkEnd w:id="59"/>
     </w:p>
     <w:p/>
     <w:p>
@@ -7450,8 +8096,8 @@
     </w:p>
     <w:p/>
     <w:sectPr>
-      <w:headerReference w:type="default" r:id="rId12"/>
-      <w:footerReference w:type="default" r:id="rId13"/>
+      <w:headerReference w:type="default" r:id="rId23"/>
+      <w:footerReference w:type="default" r:id="rId24"/>
       <w:pgSz w:w="11906" w:h="16838" w:code="9"/>
       <w:pgMar w:top="1418" w:right="1418" w:bottom="1418" w:left="1418" w:header="720" w:footer="720" w:gutter="0"/>
       <w:cols w:space="720"/>
@@ -7520,7 +8166,7 @@
         <w:sz w:val="16"/>
         <w:szCs w:val="16"/>
       </w:rPr>
-      <w:t>25.02.2020 14:03:00</w:t>
+      <w:t>25.02.2020 15:01:00</w:t>
     </w:r>
     <w:r>
       <w:rPr>
@@ -7567,7 +8213,7 @@
         <w:sz w:val="16"/>
         <w:szCs w:val="16"/>
       </w:rPr>
-      <w:t>12</w:t>
+      <w:t>20</w:t>
     </w:r>
     <w:r>
       <w:rPr>
@@ -10512,7 +11158,7 @@
 </file>
 
 <file path=customXml/itemProps1.xml><?xml version="1.0" encoding="utf-8"?>
-<ds:datastoreItem xmlns:ds="http://schemas.openxmlformats.org/officeDocument/2006/customXml" ds:itemID="{A4B499DC-B5F6-4A6D-BFB0-D87D09DB0F4C}">
+<ds:datastoreItem xmlns:ds="http://schemas.openxmlformats.org/officeDocument/2006/customXml" ds:itemID="{C3A1B41E-37ED-4B08-BE0A-8CADE9FE42DA}">
   <ds:schemaRefs>
     <ds:schemaRef ds:uri="http://schemas.openxmlformats.org/officeDocument/2006/bibliography"/>
   </ds:schemaRefs>

</xml_diff>

<commit_message>
finalisation du Wireframe, exporter en image et intègré à la documentation
</commit_message>
<xml_diff>
--- a/Documentation/Multiplix.docx
+++ b/Documentation/Multiplix.docx
@@ -5117,9 +5117,1350 @@
       <w:proofErr w:type="spellEnd"/>
     </w:p>
     <w:p/>
+    <w:p>
+      <w:r>
+        <w:rPr>
+          <w:noProof/>
+          <w:lang w:val="fr-CH" w:eastAsia="fr-CH"/>
+        </w:rPr>
+        <w:drawing>
+          <wp:inline distT="0" distB="0" distL="0" distR="0">
+            <wp:extent cx="5759450" cy="3119755"/>
+            <wp:effectExtent l="19050" t="19050" r="12700" b="23495"/>
+            <wp:docPr id="4" name="Image 4"/>
+            <wp:cNvGraphicFramePr>
+              <a:graphicFrameLocks xmlns:a="http://schemas.openxmlformats.org/drawingml/2006/main" noChangeAspect="1"/>
+            </wp:cNvGraphicFramePr>
+            <a:graphic xmlns:a="http://schemas.openxmlformats.org/drawingml/2006/main">
+              <a:graphicData uri="http://schemas.openxmlformats.org/drawingml/2006/picture">
+                <pic:pic xmlns:pic="http://schemas.openxmlformats.org/drawingml/2006/picture">
+                  <pic:nvPicPr>
+                    <pic:cNvPr id="4" name="Wireframe PC &amp; Tablette.jpg"/>
+                    <pic:cNvPicPr/>
+                  </pic:nvPicPr>
+                  <pic:blipFill>
+                    <a:blip r:embed="rId23" cstate="print">
+                      <a:extLst>
+                        <a:ext uri="{28A0092B-C50C-407E-A947-70E740481C1C}">
+                          <a14:useLocalDpi xmlns:a14="http://schemas.microsoft.com/office/drawing/2010/main" val="0"/>
+                        </a:ext>
+                      </a:extLst>
+                    </a:blip>
+                    <a:stretch>
+                      <a:fillRect/>
+                    </a:stretch>
+                  </pic:blipFill>
+                  <pic:spPr>
+                    <a:xfrm>
+                      <a:off x="0" y="0"/>
+                      <a:ext cx="5759450" cy="3119755"/>
+                    </a:xfrm>
+                    <a:prstGeom prst="rect">
+                      <a:avLst/>
+                    </a:prstGeom>
+                    <a:ln>
+                      <a:solidFill>
+                        <a:schemeClr val="tx1"/>
+                      </a:solidFill>
+                    </a:ln>
+                  </pic:spPr>
+                </pic:pic>
+              </a:graphicData>
+            </a:graphic>
+          </wp:inline>
+        </w:drawing>
+      </w:r>
+    </w:p>
     <w:p/>
     <w:p/>
     <w:p>
+      <w:r>
+        <w:rPr>
+          <w:noProof/>
+          <w:lang w:val="fr-CH" w:eastAsia="fr-CH"/>
+        </w:rPr>
+        <w:drawing>
+          <wp:inline distT="0" distB="0" distL="0" distR="0">
+            <wp:extent cx="5759450" cy="3119755"/>
+            <wp:effectExtent l="19050" t="19050" r="12700" b="23495"/>
+            <wp:docPr id="5" name="Image 5"/>
+            <wp:cNvGraphicFramePr>
+              <a:graphicFrameLocks xmlns:a="http://schemas.openxmlformats.org/drawingml/2006/main" noChangeAspect="1"/>
+            </wp:cNvGraphicFramePr>
+            <a:graphic xmlns:a="http://schemas.openxmlformats.org/drawingml/2006/main">
+              <a:graphicData uri="http://schemas.openxmlformats.org/drawingml/2006/picture">
+                <pic:pic xmlns:pic="http://schemas.openxmlformats.org/drawingml/2006/picture">
+                  <pic:nvPicPr>
+                    <pic:cNvPr id="5" name="Wireframe PC &amp; Tablette2.jpg"/>
+                    <pic:cNvPicPr/>
+                  </pic:nvPicPr>
+                  <pic:blipFill>
+                    <a:blip r:embed="rId24" cstate="print">
+                      <a:extLst>
+                        <a:ext uri="{28A0092B-C50C-407E-A947-70E740481C1C}">
+                          <a14:useLocalDpi xmlns:a14="http://schemas.microsoft.com/office/drawing/2010/main" val="0"/>
+                        </a:ext>
+                      </a:extLst>
+                    </a:blip>
+                    <a:stretch>
+                      <a:fillRect/>
+                    </a:stretch>
+                  </pic:blipFill>
+                  <pic:spPr>
+                    <a:xfrm>
+                      <a:off x="0" y="0"/>
+                      <a:ext cx="5759450" cy="3119755"/>
+                    </a:xfrm>
+                    <a:prstGeom prst="rect">
+                      <a:avLst/>
+                    </a:prstGeom>
+                    <a:ln>
+                      <a:solidFill>
+                        <a:schemeClr val="tx1"/>
+                      </a:solidFill>
+                    </a:ln>
+                  </pic:spPr>
+                </pic:pic>
+              </a:graphicData>
+            </a:graphic>
+          </wp:inline>
+        </w:drawing>
+      </w:r>
+    </w:p>
+    <w:p/>
+    <w:p/>
+    <w:p>
+      <w:r>
+        <w:rPr>
+          <w:noProof/>
+          <w:lang w:val="fr-CH" w:eastAsia="fr-CH"/>
+        </w:rPr>
+        <w:lastRenderedPageBreak/>
+        <w:drawing>
+          <wp:inline distT="0" distB="0" distL="0" distR="0">
+            <wp:extent cx="5759450" cy="3119755"/>
+            <wp:effectExtent l="19050" t="19050" r="12700" b="23495"/>
+            <wp:docPr id="6" name="Image 6"/>
+            <wp:cNvGraphicFramePr>
+              <a:graphicFrameLocks xmlns:a="http://schemas.openxmlformats.org/drawingml/2006/main" noChangeAspect="1"/>
+            </wp:cNvGraphicFramePr>
+            <a:graphic xmlns:a="http://schemas.openxmlformats.org/drawingml/2006/main">
+              <a:graphicData uri="http://schemas.openxmlformats.org/drawingml/2006/picture">
+                <pic:pic xmlns:pic="http://schemas.openxmlformats.org/drawingml/2006/picture">
+                  <pic:nvPicPr>
+                    <pic:cNvPr id="6" name="Wireframe PC &amp; Tablette3.jpg"/>
+                    <pic:cNvPicPr/>
+                  </pic:nvPicPr>
+                  <pic:blipFill>
+                    <a:blip r:embed="rId25" cstate="print">
+                      <a:extLst>
+                        <a:ext uri="{28A0092B-C50C-407E-A947-70E740481C1C}">
+                          <a14:useLocalDpi xmlns:a14="http://schemas.microsoft.com/office/drawing/2010/main" val="0"/>
+                        </a:ext>
+                      </a:extLst>
+                    </a:blip>
+                    <a:stretch>
+                      <a:fillRect/>
+                    </a:stretch>
+                  </pic:blipFill>
+                  <pic:spPr>
+                    <a:xfrm>
+                      <a:off x="0" y="0"/>
+                      <a:ext cx="5759450" cy="3119755"/>
+                    </a:xfrm>
+                    <a:prstGeom prst="rect">
+                      <a:avLst/>
+                    </a:prstGeom>
+                    <a:ln>
+                      <a:solidFill>
+                        <a:schemeClr val="tx1"/>
+                      </a:solidFill>
+                    </a:ln>
+                  </pic:spPr>
+                </pic:pic>
+              </a:graphicData>
+            </a:graphic>
+          </wp:inline>
+        </w:drawing>
+      </w:r>
+    </w:p>
+    <w:p/>
+    <w:p/>
+    <w:p>
+      <w:r>
+        <w:rPr>
+          <w:noProof/>
+          <w:lang w:val="fr-CH" w:eastAsia="fr-CH"/>
+        </w:rPr>
+        <w:drawing>
+          <wp:inline distT="0" distB="0" distL="0" distR="0">
+            <wp:extent cx="5759450" cy="3119755"/>
+            <wp:effectExtent l="19050" t="19050" r="12700" b="23495"/>
+            <wp:docPr id="7" name="Image 7"/>
+            <wp:cNvGraphicFramePr>
+              <a:graphicFrameLocks xmlns:a="http://schemas.openxmlformats.org/drawingml/2006/main" noChangeAspect="1"/>
+            </wp:cNvGraphicFramePr>
+            <a:graphic xmlns:a="http://schemas.openxmlformats.org/drawingml/2006/main">
+              <a:graphicData uri="http://schemas.openxmlformats.org/drawingml/2006/picture">
+                <pic:pic xmlns:pic="http://schemas.openxmlformats.org/drawingml/2006/picture">
+                  <pic:nvPicPr>
+                    <pic:cNvPr id="7" name="Wireframe PC &amp; Tablette4.jpg"/>
+                    <pic:cNvPicPr/>
+                  </pic:nvPicPr>
+                  <pic:blipFill>
+                    <a:blip r:embed="rId26" cstate="print">
+                      <a:extLst>
+                        <a:ext uri="{28A0092B-C50C-407E-A947-70E740481C1C}">
+                          <a14:useLocalDpi xmlns:a14="http://schemas.microsoft.com/office/drawing/2010/main" val="0"/>
+                        </a:ext>
+                      </a:extLst>
+                    </a:blip>
+                    <a:stretch>
+                      <a:fillRect/>
+                    </a:stretch>
+                  </pic:blipFill>
+                  <pic:spPr>
+                    <a:xfrm>
+                      <a:off x="0" y="0"/>
+                      <a:ext cx="5759450" cy="3119755"/>
+                    </a:xfrm>
+                    <a:prstGeom prst="rect">
+                      <a:avLst/>
+                    </a:prstGeom>
+                    <a:ln>
+                      <a:solidFill>
+                        <a:schemeClr val="tx1"/>
+                      </a:solidFill>
+                    </a:ln>
+                  </pic:spPr>
+                </pic:pic>
+              </a:graphicData>
+            </a:graphic>
+          </wp:inline>
+        </w:drawing>
+      </w:r>
+    </w:p>
+    <w:p/>
+    <w:p/>
+    <w:p>
+      <w:r>
+        <w:rPr>
+          <w:noProof/>
+          <w:lang w:val="fr-CH" w:eastAsia="fr-CH"/>
+        </w:rPr>
+        <w:lastRenderedPageBreak/>
+        <w:drawing>
+          <wp:inline distT="0" distB="0" distL="0" distR="0">
+            <wp:extent cx="5759450" cy="3119755"/>
+            <wp:effectExtent l="19050" t="19050" r="12700" b="23495"/>
+            <wp:docPr id="22" name="Image 22"/>
+            <wp:cNvGraphicFramePr>
+              <a:graphicFrameLocks xmlns:a="http://schemas.openxmlformats.org/drawingml/2006/main" noChangeAspect="1"/>
+            </wp:cNvGraphicFramePr>
+            <a:graphic xmlns:a="http://schemas.openxmlformats.org/drawingml/2006/main">
+              <a:graphicData uri="http://schemas.openxmlformats.org/drawingml/2006/picture">
+                <pic:pic xmlns:pic="http://schemas.openxmlformats.org/drawingml/2006/picture">
+                  <pic:nvPicPr>
+                    <pic:cNvPr id="22" name="Wireframe PC &amp; Tablette5.jpg"/>
+                    <pic:cNvPicPr/>
+                  </pic:nvPicPr>
+                  <pic:blipFill>
+                    <a:blip r:embed="rId27" cstate="print">
+                      <a:extLst>
+                        <a:ext uri="{28A0092B-C50C-407E-A947-70E740481C1C}">
+                          <a14:useLocalDpi xmlns:a14="http://schemas.microsoft.com/office/drawing/2010/main" val="0"/>
+                        </a:ext>
+                      </a:extLst>
+                    </a:blip>
+                    <a:stretch>
+                      <a:fillRect/>
+                    </a:stretch>
+                  </pic:blipFill>
+                  <pic:spPr>
+                    <a:xfrm>
+                      <a:off x="0" y="0"/>
+                      <a:ext cx="5759450" cy="3119755"/>
+                    </a:xfrm>
+                    <a:prstGeom prst="rect">
+                      <a:avLst/>
+                    </a:prstGeom>
+                    <a:ln>
+                      <a:solidFill>
+                        <a:schemeClr val="tx1"/>
+                      </a:solidFill>
+                    </a:ln>
+                  </pic:spPr>
+                </pic:pic>
+              </a:graphicData>
+            </a:graphic>
+          </wp:inline>
+        </w:drawing>
+      </w:r>
+    </w:p>
+    <w:p/>
+    <w:p/>
+    <w:p>
+      <w:r>
+        <w:rPr>
+          <w:noProof/>
+          <w:lang w:val="fr-CH" w:eastAsia="fr-CH"/>
+        </w:rPr>
+        <w:drawing>
+          <wp:inline distT="0" distB="0" distL="0" distR="0">
+            <wp:extent cx="5759450" cy="3119755"/>
+            <wp:effectExtent l="19050" t="19050" r="12700" b="23495"/>
+            <wp:docPr id="23" name="Image 23"/>
+            <wp:cNvGraphicFramePr>
+              <a:graphicFrameLocks xmlns:a="http://schemas.openxmlformats.org/drawingml/2006/main" noChangeAspect="1"/>
+            </wp:cNvGraphicFramePr>
+            <a:graphic xmlns:a="http://schemas.openxmlformats.org/drawingml/2006/main">
+              <a:graphicData uri="http://schemas.openxmlformats.org/drawingml/2006/picture">
+                <pic:pic xmlns:pic="http://schemas.openxmlformats.org/drawingml/2006/picture">
+                  <pic:nvPicPr>
+                    <pic:cNvPr id="23" name="Wireframe PC &amp; Tablette6.jpg"/>
+                    <pic:cNvPicPr/>
+                  </pic:nvPicPr>
+                  <pic:blipFill>
+                    <a:blip r:embed="rId28" cstate="print">
+                      <a:extLst>
+                        <a:ext uri="{28A0092B-C50C-407E-A947-70E740481C1C}">
+                          <a14:useLocalDpi xmlns:a14="http://schemas.microsoft.com/office/drawing/2010/main" val="0"/>
+                        </a:ext>
+                      </a:extLst>
+                    </a:blip>
+                    <a:stretch>
+                      <a:fillRect/>
+                    </a:stretch>
+                  </pic:blipFill>
+                  <pic:spPr>
+                    <a:xfrm>
+                      <a:off x="0" y="0"/>
+                      <a:ext cx="5759450" cy="3119755"/>
+                    </a:xfrm>
+                    <a:prstGeom prst="rect">
+                      <a:avLst/>
+                    </a:prstGeom>
+                    <a:ln>
+                      <a:solidFill>
+                        <a:schemeClr val="tx1"/>
+                      </a:solidFill>
+                    </a:ln>
+                  </pic:spPr>
+                </pic:pic>
+              </a:graphicData>
+            </a:graphic>
+          </wp:inline>
+        </w:drawing>
+      </w:r>
+    </w:p>
+    <w:p/>
+    <w:p/>
+    <w:p>
+      <w:r>
+        <w:rPr>
+          <w:noProof/>
+          <w:lang w:val="fr-CH" w:eastAsia="fr-CH"/>
+        </w:rPr>
+        <w:lastRenderedPageBreak/>
+        <w:drawing>
+          <wp:inline distT="0" distB="0" distL="0" distR="0">
+            <wp:extent cx="5759450" cy="3119755"/>
+            <wp:effectExtent l="19050" t="19050" r="12700" b="23495"/>
+            <wp:docPr id="24" name="Image 24"/>
+            <wp:cNvGraphicFramePr>
+              <a:graphicFrameLocks xmlns:a="http://schemas.openxmlformats.org/drawingml/2006/main" noChangeAspect="1"/>
+            </wp:cNvGraphicFramePr>
+            <a:graphic xmlns:a="http://schemas.openxmlformats.org/drawingml/2006/main">
+              <a:graphicData uri="http://schemas.openxmlformats.org/drawingml/2006/picture">
+                <pic:pic xmlns:pic="http://schemas.openxmlformats.org/drawingml/2006/picture">
+                  <pic:nvPicPr>
+                    <pic:cNvPr id="24" name="Wireframe PC &amp; Tablette7.jpg"/>
+                    <pic:cNvPicPr/>
+                  </pic:nvPicPr>
+                  <pic:blipFill>
+                    <a:blip r:embed="rId29" cstate="print">
+                      <a:extLst>
+                        <a:ext uri="{28A0092B-C50C-407E-A947-70E740481C1C}">
+                          <a14:useLocalDpi xmlns:a14="http://schemas.microsoft.com/office/drawing/2010/main" val="0"/>
+                        </a:ext>
+                      </a:extLst>
+                    </a:blip>
+                    <a:stretch>
+                      <a:fillRect/>
+                    </a:stretch>
+                  </pic:blipFill>
+                  <pic:spPr>
+                    <a:xfrm>
+                      <a:off x="0" y="0"/>
+                      <a:ext cx="5759450" cy="3119755"/>
+                    </a:xfrm>
+                    <a:prstGeom prst="rect">
+                      <a:avLst/>
+                    </a:prstGeom>
+                    <a:ln>
+                      <a:solidFill>
+                        <a:schemeClr val="tx1"/>
+                      </a:solidFill>
+                    </a:ln>
+                  </pic:spPr>
+                </pic:pic>
+              </a:graphicData>
+            </a:graphic>
+          </wp:inline>
+        </w:drawing>
+      </w:r>
+    </w:p>
+    <w:p/>
+    <w:p/>
+    <w:p>
+      <w:r>
+        <w:rPr>
+          <w:noProof/>
+          <w:lang w:val="fr-CH" w:eastAsia="fr-CH"/>
+        </w:rPr>
+        <w:drawing>
+          <wp:inline distT="0" distB="0" distL="0" distR="0">
+            <wp:extent cx="5759450" cy="3119755"/>
+            <wp:effectExtent l="19050" t="19050" r="12700" b="23495"/>
+            <wp:docPr id="25" name="Image 25"/>
+            <wp:cNvGraphicFramePr>
+              <a:graphicFrameLocks xmlns:a="http://schemas.openxmlformats.org/drawingml/2006/main" noChangeAspect="1"/>
+            </wp:cNvGraphicFramePr>
+            <a:graphic xmlns:a="http://schemas.openxmlformats.org/drawingml/2006/main">
+              <a:graphicData uri="http://schemas.openxmlformats.org/drawingml/2006/picture">
+                <pic:pic xmlns:pic="http://schemas.openxmlformats.org/drawingml/2006/picture">
+                  <pic:nvPicPr>
+                    <pic:cNvPr id="25" name="Wireframe PC &amp; Tablette8.jpg"/>
+                    <pic:cNvPicPr/>
+                  </pic:nvPicPr>
+                  <pic:blipFill>
+                    <a:blip r:embed="rId30" cstate="print">
+                      <a:extLst>
+                        <a:ext uri="{28A0092B-C50C-407E-A947-70E740481C1C}">
+                          <a14:useLocalDpi xmlns:a14="http://schemas.microsoft.com/office/drawing/2010/main" val="0"/>
+                        </a:ext>
+                      </a:extLst>
+                    </a:blip>
+                    <a:stretch>
+                      <a:fillRect/>
+                    </a:stretch>
+                  </pic:blipFill>
+                  <pic:spPr>
+                    <a:xfrm>
+                      <a:off x="0" y="0"/>
+                      <a:ext cx="5759450" cy="3119755"/>
+                    </a:xfrm>
+                    <a:prstGeom prst="rect">
+                      <a:avLst/>
+                    </a:prstGeom>
+                    <a:ln>
+                      <a:solidFill>
+                        <a:schemeClr val="tx1"/>
+                      </a:solidFill>
+                    </a:ln>
+                  </pic:spPr>
+                </pic:pic>
+              </a:graphicData>
+            </a:graphic>
+          </wp:inline>
+        </w:drawing>
+      </w:r>
+    </w:p>
+    <w:p/>
+    <w:p>
+      <w:r>
+        <w:rPr>
+          <w:noProof/>
+          <w:lang w:val="fr-CH" w:eastAsia="fr-CH"/>
+        </w:rPr>
+        <w:lastRenderedPageBreak/>
+        <w:drawing>
+          <wp:inline distT="0" distB="0" distL="0" distR="0">
+            <wp:extent cx="5759450" cy="3119755"/>
+            <wp:effectExtent l="19050" t="19050" r="12700" b="23495"/>
+            <wp:docPr id="26" name="Image 26"/>
+            <wp:cNvGraphicFramePr>
+              <a:graphicFrameLocks xmlns:a="http://schemas.openxmlformats.org/drawingml/2006/main" noChangeAspect="1"/>
+            </wp:cNvGraphicFramePr>
+            <a:graphic xmlns:a="http://schemas.openxmlformats.org/drawingml/2006/main">
+              <a:graphicData uri="http://schemas.openxmlformats.org/drawingml/2006/picture">
+                <pic:pic xmlns:pic="http://schemas.openxmlformats.org/drawingml/2006/picture">
+                  <pic:nvPicPr>
+                    <pic:cNvPr id="26" name="Wireframe PC &amp; Tablette9.jpg"/>
+                    <pic:cNvPicPr/>
+                  </pic:nvPicPr>
+                  <pic:blipFill>
+                    <a:blip r:embed="rId31" cstate="print">
+                      <a:extLst>
+                        <a:ext uri="{28A0092B-C50C-407E-A947-70E740481C1C}">
+                          <a14:useLocalDpi xmlns:a14="http://schemas.microsoft.com/office/drawing/2010/main" val="0"/>
+                        </a:ext>
+                      </a:extLst>
+                    </a:blip>
+                    <a:stretch>
+                      <a:fillRect/>
+                    </a:stretch>
+                  </pic:blipFill>
+                  <pic:spPr>
+                    <a:xfrm>
+                      <a:off x="0" y="0"/>
+                      <a:ext cx="5759450" cy="3119755"/>
+                    </a:xfrm>
+                    <a:prstGeom prst="rect">
+                      <a:avLst/>
+                    </a:prstGeom>
+                    <a:ln>
+                      <a:solidFill>
+                        <a:schemeClr val="tx1"/>
+                      </a:solidFill>
+                    </a:ln>
+                  </pic:spPr>
+                </pic:pic>
+              </a:graphicData>
+            </a:graphic>
+          </wp:inline>
+        </w:drawing>
+      </w:r>
+    </w:p>
+    <w:p/>
+    <w:p/>
+    <w:p>
+      <w:r>
+        <w:rPr>
+          <w:noProof/>
+          <w:lang w:val="fr-CH" w:eastAsia="fr-CH"/>
+        </w:rPr>
+        <w:drawing>
+          <wp:inline distT="0" distB="0" distL="0" distR="0">
+            <wp:extent cx="5759450" cy="3119755"/>
+            <wp:effectExtent l="19050" t="19050" r="12700" b="23495"/>
+            <wp:docPr id="27" name="Image 27"/>
+            <wp:cNvGraphicFramePr>
+              <a:graphicFrameLocks xmlns:a="http://schemas.openxmlformats.org/drawingml/2006/main" noChangeAspect="1"/>
+            </wp:cNvGraphicFramePr>
+            <a:graphic xmlns:a="http://schemas.openxmlformats.org/drawingml/2006/main">
+              <a:graphicData uri="http://schemas.openxmlformats.org/drawingml/2006/picture">
+                <pic:pic xmlns:pic="http://schemas.openxmlformats.org/drawingml/2006/picture">
+                  <pic:nvPicPr>
+                    <pic:cNvPr id="27" name="Wireframe PC &amp; Tablette10.jpg"/>
+                    <pic:cNvPicPr/>
+                  </pic:nvPicPr>
+                  <pic:blipFill>
+                    <a:blip r:embed="rId32" cstate="print">
+                      <a:extLst>
+                        <a:ext uri="{28A0092B-C50C-407E-A947-70E740481C1C}">
+                          <a14:useLocalDpi xmlns:a14="http://schemas.microsoft.com/office/drawing/2010/main" val="0"/>
+                        </a:ext>
+                      </a:extLst>
+                    </a:blip>
+                    <a:stretch>
+                      <a:fillRect/>
+                    </a:stretch>
+                  </pic:blipFill>
+                  <pic:spPr>
+                    <a:xfrm>
+                      <a:off x="0" y="0"/>
+                      <a:ext cx="5759450" cy="3119755"/>
+                    </a:xfrm>
+                    <a:prstGeom prst="rect">
+                      <a:avLst/>
+                    </a:prstGeom>
+                    <a:ln>
+                      <a:solidFill>
+                        <a:schemeClr val="tx1"/>
+                      </a:solidFill>
+                    </a:ln>
+                  </pic:spPr>
+                </pic:pic>
+              </a:graphicData>
+            </a:graphic>
+          </wp:inline>
+        </w:drawing>
+      </w:r>
+    </w:p>
+    <w:p/>
+    <w:p/>
+    <w:p>
+      <w:r>
+        <w:rPr>
+          <w:noProof/>
+          <w:lang w:val="fr-CH" w:eastAsia="fr-CH"/>
+        </w:rPr>
+        <w:lastRenderedPageBreak/>
+        <w:drawing>
+          <wp:inline distT="0" distB="0" distL="0" distR="0">
+            <wp:extent cx="5759450" cy="3119755"/>
+            <wp:effectExtent l="19050" t="19050" r="12700" b="23495"/>
+            <wp:docPr id="28" name="Image 28"/>
+            <wp:cNvGraphicFramePr>
+              <a:graphicFrameLocks xmlns:a="http://schemas.openxmlformats.org/drawingml/2006/main" noChangeAspect="1"/>
+            </wp:cNvGraphicFramePr>
+            <a:graphic xmlns:a="http://schemas.openxmlformats.org/drawingml/2006/main">
+              <a:graphicData uri="http://schemas.openxmlformats.org/drawingml/2006/picture">
+                <pic:pic xmlns:pic="http://schemas.openxmlformats.org/drawingml/2006/picture">
+                  <pic:nvPicPr>
+                    <pic:cNvPr id="28" name="Wireframe PC &amp; Tablette11.jpg"/>
+                    <pic:cNvPicPr/>
+                  </pic:nvPicPr>
+                  <pic:blipFill>
+                    <a:blip r:embed="rId33" cstate="print">
+                      <a:extLst>
+                        <a:ext uri="{28A0092B-C50C-407E-A947-70E740481C1C}">
+                          <a14:useLocalDpi xmlns:a14="http://schemas.microsoft.com/office/drawing/2010/main" val="0"/>
+                        </a:ext>
+                      </a:extLst>
+                    </a:blip>
+                    <a:stretch>
+                      <a:fillRect/>
+                    </a:stretch>
+                  </pic:blipFill>
+                  <pic:spPr>
+                    <a:xfrm>
+                      <a:off x="0" y="0"/>
+                      <a:ext cx="5759450" cy="3119755"/>
+                    </a:xfrm>
+                    <a:prstGeom prst="rect">
+                      <a:avLst/>
+                    </a:prstGeom>
+                    <a:ln>
+                      <a:solidFill>
+                        <a:schemeClr val="tx1"/>
+                      </a:solidFill>
+                    </a:ln>
+                  </pic:spPr>
+                </pic:pic>
+              </a:graphicData>
+            </a:graphic>
+          </wp:inline>
+        </w:drawing>
+      </w:r>
+      <w:bookmarkStart w:id="8" w:name="_GoBack"/>
+      <w:bookmarkEnd w:id="8"/>
+    </w:p>
+    <w:p/>
+    <w:p/>
+    <w:p>
+      <w:r>
+        <w:rPr>
+          <w:noProof/>
+          <w:lang w:val="fr-CH" w:eastAsia="fr-CH"/>
+        </w:rPr>
+        <w:drawing>
+          <wp:inline distT="0" distB="0" distL="0" distR="0">
+            <wp:extent cx="5759450" cy="3119755"/>
+            <wp:effectExtent l="19050" t="19050" r="12700" b="23495"/>
+            <wp:docPr id="29" name="Image 29"/>
+            <wp:cNvGraphicFramePr>
+              <a:graphicFrameLocks xmlns:a="http://schemas.openxmlformats.org/drawingml/2006/main" noChangeAspect="1"/>
+            </wp:cNvGraphicFramePr>
+            <a:graphic xmlns:a="http://schemas.openxmlformats.org/drawingml/2006/main">
+              <a:graphicData uri="http://schemas.openxmlformats.org/drawingml/2006/picture">
+                <pic:pic xmlns:pic="http://schemas.openxmlformats.org/drawingml/2006/picture">
+                  <pic:nvPicPr>
+                    <pic:cNvPr id="29" name="Wireframe PC &amp; Tablette12.jpg"/>
+                    <pic:cNvPicPr/>
+                  </pic:nvPicPr>
+                  <pic:blipFill>
+                    <a:blip r:embed="rId34" cstate="print">
+                      <a:extLst>
+                        <a:ext uri="{28A0092B-C50C-407E-A947-70E740481C1C}">
+                          <a14:useLocalDpi xmlns:a14="http://schemas.microsoft.com/office/drawing/2010/main" val="0"/>
+                        </a:ext>
+                      </a:extLst>
+                    </a:blip>
+                    <a:stretch>
+                      <a:fillRect/>
+                    </a:stretch>
+                  </pic:blipFill>
+                  <pic:spPr>
+                    <a:xfrm>
+                      <a:off x="0" y="0"/>
+                      <a:ext cx="5759450" cy="3119755"/>
+                    </a:xfrm>
+                    <a:prstGeom prst="rect">
+                      <a:avLst/>
+                    </a:prstGeom>
+                    <a:ln>
+                      <a:solidFill>
+                        <a:schemeClr val="tx1"/>
+                      </a:solidFill>
+                    </a:ln>
+                  </pic:spPr>
+                </pic:pic>
+              </a:graphicData>
+            </a:graphic>
+          </wp:inline>
+        </w:drawing>
+      </w:r>
+    </w:p>
+    <w:p/>
+    <w:p/>
+    <w:p/>
+    <w:p/>
+    <w:p/>
+    <w:p/>
+    <w:p/>
+    <w:p/>
+    <w:p/>
+    <w:p/>
+    <w:p/>
+    <w:p/>
+    <w:p/>
+    <w:p>
+      <w:r>
+        <w:rPr>
+          <w:noProof/>
+          <w:lang w:val="fr-CH" w:eastAsia="fr-CH"/>
+        </w:rPr>
+        <w:drawing>
+          <wp:inline distT="0" distB="0" distL="0" distR="0">
+            <wp:extent cx="2520000" cy="4032114"/>
+            <wp:effectExtent l="19050" t="19050" r="13970" b="26035"/>
+            <wp:docPr id="30" name="Image 30"/>
+            <wp:cNvGraphicFramePr>
+              <a:graphicFrameLocks xmlns:a="http://schemas.openxmlformats.org/drawingml/2006/main" noChangeAspect="1"/>
+            </wp:cNvGraphicFramePr>
+            <a:graphic xmlns:a="http://schemas.openxmlformats.org/drawingml/2006/main">
+              <a:graphicData uri="http://schemas.openxmlformats.org/drawingml/2006/picture">
+                <pic:pic xmlns:pic="http://schemas.openxmlformats.org/drawingml/2006/picture">
+                  <pic:nvPicPr>
+                    <pic:cNvPr id="30" name="Wireframe Smartphone.jpg"/>
+                    <pic:cNvPicPr/>
+                  </pic:nvPicPr>
+                  <pic:blipFill>
+                    <a:blip r:embed="rId35" cstate="print">
+                      <a:extLst>
+                        <a:ext uri="{28A0092B-C50C-407E-A947-70E740481C1C}">
+                          <a14:useLocalDpi xmlns:a14="http://schemas.microsoft.com/office/drawing/2010/main" val="0"/>
+                        </a:ext>
+                      </a:extLst>
+                    </a:blip>
+                    <a:stretch>
+                      <a:fillRect/>
+                    </a:stretch>
+                  </pic:blipFill>
+                  <pic:spPr>
+                    <a:xfrm>
+                      <a:off x="0" y="0"/>
+                      <a:ext cx="2520000" cy="4032114"/>
+                    </a:xfrm>
+                    <a:prstGeom prst="rect">
+                      <a:avLst/>
+                    </a:prstGeom>
+                    <a:ln>
+                      <a:solidFill>
+                        <a:schemeClr val="tx1"/>
+                      </a:solidFill>
+                    </a:ln>
+                  </pic:spPr>
+                </pic:pic>
+              </a:graphicData>
+            </a:graphic>
+          </wp:inline>
+        </w:drawing>
+      </w:r>
+    </w:p>
+    <w:p>
+      <w:r>
+        <w:rPr>
+          <w:noProof/>
+          <w:lang w:val="fr-CH" w:eastAsia="fr-CH"/>
+        </w:rPr>
+        <w:drawing>
+          <wp:inline distT="0" distB="0" distL="0" distR="0">
+            <wp:extent cx="2520000" cy="4032105"/>
+            <wp:effectExtent l="19050" t="19050" r="13970" b="26035"/>
+            <wp:docPr id="31" name="Image 31"/>
+            <wp:cNvGraphicFramePr>
+              <a:graphicFrameLocks xmlns:a="http://schemas.openxmlformats.org/drawingml/2006/main" noChangeAspect="1"/>
+            </wp:cNvGraphicFramePr>
+            <a:graphic xmlns:a="http://schemas.openxmlformats.org/drawingml/2006/main">
+              <a:graphicData uri="http://schemas.openxmlformats.org/drawingml/2006/picture">
+                <pic:pic xmlns:pic="http://schemas.openxmlformats.org/drawingml/2006/picture">
+                  <pic:nvPicPr>
+                    <pic:cNvPr id="31" name="Wireframe Smartphone2.jpg"/>
+                    <pic:cNvPicPr/>
+                  </pic:nvPicPr>
+                  <pic:blipFill>
+                    <a:blip r:embed="rId36" cstate="print">
+                      <a:extLst>
+                        <a:ext uri="{28A0092B-C50C-407E-A947-70E740481C1C}">
+                          <a14:useLocalDpi xmlns:a14="http://schemas.microsoft.com/office/drawing/2010/main" val="0"/>
+                        </a:ext>
+                      </a:extLst>
+                    </a:blip>
+                    <a:stretch>
+                      <a:fillRect/>
+                    </a:stretch>
+                  </pic:blipFill>
+                  <pic:spPr>
+                    <a:xfrm>
+                      <a:off x="0" y="0"/>
+                      <a:ext cx="2520000" cy="4032105"/>
+                    </a:xfrm>
+                    <a:prstGeom prst="rect">
+                      <a:avLst/>
+                    </a:prstGeom>
+                    <a:ln>
+                      <a:solidFill>
+                        <a:schemeClr val="tx1"/>
+                      </a:solidFill>
+                    </a:ln>
+                  </pic:spPr>
+                </pic:pic>
+              </a:graphicData>
+            </a:graphic>
+          </wp:inline>
+        </w:drawing>
+      </w:r>
+    </w:p>
+    <w:p>
+      <w:r>
+        <w:rPr>
+          <w:noProof/>
+          <w:lang w:val="fr-CH" w:eastAsia="fr-CH"/>
+        </w:rPr>
+        <w:lastRenderedPageBreak/>
+        <w:drawing>
+          <wp:inline distT="0" distB="0" distL="0" distR="0">
+            <wp:extent cx="2520000" cy="4032115"/>
+            <wp:effectExtent l="19050" t="19050" r="13970" b="26035"/>
+            <wp:docPr id="32" name="Image 32"/>
+            <wp:cNvGraphicFramePr>
+              <a:graphicFrameLocks xmlns:a="http://schemas.openxmlformats.org/drawingml/2006/main" noChangeAspect="1"/>
+            </wp:cNvGraphicFramePr>
+            <a:graphic xmlns:a="http://schemas.openxmlformats.org/drawingml/2006/main">
+              <a:graphicData uri="http://schemas.openxmlformats.org/drawingml/2006/picture">
+                <pic:pic xmlns:pic="http://schemas.openxmlformats.org/drawingml/2006/picture">
+                  <pic:nvPicPr>
+                    <pic:cNvPr id="32" name="Wireframe Smartphone3.jpg"/>
+                    <pic:cNvPicPr/>
+                  </pic:nvPicPr>
+                  <pic:blipFill>
+                    <a:blip r:embed="rId37" cstate="print">
+                      <a:extLst>
+                        <a:ext uri="{28A0092B-C50C-407E-A947-70E740481C1C}">
+                          <a14:useLocalDpi xmlns:a14="http://schemas.microsoft.com/office/drawing/2010/main" val="0"/>
+                        </a:ext>
+                      </a:extLst>
+                    </a:blip>
+                    <a:stretch>
+                      <a:fillRect/>
+                    </a:stretch>
+                  </pic:blipFill>
+                  <pic:spPr>
+                    <a:xfrm>
+                      <a:off x="0" y="0"/>
+                      <a:ext cx="2520000" cy="4032115"/>
+                    </a:xfrm>
+                    <a:prstGeom prst="rect">
+                      <a:avLst/>
+                    </a:prstGeom>
+                    <a:ln>
+                      <a:solidFill>
+                        <a:schemeClr val="tx1"/>
+                      </a:solidFill>
+                    </a:ln>
+                  </pic:spPr>
+                </pic:pic>
+              </a:graphicData>
+            </a:graphic>
+          </wp:inline>
+        </w:drawing>
+      </w:r>
+    </w:p>
+    <w:p>
+      <w:r>
+        <w:rPr>
+          <w:noProof/>
+          <w:lang w:val="fr-CH" w:eastAsia="fr-CH"/>
+        </w:rPr>
+        <w:drawing>
+          <wp:inline distT="0" distB="0" distL="0" distR="0">
+            <wp:extent cx="2520000" cy="4032115"/>
+            <wp:effectExtent l="19050" t="19050" r="13970" b="26035"/>
+            <wp:docPr id="33" name="Image 33"/>
+            <wp:cNvGraphicFramePr>
+              <a:graphicFrameLocks xmlns:a="http://schemas.openxmlformats.org/drawingml/2006/main" noChangeAspect="1"/>
+            </wp:cNvGraphicFramePr>
+            <a:graphic xmlns:a="http://schemas.openxmlformats.org/drawingml/2006/main">
+              <a:graphicData uri="http://schemas.openxmlformats.org/drawingml/2006/picture">
+                <pic:pic xmlns:pic="http://schemas.openxmlformats.org/drawingml/2006/picture">
+                  <pic:nvPicPr>
+                    <pic:cNvPr id="33" name="Wireframe Smartphone4.jpg"/>
+                    <pic:cNvPicPr/>
+                  </pic:nvPicPr>
+                  <pic:blipFill>
+                    <a:blip r:embed="rId38" cstate="print">
+                      <a:extLst>
+                        <a:ext uri="{28A0092B-C50C-407E-A947-70E740481C1C}">
+                          <a14:useLocalDpi xmlns:a14="http://schemas.microsoft.com/office/drawing/2010/main" val="0"/>
+                        </a:ext>
+                      </a:extLst>
+                    </a:blip>
+                    <a:stretch>
+                      <a:fillRect/>
+                    </a:stretch>
+                  </pic:blipFill>
+                  <pic:spPr>
+                    <a:xfrm>
+                      <a:off x="0" y="0"/>
+                      <a:ext cx="2520000" cy="4032115"/>
+                    </a:xfrm>
+                    <a:prstGeom prst="rect">
+                      <a:avLst/>
+                    </a:prstGeom>
+                    <a:ln>
+                      <a:solidFill>
+                        <a:schemeClr val="tx1"/>
+                      </a:solidFill>
+                    </a:ln>
+                  </pic:spPr>
+                </pic:pic>
+              </a:graphicData>
+            </a:graphic>
+          </wp:inline>
+        </w:drawing>
+      </w:r>
+    </w:p>
+    <w:p>
+      <w:r>
+        <w:rPr>
+          <w:noProof/>
+          <w:lang w:val="fr-CH" w:eastAsia="fr-CH"/>
+        </w:rPr>
+        <w:lastRenderedPageBreak/>
+        <w:drawing>
+          <wp:inline distT="0" distB="0" distL="0" distR="0">
+            <wp:extent cx="2520000" cy="4032115"/>
+            <wp:effectExtent l="19050" t="19050" r="13970" b="26035"/>
+            <wp:docPr id="34" name="Image 34"/>
+            <wp:cNvGraphicFramePr>
+              <a:graphicFrameLocks xmlns:a="http://schemas.openxmlformats.org/drawingml/2006/main" noChangeAspect="1"/>
+            </wp:cNvGraphicFramePr>
+            <a:graphic xmlns:a="http://schemas.openxmlformats.org/drawingml/2006/main">
+              <a:graphicData uri="http://schemas.openxmlformats.org/drawingml/2006/picture">
+                <pic:pic xmlns:pic="http://schemas.openxmlformats.org/drawingml/2006/picture">
+                  <pic:nvPicPr>
+                    <pic:cNvPr id="34" name="Wireframe Smartphone5.jpg"/>
+                    <pic:cNvPicPr/>
+                  </pic:nvPicPr>
+                  <pic:blipFill>
+                    <a:blip r:embed="rId39" cstate="print">
+                      <a:extLst>
+                        <a:ext uri="{28A0092B-C50C-407E-A947-70E740481C1C}">
+                          <a14:useLocalDpi xmlns:a14="http://schemas.microsoft.com/office/drawing/2010/main" val="0"/>
+                        </a:ext>
+                      </a:extLst>
+                    </a:blip>
+                    <a:stretch>
+                      <a:fillRect/>
+                    </a:stretch>
+                  </pic:blipFill>
+                  <pic:spPr>
+                    <a:xfrm>
+                      <a:off x="0" y="0"/>
+                      <a:ext cx="2520000" cy="4032115"/>
+                    </a:xfrm>
+                    <a:prstGeom prst="rect">
+                      <a:avLst/>
+                    </a:prstGeom>
+                    <a:ln>
+                      <a:solidFill>
+                        <a:schemeClr val="tx1"/>
+                      </a:solidFill>
+                    </a:ln>
+                  </pic:spPr>
+                </pic:pic>
+              </a:graphicData>
+            </a:graphic>
+          </wp:inline>
+        </w:drawing>
+      </w:r>
+    </w:p>
+    <w:p>
+      <w:r>
+        <w:rPr>
+          <w:noProof/>
+          <w:lang w:val="fr-CH" w:eastAsia="fr-CH"/>
+        </w:rPr>
+        <w:drawing>
+          <wp:inline distT="0" distB="0" distL="0" distR="0">
+            <wp:extent cx="2520000" cy="4032115"/>
+            <wp:effectExtent l="19050" t="19050" r="13970" b="26035"/>
+            <wp:docPr id="35" name="Image 35"/>
+            <wp:cNvGraphicFramePr>
+              <a:graphicFrameLocks xmlns:a="http://schemas.openxmlformats.org/drawingml/2006/main" noChangeAspect="1"/>
+            </wp:cNvGraphicFramePr>
+            <a:graphic xmlns:a="http://schemas.openxmlformats.org/drawingml/2006/main">
+              <a:graphicData uri="http://schemas.openxmlformats.org/drawingml/2006/picture">
+                <pic:pic xmlns:pic="http://schemas.openxmlformats.org/drawingml/2006/picture">
+                  <pic:nvPicPr>
+                    <pic:cNvPr id="35" name="Wireframe Smartphone6.jpg"/>
+                    <pic:cNvPicPr/>
+                  </pic:nvPicPr>
+                  <pic:blipFill>
+                    <a:blip r:embed="rId40" cstate="print">
+                      <a:extLst>
+                        <a:ext uri="{28A0092B-C50C-407E-A947-70E740481C1C}">
+                          <a14:useLocalDpi xmlns:a14="http://schemas.microsoft.com/office/drawing/2010/main" val="0"/>
+                        </a:ext>
+                      </a:extLst>
+                    </a:blip>
+                    <a:stretch>
+                      <a:fillRect/>
+                    </a:stretch>
+                  </pic:blipFill>
+                  <pic:spPr>
+                    <a:xfrm>
+                      <a:off x="0" y="0"/>
+                      <a:ext cx="2520000" cy="4032115"/>
+                    </a:xfrm>
+                    <a:prstGeom prst="rect">
+                      <a:avLst/>
+                    </a:prstGeom>
+                    <a:ln>
+                      <a:solidFill>
+                        <a:schemeClr val="tx1"/>
+                      </a:solidFill>
+                    </a:ln>
+                  </pic:spPr>
+                </pic:pic>
+              </a:graphicData>
+            </a:graphic>
+          </wp:inline>
+        </w:drawing>
+      </w:r>
+    </w:p>
+    <w:p>
+      <w:r>
+        <w:rPr>
+          <w:noProof/>
+          <w:lang w:val="fr-CH" w:eastAsia="fr-CH"/>
+        </w:rPr>
+        <w:lastRenderedPageBreak/>
+        <w:drawing>
+          <wp:inline distT="0" distB="0" distL="0" distR="0">
+            <wp:extent cx="2520000" cy="4032115"/>
+            <wp:effectExtent l="19050" t="19050" r="13970" b="26035"/>
+            <wp:docPr id="36" name="Image 36"/>
+            <wp:cNvGraphicFramePr>
+              <a:graphicFrameLocks xmlns:a="http://schemas.openxmlformats.org/drawingml/2006/main" noChangeAspect="1"/>
+            </wp:cNvGraphicFramePr>
+            <a:graphic xmlns:a="http://schemas.openxmlformats.org/drawingml/2006/main">
+              <a:graphicData uri="http://schemas.openxmlformats.org/drawingml/2006/picture">
+                <pic:pic xmlns:pic="http://schemas.openxmlformats.org/drawingml/2006/picture">
+                  <pic:nvPicPr>
+                    <pic:cNvPr id="36" name="Wireframe Smartphone7.jpg"/>
+                    <pic:cNvPicPr/>
+                  </pic:nvPicPr>
+                  <pic:blipFill>
+                    <a:blip r:embed="rId41" cstate="print">
+                      <a:extLst>
+                        <a:ext uri="{28A0092B-C50C-407E-A947-70E740481C1C}">
+                          <a14:useLocalDpi xmlns:a14="http://schemas.microsoft.com/office/drawing/2010/main" val="0"/>
+                        </a:ext>
+                      </a:extLst>
+                    </a:blip>
+                    <a:stretch>
+                      <a:fillRect/>
+                    </a:stretch>
+                  </pic:blipFill>
+                  <pic:spPr>
+                    <a:xfrm>
+                      <a:off x="0" y="0"/>
+                      <a:ext cx="2520000" cy="4032115"/>
+                    </a:xfrm>
+                    <a:prstGeom prst="rect">
+                      <a:avLst/>
+                    </a:prstGeom>
+                    <a:ln>
+                      <a:solidFill>
+                        <a:schemeClr val="tx1"/>
+                      </a:solidFill>
+                    </a:ln>
+                  </pic:spPr>
+                </pic:pic>
+              </a:graphicData>
+            </a:graphic>
+          </wp:inline>
+        </w:drawing>
+      </w:r>
+    </w:p>
+    <w:p>
+      <w:r>
+        <w:rPr>
+          <w:noProof/>
+          <w:lang w:val="fr-CH" w:eastAsia="fr-CH"/>
+        </w:rPr>
+        <w:drawing>
+          <wp:inline distT="0" distB="0" distL="0" distR="0">
+            <wp:extent cx="2520000" cy="4032115"/>
+            <wp:effectExtent l="19050" t="19050" r="13970" b="26035"/>
+            <wp:docPr id="37" name="Image 37"/>
+            <wp:cNvGraphicFramePr>
+              <a:graphicFrameLocks xmlns:a="http://schemas.openxmlformats.org/drawingml/2006/main" noChangeAspect="1"/>
+            </wp:cNvGraphicFramePr>
+            <a:graphic xmlns:a="http://schemas.openxmlformats.org/drawingml/2006/main">
+              <a:graphicData uri="http://schemas.openxmlformats.org/drawingml/2006/picture">
+                <pic:pic xmlns:pic="http://schemas.openxmlformats.org/drawingml/2006/picture">
+                  <pic:nvPicPr>
+                    <pic:cNvPr id="37" name="Wireframe Smartphone8.jpg"/>
+                    <pic:cNvPicPr/>
+                  </pic:nvPicPr>
+                  <pic:blipFill>
+                    <a:blip r:embed="rId42" cstate="print">
+                      <a:extLst>
+                        <a:ext uri="{28A0092B-C50C-407E-A947-70E740481C1C}">
+                          <a14:useLocalDpi xmlns:a14="http://schemas.microsoft.com/office/drawing/2010/main" val="0"/>
+                        </a:ext>
+                      </a:extLst>
+                    </a:blip>
+                    <a:stretch>
+                      <a:fillRect/>
+                    </a:stretch>
+                  </pic:blipFill>
+                  <pic:spPr>
+                    <a:xfrm>
+                      <a:off x="0" y="0"/>
+                      <a:ext cx="2520000" cy="4032115"/>
+                    </a:xfrm>
+                    <a:prstGeom prst="rect">
+                      <a:avLst/>
+                    </a:prstGeom>
+                    <a:ln>
+                      <a:solidFill>
+                        <a:schemeClr val="tx1"/>
+                      </a:solidFill>
+                    </a:ln>
+                  </pic:spPr>
+                </pic:pic>
+              </a:graphicData>
+            </a:graphic>
+          </wp:inline>
+        </w:drawing>
+      </w:r>
+    </w:p>
+    <w:p>
+      <w:r>
+        <w:rPr>
+          <w:noProof/>
+          <w:lang w:val="fr-CH" w:eastAsia="fr-CH"/>
+        </w:rPr>
+        <w:lastRenderedPageBreak/>
+        <w:drawing>
+          <wp:inline distT="0" distB="0" distL="0" distR="0">
+            <wp:extent cx="2520000" cy="4032115"/>
+            <wp:effectExtent l="19050" t="19050" r="13970" b="26035"/>
+            <wp:docPr id="38" name="Image 38"/>
+            <wp:cNvGraphicFramePr>
+              <a:graphicFrameLocks xmlns:a="http://schemas.openxmlformats.org/drawingml/2006/main" noChangeAspect="1"/>
+            </wp:cNvGraphicFramePr>
+            <a:graphic xmlns:a="http://schemas.openxmlformats.org/drawingml/2006/main">
+              <a:graphicData uri="http://schemas.openxmlformats.org/drawingml/2006/picture">
+                <pic:pic xmlns:pic="http://schemas.openxmlformats.org/drawingml/2006/picture">
+                  <pic:nvPicPr>
+                    <pic:cNvPr id="38" name="Wireframe Smartphone9.jpg"/>
+                    <pic:cNvPicPr/>
+                  </pic:nvPicPr>
+                  <pic:blipFill>
+                    <a:blip r:embed="rId43" cstate="print">
+                      <a:extLst>
+                        <a:ext uri="{28A0092B-C50C-407E-A947-70E740481C1C}">
+                          <a14:useLocalDpi xmlns:a14="http://schemas.microsoft.com/office/drawing/2010/main" val="0"/>
+                        </a:ext>
+                      </a:extLst>
+                    </a:blip>
+                    <a:stretch>
+                      <a:fillRect/>
+                    </a:stretch>
+                  </pic:blipFill>
+                  <pic:spPr>
+                    <a:xfrm>
+                      <a:off x="0" y="0"/>
+                      <a:ext cx="2520000" cy="4032115"/>
+                    </a:xfrm>
+                    <a:prstGeom prst="rect">
+                      <a:avLst/>
+                    </a:prstGeom>
+                    <a:ln>
+                      <a:solidFill>
+                        <a:schemeClr val="tx1"/>
+                      </a:solidFill>
+                    </a:ln>
+                  </pic:spPr>
+                </pic:pic>
+              </a:graphicData>
+            </a:graphic>
+          </wp:inline>
+        </w:drawing>
+      </w:r>
+    </w:p>
+    <w:p>
+      <w:r>
+        <w:rPr>
+          <w:noProof/>
+          <w:lang w:val="fr-CH" w:eastAsia="fr-CH"/>
+        </w:rPr>
+        <w:drawing>
+          <wp:inline distT="0" distB="0" distL="0" distR="0">
+            <wp:extent cx="2520000" cy="4032115"/>
+            <wp:effectExtent l="19050" t="19050" r="13970" b="26035"/>
+            <wp:docPr id="39" name="Image 39"/>
+            <wp:cNvGraphicFramePr>
+              <a:graphicFrameLocks xmlns:a="http://schemas.openxmlformats.org/drawingml/2006/main" noChangeAspect="1"/>
+            </wp:cNvGraphicFramePr>
+            <a:graphic xmlns:a="http://schemas.openxmlformats.org/drawingml/2006/main">
+              <a:graphicData uri="http://schemas.openxmlformats.org/drawingml/2006/picture">
+                <pic:pic xmlns:pic="http://schemas.openxmlformats.org/drawingml/2006/picture">
+                  <pic:nvPicPr>
+                    <pic:cNvPr id="39" name="Wireframe Smartphone10.jpg"/>
+                    <pic:cNvPicPr/>
+                  </pic:nvPicPr>
+                  <pic:blipFill>
+                    <a:blip r:embed="rId44" cstate="print">
+                      <a:extLst>
+                        <a:ext uri="{28A0092B-C50C-407E-A947-70E740481C1C}">
+                          <a14:useLocalDpi xmlns:a14="http://schemas.microsoft.com/office/drawing/2010/main" val="0"/>
+                        </a:ext>
+                      </a:extLst>
+                    </a:blip>
+                    <a:stretch>
+                      <a:fillRect/>
+                    </a:stretch>
+                  </pic:blipFill>
+                  <pic:spPr>
+                    <a:xfrm>
+                      <a:off x="0" y="0"/>
+                      <a:ext cx="2520000" cy="4032115"/>
+                    </a:xfrm>
+                    <a:prstGeom prst="rect">
+                      <a:avLst/>
+                    </a:prstGeom>
+                    <a:ln>
+                      <a:solidFill>
+                        <a:schemeClr val="tx1"/>
+                      </a:solidFill>
+                    </a:ln>
+                  </pic:spPr>
+                </pic:pic>
+              </a:graphicData>
+            </a:graphic>
+          </wp:inline>
+        </w:drawing>
+      </w:r>
+    </w:p>
+    <w:p>
+      <w:r>
+        <w:rPr>
+          <w:noProof/>
+          <w:lang w:val="fr-CH" w:eastAsia="fr-CH"/>
+        </w:rPr>
+        <w:lastRenderedPageBreak/>
+        <w:drawing>
+          <wp:inline distT="0" distB="0" distL="0" distR="0">
+            <wp:extent cx="2520000" cy="4032115"/>
+            <wp:effectExtent l="19050" t="19050" r="13970" b="26035"/>
+            <wp:docPr id="40" name="Image 40"/>
+            <wp:cNvGraphicFramePr>
+              <a:graphicFrameLocks xmlns:a="http://schemas.openxmlformats.org/drawingml/2006/main" noChangeAspect="1"/>
+            </wp:cNvGraphicFramePr>
+            <a:graphic xmlns:a="http://schemas.openxmlformats.org/drawingml/2006/main">
+              <a:graphicData uri="http://schemas.openxmlformats.org/drawingml/2006/picture">
+                <pic:pic xmlns:pic="http://schemas.openxmlformats.org/drawingml/2006/picture">
+                  <pic:nvPicPr>
+                    <pic:cNvPr id="40" name="Wireframe Smartphone11.jpg"/>
+                    <pic:cNvPicPr/>
+                  </pic:nvPicPr>
+                  <pic:blipFill>
+                    <a:blip r:embed="rId45" cstate="print">
+                      <a:extLst>
+                        <a:ext uri="{28A0092B-C50C-407E-A947-70E740481C1C}">
+                          <a14:useLocalDpi xmlns:a14="http://schemas.microsoft.com/office/drawing/2010/main" val="0"/>
+                        </a:ext>
+                      </a:extLst>
+                    </a:blip>
+                    <a:stretch>
+                      <a:fillRect/>
+                    </a:stretch>
+                  </pic:blipFill>
+                  <pic:spPr>
+                    <a:xfrm>
+                      <a:off x="0" y="0"/>
+                      <a:ext cx="2520000" cy="4032115"/>
+                    </a:xfrm>
+                    <a:prstGeom prst="rect">
+                      <a:avLst/>
+                    </a:prstGeom>
+                    <a:ln>
+                      <a:solidFill>
+                        <a:schemeClr val="tx1"/>
+                      </a:solidFill>
+                    </a:ln>
+                  </pic:spPr>
+                </pic:pic>
+              </a:graphicData>
+            </a:graphic>
+          </wp:inline>
+        </w:drawing>
+      </w:r>
+    </w:p>
+    <w:p>
+      <w:r>
+        <w:rPr>
+          <w:noProof/>
+          <w:lang w:val="fr-CH" w:eastAsia="fr-CH"/>
+        </w:rPr>
+        <w:drawing>
+          <wp:inline distT="0" distB="0" distL="0" distR="0">
+            <wp:extent cx="2520000" cy="4032115"/>
+            <wp:effectExtent l="19050" t="19050" r="13970" b="26035"/>
+            <wp:docPr id="41" name="Image 41"/>
+            <wp:cNvGraphicFramePr>
+              <a:graphicFrameLocks xmlns:a="http://schemas.openxmlformats.org/drawingml/2006/main" noChangeAspect="1"/>
+            </wp:cNvGraphicFramePr>
+            <a:graphic xmlns:a="http://schemas.openxmlformats.org/drawingml/2006/main">
+              <a:graphicData uri="http://schemas.openxmlformats.org/drawingml/2006/picture">
+                <pic:pic xmlns:pic="http://schemas.openxmlformats.org/drawingml/2006/picture">
+                  <pic:nvPicPr>
+                    <pic:cNvPr id="41" name="Wireframe Smartphone12.jpg"/>
+                    <pic:cNvPicPr/>
+                  </pic:nvPicPr>
+                  <pic:blipFill>
+                    <a:blip r:embed="rId46" cstate="print">
+                      <a:extLst>
+                        <a:ext uri="{28A0092B-C50C-407E-A947-70E740481C1C}">
+                          <a14:useLocalDpi xmlns:a14="http://schemas.microsoft.com/office/drawing/2010/main" val="0"/>
+                        </a:ext>
+                      </a:extLst>
+                    </a:blip>
+                    <a:stretch>
+                      <a:fillRect/>
+                    </a:stretch>
+                  </pic:blipFill>
+                  <pic:spPr>
+                    <a:xfrm>
+                      <a:off x="0" y="0"/>
+                      <a:ext cx="2520000" cy="4032115"/>
+                    </a:xfrm>
+                    <a:prstGeom prst="rect">
+                      <a:avLst/>
+                    </a:prstGeom>
+                    <a:ln>
+                      <a:solidFill>
+                        <a:schemeClr val="tx1"/>
+                      </a:solidFill>
+                    </a:ln>
+                  </pic:spPr>
+                </pic:pic>
+              </a:graphicData>
+            </a:graphic>
+          </wp:inline>
+        </w:drawing>
+      </w:r>
+    </w:p>
+    <w:p/>
+    <w:p>
       <w:pPr>
         <w:spacing w:after="160" w:line="259" w:lineRule="auto"/>
       </w:pPr>
@@ -5131,12 +6472,12 @@
       <w:pPr>
         <w:pStyle w:val="Titre3"/>
       </w:pPr>
-      <w:bookmarkStart w:id="8" w:name="_Toc33531900"/>
+      <w:bookmarkStart w:id="9" w:name="_Toc33531900"/>
       <w:r>
         <w:lastRenderedPageBreak/>
         <w:t>Scénarii</w:t>
       </w:r>
-      <w:bookmarkEnd w:id="8"/>
+      <w:bookmarkEnd w:id="9"/>
     </w:p>
     <w:p/>
     <w:tbl>
@@ -5464,8 +6805,6 @@
             <w:r>
               <w:t>a fait des erreurs (champs vides, mot de passe incorrect)</w:t>
             </w:r>
-            <w:bookmarkStart w:id="9" w:name="_GoBack"/>
-            <w:bookmarkEnd w:id="9"/>
           </w:p>
         </w:tc>
         <w:tc>
@@ -5797,10 +7136,7 @@
           </w:tcPr>
           <w:p>
             <w:r>
-              <w:t>Jeu 5 secondes</w:t>
-            </w:r>
-            <w:r>
-              <w:t> :</w:t>
+              <w:t>Jeu 5 secondes :</w:t>
             </w:r>
           </w:p>
           <w:p>
@@ -5837,10 +7173,7 @@
           </w:tcPr>
           <w:p>
             <w:r>
-              <w:t>Jeu 5 secondes</w:t>
-            </w:r>
-            <w:r>
-              <w:t> :</w:t>
+              <w:t>Jeu 5 secondes :</w:t>
             </w:r>
           </w:p>
           <w:p>
@@ -8855,8 +10188,8 @@
     </w:p>
     <w:p/>
     <w:sectPr>
-      <w:headerReference w:type="default" r:id="rId23"/>
-      <w:footerReference w:type="default" r:id="rId24"/>
+      <w:headerReference w:type="default" r:id="rId47"/>
+      <w:footerReference w:type="default" r:id="rId48"/>
       <w:pgSz w:w="11906" w:h="16838" w:code="9"/>
       <w:pgMar w:top="1418" w:right="1418" w:bottom="1418" w:left="1418" w:header="720" w:footer="720" w:gutter="0"/>
       <w:cols w:space="720"/>
@@ -8925,7 +10258,7 @@
         <w:sz w:val="16"/>
         <w:szCs w:val="16"/>
       </w:rPr>
-      <w:t>26.02.2020 08:39:00</w:t>
+      <w:t>26.02.2020 10:38:00</w:t>
     </w:r>
     <w:r>
       <w:rPr>
@@ -8972,7 +10305,7 @@
         <w:sz w:val="16"/>
         <w:szCs w:val="16"/>
       </w:rPr>
-      <w:t>13</w:t>
+      <w:t>17</w:t>
     </w:r>
     <w:r>
       <w:rPr>
@@ -12265,7 +13598,7 @@
 </file>
 
 <file path=customXml/itemProps1.xml><?xml version="1.0" encoding="utf-8"?>
-<ds:datastoreItem xmlns:ds="http://schemas.openxmlformats.org/officeDocument/2006/customXml" ds:itemID="{F7A180EE-442E-4708-881F-B7E606DDF5E6}">
+<ds:datastoreItem xmlns:ds="http://schemas.openxmlformats.org/officeDocument/2006/customXml" ds:itemID="{7FE48469-08EA-4EB1-9D02-5BC73CC2BB40}">
   <ds:schemaRefs>
     <ds:schemaRef ds:uri="http://schemas.openxmlformats.org/officeDocument/2006/bibliography"/>
   </ds:schemaRefs>

</xml_diff>

<commit_message>
Finalisation MCD et MLD. Ajout de l'infrastructure de code
</commit_message>
<xml_diff>
--- a/Documentation/Multiplix.docx
+++ b/Documentation/Multiplix.docx
@@ -3788,13 +3788,8 @@
     </w:p>
     <w:p/>
     <w:p>
-      <w:proofErr w:type="spellStart"/>
-      <w:r>
-        <w:t>Multiplix</w:t>
-      </w:r>
-      <w:proofErr w:type="spellEnd"/>
-      <w:r>
-        <w:t xml:space="preserve"> est une application Web utilisant les langages de programmation Web pour réviser les livrets de 1 à 12. Elle devra être responsive à tous les types de matériels. Ce projet est un Pré-TPI visant à préparer au mieux le candidat à son TPI.</w:t>
+      <w:r>
+        <w:t>Multiplix est une application Web utilisant les langages de programmation Web pour réviser les livrets de 1 à 12. Elle devra être responsive à tous les types de matériels. Ce projet est un Pré-TPI visant à préparer au mieux le candidat à son TPI.</w:t>
       </w:r>
     </w:p>
     <w:p/>
@@ -3982,17 +3977,8 @@
           <w:iCs/>
           <w:lang w:val="fr-FR"/>
         </w:rPr>
-        <w:t xml:space="preserve">Un mode 5 </w:t>
-      </w:r>
-      <w:proofErr w:type="gramStart"/>
-      <w:r>
-        <w:rPr>
-          <w:iCs/>
-          <w:lang w:val="fr-FR"/>
-        </w:rPr>
-        <w:t>secondes</w:t>
-      </w:r>
-      <w:proofErr w:type="gramEnd"/>
+        <w:t>Un mode 5 secondes</w:t>
+      </w:r>
     </w:p>
     <w:p>
       <w:pPr>
@@ -4138,55 +4124,15 @@
     <w:p/>
     <w:p>
       <w:r>
-        <w:t>La table « </w:t>
-      </w:r>
-      <w:proofErr w:type="spellStart"/>
-      <w:r>
-        <w:t>users</w:t>
-      </w:r>
-      <w:proofErr w:type="spellEnd"/>
-      <w:r>
-        <w:t> » contient les données concernant les utilisateurs.</w:t>
-      </w:r>
-    </w:p>
-    <w:p>
-      <w:r>
-        <w:t>La table « </w:t>
-      </w:r>
-      <w:proofErr w:type="spellStart"/>
-      <w:r>
-        <w:t>stats</w:t>
-      </w:r>
-      <w:proofErr w:type="spellEnd"/>
-      <w:r>
-        <w:t> » contient les informations sur ses calculs</w:t>
-      </w:r>
-    </w:p>
-    <w:p>
-      <w:r>
-        <w:t>La table « </w:t>
-      </w:r>
-      <w:proofErr w:type="spellStart"/>
-      <w:r>
-        <w:t>numbers</w:t>
-      </w:r>
-      <w:proofErr w:type="spellEnd"/>
-      <w:r>
-        <w:t> » contient les livrets</w:t>
-      </w:r>
-    </w:p>
-    <w:p/>
-    <w:p>
-      <w:r>
         <w:rPr>
           <w:noProof/>
           <w:lang w:val="fr-CH" w:eastAsia="fr-CH"/>
         </w:rPr>
         <w:drawing>
           <wp:inline distT="0" distB="0" distL="0" distR="0">
-            <wp:extent cx="5759450" cy="1664335"/>
-            <wp:effectExtent l="0" t="0" r="0" b="0"/>
-            <wp:docPr id="10" name="Image 10"/>
+            <wp:extent cx="5495925" cy="1857375"/>
+            <wp:effectExtent l="19050" t="19050" r="28575" b="28575"/>
+            <wp:docPr id="45" name="Image 45"/>
             <wp:cNvGraphicFramePr>
               <a:graphicFrameLocks xmlns:a="http://schemas.openxmlformats.org/drawingml/2006/main" noChangeAspect="1"/>
             </wp:cNvGraphicFramePr>
@@ -4194,11 +4140,11 @@
               <a:graphicData uri="http://schemas.openxmlformats.org/drawingml/2006/picture">
                 <pic:pic xmlns:pic="http://schemas.openxmlformats.org/drawingml/2006/picture">
                   <pic:nvPicPr>
-                    <pic:cNvPr id="10" name="MCD.jpg"/>
+                    <pic:cNvPr id="45" name="MCD.jpg"/>
                     <pic:cNvPicPr/>
                   </pic:nvPicPr>
                   <pic:blipFill>
-                    <a:blip r:embed="rId9" cstate="print">
+                    <a:blip r:embed="rId9">
                       <a:extLst>
                         <a:ext uri="{28A0092B-C50C-407E-A947-70E740481C1C}">
                           <a14:useLocalDpi xmlns:a14="http://schemas.microsoft.com/office/drawing/2010/main" val="0"/>
@@ -4212,11 +4158,16 @@
                   <pic:spPr>
                     <a:xfrm>
                       <a:off x="0" y="0"/>
-                      <a:ext cx="5759450" cy="1664335"/>
+                      <a:ext cx="5495925" cy="1857375"/>
                     </a:xfrm>
                     <a:prstGeom prst="rect">
                       <a:avLst/>
                     </a:prstGeom>
+                    <a:ln w="19050">
+                      <a:solidFill>
+                        <a:schemeClr val="tx1"/>
+                      </a:solidFill>
+                    </a:ln>
                   </pic:spPr>
                 </pic:pic>
               </a:graphicData>
@@ -4237,7 +4188,6 @@
       <w:bookmarkEnd w:id="7"/>
     </w:p>
     <w:p/>
-    <w:p/>
     <w:p>
       <w:r>
         <w:rPr>
@@ -4246,9 +4196,9 @@
         </w:rPr>
         <w:drawing>
           <wp:inline distT="0" distB="0" distL="0" distR="0">
-            <wp:extent cx="5667375" cy="2619375"/>
+            <wp:extent cx="5381625" cy="2333625"/>
             <wp:effectExtent l="0" t="0" r="9525" b="9525"/>
-            <wp:docPr id="8" name="Image 8"/>
+            <wp:docPr id="44" name="Image 44"/>
             <wp:cNvGraphicFramePr>
               <a:graphicFrameLocks xmlns:a="http://schemas.openxmlformats.org/drawingml/2006/main" noChangeAspect="1"/>
             </wp:cNvGraphicFramePr>
@@ -4256,7 +4206,7 @@
               <a:graphicData uri="http://schemas.openxmlformats.org/drawingml/2006/picture">
                 <pic:pic xmlns:pic="http://schemas.openxmlformats.org/drawingml/2006/picture">
                   <pic:nvPicPr>
-                    <pic:cNvPr id="8" name=""/>
+                    <pic:cNvPr id="44" name=""/>
                     <pic:cNvPicPr/>
                   </pic:nvPicPr>
                   <pic:blipFill>
@@ -4274,7 +4224,7 @@
                   <pic:spPr>
                     <a:xfrm>
                       <a:off x="0" y="0"/>
-                      <a:ext cx="5667375" cy="2619375"/>
+                      <a:ext cx="5381625" cy="2333625"/>
                     </a:xfrm>
                     <a:prstGeom prst="rect">
                       <a:avLst/>
@@ -4285,6 +4235,18 @@
             </a:graphic>
           </wp:inline>
         </w:drawing>
+      </w:r>
+    </w:p>
+    <w:p/>
+    <w:p>
+      <w:r>
+        <w:t xml:space="preserve">Les statistiques </w:t>
+      </w:r>
+      <w:r>
+        <w:t>« globales »</w:t>
+      </w:r>
+      <w:r>
+        <w:t xml:space="preserve"> seront calculés de manière dynamique et ne constitue pas une entité.</w:t>
       </w:r>
     </w:p>
     <w:p>
@@ -4356,6 +4318,11 @@
     </w:p>
     <w:p/>
     <w:p>
+      <w:r>
+        <w:t>La maison représente la première page du site et une fois connecté on se retrouve à l’accueil du jeu.</w:t>
+      </w:r>
+    </w:p>
+    <w:p>
       <w:pPr>
         <w:spacing w:after="160" w:line="259" w:lineRule="auto"/>
       </w:pPr>
@@ -4367,12 +4334,10 @@
       <w:pPr>
         <w:pStyle w:val="Titre3"/>
       </w:pPr>
-      <w:proofErr w:type="spellStart"/>
       <w:r>
         <w:lastRenderedPageBreak/>
         <w:t>Zonning</w:t>
       </w:r>
-      <w:proofErr w:type="spellEnd"/>
     </w:p>
     <w:p/>
     <w:p>
@@ -4752,6 +4717,64 @@
     <w:p>
       <w:r>
         <w:lastRenderedPageBreak/>
+        <w:t>Page des autres statistiques :</w:t>
+      </w:r>
+      <w:r>
+        <w:br/>
+      </w:r>
+    </w:p>
+    <w:p>
+      <w:r>
+        <w:rPr>
+          <w:noProof/>
+          <w:lang w:val="fr-CH" w:eastAsia="fr-CH"/>
+        </w:rPr>
+        <w:drawing>
+          <wp:inline distT="0" distB="0" distL="0" distR="0">
+            <wp:extent cx="5400000" cy="3759163"/>
+            <wp:effectExtent l="0" t="0" r="0" b="0"/>
+            <wp:docPr id="42" name="Image 42"/>
+            <wp:cNvGraphicFramePr>
+              <a:graphicFrameLocks xmlns:a="http://schemas.openxmlformats.org/drawingml/2006/main" noChangeAspect="1"/>
+            </wp:cNvGraphicFramePr>
+            <a:graphic xmlns:a="http://schemas.openxmlformats.org/drawingml/2006/main">
+              <a:graphicData uri="http://schemas.openxmlformats.org/drawingml/2006/picture">
+                <pic:pic xmlns:pic="http://schemas.openxmlformats.org/drawingml/2006/picture">
+                  <pic:nvPicPr>
+                    <pic:cNvPr id="42" name="5-2-Statistiques.jpg"/>
+                    <pic:cNvPicPr/>
+                  </pic:nvPicPr>
+                  <pic:blipFill>
+                    <a:blip r:embed="rId16">
+                      <a:extLst>
+                        <a:ext uri="{28A0092B-C50C-407E-A947-70E740481C1C}">
+                          <a14:useLocalDpi xmlns:a14="http://schemas.microsoft.com/office/drawing/2010/main" val="0"/>
+                        </a:ext>
+                      </a:extLst>
+                    </a:blip>
+                    <a:stretch>
+                      <a:fillRect/>
+                    </a:stretch>
+                  </pic:blipFill>
+                  <pic:spPr>
+                    <a:xfrm>
+                      <a:off x="0" y="0"/>
+                      <a:ext cx="5400000" cy="3759163"/>
+                    </a:xfrm>
+                    <a:prstGeom prst="rect">
+                      <a:avLst/>
+                    </a:prstGeom>
+                  </pic:spPr>
+                </pic:pic>
+              </a:graphicData>
+            </a:graphic>
+          </wp:inline>
+        </w:drawing>
+      </w:r>
+    </w:p>
+    <w:p/>
+    <w:p>
+      <w:r>
         <w:t>Nouvelles partie :</w:t>
       </w:r>
       <w:r>
@@ -4810,6 +4833,7 @@
     <w:p/>
     <w:p>
       <w:r>
+        <w:lastRenderedPageBreak/>
         <w:t>Jeu en mode guidé :</w:t>
       </w:r>
       <w:r>
@@ -4868,7 +4892,6 @@
     <w:p/>
     <w:p>
       <w:r>
-        <w:lastRenderedPageBreak/>
         <w:t>Réponse donnée en mode guidé :</w:t>
       </w:r>
       <w:r>
@@ -4927,6 +4950,7 @@
     <w:p/>
     <w:p>
       <w:r>
+        <w:lastRenderedPageBreak/>
         <w:t>Jeu en mode 5 secondes :</w:t>
       </w:r>
       <w:r>
@@ -4985,7 +5009,6 @@
     <w:p/>
     <w:p>
       <w:r>
-        <w:lastRenderedPageBreak/>
         <w:t>Réponse en mode 5 secondes :</w:t>
       </w:r>
       <w:r>
@@ -5044,6 +5067,7 @@
     <w:p/>
     <w:p>
       <w:r>
+        <w:lastRenderedPageBreak/>
         <w:t>Fin des parties :</w:t>
       </w:r>
     </w:p>
@@ -5109,15 +5133,33 @@
       <w:pPr>
         <w:pStyle w:val="Titre3"/>
       </w:pPr>
-      <w:proofErr w:type="spellStart"/>
       <w:r>
         <w:lastRenderedPageBreak/>
         <w:t>Wireframes</w:t>
       </w:r>
-      <w:proofErr w:type="spellEnd"/>
     </w:p>
     <w:p/>
     <w:p>
+      <w:r>
+        <w:t>W</w:t>
+      </w:r>
+      <w:r>
+        <w:t>ireframe pour pc et tablette</w:t>
+      </w:r>
+    </w:p>
+    <w:p>
+      <w:r>
+        <w:t>Dimensions : 1920 x 1040</w:t>
+      </w:r>
+    </w:p>
+    <w:p/>
+    <w:p>
+      <w:r>
+        <w:t>Page d’arrivée sur le site :</w:t>
+      </w:r>
+      <w:r>
+        <w:br/>
+      </w:r>
       <w:r>
         <w:rPr>
           <w:noProof/>
@@ -5172,8 +5214,13 @@
       </w:r>
     </w:p>
     <w:p/>
-    <w:p/>
-    <w:p>
+    <w:p>
+      <w:r>
+        <w:t>Page d’inscription :</w:t>
+      </w:r>
+      <w:r>
+        <w:br/>
+      </w:r>
       <w:r>
         <w:rPr>
           <w:noProof/>
@@ -5228,14 +5275,22 @@
       </w:r>
     </w:p>
     <w:p/>
-    <w:p/>
-    <w:p>
+    <w:p>
+      <w:r>
+        <w:lastRenderedPageBreak/>
+        <w:t>Page de connexion</w:t>
+      </w:r>
+      <w:r>
+        <w:t> :</w:t>
+      </w:r>
+      <w:r>
+        <w:br/>
+      </w:r>
       <w:r>
         <w:rPr>
           <w:noProof/>
           <w:lang w:val="fr-CH" w:eastAsia="fr-CH"/>
         </w:rPr>
-        <w:lastRenderedPageBreak/>
         <w:drawing>
           <wp:inline distT="0" distB="0" distL="0" distR="0">
             <wp:extent cx="5759450" cy="3119755"/>
@@ -5285,8 +5340,13 @@
       </w:r>
     </w:p>
     <w:p/>
-    <w:p/>
-    <w:p>
+    <w:p>
+      <w:r>
+        <w:t>Page d’accueil une fois connecté :</w:t>
+      </w:r>
+      <w:r>
+        <w:br/>
+      </w:r>
       <w:r>
         <w:rPr>
           <w:noProof/>
@@ -5341,14 +5401,19 @@
       </w:r>
     </w:p>
     <w:p/>
-    <w:p/>
-    <w:p>
+    <w:p>
+      <w:r>
+        <w:lastRenderedPageBreak/>
+        <w:t>Page des statistiques :</w:t>
+      </w:r>
+      <w:r>
+        <w:br/>
+      </w:r>
       <w:r>
         <w:rPr>
           <w:noProof/>
           <w:lang w:val="fr-CH" w:eastAsia="fr-CH"/>
         </w:rPr>
-        <w:lastRenderedPageBreak/>
         <w:drawing>
           <wp:inline distT="0" distB="0" distL="0" distR="0">
             <wp:extent cx="5759450" cy="3119755"/>
@@ -5398,8 +5463,19 @@
       </w:r>
     </w:p>
     <w:p/>
-    <w:p/>
-    <w:p>
+    <w:p>
+      <w:r>
+        <w:t>Page des</w:t>
+      </w:r>
+      <w:r>
+        <w:t xml:space="preserve"> autres</w:t>
+      </w:r>
+      <w:r>
+        <w:t xml:space="preserve"> statistiques :</w:t>
+      </w:r>
+      <w:r>
+        <w:br/>
+      </w:r>
       <w:r>
         <w:rPr>
           <w:noProof/>
@@ -5454,14 +5530,19 @@
       </w:r>
     </w:p>
     <w:p/>
-    <w:p/>
-    <w:p>
+    <w:p>
+      <w:r>
+        <w:lastRenderedPageBreak/>
+        <w:t>Nouvelles partie :</w:t>
+      </w:r>
+      <w:r>
+        <w:br/>
+      </w:r>
       <w:r>
         <w:rPr>
           <w:noProof/>
           <w:lang w:val="fr-CH" w:eastAsia="fr-CH"/>
         </w:rPr>
-        <w:lastRenderedPageBreak/>
         <w:drawing>
           <wp:inline distT="0" distB="0" distL="0" distR="0">
             <wp:extent cx="5759450" cy="3119755"/>
@@ -5511,8 +5592,13 @@
       </w:r>
     </w:p>
     <w:p/>
-    <w:p/>
-    <w:p>
+    <w:p>
+      <w:r>
+        <w:t>Jeu en mode guidé :</w:t>
+      </w:r>
+      <w:r>
+        <w:br/>
+      </w:r>
       <w:r>
         <w:rPr>
           <w:noProof/>
@@ -5569,11 +5655,17 @@
     <w:p/>
     <w:p>
       <w:r>
+        <w:lastRenderedPageBreak/>
+        <w:t>Réponse donnée en mode guidé :</w:t>
+      </w:r>
+      <w:r>
+        <w:br/>
+      </w:r>
+      <w:r>
         <w:rPr>
           <w:noProof/>
           <w:lang w:val="fr-CH" w:eastAsia="fr-CH"/>
         </w:rPr>
-        <w:lastRenderedPageBreak/>
         <w:drawing>
           <wp:inline distT="0" distB="0" distL="0" distR="0">
             <wp:extent cx="5759450" cy="3119755"/>
@@ -5623,8 +5715,16 @@
       </w:r>
     </w:p>
     <w:p/>
-    <w:p/>
-    <w:p>
+    <w:p>
+      <w:r>
+        <w:t>Jeu en mode 5 secondes</w:t>
+      </w:r>
+      <w:r>
+        <w:t> :</w:t>
+      </w:r>
+      <w:r>
+        <w:br/>
+      </w:r>
       <w:r>
         <w:rPr>
           <w:noProof/>
@@ -5679,14 +5779,19 @@
       </w:r>
     </w:p>
     <w:p/>
-    <w:p/>
-    <w:p>
+    <w:p>
+      <w:r>
+        <w:lastRenderedPageBreak/>
+        <w:t>Réponse en mode 5 secondes :</w:t>
+      </w:r>
+      <w:r>
+        <w:br/>
+      </w:r>
       <w:r>
         <w:rPr>
           <w:noProof/>
           <w:lang w:val="fr-CH" w:eastAsia="fr-CH"/>
         </w:rPr>
-        <w:lastRenderedPageBreak/>
         <w:drawing>
           <wp:inline distT="0" distB="0" distL="0" distR="0">
             <wp:extent cx="5759450" cy="3119755"/>
@@ -5734,12 +5839,15 @@
           </wp:inline>
         </w:drawing>
       </w:r>
-      <w:bookmarkStart w:id="8" w:name="_GoBack"/>
-      <w:bookmarkEnd w:id="8"/>
     </w:p>
     <w:p/>
-    <w:p/>
-    <w:p>
+    <w:p>
+      <w:r>
+        <w:t>Fin des parties :</w:t>
+      </w:r>
+      <w:r>
+        <w:br/>
+      </w:r>
       <w:r>
         <w:rPr>
           <w:noProof/>
@@ -5793,19 +5901,42 @@
         </w:drawing>
       </w:r>
     </w:p>
+    <w:p>
+      <w:pPr>
+        <w:spacing w:after="160" w:line="259" w:lineRule="auto"/>
+      </w:pPr>
+      <w:r>
+        <w:br w:type="page"/>
+      </w:r>
+    </w:p>
+    <w:p>
+      <w:r>
+        <w:lastRenderedPageBreak/>
+        <w:t>Wireframe pour smartphone</w:t>
+      </w:r>
+    </w:p>
+    <w:p>
+      <w:r>
+        <w:t xml:space="preserve">Dimensions : </w:t>
+      </w:r>
+      <w:r>
+        <w:t>800 x 128</w:t>
+      </w:r>
+      <w:r>
+        <w:t>0</w:t>
+      </w:r>
+    </w:p>
+    <w:p>
+      <w:r>
+        <w:t>Sans images de fond</w:t>
+      </w:r>
+    </w:p>
     <w:p/>
-    <w:p/>
-    <w:p/>
-    <w:p/>
-    <w:p/>
-    <w:p/>
-    <w:p/>
-    <w:p/>
-    <w:p/>
-    <w:p/>
-    <w:p/>
-    <w:p/>
-    <w:p/>
+    <w:p>
+      <w:r>
+        <w:t>Page d’arrivée sur le site :</w:t>
+      </w:r>
+    </w:p>
     <w:p>
       <w:r>
         <w:rPr>
@@ -5862,6 +5993,25 @@
     </w:p>
     <w:p>
       <w:r>
+        <w:lastRenderedPageBreak/>
+        <w:t>Page</w:t>
+      </w:r>
+      <w:r>
+        <w:t>s</w:t>
+      </w:r>
+      <w:r>
+        <w:t xml:space="preserve"> d’inscription</w:t>
+      </w:r>
+      <w:r>
+        <w:t xml:space="preserve"> et de connection</w:t>
+      </w:r>
+      <w:r>
+        <w:t> :</w:t>
+      </w:r>
+      <w:r>
+        <w:br/>
+      </w:r>
+      <w:r>
         <w:rPr>
           <w:noProof/>
           <w:lang w:val="fr-CH" w:eastAsia="fr-CH"/>
@@ -5913,14 +6063,18 @@
           </wp:inline>
         </w:drawing>
       </w:r>
-    </w:p>
-    <w:p>
       <w:r>
         <w:rPr>
           <w:noProof/>
           <w:lang w:val="fr-CH" w:eastAsia="fr-CH"/>
         </w:rPr>
-        <w:lastRenderedPageBreak/>
+        <w:t xml:space="preserve">               </w:t>
+      </w:r>
+      <w:r>
+        <w:rPr>
+          <w:noProof/>
+          <w:lang w:val="fr-CH" w:eastAsia="fr-CH"/>
+        </w:rPr>
         <w:drawing>
           <wp:inline distT="0" distB="0" distL="0" distR="0">
             <wp:extent cx="2520000" cy="4032115"/>
@@ -5969,7 +6123,15 @@
         </w:drawing>
       </w:r>
     </w:p>
-    <w:p>
+    <w:p/>
+    <w:p>
+      <w:r>
+        <w:lastRenderedPageBreak/>
+        <w:t>Page d’accueil une fois connecté :</w:t>
+      </w:r>
+      <w:r>
+        <w:br/>
+      </w:r>
       <w:r>
         <w:rPr>
           <w:noProof/>
@@ -6025,11 +6187,22 @@
     </w:p>
     <w:p>
       <w:r>
+        <w:t>Page</w:t>
+      </w:r>
+      <w:r>
+        <w:t>s</w:t>
+      </w:r>
+      <w:r>
+        <w:t xml:space="preserve"> des statistiques :</w:t>
+      </w:r>
+      <w:r>
+        <w:br/>
+      </w:r>
+      <w:r>
         <w:rPr>
           <w:noProof/>
           <w:lang w:val="fr-CH" w:eastAsia="fr-CH"/>
         </w:rPr>
-        <w:lastRenderedPageBreak/>
         <w:drawing>
           <wp:inline distT="0" distB="0" distL="0" distR="0">
             <wp:extent cx="2520000" cy="4032115"/>
@@ -6077,8 +6250,9 @@
           </wp:inline>
         </w:drawing>
       </w:r>
-    </w:p>
-    <w:p>
+      <w:r>
+        <w:t xml:space="preserve">               </w:t>
+      </w:r>
       <w:r>
         <w:rPr>
           <w:noProof/>
@@ -6132,13 +6306,22 @@
         </w:drawing>
       </w:r>
     </w:p>
-    <w:p>
+    <w:p/>
+    <w:p>
+      <w:r>
+        <w:t>Nouvelle partie</w:t>
+      </w:r>
+      <w:r>
+        <w:t> :</w:t>
+      </w:r>
+      <w:r>
+        <w:br/>
+      </w:r>
       <w:r>
         <w:rPr>
           <w:noProof/>
           <w:lang w:val="fr-CH" w:eastAsia="fr-CH"/>
         </w:rPr>
-        <w:lastRenderedPageBreak/>
         <w:drawing>
           <wp:inline distT="0" distB="0" distL="0" distR="0">
             <wp:extent cx="2520000" cy="4032115"/>
@@ -6187,7 +6370,15 @@
         </w:drawing>
       </w:r>
     </w:p>
-    <w:p>
+    <w:p/>
+    <w:p>
+      <w:r>
+        <w:lastRenderedPageBreak/>
+        <w:t>Jeu en mode guidé :</w:t>
+      </w:r>
+      <w:r>
+        <w:br/>
+      </w:r>
       <w:r>
         <w:rPr>
           <w:noProof/>
@@ -6240,14 +6431,14 @@
           </wp:inline>
         </w:drawing>
       </w:r>
-    </w:p>
-    <w:p>
+      <w:r>
+        <w:t xml:space="preserve">               </w:t>
+      </w:r>
       <w:r>
         <w:rPr>
           <w:noProof/>
           <w:lang w:val="fr-CH" w:eastAsia="fr-CH"/>
         </w:rPr>
-        <w:lastRenderedPageBreak/>
         <w:drawing>
           <wp:inline distT="0" distB="0" distL="0" distR="0">
             <wp:extent cx="2520000" cy="4032115"/>
@@ -6298,6 +6489,15 @@
     </w:p>
     <w:p>
       <w:r>
+        <w:t>Jeu en mode 5 secondes</w:t>
+      </w:r>
+      <w:r>
+        <w:t> :</w:t>
+      </w:r>
+      <w:r>
+        <w:br/>
+      </w:r>
+      <w:r>
         <w:rPr>
           <w:noProof/>
           <w:lang w:val="fr-CH" w:eastAsia="fr-CH"/>
@@ -6349,14 +6549,14 @@
           </wp:inline>
         </w:drawing>
       </w:r>
-    </w:p>
-    <w:p>
+      <w:r>
+        <w:t xml:space="preserve">               </w:t>
+      </w:r>
       <w:r>
         <w:rPr>
           <w:noProof/>
           <w:lang w:val="fr-CH" w:eastAsia="fr-CH"/>
         </w:rPr>
-        <w:lastRenderedPageBreak/>
         <w:drawing>
           <wp:inline distT="0" distB="0" distL="0" distR="0">
             <wp:extent cx="2520000" cy="4032115"/>
@@ -6405,7 +6605,14 @@
         </w:drawing>
       </w:r>
     </w:p>
-    <w:p>
+    <w:p/>
+    <w:p>
+      <w:r>
+        <w:t>Fin des parties :</w:t>
+      </w:r>
+      <w:r>
+        <w:br/>
+      </w:r>
       <w:r>
         <w:rPr>
           <w:noProof/>
@@ -6472,12 +6679,12 @@
       <w:pPr>
         <w:pStyle w:val="Titre3"/>
       </w:pPr>
-      <w:bookmarkStart w:id="9" w:name="_Toc33531900"/>
+      <w:bookmarkStart w:id="8" w:name="_Toc33531900"/>
       <w:r>
         <w:lastRenderedPageBreak/>
         <w:t>Scénarii</w:t>
       </w:r>
-      <w:bookmarkEnd w:id="9"/>
+      <w:bookmarkEnd w:id="8"/>
     </w:p>
     <w:p/>
     <w:tbl>
@@ -6543,13 +6750,8 @@
               <w:t>Un utilisateur est a</w:t>
             </w:r>
             <w:r>
-              <w:t xml:space="preserve">rrivé sur la Web </w:t>
+              <w:t>rrivé sur la Web app</w:t>
             </w:r>
-            <w:proofErr w:type="spellStart"/>
-            <w:r>
-              <w:t>app</w:t>
-            </w:r>
-            <w:proofErr w:type="spellEnd"/>
           </w:p>
         </w:tc>
         <w:tc>
@@ -7232,7 +7434,6 @@
       </w:tr>
     </w:tbl>
     <w:p/>
-    <w:p/>
     <w:p>
       <w:pPr>
         <w:pStyle w:val="Retraitnormal1"/>
@@ -7240,7 +7441,6 @@
           <w:ilvl w:val="0"/>
           <w:numId w:val="0"/>
         </w:numPr>
-        <w:ind w:left="360"/>
         <w:rPr>
           <w:rFonts w:ascii="Arial" w:hAnsi="Arial"/>
           <w:sz w:val="24"/>
@@ -7251,257 +7451,14 @@
     </w:p>
     <w:p>
       <w:pPr>
-        <w:pStyle w:val="Retraitnormal1"/>
-        <w:numPr>
-          <w:ilvl w:val="0"/>
-          <w:numId w:val="0"/>
-        </w:numPr>
-        <w:ind w:left="360"/>
-        <w:rPr>
-          <w:rFonts w:ascii="Arial" w:hAnsi="Arial"/>
-          <w:i/>
-          <w:iCs/>
-          <w:sz w:val="24"/>
-          <w:szCs w:val="14"/>
-          <w:highlight w:val="yellow"/>
-          <w:lang w:eastAsia="fr-FR"/>
-        </w:rPr>
-      </w:pPr>
-      <w:r>
-        <w:rPr>
-          <w:rFonts w:ascii="Arial" w:hAnsi="Arial"/>
-          <w:i/>
-          <w:iCs/>
-          <w:sz w:val="24"/>
-          <w:szCs w:val="14"/>
-          <w:highlight w:val="yellow"/>
-          <w:lang w:eastAsia="fr-FR"/>
-        </w:rPr>
-        <w:t>Le concept complet avec toutes ses annexes :</w:t>
-      </w:r>
-    </w:p>
-    <w:p>
-      <w:pPr>
-        <w:pStyle w:val="Retraitnormal1"/>
-        <w:numPr>
-          <w:ilvl w:val="0"/>
-          <w:numId w:val="0"/>
-        </w:numPr>
-        <w:ind w:left="360"/>
-        <w:rPr>
-          <w:rFonts w:ascii="Arial" w:hAnsi="Arial"/>
-          <w:i/>
-          <w:iCs/>
-          <w:sz w:val="24"/>
-          <w:szCs w:val="14"/>
-          <w:highlight w:val="yellow"/>
-          <w:lang w:eastAsia="fr-FR"/>
-        </w:rPr>
-      </w:pPr>
-    </w:p>
-    <w:p>
-      <w:pPr>
-        <w:pStyle w:val="Retraitnormal1"/>
-        <w:numPr>
-          <w:ilvl w:val="0"/>
-          <w:numId w:val="0"/>
-        </w:numPr>
-        <w:ind w:left="360"/>
-        <w:rPr>
-          <w:rFonts w:ascii="Arial" w:hAnsi="Arial"/>
-          <w:i/>
-          <w:iCs/>
-          <w:sz w:val="24"/>
-          <w:szCs w:val="14"/>
-          <w:highlight w:val="yellow"/>
-          <w:lang w:eastAsia="fr-FR"/>
-        </w:rPr>
-      </w:pPr>
-      <w:r>
-        <w:rPr>
-          <w:rFonts w:ascii="Arial" w:hAnsi="Arial"/>
-          <w:i/>
-          <w:iCs/>
-          <w:sz w:val="24"/>
-          <w:szCs w:val="14"/>
-          <w:highlight w:val="yellow"/>
-          <w:lang w:eastAsia="fr-FR"/>
-        </w:rPr>
-        <w:t xml:space="preserve">Par exemple : </w:t>
-      </w:r>
-    </w:p>
-    <w:p>
-      <w:pPr>
-        <w:pStyle w:val="Retraitnormal1"/>
-        <w:numPr>
-          <w:ilvl w:val="0"/>
-          <w:numId w:val="4"/>
-        </w:numPr>
-        <w:rPr>
-          <w:rFonts w:ascii="Arial" w:hAnsi="Arial"/>
-          <w:i/>
-          <w:iCs/>
-          <w:sz w:val="24"/>
-          <w:szCs w:val="14"/>
-          <w:highlight w:val="yellow"/>
-          <w:lang w:eastAsia="fr-FR"/>
-        </w:rPr>
-      </w:pPr>
-      <w:r>
-        <w:rPr>
-          <w:rFonts w:ascii="Arial" w:hAnsi="Arial"/>
-          <w:i/>
-          <w:iCs/>
-          <w:sz w:val="24"/>
-          <w:szCs w:val="14"/>
-          <w:highlight w:val="yellow"/>
-          <w:lang w:eastAsia="fr-FR"/>
-        </w:rPr>
-        <w:t xml:space="preserve">Multimédia : carte de site, maquettes papier, story </w:t>
-      </w:r>
-      <w:proofErr w:type="spellStart"/>
-      <w:r>
-        <w:rPr>
-          <w:rFonts w:ascii="Arial" w:hAnsi="Arial"/>
-          <w:i/>
-          <w:iCs/>
-          <w:sz w:val="24"/>
-          <w:szCs w:val="14"/>
-          <w:highlight w:val="yellow"/>
-          <w:lang w:eastAsia="fr-FR"/>
-        </w:rPr>
-        <w:t>board</w:t>
-      </w:r>
-      <w:proofErr w:type="spellEnd"/>
-      <w:r>
-        <w:rPr>
-          <w:rFonts w:ascii="Arial" w:hAnsi="Arial"/>
-          <w:i/>
-          <w:iCs/>
-          <w:sz w:val="24"/>
-          <w:szCs w:val="14"/>
-          <w:highlight w:val="yellow"/>
-          <w:lang w:eastAsia="fr-FR"/>
-        </w:rPr>
-        <w:t xml:space="preserve"> préliminaire, …</w:t>
-      </w:r>
-    </w:p>
-    <w:p>
-      <w:pPr>
-        <w:pStyle w:val="Retraitnormal1"/>
-        <w:numPr>
-          <w:ilvl w:val="0"/>
-          <w:numId w:val="4"/>
-        </w:numPr>
-        <w:rPr>
-          <w:rFonts w:ascii="Arial" w:hAnsi="Arial"/>
-          <w:i/>
-          <w:iCs/>
-          <w:sz w:val="24"/>
-          <w:szCs w:val="14"/>
-          <w:highlight w:val="yellow"/>
-          <w:lang w:eastAsia="fr-FR"/>
-        </w:rPr>
-      </w:pPr>
-      <w:r>
-        <w:rPr>
-          <w:rFonts w:ascii="Arial" w:hAnsi="Arial"/>
-          <w:i/>
-          <w:iCs/>
-          <w:sz w:val="24"/>
-          <w:szCs w:val="14"/>
-          <w:highlight w:val="yellow"/>
-          <w:lang w:eastAsia="fr-FR"/>
-        </w:rPr>
-        <w:t>Bases de données : interfaces graphiques, modèle conceptuel.</w:t>
-      </w:r>
-    </w:p>
-    <w:p>
-      <w:pPr>
-        <w:pStyle w:val="Retraitnormal1"/>
-        <w:numPr>
-          <w:ilvl w:val="0"/>
-          <w:numId w:val="4"/>
-        </w:numPr>
-        <w:rPr>
-          <w:rFonts w:ascii="Arial" w:hAnsi="Arial"/>
-          <w:i/>
-          <w:iCs/>
-          <w:sz w:val="24"/>
-          <w:szCs w:val="14"/>
-          <w:highlight w:val="yellow"/>
-          <w:lang w:eastAsia="fr-FR"/>
-        </w:rPr>
-      </w:pPr>
-      <w:r>
-        <w:rPr>
-          <w:rFonts w:ascii="Arial" w:hAnsi="Arial"/>
-          <w:i/>
-          <w:iCs/>
-          <w:sz w:val="24"/>
-          <w:szCs w:val="14"/>
-          <w:highlight w:val="yellow"/>
-          <w:lang w:eastAsia="fr-FR"/>
-        </w:rPr>
-        <w:t>Programmation : interfaces graphiques, maquettes, analyse fonctionnelle…</w:t>
-      </w:r>
-    </w:p>
-    <w:p>
-      <w:pPr>
-        <w:pStyle w:val="Retraitnormal1"/>
-        <w:numPr>
-          <w:ilvl w:val="0"/>
-          <w:numId w:val="4"/>
-        </w:numPr>
-        <w:rPr>
-          <w:rFonts w:ascii="Arial" w:hAnsi="Arial"/>
-          <w:i/>
-          <w:iCs/>
-          <w:sz w:val="24"/>
-          <w:szCs w:val="14"/>
-          <w:highlight w:val="yellow"/>
-          <w:lang w:eastAsia="fr-FR"/>
-        </w:rPr>
-      </w:pPr>
-      <w:r>
-        <w:rPr>
-          <w:rFonts w:ascii="Arial" w:hAnsi="Arial"/>
-          <w:i/>
-          <w:iCs/>
-          <w:sz w:val="24"/>
-          <w:szCs w:val="14"/>
-          <w:highlight w:val="yellow"/>
-          <w:lang w:eastAsia="fr-FR"/>
-        </w:rPr>
-        <w:t>…</w:t>
-      </w:r>
-    </w:p>
-    <w:p>
-      <w:pPr>
-        <w:pStyle w:val="Retraitnormal1"/>
-        <w:numPr>
-          <w:ilvl w:val="0"/>
-          <w:numId w:val="0"/>
-        </w:numPr>
-        <w:ind w:left="720"/>
-        <w:rPr>
-          <w:rFonts w:ascii="Arial" w:hAnsi="Arial"/>
-          <w:sz w:val="24"/>
-          <w:szCs w:val="14"/>
-          <w:lang w:eastAsia="fr-FR"/>
-        </w:rPr>
-      </w:pPr>
-    </w:p>
-    <w:p>
-      <w:pPr>
         <w:pStyle w:val="Titre2"/>
         <w:rPr>
           <w:i w:val="0"/>
           <w:iCs/>
         </w:rPr>
       </w:pPr>
-      <w:bookmarkStart w:id="10" w:name="_Toc71691012"/>
-      <w:bookmarkStart w:id="11" w:name="_Toc33531901"/>
+      <w:bookmarkStart w:id="9" w:name="_Toc71691012"/>
+      <w:bookmarkStart w:id="10" w:name="_Toc33531901"/>
       <w:r>
         <w:rPr>
           <w:i w:val="0"/>
@@ -7509,9 +7466,405 @@
         </w:rPr>
         <w:t>Stratégie de test</w:t>
       </w:r>
+      <w:bookmarkEnd w:id="9"/>
       <w:bookmarkEnd w:id="10"/>
-      <w:bookmarkEnd w:id="11"/>
-    </w:p>
+    </w:p>
+    <w:p/>
+    <w:tbl>
+      <w:tblPr>
+        <w:tblStyle w:val="Grilledutableau"/>
+        <w:tblW w:w="0" w:type="auto"/>
+        <w:tblBorders>
+          <w:insideH w:val="none" w:sz="0" w:space="0" w:color="auto"/>
+          <w:insideV w:val="none" w:sz="0" w:space="0" w:color="auto"/>
+        </w:tblBorders>
+        <w:tblLook w:val="04A0" w:firstRow="1" w:lastRow="0" w:firstColumn="1" w:lastColumn="0" w:noHBand="0" w:noVBand="1"/>
+      </w:tblPr>
+      <w:tblGrid>
+        <w:gridCol w:w="2373"/>
+        <w:gridCol w:w="2190"/>
+        <w:gridCol w:w="2293"/>
+        <w:gridCol w:w="2204"/>
+      </w:tblGrid>
+      <w:tr>
+        <w:trPr>
+          <w:trHeight w:val="729"/>
+        </w:trPr>
+        <w:tc>
+          <w:tcPr>
+            <w:tcW w:w="2444" w:type="dxa"/>
+            <w:tcBorders>
+              <w:top w:val="single" w:sz="4" w:space="0" w:color="auto"/>
+              <w:bottom w:val="single" w:sz="4" w:space="0" w:color="auto"/>
+              <w:right w:val="single" w:sz="4" w:space="0" w:color="auto"/>
+              <w:tl2br w:val="single" w:sz="4" w:space="0" w:color="auto"/>
+            </w:tcBorders>
+            <w:shd w:val="clear" w:color="auto" w:fill="00B0F0"/>
+          </w:tcPr>
+          <w:p>
+            <w:pPr>
+              <w:jc w:val="right"/>
+              <w:rPr>
+                <w:b/>
+                <w:color w:val="000000" w:themeColor="text1"/>
+                <w:sz w:val="28"/>
+                <w:u w:val="single"/>
+              </w:rPr>
+            </w:pPr>
+            <w:r>
+              <w:rPr>
+                <w:b/>
+                <w:color w:val="000000" w:themeColor="text1"/>
+                <w:sz w:val="28"/>
+                <w:u w:val="single"/>
+              </w:rPr>
+              <w:t>Niveau</w:t>
+            </w:r>
+          </w:p>
+          <w:p>
+            <w:r>
+              <w:rPr>
+                <w:b/>
+                <w:color w:val="000000" w:themeColor="text1"/>
+                <w:sz w:val="28"/>
+                <w:u w:val="single"/>
+              </w:rPr>
+              <w:t>Type</w:t>
+            </w:r>
+          </w:p>
+        </w:tc>
+        <w:tc>
+          <w:tcPr>
+            <w:tcW w:w="2444" w:type="dxa"/>
+            <w:tcBorders>
+              <w:top w:val="single" w:sz="4" w:space="0" w:color="auto"/>
+              <w:left w:val="single" w:sz="4" w:space="0" w:color="auto"/>
+              <w:bottom w:val="single" w:sz="4" w:space="0" w:color="auto"/>
+              <w:right w:val="single" w:sz="4" w:space="0" w:color="auto"/>
+              <w:tl2br w:val="nil"/>
+            </w:tcBorders>
+            <w:shd w:val="clear" w:color="auto" w:fill="D9D9D9" w:themeFill="background1" w:themeFillShade="D9"/>
+            <w:vAlign w:val="center"/>
+          </w:tcPr>
+          <w:p>
+            <w:pPr>
+              <w:jc w:val="center"/>
+              <w:rPr>
+                <w:b/>
+                <w:sz w:val="32"/>
+              </w:rPr>
+            </w:pPr>
+            <w:r>
+              <w:rPr>
+                <w:b/>
+                <w:sz w:val="32"/>
+              </w:rPr>
+              <w:t>Unitaire</w:t>
+            </w:r>
+          </w:p>
+        </w:tc>
+        <w:tc>
+          <w:tcPr>
+            <w:tcW w:w="2445" w:type="dxa"/>
+            <w:tcBorders>
+              <w:top w:val="single" w:sz="4" w:space="0" w:color="auto"/>
+              <w:left w:val="single" w:sz="4" w:space="0" w:color="auto"/>
+              <w:bottom w:val="single" w:sz="4" w:space="0" w:color="auto"/>
+              <w:right w:val="single" w:sz="4" w:space="0" w:color="auto"/>
+              <w:tl2br w:val="nil"/>
+            </w:tcBorders>
+            <w:shd w:val="clear" w:color="auto" w:fill="D9D9D9" w:themeFill="background1" w:themeFillShade="D9"/>
+            <w:vAlign w:val="center"/>
+          </w:tcPr>
+          <w:p>
+            <w:pPr>
+              <w:jc w:val="center"/>
+              <w:rPr>
+                <w:b/>
+                <w:sz w:val="32"/>
+              </w:rPr>
+            </w:pPr>
+            <w:r>
+              <w:rPr>
+                <w:b/>
+                <w:sz w:val="32"/>
+              </w:rPr>
+              <w:t>Intégration</w:t>
+            </w:r>
+          </w:p>
+        </w:tc>
+        <w:tc>
+          <w:tcPr>
+            <w:tcW w:w="2445" w:type="dxa"/>
+            <w:tcBorders>
+              <w:top w:val="single" w:sz="4" w:space="0" w:color="auto"/>
+              <w:left w:val="single" w:sz="4" w:space="0" w:color="auto"/>
+              <w:bottom w:val="single" w:sz="4" w:space="0" w:color="auto"/>
+              <w:tl2br w:val="nil"/>
+            </w:tcBorders>
+            <w:shd w:val="clear" w:color="auto" w:fill="D9D9D9" w:themeFill="background1" w:themeFillShade="D9"/>
+            <w:vAlign w:val="center"/>
+          </w:tcPr>
+          <w:p>
+            <w:pPr>
+              <w:jc w:val="center"/>
+              <w:rPr>
+                <w:b/>
+                <w:sz w:val="32"/>
+              </w:rPr>
+            </w:pPr>
+            <w:r>
+              <w:rPr>
+                <w:b/>
+                <w:sz w:val="32"/>
+              </w:rPr>
+              <w:t>Système</w:t>
+            </w:r>
+          </w:p>
+        </w:tc>
+      </w:tr>
+      <w:tr>
+        <w:tc>
+          <w:tcPr>
+            <w:tcW w:w="2444" w:type="dxa"/>
+            <w:tcBorders>
+              <w:top w:val="single" w:sz="4" w:space="0" w:color="auto"/>
+              <w:bottom w:val="single" w:sz="4" w:space="0" w:color="auto"/>
+              <w:right w:val="single" w:sz="4" w:space="0" w:color="auto"/>
+              <w:tl2br w:val="nil"/>
+            </w:tcBorders>
+            <w:shd w:val="clear" w:color="auto" w:fill="D9D9D9" w:themeFill="background1" w:themeFillShade="D9"/>
+            <w:vAlign w:val="center"/>
+          </w:tcPr>
+          <w:p>
+            <w:pPr>
+              <w:rPr>
+                <w:b/>
+                <w:sz w:val="32"/>
+              </w:rPr>
+            </w:pPr>
+            <w:r>
+              <w:rPr>
+                <w:b/>
+                <w:sz w:val="32"/>
+              </w:rPr>
+              <w:t>Fonctionnel</w:t>
+            </w:r>
+          </w:p>
+        </w:tc>
+        <w:tc>
+          <w:tcPr>
+            <w:tcW w:w="2444" w:type="dxa"/>
+            <w:tcBorders>
+              <w:top w:val="single" w:sz="4" w:space="0" w:color="auto"/>
+              <w:left w:val="single" w:sz="4" w:space="0" w:color="auto"/>
+              <w:bottom w:val="single" w:sz="4" w:space="0" w:color="auto"/>
+              <w:right w:val="single" w:sz="4" w:space="0" w:color="auto"/>
+              <w:tl2br w:val="nil"/>
+            </w:tcBorders>
+          </w:tcPr>
+          <w:p>
+            <w:r>
+              <w:t>Chaque partie a été testée séparément par son créateur</w:t>
+            </w:r>
+          </w:p>
+        </w:tc>
+        <w:tc>
+          <w:tcPr>
+            <w:tcW w:w="2445" w:type="dxa"/>
+            <w:tcBorders>
+              <w:top w:val="single" w:sz="4" w:space="0" w:color="auto"/>
+              <w:left w:val="single" w:sz="4" w:space="0" w:color="auto"/>
+              <w:bottom w:val="single" w:sz="4" w:space="0" w:color="auto"/>
+              <w:right w:val="single" w:sz="4" w:space="0" w:color="auto"/>
+              <w:tl2br w:val="nil"/>
+            </w:tcBorders>
+          </w:tcPr>
+          <w:p>
+            <w:r>
+              <w:t>Affichage et remplissage de la grille a été testée, fonction parfaitement mais les demande de les demandes lignes et colonnes sont pas sécurisées</w:t>
+            </w:r>
+          </w:p>
+        </w:tc>
+        <w:tc>
+          <w:tcPr>
+            <w:tcW w:w="2445" w:type="dxa"/>
+            <w:tcBorders>
+              <w:top w:val="single" w:sz="4" w:space="0" w:color="auto"/>
+              <w:left w:val="single" w:sz="4" w:space="0" w:color="auto"/>
+              <w:bottom w:val="single" w:sz="4" w:space="0" w:color="auto"/>
+              <w:tl2br w:val="nil"/>
+            </w:tcBorders>
+          </w:tcPr>
+          <w:p>
+            <w:r>
+              <w:t>Le code entier fonctionne mais il n’y a pas de protections pour les valeurs erronées lors du jeu (lignes et colonnes)</w:t>
+            </w:r>
+          </w:p>
+        </w:tc>
+      </w:tr>
+      <w:tr>
+        <w:tc>
+          <w:tcPr>
+            <w:tcW w:w="2444" w:type="dxa"/>
+            <w:tcBorders>
+              <w:top w:val="single" w:sz="4" w:space="0" w:color="auto"/>
+              <w:bottom w:val="single" w:sz="4" w:space="0" w:color="auto"/>
+              <w:right w:val="single" w:sz="4" w:space="0" w:color="auto"/>
+              <w:tl2br w:val="nil"/>
+            </w:tcBorders>
+            <w:shd w:val="clear" w:color="auto" w:fill="D9D9D9" w:themeFill="background1" w:themeFillShade="D9"/>
+            <w:vAlign w:val="center"/>
+          </w:tcPr>
+          <w:p>
+            <w:pPr>
+              <w:rPr>
+                <w:b/>
+                <w:sz w:val="32"/>
+              </w:rPr>
+            </w:pPr>
+            <w:r>
+              <w:rPr>
+                <w:b/>
+                <w:sz w:val="32"/>
+              </w:rPr>
+              <w:t>Performance</w:t>
+            </w:r>
+          </w:p>
+        </w:tc>
+        <w:tc>
+          <w:tcPr>
+            <w:tcW w:w="2444" w:type="dxa"/>
+            <w:tcBorders>
+              <w:top w:val="single" w:sz="4" w:space="0" w:color="auto"/>
+              <w:left w:val="single" w:sz="4" w:space="0" w:color="auto"/>
+              <w:bottom w:val="single" w:sz="4" w:space="0" w:color="auto"/>
+              <w:right w:val="single" w:sz="4" w:space="0" w:color="auto"/>
+              <w:tl2br w:val="nil"/>
+            </w:tcBorders>
+          </w:tcPr>
+          <w:p>
+            <w:r>
+              <w:t>Aucun</w:t>
+            </w:r>
+          </w:p>
+        </w:tc>
+        <w:tc>
+          <w:tcPr>
+            <w:tcW w:w="2445" w:type="dxa"/>
+            <w:tcBorders>
+              <w:top w:val="single" w:sz="4" w:space="0" w:color="auto"/>
+              <w:left w:val="single" w:sz="4" w:space="0" w:color="auto"/>
+              <w:bottom w:val="single" w:sz="4" w:space="0" w:color="auto"/>
+              <w:right w:val="single" w:sz="4" w:space="0" w:color="auto"/>
+              <w:tl2br w:val="nil"/>
+            </w:tcBorders>
+          </w:tcPr>
+          <w:p>
+            <w:r>
+              <w:t>Aucun</w:t>
+            </w:r>
+          </w:p>
+        </w:tc>
+        <w:tc>
+          <w:tcPr>
+            <w:tcW w:w="2445" w:type="dxa"/>
+            <w:tcBorders>
+              <w:top w:val="single" w:sz="4" w:space="0" w:color="auto"/>
+              <w:left w:val="single" w:sz="4" w:space="0" w:color="auto"/>
+              <w:bottom w:val="single" w:sz="4" w:space="0" w:color="auto"/>
+              <w:tl2br w:val="nil"/>
+            </w:tcBorders>
+          </w:tcPr>
+          <w:p>
+            <w:r>
+              <w:t>Aucun</w:t>
+            </w:r>
+          </w:p>
+        </w:tc>
+      </w:tr>
+      <w:tr>
+        <w:tc>
+          <w:tcPr>
+            <w:tcW w:w="2444" w:type="dxa"/>
+            <w:tcBorders>
+              <w:top w:val="single" w:sz="4" w:space="0" w:color="auto"/>
+              <w:bottom w:val="single" w:sz="4" w:space="0" w:color="auto"/>
+              <w:right w:val="single" w:sz="4" w:space="0" w:color="auto"/>
+              <w:tl2br w:val="nil"/>
+            </w:tcBorders>
+            <w:shd w:val="clear" w:color="auto" w:fill="D9D9D9" w:themeFill="background1" w:themeFillShade="D9"/>
+            <w:vAlign w:val="center"/>
+          </w:tcPr>
+          <w:p>
+            <w:pPr>
+              <w:rPr>
+                <w:b/>
+                <w:sz w:val="32"/>
+              </w:rPr>
+            </w:pPr>
+            <w:r>
+              <w:rPr>
+                <w:b/>
+                <w:sz w:val="32"/>
+              </w:rPr>
+              <w:t>Robustesse</w:t>
+            </w:r>
+          </w:p>
+        </w:tc>
+        <w:tc>
+          <w:tcPr>
+            <w:tcW w:w="2444" w:type="dxa"/>
+            <w:tcBorders>
+              <w:top w:val="single" w:sz="4" w:space="0" w:color="auto"/>
+              <w:left w:val="single" w:sz="4" w:space="0" w:color="auto"/>
+              <w:bottom w:val="single" w:sz="4" w:space="0" w:color="auto"/>
+              <w:right w:val="single" w:sz="4" w:space="0" w:color="auto"/>
+              <w:tl2br w:val="nil"/>
+            </w:tcBorders>
+          </w:tcPr>
+          <w:p>
+            <w:r>
+              <w:t>Aucun</w:t>
+            </w:r>
+          </w:p>
+        </w:tc>
+        <w:tc>
+          <w:tcPr>
+            <w:tcW w:w="2445" w:type="dxa"/>
+            <w:tcBorders>
+              <w:top w:val="single" w:sz="4" w:space="0" w:color="auto"/>
+              <w:left w:val="single" w:sz="4" w:space="0" w:color="auto"/>
+              <w:bottom w:val="single" w:sz="4" w:space="0" w:color="auto"/>
+              <w:right w:val="single" w:sz="4" w:space="0" w:color="auto"/>
+              <w:tl2br w:val="nil"/>
+            </w:tcBorders>
+          </w:tcPr>
+          <w:p>
+            <w:r>
+              <w:t>Aucun</w:t>
+            </w:r>
+          </w:p>
+        </w:tc>
+        <w:tc>
+          <w:tcPr>
+            <w:tcW w:w="2445" w:type="dxa"/>
+            <w:tcBorders>
+              <w:top w:val="single" w:sz="4" w:space="0" w:color="auto"/>
+              <w:left w:val="single" w:sz="4" w:space="0" w:color="auto"/>
+              <w:bottom w:val="single" w:sz="4" w:space="0" w:color="auto"/>
+              <w:tl2br w:val="nil"/>
+            </w:tcBorders>
+          </w:tcPr>
+          <w:p>
+            <w:r>
+              <w:t>Aucun</w:t>
+            </w:r>
+          </w:p>
+        </w:tc>
+      </w:tr>
+    </w:tbl>
+    <w:p/>
     <w:p/>
     <w:p>
       <w:pPr>
@@ -7722,13 +8075,14 @@
           <w:rFonts w:cs="Arial"/>
         </w:rPr>
       </w:pPr>
-      <w:bookmarkStart w:id="12" w:name="_Toc25553310"/>
-      <w:bookmarkStart w:id="13" w:name="_Toc71691015"/>
-      <w:bookmarkStart w:id="14" w:name="_Toc33531902"/>
+      <w:bookmarkStart w:id="11" w:name="_Toc25553310"/>
+      <w:bookmarkStart w:id="12" w:name="_Toc71691015"/>
+      <w:bookmarkStart w:id="13" w:name="_Toc33531902"/>
       <w:r>
         <w:rPr>
           <w:rFonts w:cs="Arial"/>
         </w:rPr>
+        <w:lastRenderedPageBreak/>
         <w:t>R</w:t>
       </w:r>
       <w:r>
@@ -7737,9 +8091,9 @@
         </w:rPr>
         <w:t>isques techniques</w:t>
       </w:r>
+      <w:bookmarkEnd w:id="11"/>
       <w:bookmarkEnd w:id="12"/>
       <w:bookmarkEnd w:id="13"/>
-      <w:bookmarkEnd w:id="14"/>
     </w:p>
     <w:p/>
     <w:p>
@@ -7808,7 +8162,6 @@
         </w:numPr>
       </w:pPr>
       <w:r>
-        <w:lastRenderedPageBreak/>
         <w:t xml:space="preserve">ICT-105 : </w:t>
       </w:r>
       <w:r>
@@ -7955,7 +8308,7 @@
           <w:iCs/>
         </w:rPr>
       </w:pPr>
-      <w:bookmarkStart w:id="15" w:name="_Toc33531903"/>
+      <w:bookmarkStart w:id="14" w:name="_Toc33531903"/>
       <w:r>
         <w:rPr>
           <w:i w:val="0"/>
@@ -7963,20 +8316,12 @@
         </w:rPr>
         <w:t>Planification</w:t>
       </w:r>
-      <w:bookmarkEnd w:id="15"/>
+      <w:bookmarkEnd w:id="14"/>
     </w:p>
     <w:p/>
     <w:p>
       <w:r>
-        <w:t>La planification se trouve sur GitHub dans la partie « Project », toutes les tâches sont transformées en issues avec le label correspondant au but de l’issue. Un bug sera en label « bug » et une requête donc une tâche sera en « </w:t>
-      </w:r>
-      <w:proofErr w:type="spellStart"/>
-      <w:r>
-        <w:t>enhancement</w:t>
-      </w:r>
-      <w:proofErr w:type="spellEnd"/>
-      <w:r>
-        <w:t> ».</w:t>
+        <w:t>La planification se trouve sur GitHub dans la partie « Project », toutes les tâches sont transformées en issues avec le label correspondant au but de l’issue. Un bug sera en label « bug » et une requête donc une tâche sera en « enhancement ».</w:t>
       </w:r>
     </w:p>
     <w:p/>
@@ -7988,9 +8333,9 @@
           <w:iCs/>
         </w:rPr>
       </w:pPr>
-      <w:bookmarkStart w:id="16" w:name="_Toc25553314"/>
-      <w:bookmarkStart w:id="17" w:name="_Toc71691019"/>
-      <w:bookmarkStart w:id="18" w:name="_Toc33531904"/>
+      <w:bookmarkStart w:id="15" w:name="_Toc25553314"/>
+      <w:bookmarkStart w:id="16" w:name="_Toc71691019"/>
+      <w:bookmarkStart w:id="17" w:name="_Toc33531904"/>
       <w:r>
         <w:rPr>
           <w:i w:val="0"/>
@@ -7998,20 +8343,20 @@
         </w:rPr>
         <w:t>Dossier de conception</w:t>
       </w:r>
+      <w:bookmarkEnd w:id="15"/>
       <w:bookmarkEnd w:id="16"/>
       <w:bookmarkEnd w:id="17"/>
+    </w:p>
+    <w:p/>
+    <w:p>
+      <w:pPr>
+        <w:pStyle w:val="Titre3"/>
+      </w:pPr>
+      <w:bookmarkStart w:id="18" w:name="_Toc33531905"/>
+      <w:r>
+        <w:t>Matériel</w:t>
+      </w:r>
       <w:bookmarkEnd w:id="18"/>
-    </w:p>
-    <w:p/>
-    <w:p>
-      <w:pPr>
-        <w:pStyle w:val="Titre3"/>
-      </w:pPr>
-      <w:bookmarkStart w:id="19" w:name="_Toc33531905"/>
-      <w:r>
-        <w:t>Matériel</w:t>
-      </w:r>
-      <w:bookmarkEnd w:id="19"/>
     </w:p>
     <w:p/>
     <w:p>
@@ -8023,15 +8368,7 @@
         </w:numPr>
       </w:pPr>
       <w:r>
-        <w:t xml:space="preserve">1 PC Dell </w:t>
-      </w:r>
-      <w:proofErr w:type="spellStart"/>
-      <w:r>
-        <w:t>OptiPlex</w:t>
-      </w:r>
-      <w:proofErr w:type="spellEnd"/>
-      <w:r>
-        <w:t xml:space="preserve"> 7050 en configuration standard « CPNV » en Windows 10 v1709</w:t>
+        <w:t>1 PC Dell OptiPlex 7050 en configuration standard « CPNV » en Windows 10 v1709</w:t>
       </w:r>
     </w:p>
     <w:p>
@@ -8049,21 +8386,7 @@
         <w:rPr>
           <w:lang w:val="de-CH"/>
         </w:rPr>
-        <w:t xml:space="preserve">1 PC Acer </w:t>
-      </w:r>
-      <w:proofErr w:type="spellStart"/>
-      <w:r>
-        <w:rPr>
-          <w:lang w:val="de-CH"/>
-        </w:rPr>
-        <w:t>Predator</w:t>
-      </w:r>
-      <w:proofErr w:type="spellEnd"/>
-      <w:r>
-        <w:rPr>
-          <w:lang w:val="de-CH"/>
-        </w:rPr>
-        <w:t xml:space="preserve"> G3 externe en Windows 10 Home v1909</w:t>
+        <w:t>1 PC Acer Predator G3 externe en Windows 10 Home v1909</w:t>
       </w:r>
     </w:p>
     <w:p>
@@ -8087,15 +8410,7 @@
         </w:numPr>
       </w:pPr>
       <w:r>
-        <w:t xml:space="preserve">Smartphone Samsung </w:t>
-      </w:r>
-      <w:proofErr w:type="spellStart"/>
-      <w:r>
-        <w:t>Galaxy</w:t>
-      </w:r>
-      <w:proofErr w:type="spellEnd"/>
-      <w:r>
-        <w:t xml:space="preserve"> A8 en Android 9</w:t>
+        <w:t>Smartphone Samsung Galaxy A8 en Android 9</w:t>
       </w:r>
     </w:p>
     <w:p/>
@@ -8103,11 +8418,11 @@
       <w:pPr>
         <w:pStyle w:val="Titre3"/>
       </w:pPr>
-      <w:bookmarkStart w:id="20" w:name="_Toc33531906"/>
+      <w:bookmarkStart w:id="19" w:name="_Toc33531906"/>
       <w:r>
         <w:t>Logiciels</w:t>
       </w:r>
-      <w:bookmarkEnd w:id="20"/>
+      <w:bookmarkEnd w:id="19"/>
     </w:p>
     <w:p/>
     <w:p>
@@ -8156,11 +8471,11 @@
       <w:pPr>
         <w:pStyle w:val="Titre3"/>
       </w:pPr>
-      <w:bookmarkStart w:id="21" w:name="_Toc33531907"/>
+      <w:bookmarkStart w:id="20" w:name="_Toc33531907"/>
       <w:r>
         <w:t>Modélisation de base de données, maquettes graphiques et schéma de navigation</w:t>
       </w:r>
-      <w:bookmarkEnd w:id="21"/>
+      <w:bookmarkEnd w:id="20"/>
     </w:p>
     <w:p/>
     <w:p>
@@ -8172,6 +8487,7 @@
         </w:numPr>
       </w:pPr>
       <w:r>
+        <w:lastRenderedPageBreak/>
         <w:t>Microsoft Visio 2016</w:t>
       </w:r>
     </w:p>
@@ -8184,15 +8500,7 @@
         </w:numPr>
       </w:pPr>
       <w:r>
-        <w:t xml:space="preserve">MySQL </w:t>
-      </w:r>
-      <w:proofErr w:type="spellStart"/>
-      <w:r>
-        <w:t>Workbench</w:t>
-      </w:r>
-      <w:proofErr w:type="spellEnd"/>
-      <w:r>
-        <w:t xml:space="preserve"> pour la base de données</w:t>
+        <w:t>MySQL Workbench pour la base de données</w:t>
       </w:r>
     </w:p>
     <w:p>
@@ -8204,15 +8512,7 @@
         </w:numPr>
       </w:pPr>
       <w:r>
-        <w:t xml:space="preserve">Adobe </w:t>
-      </w:r>
-      <w:proofErr w:type="spellStart"/>
-      <w:r>
-        <w:t>InDesign</w:t>
-      </w:r>
-      <w:proofErr w:type="spellEnd"/>
-      <w:r>
-        <w:t xml:space="preserve"> 2019 pour les maquettes graphiques</w:t>
+        <w:t>Adobe InDesign 2019 pour les maquettes graphiques</w:t>
       </w:r>
     </w:p>
     <w:p/>
@@ -8220,11 +8520,11 @@
       <w:pPr>
         <w:pStyle w:val="Titre3"/>
       </w:pPr>
-      <w:bookmarkStart w:id="22" w:name="_Toc33531908"/>
+      <w:bookmarkStart w:id="21" w:name="_Toc33531908"/>
       <w:r>
         <w:t>Environnement de développement</w:t>
       </w:r>
-      <w:bookmarkEnd w:id="22"/>
+      <w:bookmarkEnd w:id="21"/>
     </w:p>
     <w:p/>
     <w:p>
@@ -8235,13 +8535,8 @@
           <w:numId w:val="12"/>
         </w:numPr>
       </w:pPr>
-      <w:proofErr w:type="spellStart"/>
-      <w:r>
-        <w:t>PhpStrom</w:t>
-      </w:r>
-      <w:proofErr w:type="spellEnd"/>
-      <w:r>
-        <w:t xml:space="preserve"> pour le développement</w:t>
+      <w:r>
+        <w:t>PhpStrom pour le développement</w:t>
       </w:r>
     </w:p>
     <w:p>
@@ -8265,29 +8560,10 @@
         </w:numPr>
       </w:pPr>
       <w:r>
-        <w:lastRenderedPageBreak/>
-        <w:t xml:space="preserve">Brave (Basé sur </w:t>
-      </w:r>
-      <w:proofErr w:type="spellStart"/>
-      <w:r>
-        <w:t>Chromium</w:t>
-      </w:r>
-      <w:proofErr w:type="spellEnd"/>
-      <w:r>
-        <w:t>)</w:t>
-      </w:r>
-    </w:p>
-    <w:p>
-      <w:pPr>
-        <w:pStyle w:val="Paragraphedeliste"/>
-        <w:numPr>
-          <w:ilvl w:val="0"/>
-          <w:numId w:val="12"/>
-        </w:numPr>
-      </w:pPr>
-      <w:r>
-        <w:t>Chrome</w:t>
-      </w:r>
+        <w:t>Brave (Basé sur Chromium)</w:t>
+      </w:r>
+      <w:bookmarkStart w:id="22" w:name="_GoBack"/>
+      <w:bookmarkEnd w:id="22"/>
     </w:p>
     <w:p/>
     <w:p>
@@ -8393,23 +8669,13 @@
           <w:highlight w:val="yellow"/>
         </w:rPr>
       </w:pPr>
-      <w:proofErr w:type="gramStart"/>
       <w:r>
         <w:rPr>
           <w:i/>
           <w:iCs/>
           <w:highlight w:val="yellow"/>
         </w:rPr>
-        <w:t>les</w:t>
-      </w:r>
-      <w:proofErr w:type="gramEnd"/>
-      <w:r>
-        <w:rPr>
-          <w:i/>
-          <w:iCs/>
-          <w:highlight w:val="yellow"/>
-        </w:rPr>
-        <w:t xml:space="preserve"> répertoires où le logiciel est installé</w:t>
+        <w:t>les répertoires où le logiciel est installé</w:t>
       </w:r>
     </w:p>
     <w:p>
@@ -8429,23 +8695,13 @@
           <w:highlight w:val="yellow"/>
         </w:rPr>
       </w:pPr>
-      <w:proofErr w:type="gramStart"/>
       <w:r>
         <w:rPr>
           <w:i/>
           <w:iCs/>
           <w:highlight w:val="yellow"/>
         </w:rPr>
-        <w:t>la</w:t>
-      </w:r>
-      <w:proofErr w:type="gramEnd"/>
-      <w:r>
-        <w:rPr>
-          <w:i/>
-          <w:iCs/>
-          <w:highlight w:val="yellow"/>
-        </w:rPr>
-        <w:t xml:space="preserve"> liste de tous les fichiers et une rapide description de leur contenu (des noms qui parlent !)</w:t>
+        <w:t>la liste de tous les fichiers et une rapide description de leur contenu (des noms qui parlent !)</w:t>
       </w:r>
     </w:p>
     <w:p>
@@ -8465,23 +8721,13 @@
           <w:highlight w:val="yellow"/>
         </w:rPr>
       </w:pPr>
-      <w:proofErr w:type="gramStart"/>
       <w:r>
         <w:rPr>
           <w:i/>
           <w:iCs/>
           <w:highlight w:val="yellow"/>
         </w:rPr>
-        <w:t>les</w:t>
-      </w:r>
-      <w:proofErr w:type="gramEnd"/>
-      <w:r>
-        <w:rPr>
-          <w:i/>
-          <w:iCs/>
-          <w:highlight w:val="yellow"/>
-        </w:rPr>
-        <w:t xml:space="preserve"> versions des systèmes d'exploitation et des outils logiciels</w:t>
+        <w:t>les versions des systèmes d'exploitation et des outils logiciels</w:t>
       </w:r>
     </w:p>
     <w:p>
@@ -8501,23 +8747,13 @@
           <w:highlight w:val="yellow"/>
         </w:rPr>
       </w:pPr>
-      <w:proofErr w:type="gramStart"/>
       <w:r>
         <w:rPr>
           <w:i/>
           <w:iCs/>
           <w:highlight w:val="yellow"/>
         </w:rPr>
-        <w:t>la</w:t>
-      </w:r>
-      <w:proofErr w:type="gramEnd"/>
-      <w:r>
-        <w:rPr>
-          <w:i/>
-          <w:iCs/>
-          <w:highlight w:val="yellow"/>
-        </w:rPr>
-        <w:t xml:space="preserve"> description exacte du matériel</w:t>
+        <w:t>la description exacte du matériel</w:t>
       </w:r>
     </w:p>
     <w:p>
@@ -8537,23 +8773,13 @@
           <w:highlight w:val="yellow"/>
         </w:rPr>
       </w:pPr>
-      <w:proofErr w:type="gramStart"/>
       <w:r>
         <w:rPr>
           <w:i/>
           <w:iCs/>
           <w:highlight w:val="yellow"/>
         </w:rPr>
-        <w:t>le</w:t>
-      </w:r>
-      <w:proofErr w:type="gramEnd"/>
-      <w:r>
-        <w:rPr>
-          <w:i/>
-          <w:iCs/>
-          <w:highlight w:val="yellow"/>
-        </w:rPr>
-        <w:t xml:space="preserve"> numéro de version de votre produit !</w:t>
+        <w:t>le numéro de version de votre produit !</w:t>
       </w:r>
     </w:p>
     <w:p>
@@ -8574,23 +8800,13 @@
           <w:u w:val="single"/>
         </w:rPr>
       </w:pPr>
-      <w:proofErr w:type="gramStart"/>
       <w:r>
         <w:rPr>
           <w:i/>
           <w:iCs/>
           <w:highlight w:val="yellow"/>
         </w:rPr>
-        <w:t>programmation</w:t>
-      </w:r>
-      <w:proofErr w:type="gramEnd"/>
-      <w:r>
-        <w:rPr>
-          <w:i/>
-          <w:iCs/>
-          <w:highlight w:val="yellow"/>
-        </w:rPr>
-        <w:t xml:space="preserve"> et scripts: librairies externes, dictionnaire des données, reconstruction du logiciel - cible à partir des sources.</w:t>
+        <w:t>programmation et scripts: librairies externes, dictionnaire des données, reconstruction du logiciel - cible à partir des sources.</w:t>
       </w:r>
     </w:p>
     <w:p>
@@ -9042,17 +9258,8 @@
           <w:i/>
           <w:highlight w:val="yellow"/>
         </w:rPr>
-        <w:t xml:space="preserve">Pour chaque partie testée de votre projet, il faut </w:t>
-      </w:r>
-      <w:proofErr w:type="gramStart"/>
-      <w:r>
-        <w:rPr>
-          <w:i/>
-          <w:highlight w:val="yellow"/>
-        </w:rPr>
-        <w:t>décrire:</w:t>
-      </w:r>
-      <w:proofErr w:type="gramEnd"/>
+        <w:t>Pour chaque partie testée de votre projet, il faut décrire:</w:t>
+      </w:r>
     </w:p>
     <w:p>
       <w:pPr>
@@ -9076,21 +9283,12 @@
           <w:highlight w:val="yellow"/>
         </w:rPr>
       </w:pPr>
-      <w:proofErr w:type="gramStart"/>
       <w:r>
         <w:rPr>
           <w:i/>
           <w:highlight w:val="yellow"/>
         </w:rPr>
-        <w:t>les</w:t>
-      </w:r>
-      <w:proofErr w:type="gramEnd"/>
-      <w:r>
-        <w:rPr>
-          <w:i/>
-          <w:highlight w:val="yellow"/>
-        </w:rPr>
-        <w:t xml:space="preserve"> conditions exactes de chaque test</w:t>
+        <w:t>les conditions exactes de chaque test</w:t>
       </w:r>
     </w:p>
     <w:p>
@@ -9104,21 +9302,12 @@
           <w:highlight w:val="yellow"/>
         </w:rPr>
       </w:pPr>
-      <w:proofErr w:type="gramStart"/>
       <w:r>
         <w:rPr>
           <w:i/>
           <w:highlight w:val="yellow"/>
         </w:rPr>
-        <w:t>les</w:t>
-      </w:r>
-      <w:proofErr w:type="gramEnd"/>
-      <w:r>
-        <w:rPr>
-          <w:i/>
-          <w:highlight w:val="yellow"/>
-        </w:rPr>
-        <w:t xml:space="preserve"> preuves de test (papier ou fichier)</w:t>
+        <w:t>les preuves de test (papier ou fichier)</w:t>
       </w:r>
     </w:p>
     <w:p>
@@ -9132,21 +9321,12 @@
           <w:highlight w:val="yellow"/>
         </w:rPr>
       </w:pPr>
-      <w:proofErr w:type="gramStart"/>
       <w:r>
         <w:rPr>
           <w:i/>
           <w:highlight w:val="yellow"/>
         </w:rPr>
-        <w:t>tests</w:t>
-      </w:r>
-      <w:proofErr w:type="gramEnd"/>
-      <w:r>
-        <w:rPr>
-          <w:i/>
-          <w:highlight w:val="yellow"/>
-        </w:rPr>
-        <w:t xml:space="preserve"> sans preuve: fournir au moins une description </w:t>
+        <w:t xml:space="preserve">tests sans preuve: fournir au moins une description </w:t>
       </w:r>
     </w:p>
     <w:p>
@@ -9215,23 +9395,7 @@
           <w:i/>
           <w:highlight w:val="yellow"/>
         </w:rPr>
-        <w:t xml:space="preserve">S'il reste encore des </w:t>
-      </w:r>
-      <w:proofErr w:type="gramStart"/>
-      <w:r>
-        <w:rPr>
-          <w:i/>
-          <w:highlight w:val="yellow"/>
-        </w:rPr>
-        <w:t>erreurs:</w:t>
-      </w:r>
-      <w:proofErr w:type="gramEnd"/>
-      <w:r>
-        <w:rPr>
-          <w:i/>
-          <w:highlight w:val="yellow"/>
-        </w:rPr>
-        <w:t xml:space="preserve"> </w:t>
+        <w:t xml:space="preserve">S'il reste encore des erreurs: </w:t>
       </w:r>
     </w:p>
     <w:p>
@@ -9379,23 +9543,13 @@
           <w:highlight w:val="yellow"/>
         </w:rPr>
       </w:pPr>
-      <w:proofErr w:type="gramStart"/>
       <w:r>
         <w:rPr>
           <w:rFonts w:cs="Arial"/>
           <w:i/>
           <w:highlight w:val="yellow"/>
         </w:rPr>
-        <w:t>le</w:t>
-      </w:r>
-      <w:proofErr w:type="gramEnd"/>
-      <w:r>
-        <w:rPr>
-          <w:rFonts w:cs="Arial"/>
-          <w:i/>
-          <w:highlight w:val="yellow"/>
-        </w:rPr>
-        <w:t xml:space="preserve"> rapport de projet</w:t>
+        <w:t>le rapport de projet</w:t>
       </w:r>
     </w:p>
     <w:p>
@@ -9410,23 +9564,13 @@
           <w:highlight w:val="yellow"/>
         </w:rPr>
       </w:pPr>
-      <w:proofErr w:type="gramStart"/>
       <w:r>
         <w:rPr>
           <w:rFonts w:cs="Arial"/>
           <w:i/>
           <w:highlight w:val="yellow"/>
         </w:rPr>
-        <w:t>le</w:t>
-      </w:r>
-      <w:proofErr w:type="gramEnd"/>
-      <w:r>
-        <w:rPr>
-          <w:rFonts w:cs="Arial"/>
-          <w:i/>
-          <w:highlight w:val="yellow"/>
-        </w:rPr>
-        <w:t xml:space="preserve"> manuel d'Installation (en annexe)</w:t>
+        <w:t>le manuel d'Installation (en annexe)</w:t>
       </w:r>
     </w:p>
     <w:p>
@@ -9441,23 +9585,13 @@
           <w:highlight w:val="yellow"/>
         </w:rPr>
       </w:pPr>
-      <w:proofErr w:type="gramStart"/>
       <w:r>
         <w:rPr>
           <w:rFonts w:cs="Arial"/>
           <w:i/>
           <w:highlight w:val="yellow"/>
         </w:rPr>
-        <w:t>le</w:t>
-      </w:r>
-      <w:proofErr w:type="gramEnd"/>
-      <w:r>
-        <w:rPr>
-          <w:rFonts w:cs="Arial"/>
-          <w:i/>
-          <w:highlight w:val="yellow"/>
-        </w:rPr>
-        <w:t xml:space="preserve"> manuel d'Utilisation avec des exemples graphiques (en annexe)</w:t>
+        <w:t>le manuel d'Utilisation avec des exemples graphiques (en annexe)</w:t>
       </w:r>
     </w:p>
     <w:p>
@@ -9472,7 +9606,6 @@
           <w:highlight w:val="yellow"/>
         </w:rPr>
       </w:pPr>
-      <w:proofErr w:type="gramStart"/>
       <w:r>
         <w:rPr>
           <w:rFonts w:cs="Arial"/>
@@ -9481,7 +9614,6 @@
         </w:rPr>
         <w:t>autres</w:t>
       </w:r>
-      <w:proofErr w:type="gramEnd"/>
     </w:p>
     <w:p>
       <w:pPr>
@@ -10002,75 +10134,50 @@
           <w:i/>
           <w:highlight w:val="yellow"/>
         </w:rPr>
-        <w:t xml:space="preserve">A voir avec M. </w:t>
-      </w:r>
-      <w:proofErr w:type="spellStart"/>
+        <w:t>A voir avec M. Yawo</w:t>
+      </w:r>
+    </w:p>
+    <w:p>
+      <w:pPr>
+        <w:pStyle w:val="Titre2"/>
+        <w:rPr>
+          <w:i w:val="0"/>
+          <w:iCs/>
+        </w:rPr>
+      </w:pPr>
+      <w:bookmarkStart w:id="49" w:name="_Toc71703265"/>
+      <w:bookmarkStart w:id="50" w:name="_Toc33531921"/>
+      <w:r>
+        <w:rPr>
+          <w:i w:val="0"/>
+          <w:iCs/>
+        </w:rPr>
+        <w:t>Sources – Bibliographie</w:t>
+      </w:r>
+      <w:bookmarkEnd w:id="49"/>
+      <w:bookmarkEnd w:id="50"/>
+    </w:p>
+    <w:p>
+      <w:pPr>
+        <w:ind w:left="426"/>
+        <w:rPr>
+          <w:iCs/>
+        </w:rPr>
+      </w:pPr>
+    </w:p>
+    <w:p>
+      <w:pPr>
+        <w:ind w:left="426"/>
+        <w:rPr>
+          <w:i/>
+        </w:rPr>
+      </w:pPr>
       <w:r>
         <w:rPr>
           <w:i/>
           <w:highlight w:val="yellow"/>
         </w:rPr>
-        <w:t>Yawo</w:t>
-      </w:r>
-      <w:proofErr w:type="spellEnd"/>
-    </w:p>
-    <w:p>
-      <w:pPr>
-        <w:pStyle w:val="Titre2"/>
-        <w:rPr>
-          <w:i w:val="0"/>
-          <w:iCs/>
-        </w:rPr>
-      </w:pPr>
-      <w:bookmarkStart w:id="49" w:name="_Toc71703265"/>
-      <w:bookmarkStart w:id="50" w:name="_Toc33531921"/>
-      <w:r>
-        <w:rPr>
-          <w:i w:val="0"/>
-          <w:iCs/>
-        </w:rPr>
-        <w:t>Sources – Bibliographie</w:t>
-      </w:r>
-      <w:bookmarkEnd w:id="49"/>
-      <w:bookmarkEnd w:id="50"/>
-    </w:p>
-    <w:p>
-      <w:pPr>
-        <w:ind w:left="426"/>
-        <w:rPr>
-          <w:iCs/>
-        </w:rPr>
-      </w:pPr>
-    </w:p>
-    <w:p>
-      <w:pPr>
-        <w:ind w:left="426"/>
-        <w:rPr>
-          <w:i/>
-        </w:rPr>
-      </w:pPr>
-      <w:r>
-        <w:rPr>
-          <w:i/>
-          <w:highlight w:val="yellow"/>
-        </w:rPr>
-        <w:t xml:space="preserve">Liste des livres utilisés (Titre, auteur, date), des sites Internet (URL) consultés, des articles (Revue, date, titre, </w:t>
-      </w:r>
-      <w:proofErr w:type="gramStart"/>
-      <w:r>
-        <w:rPr>
-          <w:i/>
-          <w:highlight w:val="yellow"/>
-        </w:rPr>
-        <w:t>auteur)…</w:t>
-      </w:r>
-      <w:proofErr w:type="gramEnd"/>
-      <w:r>
-        <w:rPr>
-          <w:i/>
-          <w:highlight w:val="yellow"/>
-        </w:rPr>
-        <w:t xml:space="preserve"> Et de toutes les aides externes (noms)</w:t>
+        <w:t>Liste des livres utilisés (Titre, auteur, date), des sites Internet (URL) consultés, des articles (Revue, date, titre, auteur)… Et de toutes les aides externes (noms)</w:t>
       </w:r>
       <w:r>
         <w:rPr>
@@ -10258,7 +10365,7 @@
         <w:sz w:val="16"/>
         <w:szCs w:val="16"/>
       </w:rPr>
-      <w:t>26.02.2020 10:38:00</w:t>
+      <w:t>27.02.2020 08:44:00</w:t>
     </w:r>
     <w:r>
       <w:rPr>
@@ -10305,7 +10412,7 @@
         <w:sz w:val="16"/>
         <w:szCs w:val="16"/>
       </w:rPr>
-      <w:t>17</w:t>
+      <w:t>28</w:t>
     </w:r>
     <w:r>
       <w:rPr>
@@ -10415,7 +10522,6 @@
       </w:rPr>
       <w:tab/>
     </w:r>
-    <w:proofErr w:type="spellStart"/>
     <w:r>
       <w:rPr>
         <w:rFonts w:cs="Arial"/>
@@ -10425,7 +10531,6 @@
       </w:rPr>
       <w:t>Multiplix</w:t>
     </w:r>
-    <w:proofErr w:type="spellEnd"/>
     <w:r>
       <w:rPr>
         <w:rFonts w:cs="Arial"/>
@@ -12597,7 +12702,7 @@
     <w:lsdException w:name="Table Web 2" w:semiHidden="1" w:unhideWhenUsed="1"/>
     <w:lsdException w:name="Table Web 3" w:semiHidden="1" w:unhideWhenUsed="1"/>
     <w:lsdException w:name="Balloon Text" w:semiHidden="1" w:unhideWhenUsed="1"/>
-    <w:lsdException w:name="Table Grid" w:uiPriority="0"/>
+    <w:lsdException w:name="Table Grid" w:uiPriority="59"/>
     <w:lsdException w:name="Table Theme" w:semiHidden="1" w:unhideWhenUsed="1"/>
     <w:lsdException w:name="Placeholder Text" w:semiHidden="1"/>
     <w:lsdException w:name="No Spacing" w:uiPriority="1" w:qFormat="1"/>
@@ -13267,6 +13372,7 @@
   <w:style w:type="table" w:styleId="Grilledutableau">
     <w:name w:val="Table Grid"/>
     <w:basedOn w:val="TableauNormal"/>
+    <w:uiPriority w:val="59"/>
     <w:rsid w:val="002A712B"/>
     <w:pPr>
       <w:spacing w:after="0" w:line="240" w:lineRule="auto"/>
@@ -13598,7 +13704,7 @@
 </file>
 
 <file path=customXml/itemProps1.xml><?xml version="1.0" encoding="utf-8"?>
-<ds:datastoreItem xmlns:ds="http://schemas.openxmlformats.org/officeDocument/2006/customXml" ds:itemID="{7FE48469-08EA-4EB1-9D02-5BC73CC2BB40}">
+<ds:datastoreItem xmlns:ds="http://schemas.openxmlformats.org/officeDocument/2006/customXml" ds:itemID="{DA00C148-96FB-479D-968D-6460B6DB883C}">
   <ds:schemaRefs>
     <ds:schemaRef ds:uri="http://schemas.openxmlformats.org/officeDocument/2006/bibliography"/>
   </ds:schemaRefs>

</xml_diff>

<commit_message>
finalisation du MCD, MLD et Wireframe
</commit_message>
<xml_diff>
--- a/Documentation/Multiplix.docx
+++ b/Documentation/Multiplix.docx
@@ -3788,8 +3788,13 @@
     </w:p>
     <w:p/>
     <w:p>
-      <w:r>
-        <w:t>Multiplix est une application Web utilisant les langages de programmation Web pour réviser les livrets de 1 à 12. Elle devra être responsive à tous les types de matériels. Ce projet est un Pré-TPI visant à préparer au mieux le candidat à son TPI.</w:t>
+      <w:proofErr w:type="spellStart"/>
+      <w:r>
+        <w:t>Multiplix</w:t>
+      </w:r>
+      <w:proofErr w:type="spellEnd"/>
+      <w:r>
+        <w:t xml:space="preserve"> est une application Web utilisant les langages de programmation Web pour réviser les livrets de 1 à 12. Elle devra être responsive à tous les types de matériels. Ce projet est un Pré-TPI visant à préparer au mieux le candidat à son TPI.</w:t>
       </w:r>
     </w:p>
     <w:p/>
@@ -3977,8 +3982,17 @@
           <w:iCs/>
           <w:lang w:val="fr-FR"/>
         </w:rPr>
-        <w:t>Un mode 5 secondes</w:t>
-      </w:r>
+        <w:t xml:space="preserve">Un mode 5 </w:t>
+      </w:r>
+      <w:proofErr w:type="gramStart"/>
+      <w:r>
+        <w:rPr>
+          <w:iCs/>
+          <w:lang w:val="fr-FR"/>
+        </w:rPr>
+        <w:t>secondes</w:t>
+      </w:r>
+      <w:proofErr w:type="gramEnd"/>
     </w:p>
     <w:p>
       <w:pPr>
@@ -4175,19 +4189,17 @@
           </wp:inline>
         </w:drawing>
       </w:r>
-      <w:bookmarkStart w:id="7" w:name="_GoBack"/>
+    </w:p>
+    <w:p/>
+    <w:p>
+      <w:pPr>
+        <w:pStyle w:val="Titre3"/>
+      </w:pPr>
+      <w:bookmarkStart w:id="7" w:name="_Toc33531898"/>
+      <w:r>
+        <w:t>MLD</w:t>
+      </w:r>
       <w:bookmarkEnd w:id="7"/>
-    </w:p>
-    <w:p/>
-    <w:p>
-      <w:pPr>
-        <w:pStyle w:val="Titre3"/>
-      </w:pPr>
-      <w:bookmarkStart w:id="8" w:name="_Toc33531898"/>
-      <w:r>
-        <w:t>MLD</w:t>
-      </w:r>
-      <w:bookmarkEnd w:id="8"/>
     </w:p>
     <w:p/>
     <w:p>
@@ -4198,9 +4210,9 @@
         </w:rPr>
         <w:drawing>
           <wp:inline distT="0" distB="0" distL="0" distR="0">
-            <wp:extent cx="5381625" cy="2333625"/>
-            <wp:effectExtent l="0" t="0" r="9525" b="9525"/>
-            <wp:docPr id="44" name="Image 44"/>
+            <wp:extent cx="5759450" cy="2686050"/>
+            <wp:effectExtent l="19050" t="19050" r="12700" b="19050"/>
+            <wp:docPr id="43" name="Image 43"/>
             <wp:cNvGraphicFramePr>
               <a:graphicFrameLocks xmlns:a="http://schemas.openxmlformats.org/drawingml/2006/main" noChangeAspect="1"/>
             </wp:cNvGraphicFramePr>
@@ -4208,7 +4220,7 @@
               <a:graphicData uri="http://schemas.openxmlformats.org/drawingml/2006/picture">
                 <pic:pic xmlns:pic="http://schemas.openxmlformats.org/drawingml/2006/picture">
                   <pic:nvPicPr>
-                    <pic:cNvPr id="44" name=""/>
+                    <pic:cNvPr id="43" name="MLD.png"/>
                     <pic:cNvPicPr/>
                   </pic:nvPicPr>
                   <pic:blipFill>
@@ -4226,11 +4238,16 @@
                   <pic:spPr>
                     <a:xfrm>
                       <a:off x="0" y="0"/>
-                      <a:ext cx="5381625" cy="2333625"/>
+                      <a:ext cx="5759450" cy="2686050"/>
                     </a:xfrm>
                     <a:prstGeom prst="rect">
                       <a:avLst/>
                     </a:prstGeom>
+                    <a:ln w="12700">
+                      <a:solidFill>
+                        <a:schemeClr val="tx1"/>
+                      </a:solidFill>
+                    </a:ln>
                   </pic:spPr>
                 </pic:pic>
               </a:graphicData>
@@ -4239,11 +4256,10 @@
         </w:drawing>
       </w:r>
     </w:p>
-    <w:p/>
-    <w:p>
-      <w:r>
-        <w:t>Les statistiques « globales » seront calculés de manière dynamique et ne constitue pas une entité.</w:t>
-      </w:r>
+    <w:p>
+      <w:pPr>
+        <w:spacing w:after="160" w:line="259" w:lineRule="auto"/>
+      </w:pPr>
     </w:p>
     <w:p>
       <w:pPr>
@@ -4330,10 +4346,12 @@
       <w:pPr>
         <w:pStyle w:val="Titre3"/>
       </w:pPr>
+      <w:proofErr w:type="spellStart"/>
       <w:r>
         <w:lastRenderedPageBreak/>
         <w:t>Zonning</w:t>
       </w:r>
+      <w:proofErr w:type="spellEnd"/>
     </w:p>
     <w:p/>
     <w:p>
@@ -5129,18 +5147,25 @@
       <w:pPr>
         <w:pStyle w:val="Titre3"/>
       </w:pPr>
+      <w:proofErr w:type="spellStart"/>
       <w:r>
         <w:lastRenderedPageBreak/>
         <w:t>Wireframes</w:t>
       </w:r>
+      <w:proofErr w:type="spellEnd"/>
     </w:p>
     <w:p/>
     <w:p>
+      <w:proofErr w:type="spellStart"/>
       <w:r>
         <w:t>W</w:t>
       </w:r>
       <w:r>
-        <w:t>ireframe pour pc et tablette</w:t>
+        <w:t>ireframe</w:t>
+      </w:r>
+      <w:proofErr w:type="spellEnd"/>
+      <w:r>
+        <w:t xml:space="preserve"> pour pc et tablette</w:t>
       </w:r>
     </w:p>
     <w:p>
@@ -5196,7 +5221,7 @@
                     <a:prstGeom prst="rect">
                       <a:avLst/>
                     </a:prstGeom>
-                    <a:ln>
+                    <a:ln w="12700">
                       <a:solidFill>
                         <a:schemeClr val="tx1"/>
                       </a:solidFill>
@@ -5257,7 +5282,7 @@
                     <a:prstGeom prst="rect">
                       <a:avLst/>
                     </a:prstGeom>
-                    <a:ln>
+                    <a:ln w="12700">
                       <a:solidFill>
                         <a:schemeClr val="tx1"/>
                       </a:solidFill>
@@ -5319,7 +5344,7 @@
                     <a:prstGeom prst="rect">
                       <a:avLst/>
                     </a:prstGeom>
-                    <a:ln>
+                    <a:ln w="12700">
                       <a:solidFill>
                         <a:schemeClr val="tx1"/>
                       </a:solidFill>
@@ -5380,7 +5405,7 @@
                     <a:prstGeom prst="rect">
                       <a:avLst/>
                     </a:prstGeom>
-                    <a:ln>
+                    <a:ln w="12700">
                       <a:solidFill>
                         <a:schemeClr val="tx1"/>
                       </a:solidFill>
@@ -5411,7 +5436,7 @@
           <wp:inline distT="0" distB="0" distL="0" distR="0">
             <wp:extent cx="5759450" cy="3119755"/>
             <wp:effectExtent l="19050" t="19050" r="12700" b="23495"/>
-            <wp:docPr id="22" name="Image 22"/>
+            <wp:docPr id="48" name="Image 48"/>
             <wp:cNvGraphicFramePr>
               <a:graphicFrameLocks xmlns:a="http://schemas.openxmlformats.org/drawingml/2006/main" noChangeAspect="1"/>
             </wp:cNvGraphicFramePr>
@@ -5419,7 +5444,7 @@
               <a:graphicData uri="http://schemas.openxmlformats.org/drawingml/2006/picture">
                 <pic:pic xmlns:pic="http://schemas.openxmlformats.org/drawingml/2006/picture">
                   <pic:nvPicPr>
-                    <pic:cNvPr id="22" name="Wireframe PC &amp; Tablette5.jpg"/>
+                    <pic:cNvPr id="48" name="Wireframe PC &amp; Tablette5.jpg"/>
                     <pic:cNvPicPr/>
                   </pic:nvPicPr>
                   <pic:blipFill>
@@ -5442,7 +5467,7 @@
                     <a:prstGeom prst="rect">
                       <a:avLst/>
                     </a:prstGeom>
-                    <a:ln>
+                    <a:ln w="12700">
                       <a:solidFill>
                         <a:schemeClr val="tx1"/>
                       </a:solidFill>
@@ -5458,6 +5483,7 @@
     <w:p/>
     <w:p>
       <w:r>
+        <w:lastRenderedPageBreak/>
         <w:t>Page des autres statistiques :</w:t>
       </w:r>
       <w:r>
@@ -5472,7 +5498,7 @@
           <wp:inline distT="0" distB="0" distL="0" distR="0">
             <wp:extent cx="5759450" cy="3119755"/>
             <wp:effectExtent l="19050" t="19050" r="12700" b="23495"/>
-            <wp:docPr id="23" name="Image 23"/>
+            <wp:docPr id="49" name="Image 49"/>
             <wp:cNvGraphicFramePr>
               <a:graphicFrameLocks xmlns:a="http://schemas.openxmlformats.org/drawingml/2006/main" noChangeAspect="1"/>
             </wp:cNvGraphicFramePr>
@@ -5480,7 +5506,7 @@
               <a:graphicData uri="http://schemas.openxmlformats.org/drawingml/2006/picture">
                 <pic:pic xmlns:pic="http://schemas.openxmlformats.org/drawingml/2006/picture">
                   <pic:nvPicPr>
-                    <pic:cNvPr id="23" name="Wireframe PC &amp; Tablette6.jpg"/>
+                    <pic:cNvPr id="49" name="Wireframe PC &amp; Tablette6.jpg"/>
                     <pic:cNvPicPr/>
                   </pic:nvPicPr>
                   <pic:blipFill>
@@ -5503,7 +5529,7 @@
                     <a:prstGeom prst="rect">
                       <a:avLst/>
                     </a:prstGeom>
-                    <a:ln>
+                    <a:ln w="12700">
                       <a:solidFill>
                         <a:schemeClr val="tx1"/>
                       </a:solidFill>
@@ -5515,13 +5541,6 @@
           </wp:inline>
         </w:drawing>
       </w:r>
-    </w:p>
-    <w:p/>
-    <w:p>
-      <w:r>
-        <w:lastRenderedPageBreak/>
-        <w:t>Nouvelles partie :</w:t>
-      </w:r>
       <w:r>
         <w:br/>
       </w:r>
@@ -5534,7 +5553,7 @@
           <wp:inline distT="0" distB="0" distL="0" distR="0">
             <wp:extent cx="5759450" cy="3119755"/>
             <wp:effectExtent l="19050" t="19050" r="12700" b="23495"/>
-            <wp:docPr id="24" name="Image 24"/>
+            <wp:docPr id="50" name="Image 50"/>
             <wp:cNvGraphicFramePr>
               <a:graphicFrameLocks xmlns:a="http://schemas.openxmlformats.org/drawingml/2006/main" noChangeAspect="1"/>
             </wp:cNvGraphicFramePr>
@@ -5542,7 +5561,7 @@
               <a:graphicData uri="http://schemas.openxmlformats.org/drawingml/2006/picture">
                 <pic:pic xmlns:pic="http://schemas.openxmlformats.org/drawingml/2006/picture">
                   <pic:nvPicPr>
-                    <pic:cNvPr id="24" name="Wireframe PC &amp; Tablette7.jpg"/>
+                    <pic:cNvPr id="50" name="Wireframe PC &amp; Tablette7.jpg"/>
                     <pic:cNvPicPr/>
                   </pic:nvPicPr>
                   <pic:blipFill>
@@ -5565,7 +5584,7 @@
                     <a:prstGeom prst="rect">
                       <a:avLst/>
                     </a:prstGeom>
-                    <a:ln>
+                    <a:ln w="12700">
                       <a:solidFill>
                         <a:schemeClr val="tx1"/>
                       </a:solidFill>
@@ -5581,7 +5600,8 @@
     <w:p/>
     <w:p>
       <w:r>
-        <w:t>Jeu en mode guidé :</w:t>
+        <w:lastRenderedPageBreak/>
+        <w:t>Nouvelles partie :</w:t>
       </w:r>
       <w:r>
         <w:br/>
@@ -5595,7 +5615,7 @@
           <wp:inline distT="0" distB="0" distL="0" distR="0">
             <wp:extent cx="5759450" cy="3119755"/>
             <wp:effectExtent l="19050" t="19050" r="12700" b="23495"/>
-            <wp:docPr id="25" name="Image 25"/>
+            <wp:docPr id="24" name="Image 24"/>
             <wp:cNvGraphicFramePr>
               <a:graphicFrameLocks xmlns:a="http://schemas.openxmlformats.org/drawingml/2006/main" noChangeAspect="1"/>
             </wp:cNvGraphicFramePr>
@@ -5603,7 +5623,7 @@
               <a:graphicData uri="http://schemas.openxmlformats.org/drawingml/2006/picture">
                 <pic:pic xmlns:pic="http://schemas.openxmlformats.org/drawingml/2006/picture">
                   <pic:nvPicPr>
-                    <pic:cNvPr id="25" name="Wireframe PC &amp; Tablette8.jpg"/>
+                    <pic:cNvPr id="24" name="Wireframe PC &amp; Tablette7.jpg"/>
                     <pic:cNvPicPr/>
                   </pic:nvPicPr>
                   <pic:blipFill>
@@ -5626,7 +5646,7 @@
                     <a:prstGeom prst="rect">
                       <a:avLst/>
                     </a:prstGeom>
-                    <a:ln>
+                    <a:ln w="12700">
                       <a:solidFill>
                         <a:schemeClr val="tx1"/>
                       </a:solidFill>
@@ -5642,8 +5662,7 @@
     <w:p/>
     <w:p>
       <w:r>
-        <w:lastRenderedPageBreak/>
-        <w:t>Réponse donnée en mode guidé :</w:t>
+        <w:t>Jeu en mode guidé :</w:t>
       </w:r>
       <w:r>
         <w:br/>
@@ -5657,7 +5676,7 @@
           <wp:inline distT="0" distB="0" distL="0" distR="0">
             <wp:extent cx="5759450" cy="3119755"/>
             <wp:effectExtent l="19050" t="19050" r="12700" b="23495"/>
-            <wp:docPr id="26" name="Image 26"/>
+            <wp:docPr id="25" name="Image 25"/>
             <wp:cNvGraphicFramePr>
               <a:graphicFrameLocks xmlns:a="http://schemas.openxmlformats.org/drawingml/2006/main" noChangeAspect="1"/>
             </wp:cNvGraphicFramePr>
@@ -5665,7 +5684,7 @@
               <a:graphicData uri="http://schemas.openxmlformats.org/drawingml/2006/picture">
                 <pic:pic xmlns:pic="http://schemas.openxmlformats.org/drawingml/2006/picture">
                   <pic:nvPicPr>
-                    <pic:cNvPr id="26" name="Wireframe PC &amp; Tablette9.jpg"/>
+                    <pic:cNvPr id="25" name="Wireframe PC &amp; Tablette8.jpg"/>
                     <pic:cNvPicPr/>
                   </pic:nvPicPr>
                   <pic:blipFill>
@@ -5688,7 +5707,7 @@
                     <a:prstGeom prst="rect">
                       <a:avLst/>
                     </a:prstGeom>
-                    <a:ln>
+                    <a:ln w="12700">
                       <a:solidFill>
                         <a:schemeClr val="tx1"/>
                       </a:solidFill>
@@ -5704,7 +5723,8 @@
     <w:p/>
     <w:p>
       <w:r>
-        <w:t>Jeu en mode 5 secondes :</w:t>
+        <w:lastRenderedPageBreak/>
+        <w:t>Réponse donnée en mode guidé :</w:t>
       </w:r>
       <w:r>
         <w:br/>
@@ -5718,7 +5738,7 @@
           <wp:inline distT="0" distB="0" distL="0" distR="0">
             <wp:extent cx="5759450" cy="3119755"/>
             <wp:effectExtent l="19050" t="19050" r="12700" b="23495"/>
-            <wp:docPr id="27" name="Image 27"/>
+            <wp:docPr id="26" name="Image 26"/>
             <wp:cNvGraphicFramePr>
               <a:graphicFrameLocks xmlns:a="http://schemas.openxmlformats.org/drawingml/2006/main" noChangeAspect="1"/>
             </wp:cNvGraphicFramePr>
@@ -5726,7 +5746,7 @@
               <a:graphicData uri="http://schemas.openxmlformats.org/drawingml/2006/picture">
                 <pic:pic xmlns:pic="http://schemas.openxmlformats.org/drawingml/2006/picture">
                   <pic:nvPicPr>
-                    <pic:cNvPr id="27" name="Wireframe PC &amp; Tablette10.jpg"/>
+                    <pic:cNvPr id="26" name="Wireframe PC &amp; Tablette9.jpg"/>
                     <pic:cNvPicPr/>
                   </pic:nvPicPr>
                   <pic:blipFill>
@@ -5749,7 +5769,7 @@
                     <a:prstGeom prst="rect">
                       <a:avLst/>
                     </a:prstGeom>
-                    <a:ln>
+                    <a:ln w="12700">
                       <a:solidFill>
                         <a:schemeClr val="tx1"/>
                       </a:solidFill>
@@ -5765,8 +5785,7 @@
     <w:p/>
     <w:p>
       <w:r>
-        <w:lastRenderedPageBreak/>
-        <w:t>Réponse en mode 5 secondes :</w:t>
+        <w:t>Jeu en mode 5 secondes :</w:t>
       </w:r>
       <w:r>
         <w:br/>
@@ -5780,7 +5799,7 @@
           <wp:inline distT="0" distB="0" distL="0" distR="0">
             <wp:extent cx="5759450" cy="3119755"/>
             <wp:effectExtent l="19050" t="19050" r="12700" b="23495"/>
-            <wp:docPr id="28" name="Image 28"/>
+            <wp:docPr id="27" name="Image 27"/>
             <wp:cNvGraphicFramePr>
               <a:graphicFrameLocks xmlns:a="http://schemas.openxmlformats.org/drawingml/2006/main" noChangeAspect="1"/>
             </wp:cNvGraphicFramePr>
@@ -5788,7 +5807,7 @@
               <a:graphicData uri="http://schemas.openxmlformats.org/drawingml/2006/picture">
                 <pic:pic xmlns:pic="http://schemas.openxmlformats.org/drawingml/2006/picture">
                   <pic:nvPicPr>
-                    <pic:cNvPr id="28" name="Wireframe PC &amp; Tablette11.jpg"/>
+                    <pic:cNvPr id="27" name="Wireframe PC &amp; Tablette10.jpg"/>
                     <pic:cNvPicPr/>
                   </pic:nvPicPr>
                   <pic:blipFill>
@@ -5811,7 +5830,7 @@
                     <a:prstGeom prst="rect">
                       <a:avLst/>
                     </a:prstGeom>
-                    <a:ln>
+                    <a:ln w="12700">
                       <a:solidFill>
                         <a:schemeClr val="tx1"/>
                       </a:solidFill>
@@ -5827,7 +5846,8 @@
     <w:p/>
     <w:p>
       <w:r>
-        <w:t>Fin des parties :</w:t>
+        <w:lastRenderedPageBreak/>
+        <w:t>Réponse en mode 5 secondes :</w:t>
       </w:r>
       <w:r>
         <w:br/>
@@ -5841,7 +5861,7 @@
           <wp:inline distT="0" distB="0" distL="0" distR="0">
             <wp:extent cx="5759450" cy="3119755"/>
             <wp:effectExtent l="19050" t="19050" r="12700" b="23495"/>
-            <wp:docPr id="29" name="Image 29"/>
+            <wp:docPr id="28" name="Image 28"/>
             <wp:cNvGraphicFramePr>
               <a:graphicFrameLocks xmlns:a="http://schemas.openxmlformats.org/drawingml/2006/main" noChangeAspect="1"/>
             </wp:cNvGraphicFramePr>
@@ -5849,7 +5869,7 @@
               <a:graphicData uri="http://schemas.openxmlformats.org/drawingml/2006/picture">
                 <pic:pic xmlns:pic="http://schemas.openxmlformats.org/drawingml/2006/picture">
                   <pic:nvPicPr>
-                    <pic:cNvPr id="29" name="Wireframe PC &amp; Tablette12.jpg"/>
+                    <pic:cNvPr id="28" name="Wireframe PC &amp; Tablette11.jpg"/>
                     <pic:cNvPicPr/>
                   </pic:nvPicPr>
                   <pic:blipFill>
@@ -5872,7 +5892,7 @@
                     <a:prstGeom prst="rect">
                       <a:avLst/>
                     </a:prstGeom>
-                    <a:ln>
+                    <a:ln w="12700">
                       <a:solidFill>
                         <a:schemeClr val="tx1"/>
                       </a:solidFill>
@@ -5885,6 +5905,67 @@
         </w:drawing>
       </w:r>
     </w:p>
+    <w:p/>
+    <w:p>
+      <w:r>
+        <w:t>Fin des parties :</w:t>
+      </w:r>
+      <w:r>
+        <w:br/>
+      </w:r>
+      <w:r>
+        <w:rPr>
+          <w:noProof/>
+          <w:lang w:val="fr-CH" w:eastAsia="fr-CH"/>
+        </w:rPr>
+        <w:drawing>
+          <wp:inline distT="0" distB="0" distL="0" distR="0">
+            <wp:extent cx="5759450" cy="3119755"/>
+            <wp:effectExtent l="19050" t="19050" r="12700" b="23495"/>
+            <wp:docPr id="51" name="Image 51"/>
+            <wp:cNvGraphicFramePr>
+              <a:graphicFrameLocks xmlns:a="http://schemas.openxmlformats.org/drawingml/2006/main" noChangeAspect="1"/>
+            </wp:cNvGraphicFramePr>
+            <a:graphic xmlns:a="http://schemas.openxmlformats.org/drawingml/2006/main">
+              <a:graphicData uri="http://schemas.openxmlformats.org/drawingml/2006/picture">
+                <pic:pic xmlns:pic="http://schemas.openxmlformats.org/drawingml/2006/picture">
+                  <pic:nvPicPr>
+                    <pic:cNvPr id="51" name="Wireframe PC &amp; Tablette13.jpg"/>
+                    <pic:cNvPicPr/>
+                  </pic:nvPicPr>
+                  <pic:blipFill>
+                    <a:blip r:embed="rId35" cstate="print">
+                      <a:extLst>
+                        <a:ext uri="{28A0092B-C50C-407E-A947-70E740481C1C}">
+                          <a14:useLocalDpi xmlns:a14="http://schemas.microsoft.com/office/drawing/2010/main" val="0"/>
+                        </a:ext>
+                      </a:extLst>
+                    </a:blip>
+                    <a:stretch>
+                      <a:fillRect/>
+                    </a:stretch>
+                  </pic:blipFill>
+                  <pic:spPr>
+                    <a:xfrm>
+                      <a:off x="0" y="0"/>
+                      <a:ext cx="5759450" cy="3119755"/>
+                    </a:xfrm>
+                    <a:prstGeom prst="rect">
+                      <a:avLst/>
+                    </a:prstGeom>
+                    <a:ln w="12700">
+                      <a:solidFill>
+                        <a:schemeClr val="tx1"/>
+                      </a:solidFill>
+                    </a:ln>
+                  </pic:spPr>
+                </pic:pic>
+              </a:graphicData>
+            </a:graphic>
+          </wp:inline>
+        </w:drawing>
+      </w:r>
+    </w:p>
     <w:p>
       <w:pPr>
         <w:spacing w:after="160" w:line="259" w:lineRule="auto"/>
@@ -5894,9 +5975,14 @@
       </w:r>
     </w:p>
     <w:p>
+      <w:proofErr w:type="spellStart"/>
       <w:r>
         <w:lastRenderedPageBreak/>
-        <w:t>Wireframe pour smartphone</w:t>
+        <w:t>Wireframe</w:t>
+      </w:r>
+      <w:proofErr w:type="spellEnd"/>
+      <w:r>
+        <w:t xml:space="preserve"> pour smartphone</w:t>
       </w:r>
     </w:p>
     <w:p>
@@ -5943,7 +6029,7 @@
                     <pic:cNvPicPr/>
                   </pic:nvPicPr>
                   <pic:blipFill>
-                    <a:blip r:embed="rId35" cstate="print">
+                    <a:blip r:embed="rId36" cstate="print">
                       <a:extLst>
                         <a:ext uri="{28A0092B-C50C-407E-A947-70E740481C1C}">
                           <a14:useLocalDpi xmlns:a14="http://schemas.microsoft.com/office/drawing/2010/main" val="0"/>
@@ -5962,7 +6048,7 @@
                     <a:prstGeom prst="rect">
                       <a:avLst/>
                     </a:prstGeom>
-                    <a:ln>
+                    <a:ln w="12700">
                       <a:solidFill>
                         <a:schemeClr val="tx1"/>
                       </a:solidFill>
@@ -5987,8 +6073,13 @@
         <w:t xml:space="preserve"> d’inscription</w:t>
       </w:r>
       <w:r>
-        <w:t xml:space="preserve"> et de connection</w:t>
-      </w:r>
+        <w:t xml:space="preserve"> et de </w:t>
+      </w:r>
+      <w:proofErr w:type="spellStart"/>
+      <w:r>
+        <w:t>connection</w:t>
+      </w:r>
+      <w:proofErr w:type="spellEnd"/>
       <w:r>
         <w:t> :</w:t>
       </w:r>
@@ -6016,7 +6107,7 @@
                     <pic:cNvPicPr/>
                   </pic:nvPicPr>
                   <pic:blipFill>
-                    <a:blip r:embed="rId36" cstate="print">
+                    <a:blip r:embed="rId37" cstate="print">
                       <a:extLst>
                         <a:ext uri="{28A0092B-C50C-407E-A947-70E740481C1C}">
                           <a14:useLocalDpi xmlns:a14="http://schemas.microsoft.com/office/drawing/2010/main" val="0"/>
@@ -6035,7 +6126,7 @@
                     <a:prstGeom prst="rect">
                       <a:avLst/>
                     </a:prstGeom>
-                    <a:ln>
+                    <a:ln w="12700">
                       <a:solidFill>
                         <a:schemeClr val="tx1"/>
                       </a:solidFill>
@@ -6072,68 +6163,6 @@
                 <pic:pic xmlns:pic="http://schemas.openxmlformats.org/drawingml/2006/picture">
                   <pic:nvPicPr>
                     <pic:cNvPr id="32" name="Wireframe Smartphone3.jpg"/>
-                    <pic:cNvPicPr/>
-                  </pic:nvPicPr>
-                  <pic:blipFill>
-                    <a:blip r:embed="rId37" cstate="print">
-                      <a:extLst>
-                        <a:ext uri="{28A0092B-C50C-407E-A947-70E740481C1C}">
-                          <a14:useLocalDpi xmlns:a14="http://schemas.microsoft.com/office/drawing/2010/main" val="0"/>
-                        </a:ext>
-                      </a:extLst>
-                    </a:blip>
-                    <a:stretch>
-                      <a:fillRect/>
-                    </a:stretch>
-                  </pic:blipFill>
-                  <pic:spPr>
-                    <a:xfrm>
-                      <a:off x="0" y="0"/>
-                      <a:ext cx="2520000" cy="4032115"/>
-                    </a:xfrm>
-                    <a:prstGeom prst="rect">
-                      <a:avLst/>
-                    </a:prstGeom>
-                    <a:ln>
-                      <a:solidFill>
-                        <a:schemeClr val="tx1"/>
-                      </a:solidFill>
-                    </a:ln>
-                  </pic:spPr>
-                </pic:pic>
-              </a:graphicData>
-            </a:graphic>
-          </wp:inline>
-        </w:drawing>
-      </w:r>
-    </w:p>
-    <w:p/>
-    <w:p>
-      <w:r>
-        <w:lastRenderedPageBreak/>
-        <w:t>Page d’accueil une fois connecté :</w:t>
-      </w:r>
-      <w:r>
-        <w:br/>
-      </w:r>
-      <w:r>
-        <w:rPr>
-          <w:noProof/>
-          <w:lang w:val="fr-CH" w:eastAsia="fr-CH"/>
-        </w:rPr>
-        <w:drawing>
-          <wp:inline distT="0" distB="0" distL="0" distR="0">
-            <wp:extent cx="2520000" cy="4032115"/>
-            <wp:effectExtent l="19050" t="19050" r="13970" b="26035"/>
-            <wp:docPr id="33" name="Image 33"/>
-            <wp:cNvGraphicFramePr>
-              <a:graphicFrameLocks xmlns:a="http://schemas.openxmlformats.org/drawingml/2006/main" noChangeAspect="1"/>
-            </wp:cNvGraphicFramePr>
-            <a:graphic xmlns:a="http://schemas.openxmlformats.org/drawingml/2006/main">
-              <a:graphicData uri="http://schemas.openxmlformats.org/drawingml/2006/picture">
-                <pic:pic xmlns:pic="http://schemas.openxmlformats.org/drawingml/2006/picture">
-                  <pic:nvPicPr>
-                    <pic:cNvPr id="33" name="Wireframe Smartphone4.jpg"/>
                     <pic:cNvPicPr/>
                   </pic:nvPicPr>
                   <pic:blipFill>
@@ -6156,7 +6185,7 @@
                     <a:prstGeom prst="rect">
                       <a:avLst/>
                     </a:prstGeom>
-                    <a:ln>
+                    <a:ln w="12700">
                       <a:solidFill>
                         <a:schemeClr val="tx1"/>
                       </a:solidFill>
@@ -6169,15 +6198,11 @@
         </w:drawing>
       </w:r>
     </w:p>
-    <w:p>
-      <w:r>
-        <w:t>Page</w:t>
-      </w:r>
-      <w:r>
-        <w:t>s</w:t>
-      </w:r>
-      <w:r>
-        <w:t xml:space="preserve"> des statistiques :</w:t>
+    <w:p/>
+    <w:p>
+      <w:r>
+        <w:lastRenderedPageBreak/>
+        <w:t>Page d’accueil une fois connecté :</w:t>
       </w:r>
       <w:r>
         <w:br/>
@@ -6191,7 +6216,7 @@
           <wp:inline distT="0" distB="0" distL="0" distR="0">
             <wp:extent cx="2520000" cy="4032115"/>
             <wp:effectExtent l="19050" t="19050" r="13970" b="26035"/>
-            <wp:docPr id="34" name="Image 34"/>
+            <wp:docPr id="33" name="Image 33"/>
             <wp:cNvGraphicFramePr>
               <a:graphicFrameLocks xmlns:a="http://schemas.openxmlformats.org/drawingml/2006/main" noChangeAspect="1"/>
             </wp:cNvGraphicFramePr>
@@ -6199,7 +6224,7 @@
               <a:graphicData uri="http://schemas.openxmlformats.org/drawingml/2006/picture">
                 <pic:pic xmlns:pic="http://schemas.openxmlformats.org/drawingml/2006/picture">
                   <pic:nvPicPr>
-                    <pic:cNvPr id="34" name="Wireframe Smartphone5.jpg"/>
+                    <pic:cNvPr id="33" name="Wireframe Smartphone4.jpg"/>
                     <pic:cNvPicPr/>
                   </pic:nvPicPr>
                   <pic:blipFill>
@@ -6222,7 +6247,7 @@
                     <a:prstGeom prst="rect">
                       <a:avLst/>
                     </a:prstGeom>
-                    <a:ln>
+                    <a:ln w="12700">
                       <a:solidFill>
                         <a:schemeClr val="tx1"/>
                       </a:solidFill>
@@ -6234,8 +6259,20 @@
           </wp:inline>
         </w:drawing>
       </w:r>
-      <w:r>
-        <w:t xml:space="preserve">               </w:t>
+    </w:p>
+    <w:p>
+      <w:r>
+        <w:lastRenderedPageBreak/>
+        <w:t>Page</w:t>
+      </w:r>
+      <w:r>
+        <w:t>s</w:t>
+      </w:r>
+      <w:r>
+        <w:t xml:space="preserve"> des statistiques :</w:t>
+      </w:r>
+      <w:r>
+        <w:br/>
       </w:r>
       <w:r>
         <w:rPr>
@@ -6246,7 +6283,7 @@
           <wp:inline distT="0" distB="0" distL="0" distR="0">
             <wp:extent cx="2520000" cy="4032115"/>
             <wp:effectExtent l="19050" t="19050" r="13970" b="26035"/>
-            <wp:docPr id="35" name="Image 35"/>
+            <wp:docPr id="54" name="Image 54"/>
             <wp:cNvGraphicFramePr>
               <a:graphicFrameLocks xmlns:a="http://schemas.openxmlformats.org/drawingml/2006/main" noChangeAspect="1"/>
             </wp:cNvGraphicFramePr>
@@ -6254,7 +6291,7 @@
               <a:graphicData uri="http://schemas.openxmlformats.org/drawingml/2006/picture">
                 <pic:pic xmlns:pic="http://schemas.openxmlformats.org/drawingml/2006/picture">
                   <pic:nvPicPr>
-                    <pic:cNvPr id="35" name="Wireframe Smartphone6.jpg"/>
+                    <pic:cNvPr id="54" name="Wireframe Smartphone5.jpg"/>
                     <pic:cNvPicPr/>
                   </pic:nvPicPr>
                   <pic:blipFill>
@@ -6277,7 +6314,7 @@
                     <a:prstGeom prst="rect">
                       <a:avLst/>
                     </a:prstGeom>
-                    <a:ln>
+                    <a:ln w="12700">
                       <a:solidFill>
                         <a:schemeClr val="tx1"/>
                       </a:solidFill>
@@ -6289,12 +6326,6 @@
           </wp:inline>
         </w:drawing>
       </w:r>
-    </w:p>
-    <w:p/>
-    <w:p>
-      <w:r>
-        <w:t>Nouvelle partie :</w:t>
-      </w:r>
       <w:r>
         <w:br/>
       </w:r>
@@ -6305,9 +6336,9 @@
         </w:rPr>
         <w:drawing>
           <wp:inline distT="0" distB="0" distL="0" distR="0">
-            <wp:extent cx="2520000" cy="4032115"/>
+            <wp:extent cx="2520000" cy="4032105"/>
             <wp:effectExtent l="19050" t="19050" r="13970" b="26035"/>
-            <wp:docPr id="36" name="Image 36"/>
+            <wp:docPr id="52" name="Image 52"/>
             <wp:cNvGraphicFramePr>
               <a:graphicFrameLocks xmlns:a="http://schemas.openxmlformats.org/drawingml/2006/main" noChangeAspect="1"/>
             </wp:cNvGraphicFramePr>
@@ -6315,7 +6346,7 @@
               <a:graphicData uri="http://schemas.openxmlformats.org/drawingml/2006/picture">
                 <pic:pic xmlns:pic="http://schemas.openxmlformats.org/drawingml/2006/picture">
                   <pic:nvPicPr>
-                    <pic:cNvPr id="36" name="Wireframe Smartphone7.jpg"/>
+                    <pic:cNvPr id="52" name="Wireframe Smartphone6.jpg"/>
                     <pic:cNvPicPr/>
                   </pic:nvPicPr>
                   <pic:blipFill>
@@ -6333,12 +6364,12 @@
                   <pic:spPr>
                     <a:xfrm>
                       <a:off x="0" y="0"/>
-                      <a:ext cx="2520000" cy="4032115"/>
+                      <a:ext cx="2520000" cy="4032105"/>
                     </a:xfrm>
                     <a:prstGeom prst="rect">
                       <a:avLst/>
                     </a:prstGeom>
-                    <a:ln>
+                    <a:ln w="12700">
                       <a:solidFill>
                         <a:schemeClr val="tx1"/>
                       </a:solidFill>
@@ -6350,15 +6381,15 @@
           </wp:inline>
         </w:drawing>
       </w:r>
-    </w:p>
-    <w:p/>
-    <w:p>
-      <w:r>
-        <w:lastRenderedPageBreak/>
-        <w:t>Jeu en mode guidé :</w:t>
-      </w:r>
-      <w:r>
-        <w:br/>
+      <w:r>
+        <w:t xml:space="preserve">             </w:t>
+      </w:r>
+      <w:r>
+        <w:rPr>
+          <w:noProof/>
+          <w:lang w:val="fr-CH" w:eastAsia="fr-CH"/>
+        </w:rPr>
+        <w:t xml:space="preserve">  </w:t>
       </w:r>
       <w:r>
         <w:rPr>
@@ -6369,7 +6400,7 @@
           <wp:inline distT="0" distB="0" distL="0" distR="0">
             <wp:extent cx="2520000" cy="4032115"/>
             <wp:effectExtent l="19050" t="19050" r="13970" b="26035"/>
-            <wp:docPr id="37" name="Image 37"/>
+            <wp:docPr id="53" name="Image 53"/>
             <wp:cNvGraphicFramePr>
               <a:graphicFrameLocks xmlns:a="http://schemas.openxmlformats.org/drawingml/2006/main" noChangeAspect="1"/>
             </wp:cNvGraphicFramePr>
@@ -6377,7 +6408,7 @@
               <a:graphicData uri="http://schemas.openxmlformats.org/drawingml/2006/picture">
                 <pic:pic xmlns:pic="http://schemas.openxmlformats.org/drawingml/2006/picture">
                   <pic:nvPicPr>
-                    <pic:cNvPr id="37" name="Wireframe Smartphone8.jpg"/>
+                    <pic:cNvPr id="53" name="Wireframe Smartphone7.jpg"/>
                     <pic:cNvPicPr/>
                   </pic:nvPicPr>
                   <pic:blipFill>
@@ -6400,7 +6431,7 @@
                     <a:prstGeom prst="rect">
                       <a:avLst/>
                     </a:prstGeom>
-                    <a:ln>
+                    <a:ln w="12700">
                       <a:solidFill>
                         <a:schemeClr val="tx1"/>
                       </a:solidFill>
@@ -6412,8 +6443,15 @@
           </wp:inline>
         </w:drawing>
       </w:r>
-      <w:r>
-        <w:t xml:space="preserve">               </w:t>
+    </w:p>
+    <w:p/>
+    <w:p>
+      <w:r>
+        <w:lastRenderedPageBreak/>
+        <w:t>Nouvelle partie :</w:t>
+      </w:r>
+      <w:r>
+        <w:br/>
       </w:r>
       <w:r>
         <w:rPr>
@@ -6424,7 +6462,7 @@
           <wp:inline distT="0" distB="0" distL="0" distR="0">
             <wp:extent cx="2520000" cy="4032115"/>
             <wp:effectExtent l="19050" t="19050" r="13970" b="26035"/>
-            <wp:docPr id="38" name="Image 38"/>
+            <wp:docPr id="36" name="Image 36"/>
             <wp:cNvGraphicFramePr>
               <a:graphicFrameLocks xmlns:a="http://schemas.openxmlformats.org/drawingml/2006/main" noChangeAspect="1"/>
             </wp:cNvGraphicFramePr>
@@ -6432,7 +6470,7 @@
               <a:graphicData uri="http://schemas.openxmlformats.org/drawingml/2006/picture">
                 <pic:pic xmlns:pic="http://schemas.openxmlformats.org/drawingml/2006/picture">
                   <pic:nvPicPr>
-                    <pic:cNvPr id="38" name="Wireframe Smartphone9.jpg"/>
+                    <pic:cNvPr id="36" name="Wireframe Smartphone7.jpg"/>
                     <pic:cNvPicPr/>
                   </pic:nvPicPr>
                   <pic:blipFill>
@@ -6455,7 +6493,7 @@
                     <a:prstGeom prst="rect">
                       <a:avLst/>
                     </a:prstGeom>
-                    <a:ln>
+                    <a:ln w="12700">
                       <a:solidFill>
                         <a:schemeClr val="tx1"/>
                       </a:solidFill>
@@ -6468,9 +6506,11 @@
         </w:drawing>
       </w:r>
     </w:p>
-    <w:p>
-      <w:r>
-        <w:t>Jeu en mode 5 secondes :</w:t>
+    <w:p/>
+    <w:p>
+      <w:r>
+        <w:lastRenderedPageBreak/>
+        <w:t>Jeu en mode guidé :</w:t>
       </w:r>
       <w:r>
         <w:br/>
@@ -6484,7 +6524,7 @@
           <wp:inline distT="0" distB="0" distL="0" distR="0">
             <wp:extent cx="2520000" cy="4032115"/>
             <wp:effectExtent l="19050" t="19050" r="13970" b="26035"/>
-            <wp:docPr id="39" name="Image 39"/>
+            <wp:docPr id="37" name="Image 37"/>
             <wp:cNvGraphicFramePr>
               <a:graphicFrameLocks xmlns:a="http://schemas.openxmlformats.org/drawingml/2006/main" noChangeAspect="1"/>
             </wp:cNvGraphicFramePr>
@@ -6492,7 +6532,7 @@
               <a:graphicData uri="http://schemas.openxmlformats.org/drawingml/2006/picture">
                 <pic:pic xmlns:pic="http://schemas.openxmlformats.org/drawingml/2006/picture">
                   <pic:nvPicPr>
-                    <pic:cNvPr id="39" name="Wireframe Smartphone10.jpg"/>
+                    <pic:cNvPr id="37" name="Wireframe Smartphone8.jpg"/>
                     <pic:cNvPicPr/>
                   </pic:nvPicPr>
                   <pic:blipFill>
@@ -6515,7 +6555,7 @@
                     <a:prstGeom prst="rect">
                       <a:avLst/>
                     </a:prstGeom>
-                    <a:ln>
+                    <a:ln w="12700">
                       <a:solidFill>
                         <a:schemeClr val="tx1"/>
                       </a:solidFill>
@@ -6539,7 +6579,7 @@
           <wp:inline distT="0" distB="0" distL="0" distR="0">
             <wp:extent cx="2520000" cy="4032115"/>
             <wp:effectExtent l="19050" t="19050" r="13970" b="26035"/>
-            <wp:docPr id="40" name="Image 40"/>
+            <wp:docPr id="38" name="Image 38"/>
             <wp:cNvGraphicFramePr>
               <a:graphicFrameLocks xmlns:a="http://schemas.openxmlformats.org/drawingml/2006/main" noChangeAspect="1"/>
             </wp:cNvGraphicFramePr>
@@ -6547,7 +6587,7 @@
               <a:graphicData uri="http://schemas.openxmlformats.org/drawingml/2006/picture">
                 <pic:pic xmlns:pic="http://schemas.openxmlformats.org/drawingml/2006/picture">
                   <pic:nvPicPr>
-                    <pic:cNvPr id="40" name="Wireframe Smartphone11.jpg"/>
+                    <pic:cNvPr id="38" name="Wireframe Smartphone9.jpg"/>
                     <pic:cNvPicPr/>
                   </pic:nvPicPr>
                   <pic:blipFill>
@@ -6570,7 +6610,7 @@
                     <a:prstGeom prst="rect">
                       <a:avLst/>
                     </a:prstGeom>
-                    <a:ln>
+                    <a:ln w="12700">
                       <a:solidFill>
                         <a:schemeClr val="tx1"/>
                       </a:solidFill>
@@ -6583,10 +6623,9 @@
         </w:drawing>
       </w:r>
     </w:p>
-    <w:p/>
-    <w:p>
-      <w:r>
-        <w:t>Fin des parties :</w:t>
+    <w:p>
+      <w:r>
+        <w:t>Jeu en mode 5 secondes :</w:t>
       </w:r>
       <w:r>
         <w:br/>
@@ -6600,7 +6639,7 @@
           <wp:inline distT="0" distB="0" distL="0" distR="0">
             <wp:extent cx="2520000" cy="4032115"/>
             <wp:effectExtent l="19050" t="19050" r="13970" b="26035"/>
-            <wp:docPr id="41" name="Image 41"/>
+            <wp:docPr id="39" name="Image 39"/>
             <wp:cNvGraphicFramePr>
               <a:graphicFrameLocks xmlns:a="http://schemas.openxmlformats.org/drawingml/2006/main" noChangeAspect="1"/>
             </wp:cNvGraphicFramePr>
@@ -6608,7 +6647,7 @@
               <a:graphicData uri="http://schemas.openxmlformats.org/drawingml/2006/picture">
                 <pic:pic xmlns:pic="http://schemas.openxmlformats.org/drawingml/2006/picture">
                   <pic:nvPicPr>
-                    <pic:cNvPr id="41" name="Wireframe Smartphone12.jpg"/>
+                    <pic:cNvPr id="39" name="Wireframe Smartphone10.jpg"/>
                     <pic:cNvPicPr/>
                   </pic:nvPicPr>
                   <pic:blipFill>
@@ -6631,7 +6670,7 @@
                     <a:prstGeom prst="rect">
                       <a:avLst/>
                     </a:prstGeom>
-                    <a:ln>
+                    <a:ln w="12700">
                       <a:solidFill>
                         <a:schemeClr val="tx1"/>
                       </a:solidFill>
@@ -6643,9 +6682,124 @@
           </wp:inline>
         </w:drawing>
       </w:r>
+      <w:r>
+        <w:t xml:space="preserve">               </w:t>
+      </w:r>
+      <w:r>
+        <w:rPr>
+          <w:noProof/>
+          <w:lang w:val="fr-CH" w:eastAsia="fr-CH"/>
+        </w:rPr>
+        <w:drawing>
+          <wp:inline distT="0" distB="0" distL="0" distR="0">
+            <wp:extent cx="2520000" cy="4032115"/>
+            <wp:effectExtent l="19050" t="19050" r="13970" b="26035"/>
+            <wp:docPr id="40" name="Image 40"/>
+            <wp:cNvGraphicFramePr>
+              <a:graphicFrameLocks xmlns:a="http://schemas.openxmlformats.org/drawingml/2006/main" noChangeAspect="1"/>
+            </wp:cNvGraphicFramePr>
+            <a:graphic xmlns:a="http://schemas.openxmlformats.org/drawingml/2006/main">
+              <a:graphicData uri="http://schemas.openxmlformats.org/drawingml/2006/picture">
+                <pic:pic xmlns:pic="http://schemas.openxmlformats.org/drawingml/2006/picture">
+                  <pic:nvPicPr>
+                    <pic:cNvPr id="40" name="Wireframe Smartphone11.jpg"/>
+                    <pic:cNvPicPr/>
+                  </pic:nvPicPr>
+                  <pic:blipFill>
+                    <a:blip r:embed="rId47" cstate="print">
+                      <a:extLst>
+                        <a:ext uri="{28A0092B-C50C-407E-A947-70E740481C1C}">
+                          <a14:useLocalDpi xmlns:a14="http://schemas.microsoft.com/office/drawing/2010/main" val="0"/>
+                        </a:ext>
+                      </a:extLst>
+                    </a:blip>
+                    <a:stretch>
+                      <a:fillRect/>
+                    </a:stretch>
+                  </pic:blipFill>
+                  <pic:spPr>
+                    <a:xfrm>
+                      <a:off x="0" y="0"/>
+                      <a:ext cx="2520000" cy="4032115"/>
+                    </a:xfrm>
+                    <a:prstGeom prst="rect">
+                      <a:avLst/>
+                    </a:prstGeom>
+                    <a:ln w="12700">
+                      <a:solidFill>
+                        <a:schemeClr val="tx1"/>
+                      </a:solidFill>
+                    </a:ln>
+                  </pic:spPr>
+                </pic:pic>
+              </a:graphicData>
+            </a:graphic>
+          </wp:inline>
+        </w:drawing>
+      </w:r>
     </w:p>
     <w:p/>
     <w:p>
+      <w:r>
+        <w:t>Fin des parties :</w:t>
+      </w:r>
+      <w:r>
+        <w:br/>
+      </w:r>
+      <w:r>
+        <w:rPr>
+          <w:noProof/>
+          <w:lang w:val="fr-CH" w:eastAsia="fr-CH"/>
+        </w:rPr>
+        <w:drawing>
+          <wp:inline distT="0" distB="0" distL="0" distR="0">
+            <wp:extent cx="2520000" cy="4032115"/>
+            <wp:effectExtent l="19050" t="19050" r="13970" b="26035"/>
+            <wp:docPr id="55" name="Image 55"/>
+            <wp:cNvGraphicFramePr>
+              <a:graphicFrameLocks xmlns:a="http://schemas.openxmlformats.org/drawingml/2006/main" noChangeAspect="1"/>
+            </wp:cNvGraphicFramePr>
+            <a:graphic xmlns:a="http://schemas.openxmlformats.org/drawingml/2006/main">
+              <a:graphicData uri="http://schemas.openxmlformats.org/drawingml/2006/picture">
+                <pic:pic xmlns:pic="http://schemas.openxmlformats.org/drawingml/2006/picture">
+                  <pic:nvPicPr>
+                    <pic:cNvPr id="55" name="Wireframe Smartphone13.jpg"/>
+                    <pic:cNvPicPr/>
+                  </pic:nvPicPr>
+                  <pic:blipFill>
+                    <a:blip r:embed="rId48" cstate="print">
+                      <a:extLst>
+                        <a:ext uri="{28A0092B-C50C-407E-A947-70E740481C1C}">
+                          <a14:useLocalDpi xmlns:a14="http://schemas.microsoft.com/office/drawing/2010/main" val="0"/>
+                        </a:ext>
+                      </a:extLst>
+                    </a:blip>
+                    <a:stretch>
+                      <a:fillRect/>
+                    </a:stretch>
+                  </pic:blipFill>
+                  <pic:spPr>
+                    <a:xfrm>
+                      <a:off x="0" y="0"/>
+                      <a:ext cx="2520000" cy="4032115"/>
+                    </a:xfrm>
+                    <a:prstGeom prst="rect">
+                      <a:avLst/>
+                    </a:prstGeom>
+                    <a:ln w="12700">
+                      <a:solidFill>
+                        <a:schemeClr val="tx1"/>
+                      </a:solidFill>
+                    </a:ln>
+                  </pic:spPr>
+                </pic:pic>
+              </a:graphicData>
+            </a:graphic>
+          </wp:inline>
+        </w:drawing>
+      </w:r>
+    </w:p>
+    <w:p>
       <w:pPr>
         <w:spacing w:after="160" w:line="259" w:lineRule="auto"/>
       </w:pPr>
@@ -6657,12 +6811,12 @@
       <w:pPr>
         <w:pStyle w:val="Titre3"/>
       </w:pPr>
-      <w:bookmarkStart w:id="9" w:name="_Toc33531900"/>
+      <w:bookmarkStart w:id="8" w:name="_Toc33531900"/>
       <w:r>
         <w:lastRenderedPageBreak/>
         <w:t>Scénarii</w:t>
       </w:r>
-      <w:bookmarkEnd w:id="9"/>
+      <w:bookmarkEnd w:id="8"/>
     </w:p>
     <w:p/>
     <w:tbl>
@@ -6728,8 +6882,13 @@
               <w:t>Un utilisateur est a</w:t>
             </w:r>
             <w:r>
-              <w:t>rrivé sur la Web app</w:t>
+              <w:t xml:space="preserve">rrivé sur la Web </w:t>
             </w:r>
+            <w:proofErr w:type="spellStart"/>
+            <w:r>
+              <w:t>app</w:t>
+            </w:r>
+            <w:proofErr w:type="spellEnd"/>
           </w:p>
         </w:tc>
         <w:tc>
@@ -7435,8 +7594,8 @@
           <w:iCs/>
         </w:rPr>
       </w:pPr>
-      <w:bookmarkStart w:id="10" w:name="_Toc71691012"/>
-      <w:bookmarkStart w:id="11" w:name="_Toc33531901"/>
+      <w:bookmarkStart w:id="9" w:name="_Toc71691012"/>
+      <w:bookmarkStart w:id="10" w:name="_Toc33531901"/>
       <w:r>
         <w:rPr>
           <w:i w:val="0"/>
@@ -7444,8 +7603,8 @@
         </w:rPr>
         <w:t>Stratégie de test</w:t>
       </w:r>
+      <w:bookmarkEnd w:id="9"/>
       <w:bookmarkEnd w:id="10"/>
-      <w:bookmarkEnd w:id="11"/>
     </w:p>
     <w:p/>
     <w:tbl>
@@ -7868,9 +8027,9 @@
           <w:rFonts w:cs="Arial"/>
         </w:rPr>
       </w:pPr>
-      <w:bookmarkStart w:id="12" w:name="_Toc25553310"/>
-      <w:bookmarkStart w:id="13" w:name="_Toc71691015"/>
-      <w:bookmarkStart w:id="14" w:name="_Toc33531902"/>
+      <w:bookmarkStart w:id="11" w:name="_Toc25553310"/>
+      <w:bookmarkStart w:id="12" w:name="_Toc71691015"/>
+      <w:bookmarkStart w:id="13" w:name="_Toc33531902"/>
       <w:r>
         <w:rPr>
           <w:rFonts w:cs="Arial"/>
@@ -7884,9 +8043,9 @@
         </w:rPr>
         <w:t>isques techniques</w:t>
       </w:r>
+      <w:bookmarkEnd w:id="11"/>
       <w:bookmarkEnd w:id="12"/>
       <w:bookmarkEnd w:id="13"/>
-      <w:bookmarkEnd w:id="14"/>
     </w:p>
     <w:p/>
     <w:p>
@@ -8096,8 +8255,42 @@
           <w:iCs/>
           <w:sz w:val="24"/>
         </w:rPr>
-        <w:t>J’ai beaucoup de peine avec les BDD durant ma formation et ce sera un point difficile dans ce projet.</w:t>
-      </w:r>
+        <w:t>J’ai</w:t>
+      </w:r>
+      <w:r>
+        <w:rPr>
+          <w:rFonts w:ascii="Arial" w:hAnsi="Arial" w:cs="Arial"/>
+          <w:iCs/>
+          <w:sz w:val="24"/>
+        </w:rPr>
+        <w:t xml:space="preserve"> eu</w:t>
+      </w:r>
+      <w:r>
+        <w:rPr>
+          <w:rFonts w:ascii="Arial" w:hAnsi="Arial" w:cs="Arial"/>
+          <w:iCs/>
+          <w:sz w:val="24"/>
+        </w:rPr>
+        <w:t xml:space="preserve"> beaucoup de peine avec les BDD durant ma formation et ce sera un point difficile dans ce projet.</w:t>
+      </w:r>
+      <w:r>
+        <w:rPr>
+          <w:rFonts w:ascii="Arial" w:hAnsi="Arial" w:cs="Arial"/>
+          <w:iCs/>
+          <w:sz w:val="24"/>
+        </w:rPr>
+        <w:t xml:space="preserve"> J’aurai de la peine à commencer</w:t>
+      </w:r>
+      <w:r>
+        <w:rPr>
+          <w:rFonts w:ascii="Arial" w:hAnsi="Arial" w:cs="Arial"/>
+          <w:iCs/>
+          <w:sz w:val="24"/>
+        </w:rPr>
+        <w:t xml:space="preserve"> le code, je devrai réviser à la maison.</w:t>
+      </w:r>
+      <w:bookmarkStart w:id="14" w:name="_GoBack"/>
+      <w:bookmarkEnd w:id="14"/>
     </w:p>
     <w:p>
       <w:pPr>
@@ -8120,7 +8313,15 @@
     <w:p/>
     <w:p>
       <w:r>
-        <w:t>La planification se trouve sur GitHub dans la partie « Project », toutes les tâches sont transformées en issues avec le label correspondant au but de l’issue. Un bug sera en label « bug » et une requête donc une tâche sera en « enhancement ».</w:t>
+        <w:t>La planification se trouve sur GitHub dans la partie « Project », toutes les tâches sont transformées en issues avec le label correspondant au but de l’issue. Un bug sera en label « bug » et une requête donc une tâche sera en « </w:t>
+      </w:r>
+      <w:proofErr w:type="spellStart"/>
+      <w:r>
+        <w:t>enhancement</w:t>
+      </w:r>
+      <w:proofErr w:type="spellEnd"/>
+      <w:r>
+        <w:t> ».</w:t>
       </w:r>
     </w:p>
     <w:p/>
@@ -8167,7 +8368,15 @@
         </w:numPr>
       </w:pPr>
       <w:r>
-        <w:t>1 PC Dell OptiPlex 7050 en configuration standard « CPNV » en Windows 10 v1709</w:t>
+        <w:t xml:space="preserve">1 PC Dell </w:t>
+      </w:r>
+      <w:proofErr w:type="spellStart"/>
+      <w:r>
+        <w:t>OptiPlex</w:t>
+      </w:r>
+      <w:proofErr w:type="spellEnd"/>
+      <w:r>
+        <w:t xml:space="preserve"> 7050 en configuration standard « CPNV » en Windows 10 v1709</w:t>
       </w:r>
     </w:p>
     <w:p>
@@ -8185,7 +8394,21 @@
         <w:rPr>
           <w:lang w:val="de-CH"/>
         </w:rPr>
-        <w:t>1 PC Acer Predator G3 externe en Windows 10 Home v1909</w:t>
+        <w:t xml:space="preserve">1 PC Acer </w:t>
+      </w:r>
+      <w:proofErr w:type="spellStart"/>
+      <w:r>
+        <w:rPr>
+          <w:lang w:val="de-CH"/>
+        </w:rPr>
+        <w:t>Predator</w:t>
+      </w:r>
+      <w:proofErr w:type="spellEnd"/>
+      <w:r>
+        <w:rPr>
+          <w:lang w:val="de-CH"/>
+        </w:rPr>
+        <w:t xml:space="preserve"> G3 externe en Windows 10 Home v1909</w:t>
       </w:r>
     </w:p>
     <w:p>
@@ -8209,7 +8432,15 @@
         </w:numPr>
       </w:pPr>
       <w:r>
-        <w:t>Smartphone Samsung Galaxy A8 en Android 9</w:t>
+        <w:t xml:space="preserve">Smartphone Samsung </w:t>
+      </w:r>
+      <w:proofErr w:type="spellStart"/>
+      <w:r>
+        <w:t>Galaxy</w:t>
+      </w:r>
+      <w:proofErr w:type="spellEnd"/>
+      <w:r>
+        <w:t xml:space="preserve"> A8 en Android 9</w:t>
       </w:r>
     </w:p>
     <w:p/>
@@ -8319,7 +8550,15 @@
         </w:numPr>
       </w:pPr>
       <w:r>
-        <w:t>MySQL Workbench pour la base de données</w:t>
+        <w:t xml:space="preserve">MySQL </w:t>
+      </w:r>
+      <w:proofErr w:type="spellStart"/>
+      <w:r>
+        <w:t>Workbench</w:t>
+      </w:r>
+      <w:proofErr w:type="spellEnd"/>
+      <w:r>
+        <w:t xml:space="preserve"> pour la base de données</w:t>
       </w:r>
     </w:p>
     <w:p>
@@ -8331,7 +8570,15 @@
         </w:numPr>
       </w:pPr>
       <w:r>
-        <w:t>Adobe InDesign 2019 pour les maquettes graphiques</w:t>
+        <w:t xml:space="preserve">Adobe </w:t>
+      </w:r>
+      <w:proofErr w:type="spellStart"/>
+      <w:r>
+        <w:t>InDesign</w:t>
+      </w:r>
+      <w:proofErr w:type="spellEnd"/>
+      <w:r>
+        <w:t xml:space="preserve"> 2019 pour les maquettes graphiques</w:t>
       </w:r>
     </w:p>
     <w:p/>
@@ -8364,8 +8611,13 @@
           <w:numId w:val="12"/>
         </w:numPr>
       </w:pPr>
-      <w:r>
-        <w:t>PhpStrom pour le développement</w:t>
+      <w:proofErr w:type="spellStart"/>
+      <w:r>
+        <w:t>PhpStrom</w:t>
+      </w:r>
+      <w:proofErr w:type="spellEnd"/>
+      <w:r>
+        <w:t xml:space="preserve"> pour le développement</w:t>
       </w:r>
     </w:p>
     <w:p>
@@ -8389,7 +8641,15 @@
         </w:numPr>
       </w:pPr>
       <w:r>
-        <w:t>Brave (Basé sur Chromium)</w:t>
+        <w:t xml:space="preserve">Brave (Basé sur </w:t>
+      </w:r>
+      <w:proofErr w:type="spellStart"/>
+      <w:r>
+        <w:t>Chromium</w:t>
+      </w:r>
+      <w:proofErr w:type="spellEnd"/>
+      <w:r>
+        <w:t>)</w:t>
       </w:r>
     </w:p>
     <w:p/>
@@ -8494,13 +8754,23 @@
           <w:highlight w:val="yellow"/>
         </w:rPr>
       </w:pPr>
+      <w:proofErr w:type="gramStart"/>
       <w:r>
         <w:rPr>
           <w:i/>
           <w:iCs/>
           <w:highlight w:val="yellow"/>
         </w:rPr>
-        <w:t>les répertoires où le logiciel est installé</w:t>
+        <w:t>les</w:t>
+      </w:r>
+      <w:proofErr w:type="gramEnd"/>
+      <w:r>
+        <w:rPr>
+          <w:i/>
+          <w:iCs/>
+          <w:highlight w:val="yellow"/>
+        </w:rPr>
+        <w:t xml:space="preserve"> répertoires où le logiciel est installé</w:t>
       </w:r>
     </w:p>
     <w:p>
@@ -8520,13 +8790,23 @@
           <w:highlight w:val="yellow"/>
         </w:rPr>
       </w:pPr>
+      <w:proofErr w:type="gramStart"/>
       <w:r>
         <w:rPr>
           <w:i/>
           <w:iCs/>
           <w:highlight w:val="yellow"/>
         </w:rPr>
-        <w:t>la liste de tous les fichiers et une rapide description de leur contenu (des noms qui parlent !)</w:t>
+        <w:t>la</w:t>
+      </w:r>
+      <w:proofErr w:type="gramEnd"/>
+      <w:r>
+        <w:rPr>
+          <w:i/>
+          <w:iCs/>
+          <w:highlight w:val="yellow"/>
+        </w:rPr>
+        <w:t xml:space="preserve"> liste de tous les fichiers et une rapide description de leur contenu (des noms qui parlent !)</w:t>
       </w:r>
     </w:p>
     <w:p>
@@ -8546,13 +8826,23 @@
           <w:highlight w:val="yellow"/>
         </w:rPr>
       </w:pPr>
+      <w:proofErr w:type="gramStart"/>
       <w:r>
         <w:rPr>
           <w:i/>
           <w:iCs/>
           <w:highlight w:val="yellow"/>
         </w:rPr>
-        <w:t>les versions des systèmes d'exploitation et des outils logiciels</w:t>
+        <w:t>les</w:t>
+      </w:r>
+      <w:proofErr w:type="gramEnd"/>
+      <w:r>
+        <w:rPr>
+          <w:i/>
+          <w:iCs/>
+          <w:highlight w:val="yellow"/>
+        </w:rPr>
+        <w:t xml:space="preserve"> versions des systèmes d'exploitation et des outils logiciels</w:t>
       </w:r>
     </w:p>
     <w:p>
@@ -8572,13 +8862,23 @@
           <w:highlight w:val="yellow"/>
         </w:rPr>
       </w:pPr>
+      <w:proofErr w:type="gramStart"/>
       <w:r>
         <w:rPr>
           <w:i/>
           <w:iCs/>
           <w:highlight w:val="yellow"/>
         </w:rPr>
-        <w:t>la description exacte du matériel</w:t>
+        <w:t>la</w:t>
+      </w:r>
+      <w:proofErr w:type="gramEnd"/>
+      <w:r>
+        <w:rPr>
+          <w:i/>
+          <w:iCs/>
+          <w:highlight w:val="yellow"/>
+        </w:rPr>
+        <w:t xml:space="preserve"> description exacte du matériel</w:t>
       </w:r>
     </w:p>
     <w:p>
@@ -8598,13 +8898,23 @@
           <w:highlight w:val="yellow"/>
         </w:rPr>
       </w:pPr>
+      <w:proofErr w:type="gramStart"/>
       <w:r>
         <w:rPr>
           <w:i/>
           <w:iCs/>
           <w:highlight w:val="yellow"/>
         </w:rPr>
-        <w:t>le numéro de version de votre produit !</w:t>
+        <w:t>le</w:t>
+      </w:r>
+      <w:proofErr w:type="gramEnd"/>
+      <w:r>
+        <w:rPr>
+          <w:i/>
+          <w:iCs/>
+          <w:highlight w:val="yellow"/>
+        </w:rPr>
+        <w:t xml:space="preserve"> numéro de version de votre produit !</w:t>
       </w:r>
     </w:p>
     <w:p>
@@ -8625,13 +8935,23 @@
           <w:u w:val="single"/>
         </w:rPr>
       </w:pPr>
+      <w:proofErr w:type="gramStart"/>
       <w:r>
         <w:rPr>
           <w:i/>
           <w:iCs/>
           <w:highlight w:val="yellow"/>
         </w:rPr>
-        <w:t>programmation et scripts: librairies externes, dictionnaire des données, reconstruction du logiciel - cible à partir des sources.</w:t>
+        <w:t>programmation</w:t>
+      </w:r>
+      <w:proofErr w:type="gramEnd"/>
+      <w:r>
+        <w:rPr>
+          <w:i/>
+          <w:iCs/>
+          <w:highlight w:val="yellow"/>
+        </w:rPr>
+        <w:t xml:space="preserve"> et scripts: librairies externes, dictionnaire des données, reconstruction du logiciel - cible à partir des sources.</w:t>
       </w:r>
     </w:p>
     <w:p>
@@ -8726,14 +9046,14 @@
         <w:gridCol w:w="555"/>
         <w:gridCol w:w="1223"/>
         <w:gridCol w:w="2128"/>
-        <w:gridCol w:w="2160"/>
-        <w:gridCol w:w="1217"/>
+        <w:gridCol w:w="1759"/>
+        <w:gridCol w:w="1618"/>
         <w:gridCol w:w="1777"/>
       </w:tblGrid>
       <w:tr>
         <w:tc>
           <w:tcPr>
-            <w:tcW w:w="562" w:type="dxa"/>
+            <w:tcW w:w="555" w:type="dxa"/>
           </w:tcPr>
           <w:p>
             <w:r>
@@ -8743,7 +9063,7 @@
         </w:tc>
         <w:tc>
           <w:tcPr>
-            <w:tcW w:w="1276" w:type="dxa"/>
+            <w:tcW w:w="1223" w:type="dxa"/>
           </w:tcPr>
           <w:p>
             <w:r>
@@ -8753,7 +9073,7 @@
         </w:tc>
         <w:tc>
           <w:tcPr>
-            <w:tcW w:w="2268" w:type="dxa"/>
+            <w:tcW w:w="2128" w:type="dxa"/>
           </w:tcPr>
           <w:p>
             <w:r>
@@ -8763,7 +9083,7 @@
         </w:tc>
         <w:tc>
           <w:tcPr>
-            <w:tcW w:w="2268" w:type="dxa"/>
+            <w:tcW w:w="1759" w:type="dxa"/>
           </w:tcPr>
           <w:p>
             <w:r>
@@ -8773,7 +9093,7 @@
         </w:tc>
         <w:tc>
           <w:tcPr>
-            <w:tcW w:w="1176" w:type="dxa"/>
+            <w:tcW w:w="1618" w:type="dxa"/>
           </w:tcPr>
           <w:p>
             <w:r>
@@ -8783,7 +9103,7 @@
         </w:tc>
         <w:tc>
           <w:tcPr>
-            <w:tcW w:w="1510" w:type="dxa"/>
+            <w:tcW w:w="1777" w:type="dxa"/>
           </w:tcPr>
           <w:p>
             <w:r>
@@ -8795,37 +9115,37 @@
       <w:tr>
         <w:tc>
           <w:tcPr>
-            <w:tcW w:w="562" w:type="dxa"/>
+            <w:tcW w:w="555" w:type="dxa"/>
           </w:tcPr>
           <w:p/>
         </w:tc>
         <w:tc>
           <w:tcPr>
-            <w:tcW w:w="1276" w:type="dxa"/>
+            <w:tcW w:w="1223" w:type="dxa"/>
           </w:tcPr>
           <w:p/>
         </w:tc>
         <w:tc>
           <w:tcPr>
-            <w:tcW w:w="2268" w:type="dxa"/>
+            <w:tcW w:w="2128" w:type="dxa"/>
           </w:tcPr>
           <w:p/>
         </w:tc>
         <w:tc>
           <w:tcPr>
-            <w:tcW w:w="2268" w:type="dxa"/>
+            <w:tcW w:w="1759" w:type="dxa"/>
           </w:tcPr>
           <w:p/>
         </w:tc>
         <w:tc>
           <w:tcPr>
-            <w:tcW w:w="1176" w:type="dxa"/>
+            <w:tcW w:w="1618" w:type="dxa"/>
           </w:tcPr>
           <w:p/>
         </w:tc>
         <w:tc>
           <w:tcPr>
-            <w:tcW w:w="1510" w:type="dxa"/>
+            <w:tcW w:w="1777" w:type="dxa"/>
           </w:tcPr>
           <w:p/>
         </w:tc>
@@ -8833,37 +9153,37 @@
       <w:tr>
         <w:tc>
           <w:tcPr>
-            <w:tcW w:w="562" w:type="dxa"/>
+            <w:tcW w:w="555" w:type="dxa"/>
           </w:tcPr>
           <w:p/>
         </w:tc>
         <w:tc>
           <w:tcPr>
-            <w:tcW w:w="1276" w:type="dxa"/>
+            <w:tcW w:w="1223" w:type="dxa"/>
           </w:tcPr>
           <w:p/>
         </w:tc>
         <w:tc>
           <w:tcPr>
-            <w:tcW w:w="2268" w:type="dxa"/>
+            <w:tcW w:w="2128" w:type="dxa"/>
           </w:tcPr>
           <w:p/>
         </w:tc>
         <w:tc>
           <w:tcPr>
-            <w:tcW w:w="2268" w:type="dxa"/>
+            <w:tcW w:w="1759" w:type="dxa"/>
           </w:tcPr>
           <w:p/>
         </w:tc>
         <w:tc>
           <w:tcPr>
-            <w:tcW w:w="1176" w:type="dxa"/>
+            <w:tcW w:w="1618" w:type="dxa"/>
           </w:tcPr>
           <w:p/>
         </w:tc>
         <w:tc>
           <w:tcPr>
-            <w:tcW w:w="1510" w:type="dxa"/>
+            <w:tcW w:w="1777" w:type="dxa"/>
           </w:tcPr>
           <w:p/>
         </w:tc>
@@ -8871,37 +9191,37 @@
       <w:tr>
         <w:tc>
           <w:tcPr>
-            <w:tcW w:w="562" w:type="dxa"/>
+            <w:tcW w:w="555" w:type="dxa"/>
           </w:tcPr>
           <w:p/>
         </w:tc>
         <w:tc>
           <w:tcPr>
-            <w:tcW w:w="1276" w:type="dxa"/>
+            <w:tcW w:w="1223" w:type="dxa"/>
           </w:tcPr>
           <w:p/>
         </w:tc>
         <w:tc>
           <w:tcPr>
-            <w:tcW w:w="2268" w:type="dxa"/>
+            <w:tcW w:w="2128" w:type="dxa"/>
           </w:tcPr>
           <w:p/>
         </w:tc>
         <w:tc>
           <w:tcPr>
-            <w:tcW w:w="2268" w:type="dxa"/>
+            <w:tcW w:w="1759" w:type="dxa"/>
           </w:tcPr>
           <w:p/>
         </w:tc>
         <w:tc>
           <w:tcPr>
-            <w:tcW w:w="1176" w:type="dxa"/>
+            <w:tcW w:w="1618" w:type="dxa"/>
           </w:tcPr>
           <w:p/>
         </w:tc>
         <w:tc>
           <w:tcPr>
-            <w:tcW w:w="1510" w:type="dxa"/>
+            <w:tcW w:w="1777" w:type="dxa"/>
           </w:tcPr>
           <w:p/>
         </w:tc>
@@ -8909,37 +9229,37 @@
       <w:tr>
         <w:tc>
           <w:tcPr>
-            <w:tcW w:w="562" w:type="dxa"/>
+            <w:tcW w:w="555" w:type="dxa"/>
           </w:tcPr>
           <w:p/>
         </w:tc>
         <w:tc>
           <w:tcPr>
-            <w:tcW w:w="1276" w:type="dxa"/>
+            <w:tcW w:w="1223" w:type="dxa"/>
           </w:tcPr>
           <w:p/>
         </w:tc>
         <w:tc>
           <w:tcPr>
-            <w:tcW w:w="2268" w:type="dxa"/>
+            <w:tcW w:w="2128" w:type="dxa"/>
           </w:tcPr>
           <w:p/>
         </w:tc>
         <w:tc>
           <w:tcPr>
-            <w:tcW w:w="2268" w:type="dxa"/>
+            <w:tcW w:w="1759" w:type="dxa"/>
           </w:tcPr>
           <w:p/>
         </w:tc>
         <w:tc>
           <w:tcPr>
-            <w:tcW w:w="1176" w:type="dxa"/>
+            <w:tcW w:w="1618" w:type="dxa"/>
           </w:tcPr>
           <w:p/>
         </w:tc>
         <w:tc>
           <w:tcPr>
-            <w:tcW w:w="1510" w:type="dxa"/>
+            <w:tcW w:w="1777" w:type="dxa"/>
           </w:tcPr>
           <w:p/>
         </w:tc>
@@ -8947,37 +9267,37 @@
       <w:tr>
         <w:tc>
           <w:tcPr>
-            <w:tcW w:w="562" w:type="dxa"/>
+            <w:tcW w:w="555" w:type="dxa"/>
           </w:tcPr>
           <w:p/>
         </w:tc>
         <w:tc>
           <w:tcPr>
-            <w:tcW w:w="1276" w:type="dxa"/>
+            <w:tcW w:w="1223" w:type="dxa"/>
           </w:tcPr>
           <w:p/>
         </w:tc>
         <w:tc>
           <w:tcPr>
-            <w:tcW w:w="2268" w:type="dxa"/>
+            <w:tcW w:w="2128" w:type="dxa"/>
           </w:tcPr>
           <w:p/>
         </w:tc>
         <w:tc>
           <w:tcPr>
-            <w:tcW w:w="2268" w:type="dxa"/>
+            <w:tcW w:w="1759" w:type="dxa"/>
           </w:tcPr>
           <w:p/>
         </w:tc>
         <w:tc>
           <w:tcPr>
-            <w:tcW w:w="1176" w:type="dxa"/>
+            <w:tcW w:w="1618" w:type="dxa"/>
           </w:tcPr>
           <w:p/>
         </w:tc>
         <w:tc>
           <w:tcPr>
-            <w:tcW w:w="1510" w:type="dxa"/>
+            <w:tcW w:w="1777" w:type="dxa"/>
           </w:tcPr>
           <w:p/>
         </w:tc>
@@ -8985,37 +9305,37 @@
       <w:tr>
         <w:tc>
           <w:tcPr>
-            <w:tcW w:w="562" w:type="dxa"/>
+            <w:tcW w:w="555" w:type="dxa"/>
           </w:tcPr>
           <w:p/>
         </w:tc>
         <w:tc>
           <w:tcPr>
-            <w:tcW w:w="1276" w:type="dxa"/>
+            <w:tcW w:w="1223" w:type="dxa"/>
           </w:tcPr>
           <w:p/>
         </w:tc>
         <w:tc>
           <w:tcPr>
-            <w:tcW w:w="2268" w:type="dxa"/>
+            <w:tcW w:w="2128" w:type="dxa"/>
           </w:tcPr>
           <w:p/>
         </w:tc>
         <w:tc>
           <w:tcPr>
-            <w:tcW w:w="2268" w:type="dxa"/>
+            <w:tcW w:w="1759" w:type="dxa"/>
           </w:tcPr>
           <w:p/>
         </w:tc>
         <w:tc>
           <w:tcPr>
-            <w:tcW w:w="1176" w:type="dxa"/>
+            <w:tcW w:w="1618" w:type="dxa"/>
           </w:tcPr>
           <w:p/>
         </w:tc>
         <w:tc>
           <w:tcPr>
-            <w:tcW w:w="1510" w:type="dxa"/>
+            <w:tcW w:w="1777" w:type="dxa"/>
           </w:tcPr>
           <w:p/>
         </w:tc>
@@ -9023,37 +9343,37 @@
       <w:tr>
         <w:tc>
           <w:tcPr>
-            <w:tcW w:w="562" w:type="dxa"/>
+            <w:tcW w:w="555" w:type="dxa"/>
           </w:tcPr>
           <w:p/>
         </w:tc>
         <w:tc>
           <w:tcPr>
-            <w:tcW w:w="1276" w:type="dxa"/>
+            <w:tcW w:w="1223" w:type="dxa"/>
           </w:tcPr>
           <w:p/>
         </w:tc>
         <w:tc>
           <w:tcPr>
-            <w:tcW w:w="2268" w:type="dxa"/>
+            <w:tcW w:w="2128" w:type="dxa"/>
           </w:tcPr>
           <w:p/>
         </w:tc>
         <w:tc>
           <w:tcPr>
-            <w:tcW w:w="2268" w:type="dxa"/>
+            <w:tcW w:w="1759" w:type="dxa"/>
           </w:tcPr>
           <w:p/>
         </w:tc>
         <w:tc>
           <w:tcPr>
-            <w:tcW w:w="1176" w:type="dxa"/>
+            <w:tcW w:w="1618" w:type="dxa"/>
           </w:tcPr>
           <w:p/>
         </w:tc>
         <w:tc>
           <w:tcPr>
-            <w:tcW w:w="1510" w:type="dxa"/>
+            <w:tcW w:w="1777" w:type="dxa"/>
           </w:tcPr>
           <w:p/>
         </w:tc>
@@ -9083,8 +9403,17 @@
           <w:i/>
           <w:highlight w:val="yellow"/>
         </w:rPr>
-        <w:t>Pour chaque partie testée de votre projet, il faut décrire:</w:t>
-      </w:r>
+        <w:t xml:space="preserve">Pour chaque partie testée de votre projet, il faut </w:t>
+      </w:r>
+      <w:proofErr w:type="gramStart"/>
+      <w:r>
+        <w:rPr>
+          <w:i/>
+          <w:highlight w:val="yellow"/>
+        </w:rPr>
+        <w:t>décrire:</w:t>
+      </w:r>
+      <w:proofErr w:type="gramEnd"/>
     </w:p>
     <w:p>
       <w:pPr>
@@ -9108,12 +9437,21 @@
           <w:highlight w:val="yellow"/>
         </w:rPr>
       </w:pPr>
+      <w:proofErr w:type="gramStart"/>
       <w:r>
         <w:rPr>
           <w:i/>
           <w:highlight w:val="yellow"/>
         </w:rPr>
-        <w:t>les conditions exactes de chaque test</w:t>
+        <w:t>les</w:t>
+      </w:r>
+      <w:proofErr w:type="gramEnd"/>
+      <w:r>
+        <w:rPr>
+          <w:i/>
+          <w:highlight w:val="yellow"/>
+        </w:rPr>
+        <w:t xml:space="preserve"> conditions exactes de chaque test</w:t>
       </w:r>
     </w:p>
     <w:p>
@@ -9127,12 +9465,21 @@
           <w:highlight w:val="yellow"/>
         </w:rPr>
       </w:pPr>
+      <w:proofErr w:type="gramStart"/>
       <w:r>
         <w:rPr>
           <w:i/>
           <w:highlight w:val="yellow"/>
         </w:rPr>
-        <w:t>les preuves de test (papier ou fichier)</w:t>
+        <w:t>les</w:t>
+      </w:r>
+      <w:proofErr w:type="gramEnd"/>
+      <w:r>
+        <w:rPr>
+          <w:i/>
+          <w:highlight w:val="yellow"/>
+        </w:rPr>
+        <w:t xml:space="preserve"> preuves de test (papier ou fichier)</w:t>
       </w:r>
     </w:p>
     <w:p>
@@ -9146,12 +9493,21 @@
           <w:highlight w:val="yellow"/>
         </w:rPr>
       </w:pPr>
+      <w:proofErr w:type="gramStart"/>
       <w:r>
         <w:rPr>
           <w:i/>
           <w:highlight w:val="yellow"/>
         </w:rPr>
-        <w:t xml:space="preserve">tests sans preuve: fournir au moins une description </w:t>
+        <w:t>tests</w:t>
+      </w:r>
+      <w:proofErr w:type="gramEnd"/>
+      <w:r>
+        <w:rPr>
+          <w:i/>
+          <w:highlight w:val="yellow"/>
+        </w:rPr>
+        <w:t xml:space="preserve"> sans preuve: fournir au moins une description </w:t>
       </w:r>
     </w:p>
     <w:p>
@@ -9220,7 +9576,23 @@
           <w:i/>
           <w:highlight w:val="yellow"/>
         </w:rPr>
-        <w:t xml:space="preserve">S'il reste encore des erreurs: </w:t>
+        <w:t xml:space="preserve">S'il reste encore des </w:t>
+      </w:r>
+      <w:proofErr w:type="gramStart"/>
+      <w:r>
+        <w:rPr>
+          <w:i/>
+          <w:highlight w:val="yellow"/>
+        </w:rPr>
+        <w:t>erreurs:</w:t>
+      </w:r>
+      <w:proofErr w:type="gramEnd"/>
+      <w:r>
+        <w:rPr>
+          <w:i/>
+          <w:highlight w:val="yellow"/>
+        </w:rPr>
+        <w:t xml:space="preserve"> </w:t>
       </w:r>
     </w:p>
     <w:p>
@@ -9367,13 +9739,23 @@
           <w:highlight w:val="yellow"/>
         </w:rPr>
       </w:pPr>
+      <w:proofErr w:type="gramStart"/>
       <w:r>
         <w:rPr>
           <w:rFonts w:cs="Arial"/>
           <w:i/>
           <w:highlight w:val="yellow"/>
         </w:rPr>
-        <w:t>le rapport de projet</w:t>
+        <w:t>le</w:t>
+      </w:r>
+      <w:proofErr w:type="gramEnd"/>
+      <w:r>
+        <w:rPr>
+          <w:rFonts w:cs="Arial"/>
+          <w:i/>
+          <w:highlight w:val="yellow"/>
+        </w:rPr>
+        <w:t xml:space="preserve"> rapport de projet</w:t>
       </w:r>
     </w:p>
     <w:p>
@@ -9388,13 +9770,23 @@
           <w:highlight w:val="yellow"/>
         </w:rPr>
       </w:pPr>
+      <w:proofErr w:type="gramStart"/>
       <w:r>
         <w:rPr>
           <w:rFonts w:cs="Arial"/>
           <w:i/>
           <w:highlight w:val="yellow"/>
         </w:rPr>
-        <w:t>le manuel d'Installation (en annexe)</w:t>
+        <w:t>le</w:t>
+      </w:r>
+      <w:proofErr w:type="gramEnd"/>
+      <w:r>
+        <w:rPr>
+          <w:rFonts w:cs="Arial"/>
+          <w:i/>
+          <w:highlight w:val="yellow"/>
+        </w:rPr>
+        <w:t xml:space="preserve"> manuel d'Installation (en annexe)</w:t>
       </w:r>
     </w:p>
     <w:p>
@@ -9409,13 +9801,23 @@
           <w:highlight w:val="yellow"/>
         </w:rPr>
       </w:pPr>
+      <w:proofErr w:type="gramStart"/>
       <w:r>
         <w:rPr>
           <w:rFonts w:cs="Arial"/>
           <w:i/>
           <w:highlight w:val="yellow"/>
         </w:rPr>
-        <w:t>le manuel d'Utilisation avec des exemples graphiques (en annexe)</w:t>
+        <w:t>le</w:t>
+      </w:r>
+      <w:proofErr w:type="gramEnd"/>
+      <w:r>
+        <w:rPr>
+          <w:rFonts w:cs="Arial"/>
+          <w:i/>
+          <w:highlight w:val="yellow"/>
+        </w:rPr>
+        <w:t xml:space="preserve"> manuel d'Utilisation avec des exemples graphiques (en annexe)</w:t>
       </w:r>
     </w:p>
     <w:p>
@@ -9430,6 +9832,7 @@
           <w:highlight w:val="yellow"/>
         </w:rPr>
       </w:pPr>
+      <w:proofErr w:type="gramStart"/>
       <w:r>
         <w:rPr>
           <w:rFonts w:cs="Arial"/>
@@ -9438,6 +9841,7 @@
         </w:rPr>
         <w:t>autres</w:t>
       </w:r>
+      <w:proofErr w:type="gramEnd"/>
     </w:p>
     <w:p>
       <w:pPr>
@@ -9958,8 +10362,17 @@
           <w:i/>
           <w:highlight w:val="yellow"/>
         </w:rPr>
-        <w:t>A voir avec M. Yawo</w:t>
-      </w:r>
+        <w:t xml:space="preserve">A voir avec M. </w:t>
+      </w:r>
+      <w:proofErr w:type="spellStart"/>
+      <w:r>
+        <w:rPr>
+          <w:i/>
+          <w:highlight w:val="yellow"/>
+        </w:rPr>
+        <w:t>Yawo</w:t>
+      </w:r>
+      <w:proofErr w:type="spellEnd"/>
     </w:p>
     <w:p>
       <w:pPr>
@@ -9984,7 +10397,39 @@
     <w:p/>
     <w:p>
       <w:r>
-        <w:t>Le 12.02.2020 : Léo Zmoss m’a conseillé d’utiliser Adobe Xd ou Adobe InDesign pour les Wireframes.</w:t>
+        <w:t xml:space="preserve">Le 12.02.2020 : Léo </w:t>
+      </w:r>
+      <w:proofErr w:type="spellStart"/>
+      <w:r>
+        <w:t>Zmoss</w:t>
+      </w:r>
+      <w:proofErr w:type="spellEnd"/>
+      <w:r>
+        <w:t xml:space="preserve"> m’a conseillé d’utiliser Adobe </w:t>
+      </w:r>
+      <w:proofErr w:type="spellStart"/>
+      <w:r>
+        <w:t>Xd</w:t>
+      </w:r>
+      <w:proofErr w:type="spellEnd"/>
+      <w:r>
+        <w:t xml:space="preserve"> ou Adobe </w:t>
+      </w:r>
+      <w:proofErr w:type="spellStart"/>
+      <w:r>
+        <w:t>InDesign</w:t>
+      </w:r>
+      <w:proofErr w:type="spellEnd"/>
+      <w:r>
+        <w:t xml:space="preserve"> pour les </w:t>
+      </w:r>
+      <w:proofErr w:type="spellStart"/>
+      <w:r>
+        <w:t>Wireframes</w:t>
+      </w:r>
+      <w:proofErr w:type="spellEnd"/>
+      <w:r>
+        <w:t>.</w:t>
       </w:r>
     </w:p>
     <w:p/>
@@ -9995,12 +10440,28 @@
     </w:p>
     <w:p>
       <w:r>
-        <w:t>M. Benzonana est venu m’expliquer les consignes du CDC incomprises pour le MCD et MLD</w:t>
-      </w:r>
-    </w:p>
-    <w:p>
-      <w:r>
-        <w:t>M. Yawo m’a aidé pour le MCD et le MLD et la compréhension de ceux-ci.</w:t>
+        <w:t xml:space="preserve">M. </w:t>
+      </w:r>
+      <w:proofErr w:type="spellStart"/>
+      <w:r>
+        <w:t>Benzonana</w:t>
+      </w:r>
+      <w:proofErr w:type="spellEnd"/>
+      <w:r>
+        <w:t xml:space="preserve"> est venu m’expliquer les consignes du CDC incomprises pour le MCD et MLD</w:t>
+      </w:r>
+    </w:p>
+    <w:p>
+      <w:r>
+        <w:t xml:space="preserve">M. </w:t>
+      </w:r>
+      <w:proofErr w:type="spellStart"/>
+      <w:r>
+        <w:t>Yawo</w:t>
+      </w:r>
+      <w:proofErr w:type="spellEnd"/>
+      <w:r>
+        <w:t xml:space="preserve"> m’a aidé pour le MCD et le MLD et la compréhension de ceux-ci.</w:t>
       </w:r>
     </w:p>
     <w:p>
@@ -10028,7 +10489,23 @@
           <w:i/>
           <w:highlight w:val="yellow"/>
         </w:rPr>
-        <w:t>Liste des livres utilisés (Titre, auteur, date), des sites Internet (URL) consultés, des articles (Revue, date, titre, auteur)… Et de toutes les aides externes (noms)</w:t>
+        <w:t xml:space="preserve">Liste des livres utilisés (Titre, auteur, date), des sites Internet (URL) consultés, des articles (Revue, date, titre, </w:t>
+      </w:r>
+      <w:proofErr w:type="gramStart"/>
+      <w:r>
+        <w:rPr>
+          <w:i/>
+          <w:highlight w:val="yellow"/>
+        </w:rPr>
+        <w:t>auteur)…</w:t>
+      </w:r>
+      <w:proofErr w:type="gramEnd"/>
+      <w:r>
+        <w:rPr>
+          <w:i/>
+          <w:highlight w:val="yellow"/>
+        </w:rPr>
+        <w:t xml:space="preserve"> Et de toutes les aides externes (noms)</w:t>
       </w:r>
       <w:r>
         <w:rPr>
@@ -10146,8 +10623,8 @@
     </w:p>
     <w:p/>
     <w:sectPr>
-      <w:headerReference w:type="default" r:id="rId47"/>
-      <w:footerReference w:type="default" r:id="rId48"/>
+      <w:headerReference w:type="default" r:id="rId49"/>
+      <w:footerReference w:type="default" r:id="rId50"/>
       <w:pgSz w:w="11906" w:h="16838" w:code="9"/>
       <w:pgMar w:top="1418" w:right="1418" w:bottom="1418" w:left="1418" w:header="720" w:footer="720" w:gutter="0"/>
       <w:cols w:space="720"/>
@@ -10216,7 +10693,7 @@
         <w:sz w:val="16"/>
         <w:szCs w:val="16"/>
       </w:rPr>
-      <w:t>27.02.2020 14:46:00</w:t>
+      <w:t>28.02.2020 15:05:00</w:t>
     </w:r>
     <w:r>
       <w:rPr>
@@ -10263,7 +10740,7 @@
         <w:sz w:val="16"/>
         <w:szCs w:val="16"/>
       </w:rPr>
-      <w:t>21</w:t>
+      <w:t>33</w:t>
     </w:r>
     <w:r>
       <w:rPr>
@@ -10373,6 +10850,7 @@
       </w:rPr>
       <w:tab/>
     </w:r>
+    <w:proofErr w:type="spellStart"/>
     <w:r>
       <w:rPr>
         <w:rFonts w:cs="Arial"/>
@@ -10382,6 +10860,7 @@
       </w:rPr>
       <w:t>Multiplix</w:t>
     </w:r>
+    <w:proofErr w:type="spellEnd"/>
     <w:r>
       <w:rPr>
         <w:rFonts w:cs="Arial"/>
@@ -13555,7 +14034,7 @@
 </file>
 
 <file path=customXml/itemProps1.xml><?xml version="1.0" encoding="utf-8"?>
-<ds:datastoreItem xmlns:ds="http://schemas.openxmlformats.org/officeDocument/2006/customXml" ds:itemID="{C49D6F75-7119-440B-A456-3C8D286205EB}">
+<ds:datastoreItem xmlns:ds="http://schemas.openxmlformats.org/officeDocument/2006/customXml" ds:itemID="{EE07C8BB-4CFC-4242-B34C-C2DD37FB64D4}">
   <ds:schemaRefs>
     <ds:schemaRef ds:uri="http://schemas.openxmlformats.org/officeDocument/2006/bibliography"/>
   </ds:schemaRefs>

</xml_diff>

<commit_message>
Clôture du sprint 1 et du sprint 2
</commit_message>
<xml_diff>
--- a/Documentation/Multiplix.docx
+++ b/Documentation/Multiplix.docx
@@ -3679,73 +3679,6 @@
       </w:r>
     </w:p>
     <w:p>
-      <w:pPr>
-        <w:rPr>
-          <w:bCs/>
-          <w:i/>
-          <w:sz w:val="20"/>
-          <w:u w:val="single"/>
-        </w:rPr>
-      </w:pPr>
-    </w:p>
-    <w:p>
-      <w:pPr>
-        <w:rPr>
-          <w:bCs/>
-          <w:i/>
-          <w:sz w:val="20"/>
-          <w:highlight w:val="yellow"/>
-        </w:rPr>
-      </w:pPr>
-      <w:r>
-        <w:rPr>
-          <w:bCs/>
-          <w:i/>
-          <w:sz w:val="20"/>
-          <w:highlight w:val="yellow"/>
-          <w:u w:val="single"/>
-        </w:rPr>
-        <w:t>NOTE L’INTENTION DES UTILISATEURS DE CE CANEVAS</w:t>
-      </w:r>
-      <w:r>
-        <w:rPr>
-          <w:bCs/>
-          <w:i/>
-          <w:sz w:val="20"/>
-          <w:highlight w:val="yellow"/>
-        </w:rPr>
-        <w:t>:</w:t>
-      </w:r>
-      <w:r>
-        <w:rPr>
-          <w:bCs/>
-          <w:i/>
-          <w:sz w:val="20"/>
-          <w:highlight w:val="yellow"/>
-        </w:rPr>
-        <w:br/>
-        <w:t>Toutes les parties en italiques sont là pour aider à comprendre ce qu’il faut mettre dans cette partie du document. Elles n’ont donc aucune raison d’être dans le document final.</w:t>
-      </w:r>
-    </w:p>
-    <w:p>
-      <w:pPr>
-        <w:rPr>
-          <w:bCs/>
-          <w:i/>
-          <w:sz w:val="20"/>
-        </w:rPr>
-      </w:pPr>
-      <w:r>
-        <w:rPr>
-          <w:bCs/>
-          <w:i/>
-          <w:sz w:val="20"/>
-          <w:highlight w:val="yellow"/>
-        </w:rPr>
-        <w:t>De plus, en fonction du type de projet, il est tout à fait possible que certains chapitres ou paragraphes n’aient aucun sens. Dans ce cas il est recommandé de les retirer du document pour éviter de l’alourdir inutilement.</w:t>
-      </w:r>
-    </w:p>
-    <w:p>
       <w:r>
         <w:br w:type="page"/>
       </w:r>
@@ -3788,13 +3721,8 @@
     </w:p>
     <w:p/>
     <w:p>
-      <w:proofErr w:type="spellStart"/>
-      <w:r>
-        <w:t>Multiplix</w:t>
-      </w:r>
-      <w:proofErr w:type="spellEnd"/>
-      <w:r>
-        <w:t xml:space="preserve"> est une application Web utilisant les langages de programmation Web pour réviser les livrets de 1 à 12. Elle devra être responsive à tous les types de matériels. Ce projet est un Pré-TPI visant à préparer au mieux le candidat à son TPI.</w:t>
+      <w:r>
+        <w:t>Multiplix est une application Web utilisant les langages de programmation Web pour réviser les livrets de 1 à 12. Elle devra être responsive à tous les types de matériels. Ce projet est un Pré-TPI visant à préparer au mieux le candidat à son TPI.</w:t>
       </w:r>
     </w:p>
     <w:p/>
@@ -3821,13 +3749,6 @@
         <w:t>Objectifs</w:t>
       </w:r>
       <w:bookmarkEnd w:id="2"/>
-    </w:p>
-    <w:p>
-      <w:pPr>
-        <w:rPr>
-          <w:szCs w:val="14"/>
-        </w:rPr>
-      </w:pPr>
     </w:p>
     <w:p>
       <w:pPr>
@@ -3982,17 +3903,22 @@
           <w:iCs/>
           <w:lang w:val="fr-FR"/>
         </w:rPr>
-        <w:t xml:space="preserve">Un mode 5 </w:t>
-      </w:r>
-      <w:proofErr w:type="gramStart"/>
+        <w:t>Un mode</w:t>
+      </w:r>
       <w:r>
         <w:rPr>
           <w:iCs/>
           <w:lang w:val="fr-FR"/>
         </w:rPr>
-        <w:t>secondes</w:t>
-      </w:r>
-      <w:proofErr w:type="gramEnd"/>
+        <w:t xml:space="preserve"> </w:t>
+      </w:r>
+      <w:r>
+        <w:rPr>
+          <w:iCs/>
+          <w:lang w:val="fr-FR"/>
+        </w:rPr>
+        <w:t>5 secondes</w:t>
+      </w:r>
     </w:p>
     <w:p>
       <w:pPr>
@@ -4330,9 +4256,31 @@
     </w:p>
     <w:p/>
     <w:p>
+      <w:pPr>
+        <w:rPr>
+          <w:u w:val="single"/>
+        </w:rPr>
+      </w:pPr>
+      <w:r>
+        <w:rPr>
+          <w:u w:val="single"/>
+        </w:rPr>
+        <w:t>Légendes :</w:t>
+      </w:r>
+    </w:p>
+    <w:p>
       <w:r>
         <w:t>La maison représente la première page du site et une fois connecté on se retrouve à l’accueil du jeu.</w:t>
       </w:r>
+      <w:r>
+        <w:t xml:space="preserve"> Les petits carrés sur les coins de « Se connecter » et de « S’inscrire » indique qu’il y a des formulaires à remplir et </w:t>
+      </w:r>
+      <w:r>
+        <w:t xml:space="preserve">à </w:t>
+      </w:r>
+      <w:r>
+        <w:t>valider.</w:t>
+      </w:r>
     </w:p>
     <w:p>
       <w:pPr>
@@ -4346,12 +4294,10 @@
       <w:pPr>
         <w:pStyle w:val="Titre3"/>
       </w:pPr>
-      <w:proofErr w:type="spellStart"/>
       <w:r>
         <w:lastRenderedPageBreak/>
         <w:t>Zonning</w:t>
       </w:r>
-      <w:proofErr w:type="spellEnd"/>
     </w:p>
     <w:p/>
     <w:p>
@@ -4389,7 +4335,13 @@
         </w:numPr>
       </w:pPr>
       <w:r>
-        <w:t>Les rectangles bleus foncé sont des images.</w:t>
+        <w:t xml:space="preserve">Les rectangles bleus foncé </w:t>
+      </w:r>
+      <w:r>
+        <w:t>en haut des pages représentent le logo</w:t>
+      </w:r>
+      <w:r>
+        <w:t>.</w:t>
       </w:r>
     </w:p>
     <w:p>
@@ -4401,7 +4353,13 @@
         </w:numPr>
       </w:pPr>
       <w:r>
-        <w:t>Les rectangles noirs contiennent du texte que l’utilisateur ne peut modifier.</w:t>
+        <w:t>Les rectangles noirs contiennent du texte que l’utilisateur ne peut</w:t>
+      </w:r>
+      <w:r>
+        <w:t xml:space="preserve"> pas</w:t>
+      </w:r>
+      <w:r>
+        <w:t xml:space="preserve"> modifier.</w:t>
       </w:r>
     </w:p>
     <w:p>
@@ -4431,13 +4389,11 @@
     <w:p/>
     <w:p>
       <w:r>
-        <w:t xml:space="preserve">Page d’arrivée sur le site : </w:t>
+        <w:t>Page d’arrivée sur le site :</w:t>
       </w:r>
       <w:r>
         <w:br/>
       </w:r>
-    </w:p>
-    <w:p>
       <w:r>
         <w:rPr>
           <w:noProof/>
@@ -4502,8 +4458,6 @@
       <w:r>
         <w:br/>
       </w:r>
-    </w:p>
-    <w:p>
       <w:r>
         <w:rPr>
           <w:noProof/>
@@ -4560,8 +4514,6 @@
       <w:r>
         <w:br/>
       </w:r>
-    </w:p>
-    <w:p>
       <w:r>
         <w:rPr>
           <w:noProof/>
@@ -4614,13 +4566,14 @@
     <w:p>
       <w:r>
         <w:lastRenderedPageBreak/>
-        <w:t>Page d’accueil une fois connecté :</w:t>
+        <w:t>Pag</w:t>
+      </w:r>
+      <w:r>
+        <w:t>e d’accueil une fois connecté :</w:t>
       </w:r>
       <w:r>
         <w:br/>
       </w:r>
-    </w:p>
-    <w:p>
       <w:r>
         <w:rPr>
           <w:noProof/>
@@ -4677,8 +4630,6 @@
       <w:r>
         <w:br/>
       </w:r>
-    </w:p>
-    <w:p>
       <w:r>
         <w:rPr>
           <w:noProof/>
@@ -4731,13 +4682,14 @@
     <w:p>
       <w:r>
         <w:lastRenderedPageBreak/>
-        <w:t>Page des autres statistiques :</w:t>
+        <w:t>Page des aut</w:t>
+      </w:r>
+      <w:r>
+        <w:t>res statistiques :</w:t>
       </w:r>
       <w:r>
         <w:br/>
       </w:r>
-    </w:p>
-    <w:p>
       <w:r>
         <w:rPr>
           <w:noProof/>
@@ -4794,8 +4746,6 @@
       <w:r>
         <w:br/>
       </w:r>
-    </w:p>
-    <w:p>
       <w:r>
         <w:rPr>
           <w:noProof/>
@@ -4853,8 +4803,6 @@
       <w:r>
         <w:br/>
       </w:r>
-    </w:p>
-    <w:p>
       <w:r>
         <w:rPr>
           <w:noProof/>
@@ -4911,8 +4859,6 @@
       <w:r>
         <w:br/>
       </w:r>
-    </w:p>
-    <w:p>
       <w:r>
         <w:rPr>
           <w:noProof/>
@@ -4970,8 +4916,6 @@
       <w:r>
         <w:br/>
       </w:r>
-    </w:p>
-    <w:p>
       <w:r>
         <w:rPr>
           <w:noProof/>
@@ -5028,8 +4972,6 @@
       <w:r>
         <w:br/>
       </w:r>
-    </w:p>
-    <w:p>
       <w:r>
         <w:rPr>
           <w:noProof/>
@@ -5084,9 +5026,9 @@
         <w:lastRenderedPageBreak/>
         <w:t>Fin des parties :</w:t>
       </w:r>
-    </w:p>
-    <w:p/>
-    <w:p>
+      <w:r>
+        <w:br/>
+      </w:r>
       <w:r>
         <w:rPr>
           <w:noProof/>
@@ -5147,25 +5089,18 @@
       <w:pPr>
         <w:pStyle w:val="Titre3"/>
       </w:pPr>
-      <w:proofErr w:type="spellStart"/>
       <w:r>
         <w:lastRenderedPageBreak/>
         <w:t>Wireframes</w:t>
       </w:r>
-      <w:proofErr w:type="spellEnd"/>
     </w:p>
     <w:p/>
     <w:p>
-      <w:proofErr w:type="spellStart"/>
       <w:r>
         <w:t>W</w:t>
       </w:r>
       <w:r>
-        <w:t>ireframe</w:t>
-      </w:r>
-      <w:proofErr w:type="spellEnd"/>
-      <w:r>
-        <w:t xml:space="preserve"> pour pc et tablette</w:t>
+        <w:t>ireframe pour pc et tablette</w:t>
       </w:r>
     </w:p>
     <w:p>
@@ -5975,14 +5910,9 @@
       </w:r>
     </w:p>
     <w:p>
-      <w:proofErr w:type="spellStart"/>
       <w:r>
         <w:lastRenderedPageBreak/>
-        <w:t>Wireframe</w:t>
-      </w:r>
-      <w:proofErr w:type="spellEnd"/>
-      <w:r>
-        <w:t xml:space="preserve"> pour smartphone</w:t>
+        <w:t>Wireframe pour smartphone</w:t>
       </w:r>
     </w:p>
     <w:p>
@@ -6073,13 +6003,8 @@
         <w:t xml:space="preserve"> d’inscription</w:t>
       </w:r>
       <w:r>
-        <w:t xml:space="preserve"> et de </w:t>
-      </w:r>
-      <w:proofErr w:type="spellStart"/>
-      <w:r>
-        <w:t>connection</w:t>
-      </w:r>
-      <w:proofErr w:type="spellEnd"/>
+        <w:t xml:space="preserve"> et de connection</w:t>
+      </w:r>
       <w:r>
         <w:t> :</w:t>
       </w:r>
@@ -6882,13 +6807,20 @@
               <w:t>Un utilisateur est a</w:t>
             </w:r>
             <w:r>
-              <w:t xml:space="preserve">rrivé sur la Web </w:t>
+              <w:t>rrivé sur l</w:t>
             </w:r>
-            <w:proofErr w:type="spellStart"/>
             <w:r>
-              <w:t>app</w:t>
+              <w:t>’</w:t>
             </w:r>
-            <w:proofErr w:type="spellEnd"/>
+            <w:r>
+              <w:t>a</w:t>
+            </w:r>
+            <w:r>
+              <w:t>pplication</w:t>
+            </w:r>
+            <w:r>
+              <w:t xml:space="preserve"> Web</w:t>
+            </w:r>
           </w:p>
         </w:tc>
         <w:tc>
@@ -6974,19 +6906,10 @@
           </w:tcPr>
           <w:p>
             <w:r>
-              <w:t>Une nouvelle page d’accueil s’affiche et propose de voir ses statistique</w:t>
+              <w:t>Une no</w:t>
             </w:r>
             <w:r>
-              <w:t>s</w:t>
-            </w:r>
-            <w:r>
-              <w:t xml:space="preserve"> et de </w:t>
-            </w:r>
-            <w:r>
-              <w:t>faire une nouvelle partie dans deux</w:t>
-            </w:r>
-            <w:r>
-              <w:t xml:space="preserve"> modes différents</w:t>
+              <w:t>uvelle page d’accueil s’affiche</w:t>
             </w:r>
           </w:p>
         </w:tc>
@@ -7112,7 +7035,10 @@
           </w:tcPr>
           <w:p>
             <w:r>
-              <w:t>Une nouvelle page d’accueil s’affiche et propose de voir ses statistique et de faire une nouvelle partie dans 2 modes différents</w:t>
+              <w:t>Une nouvelle pa</w:t>
+            </w:r>
+            <w:r>
+              <w:t>ge d’accueil s’affiche</w:t>
             </w:r>
           </w:p>
         </w:tc>
@@ -7219,6 +7145,55 @@
           </w:p>
           <w:p>
             <w:r>
+              <w:t xml:space="preserve">L’utilisateur </w:t>
+            </w:r>
+            <w:r>
+              <w:t>a voulu</w:t>
+            </w:r>
+            <w:r>
+              <w:t xml:space="preserve"> voir ses statistiques de manière approfondie </w:t>
+            </w:r>
+            <w:r>
+              <w:t>et il a cliqué</w:t>
+            </w:r>
+            <w:r>
+              <w:t xml:space="preserve"> sur le lien de : + Autres statistiques</w:t>
+            </w:r>
+          </w:p>
+        </w:tc>
+        <w:tc>
+          <w:tcPr>
+            <w:tcW w:w="4103" w:type="dxa"/>
+          </w:tcPr>
+          <w:p>
+            <w:r>
+              <w:t>Une nouvelle page s’affiche et l’utilisateur peut voir ses statistiques par parties jouées</w:t>
+            </w:r>
+          </w:p>
+        </w:tc>
+      </w:tr>
+      <w:tr>
+        <w:tc>
+          <w:tcPr>
+            <w:tcW w:w="704" w:type="dxa"/>
+          </w:tcPr>
+          <w:p>
+            <w:r>
+              <w:t>4</w:t>
+            </w:r>
+          </w:p>
+        </w:tc>
+        <w:tc>
+          <w:tcPr>
+            <w:tcW w:w="4253" w:type="dxa"/>
+          </w:tcPr>
+          <w:p>
+            <w:r>
+              <w:t>Statistiques :</w:t>
+            </w:r>
+          </w:p>
+          <w:p>
+            <w:r>
               <w:t>L’utilisateur en a assez de voir ses statistiques et clique sur la croix</w:t>
             </w:r>
           </w:p>
@@ -7229,7 +7204,10 @@
           </w:tcPr>
           <w:p>
             <w:r>
-              <w:t>La page d’accueil s’affiche et peut lancer une nouvelle partie ou retourner à ses statistiques</w:t>
+              <w:t>La pa</w:t>
+            </w:r>
+            <w:r>
+              <w:t>ge d’accueil s’affiche</w:t>
             </w:r>
           </w:p>
         </w:tc>
@@ -7352,6 +7330,7 @@
           </w:tcPr>
           <w:p>
             <w:r>
+              <w:lastRenderedPageBreak/>
               <w:t>6</w:t>
             </w:r>
           </w:p>
@@ -7404,7 +7383,6 @@
           </w:p>
           <w:p>
             <w:r>
-              <w:lastRenderedPageBreak/>
               <w:t>L’utilisateur a décidé de cliqué sur la croix</w:t>
             </w:r>
           </w:p>
@@ -7415,7 +7393,6 @@
           </w:tcPr>
           <w:p>
             <w:r>
-              <w:lastRenderedPageBreak/>
               <w:t>La partie est annulée et la page d’accueil s’affiche</w:t>
             </w:r>
           </w:p>
@@ -7618,10 +7595,10 @@
         <w:tblLook w:val="04A0" w:firstRow="1" w:lastRow="0" w:firstColumn="1" w:lastColumn="0" w:noHBand="0" w:noVBand="1"/>
       </w:tblPr>
       <w:tblGrid>
-        <w:gridCol w:w="2365"/>
-        <w:gridCol w:w="2239"/>
-        <w:gridCol w:w="2275"/>
-        <w:gridCol w:w="2181"/>
+        <w:gridCol w:w="2368"/>
+        <w:gridCol w:w="2215"/>
+        <w:gridCol w:w="2283"/>
+        <w:gridCol w:w="2194"/>
       </w:tblGrid>
       <w:tr>
         <w:trPr>
@@ -7802,7 +7779,22 @@
           </w:tcPr>
           <w:p>
             <w:r>
-              <w:t>Chaque fonctionnalités implémentées est testées</w:t>
+              <w:t xml:space="preserve">Chaque </w:t>
+            </w:r>
+            <w:r>
+              <w:t>fonctionnalité</w:t>
+            </w:r>
+            <w:r>
+              <w:t xml:space="preserve"> </w:t>
+            </w:r>
+            <w:r>
+              <w:t>implémentée</w:t>
+            </w:r>
+            <w:r>
+              <w:t xml:space="preserve"> est </w:t>
+            </w:r>
+            <w:r>
+              <w:t>testée</w:t>
             </w:r>
           </w:p>
         </w:tc>
@@ -8289,8 +8281,6 @@
         </w:rPr>
         <w:t xml:space="preserve"> le code, je devrai réviser à la maison.</w:t>
       </w:r>
-      <w:bookmarkStart w:id="14" w:name="_GoBack"/>
-      <w:bookmarkEnd w:id="14"/>
     </w:p>
     <w:p>
       <w:pPr>
@@ -8300,7 +8290,7 @@
           <w:iCs/>
         </w:rPr>
       </w:pPr>
-      <w:bookmarkStart w:id="15" w:name="_Toc33531903"/>
+      <w:bookmarkStart w:id="14" w:name="_Toc33531903"/>
       <w:r>
         <w:rPr>
           <w:i w:val="0"/>
@@ -8308,20 +8298,21 @@
         </w:rPr>
         <w:t>Planification</w:t>
       </w:r>
-      <w:bookmarkEnd w:id="15"/>
+      <w:bookmarkEnd w:id="14"/>
     </w:p>
     <w:p/>
     <w:p>
       <w:r>
-        <w:t>La planification se trouve sur GitHub dans la partie « Project », toutes les tâches sont transformées en issues avec le label correspondant au but de l’issue. Un bug sera en label « bug » et une requête donc une tâche sera en « </w:t>
-      </w:r>
-      <w:proofErr w:type="spellStart"/>
-      <w:r>
-        <w:t>enhancement</w:t>
-      </w:r>
-      <w:proofErr w:type="spellEnd"/>
-      <w:r>
-        <w:t> ».</w:t>
+        <w:t>La planification se trouve sur GitHub dans la partie « Project », toutes les tâches sont transformées en issues avec le label correspondant au but de l’i</w:t>
+      </w:r>
+      <w:r>
+        <w:t>ssue. Un bug sera en label « bug</w:t>
+      </w:r>
+      <w:r>
+        <w:t> » et une requête donc une</w:t>
+      </w:r>
+      <w:r>
+        <w:t xml:space="preserve"> tâche sera en « enhancement ».</w:t>
       </w:r>
     </w:p>
     <w:p/>
@@ -8333,9 +8324,9 @@
           <w:iCs/>
         </w:rPr>
       </w:pPr>
-      <w:bookmarkStart w:id="16" w:name="_Toc25553314"/>
-      <w:bookmarkStart w:id="17" w:name="_Toc71691019"/>
-      <w:bookmarkStart w:id="18" w:name="_Toc33531904"/>
+      <w:bookmarkStart w:id="15" w:name="_Toc25553314"/>
+      <w:bookmarkStart w:id="16" w:name="_Toc71691019"/>
+      <w:bookmarkStart w:id="17" w:name="_Toc33531904"/>
       <w:r>
         <w:rPr>
           <w:i w:val="0"/>
@@ -8343,20 +8334,20 @@
         </w:rPr>
         <w:t>Dossier de conception</w:t>
       </w:r>
+      <w:bookmarkEnd w:id="15"/>
       <w:bookmarkEnd w:id="16"/>
       <w:bookmarkEnd w:id="17"/>
+    </w:p>
+    <w:p/>
+    <w:p>
+      <w:pPr>
+        <w:pStyle w:val="Titre3"/>
+      </w:pPr>
+      <w:bookmarkStart w:id="18" w:name="_Toc33531905"/>
+      <w:r>
+        <w:t>Matériel</w:t>
+      </w:r>
       <w:bookmarkEnd w:id="18"/>
-    </w:p>
-    <w:p/>
-    <w:p>
-      <w:pPr>
-        <w:pStyle w:val="Titre3"/>
-      </w:pPr>
-      <w:bookmarkStart w:id="19" w:name="_Toc33531905"/>
-      <w:r>
-        <w:t>Matériel</w:t>
-      </w:r>
-      <w:bookmarkEnd w:id="19"/>
     </w:p>
     <w:p/>
     <w:p>
@@ -8368,15 +8359,10 @@
         </w:numPr>
       </w:pPr>
       <w:r>
-        <w:t xml:space="preserve">1 PC Dell </w:t>
-      </w:r>
-      <w:proofErr w:type="spellStart"/>
-      <w:r>
-        <w:t>OptiPlex</w:t>
-      </w:r>
-      <w:proofErr w:type="spellEnd"/>
-      <w:r>
-        <w:t xml:space="preserve"> 7050 en configuration standard « CPNV » en Windows 10 v1709</w:t>
+        <w:t>1 pc</w:t>
+      </w:r>
+      <w:r>
+        <w:t xml:space="preserve"> Dell OptiPlex 7050 en configuration standard « CPNV » en Windows 10 v1709</w:t>
       </w:r>
     </w:p>
     <w:p>
@@ -8394,21 +8380,13 @@
         <w:rPr>
           <w:lang w:val="de-CH"/>
         </w:rPr>
-        <w:t xml:space="preserve">1 PC Acer </w:t>
-      </w:r>
-      <w:proofErr w:type="spellStart"/>
+        <w:t>1 pc</w:t>
+      </w:r>
       <w:r>
         <w:rPr>
           <w:lang w:val="de-CH"/>
         </w:rPr>
-        <w:t>Predator</w:t>
-      </w:r>
-      <w:proofErr w:type="spellEnd"/>
-      <w:r>
-        <w:rPr>
-          <w:lang w:val="de-CH"/>
-        </w:rPr>
-        <w:t xml:space="preserve"> G3 externe en Windows 10 Home v1909</w:t>
+        <w:t xml:space="preserve"> Acer Predator G3 externe en Windows 10 Home v1909</w:t>
       </w:r>
     </w:p>
     <w:p>
@@ -8432,15 +8410,25 @@
         </w:numPr>
       </w:pPr>
       <w:r>
-        <w:t xml:space="preserve">Smartphone Samsung </w:t>
-      </w:r>
-      <w:proofErr w:type="spellStart"/>
-      <w:r>
-        <w:t>Galaxy</w:t>
-      </w:r>
-      <w:proofErr w:type="spellEnd"/>
-      <w:r>
-        <w:t xml:space="preserve"> A8 en Android 9</w:t>
+        <w:t>1 s</w:t>
+      </w:r>
+      <w:r>
+        <w:t>martphone Samsung Galaxy A8 en Android 9</w:t>
+      </w:r>
+    </w:p>
+    <w:p>
+      <w:pPr>
+        <w:pStyle w:val="Paragraphedeliste"/>
+        <w:numPr>
+          <w:ilvl w:val="0"/>
+          <w:numId w:val="16"/>
+        </w:numPr>
+      </w:pPr>
+      <w:r>
+        <w:t>1 tablette Samsung</w:t>
+      </w:r>
+      <w:r>
+        <w:t xml:space="preserve"> Galaxy Tab6</w:t>
       </w:r>
     </w:p>
     <w:p/>
@@ -8448,11 +8436,11 @@
       <w:pPr>
         <w:pStyle w:val="Titre3"/>
       </w:pPr>
-      <w:bookmarkStart w:id="20" w:name="_Toc33531906"/>
+      <w:bookmarkStart w:id="19" w:name="_Toc33531906"/>
       <w:r>
         <w:t>Logiciels</w:t>
       </w:r>
-      <w:bookmarkEnd w:id="20"/>
+      <w:bookmarkEnd w:id="19"/>
     </w:p>
     <w:p/>
     <w:p>
@@ -8514,14 +8502,14 @@
           <w:b/>
         </w:rPr>
       </w:pPr>
-      <w:bookmarkStart w:id="21" w:name="_Toc33531907"/>
+      <w:bookmarkStart w:id="20" w:name="_Toc33531907"/>
       <w:r>
         <w:rPr>
           <w:b/>
         </w:rPr>
         <w:t>Modélisation de base de données, maquettes graphiques et schéma de navigation</w:t>
       </w:r>
-      <w:bookmarkEnd w:id="21"/>
+      <w:bookmarkEnd w:id="20"/>
       <w:r>
         <w:rPr>
           <w:b/>
@@ -8550,15 +8538,7 @@
         </w:numPr>
       </w:pPr>
       <w:r>
-        <w:t xml:space="preserve">MySQL </w:t>
-      </w:r>
-      <w:proofErr w:type="spellStart"/>
-      <w:r>
-        <w:t>Workbench</w:t>
-      </w:r>
-      <w:proofErr w:type="spellEnd"/>
-      <w:r>
-        <w:t xml:space="preserve"> pour la base de données</w:t>
+        <w:t>MySQL Workbench pour la base de données</w:t>
       </w:r>
     </w:p>
     <w:p>
@@ -8570,15 +8550,7 @@
         </w:numPr>
       </w:pPr>
       <w:r>
-        <w:t xml:space="preserve">Adobe </w:t>
-      </w:r>
-      <w:proofErr w:type="spellStart"/>
-      <w:r>
-        <w:t>InDesign</w:t>
-      </w:r>
-      <w:proofErr w:type="spellEnd"/>
-      <w:r>
-        <w:t xml:space="preserve"> 2019 pour les maquettes graphiques</w:t>
+        <w:t>Adobe InDesign 2019 pour les maquettes graphiques</w:t>
       </w:r>
     </w:p>
     <w:p/>
@@ -8588,14 +8560,14 @@
           <w:b/>
         </w:rPr>
       </w:pPr>
-      <w:bookmarkStart w:id="22" w:name="_Toc33531908"/>
+      <w:bookmarkStart w:id="21" w:name="_Toc33531908"/>
       <w:r>
         <w:rPr>
           <w:b/>
         </w:rPr>
         <w:t>Environnement de développement</w:t>
       </w:r>
-      <w:bookmarkEnd w:id="22"/>
+      <w:bookmarkEnd w:id="21"/>
       <w:r>
         <w:rPr>
           <w:b/>
@@ -8611,13 +8583,8 @@
           <w:numId w:val="12"/>
         </w:numPr>
       </w:pPr>
-      <w:proofErr w:type="spellStart"/>
-      <w:r>
-        <w:t>PhpStrom</w:t>
-      </w:r>
-      <w:proofErr w:type="spellEnd"/>
-      <w:r>
-        <w:t xml:space="preserve"> pour le développement</w:t>
+      <w:r>
+        <w:t>PhpStrom pour le développement</w:t>
       </w:r>
     </w:p>
     <w:p>
@@ -8641,15 +8608,7 @@
         </w:numPr>
       </w:pPr>
       <w:r>
-        <w:t xml:space="preserve">Brave (Basé sur </w:t>
-      </w:r>
-      <w:proofErr w:type="spellStart"/>
-      <w:r>
-        <w:t>Chromium</w:t>
-      </w:r>
-      <w:proofErr w:type="spellEnd"/>
-      <w:r>
-        <w:t>)</w:t>
+        <w:t>Brave (Basé sur Chromium)</w:t>
       </w:r>
     </w:p>
     <w:p/>
@@ -8665,17 +8624,17 @@
           <w:tab w:val="num" w:pos="360"/>
         </w:tabs>
       </w:pPr>
-      <w:bookmarkStart w:id="23" w:name="_Toc71703259"/>
-      <w:bookmarkStart w:id="24" w:name="_Toc33531909"/>
+      <w:bookmarkStart w:id="22" w:name="_Toc71703259"/>
+      <w:bookmarkStart w:id="23" w:name="_Toc33531909"/>
       <w:r>
         <w:lastRenderedPageBreak/>
         <w:t>R</w:t>
       </w:r>
+      <w:bookmarkEnd w:id="22"/>
+      <w:r>
+        <w:t>éalisation</w:t>
+      </w:r>
       <w:bookmarkEnd w:id="23"/>
-      <w:r>
-        <w:t>éalisation</w:t>
-      </w:r>
-      <w:bookmarkEnd w:id="24"/>
     </w:p>
     <w:p>
       <w:pPr>
@@ -8685,9 +8644,9 @@
           <w:iCs/>
         </w:rPr>
       </w:pPr>
-      <w:bookmarkStart w:id="25" w:name="_Toc25553317"/>
-      <w:bookmarkStart w:id="26" w:name="_Toc71691022"/>
-      <w:bookmarkStart w:id="27" w:name="_Toc33531910"/>
+      <w:bookmarkStart w:id="24" w:name="_Toc25553317"/>
+      <w:bookmarkStart w:id="25" w:name="_Toc71691022"/>
+      <w:bookmarkStart w:id="26" w:name="_Toc33531910"/>
       <w:r>
         <w:rPr>
           <w:i w:val="0"/>
@@ -8695,12 +8654,12 @@
         </w:rPr>
         <w:t>Dossier de réalisation</w:t>
       </w:r>
-      <w:bookmarkStart w:id="28" w:name="_Toc25553318"/>
+      <w:bookmarkStart w:id="27" w:name="_Toc25553318"/>
+      <w:bookmarkEnd w:id="24"/>
       <w:bookmarkEnd w:id="25"/>
       <w:bookmarkEnd w:id="26"/>
-      <w:bookmarkEnd w:id="27"/>
-    </w:p>
-    <w:bookmarkEnd w:id="28"/>
+    </w:p>
+    <w:bookmarkEnd w:id="27"/>
     <w:p>
       <w:pPr>
         <w:rPr>
@@ -8754,23 +8713,13 @@
           <w:highlight w:val="yellow"/>
         </w:rPr>
       </w:pPr>
-      <w:proofErr w:type="gramStart"/>
       <w:r>
         <w:rPr>
           <w:i/>
           <w:iCs/>
           <w:highlight w:val="yellow"/>
         </w:rPr>
-        <w:t>les</w:t>
-      </w:r>
-      <w:proofErr w:type="gramEnd"/>
-      <w:r>
-        <w:rPr>
-          <w:i/>
-          <w:iCs/>
-          <w:highlight w:val="yellow"/>
-        </w:rPr>
-        <w:t xml:space="preserve"> répertoires où le logiciel est installé</w:t>
+        <w:t>les répertoires où le logiciel est installé</w:t>
       </w:r>
     </w:p>
     <w:p>
@@ -8790,23 +8739,13 @@
           <w:highlight w:val="yellow"/>
         </w:rPr>
       </w:pPr>
-      <w:proofErr w:type="gramStart"/>
       <w:r>
         <w:rPr>
           <w:i/>
           <w:iCs/>
           <w:highlight w:val="yellow"/>
         </w:rPr>
-        <w:t>la</w:t>
-      </w:r>
-      <w:proofErr w:type="gramEnd"/>
-      <w:r>
-        <w:rPr>
-          <w:i/>
-          <w:iCs/>
-          <w:highlight w:val="yellow"/>
-        </w:rPr>
-        <w:t xml:space="preserve"> liste de tous les fichiers et une rapide description de leur contenu (des noms qui parlent !)</w:t>
+        <w:t>la liste de tous les fichiers et une rapide description de leur contenu (des noms qui parlent !)</w:t>
       </w:r>
     </w:p>
     <w:p>
@@ -8826,23 +8765,13 @@
           <w:highlight w:val="yellow"/>
         </w:rPr>
       </w:pPr>
-      <w:proofErr w:type="gramStart"/>
       <w:r>
         <w:rPr>
           <w:i/>
           <w:iCs/>
           <w:highlight w:val="yellow"/>
         </w:rPr>
-        <w:t>les</w:t>
-      </w:r>
-      <w:proofErr w:type="gramEnd"/>
-      <w:r>
-        <w:rPr>
-          <w:i/>
-          <w:iCs/>
-          <w:highlight w:val="yellow"/>
-        </w:rPr>
-        <w:t xml:space="preserve"> versions des systèmes d'exploitation et des outils logiciels</w:t>
+        <w:t>les versions des systèmes d'exploitation et des outils logiciels</w:t>
       </w:r>
     </w:p>
     <w:p>
@@ -8862,23 +8791,13 @@
           <w:highlight w:val="yellow"/>
         </w:rPr>
       </w:pPr>
-      <w:proofErr w:type="gramStart"/>
       <w:r>
         <w:rPr>
           <w:i/>
           <w:iCs/>
           <w:highlight w:val="yellow"/>
         </w:rPr>
-        <w:t>la</w:t>
-      </w:r>
-      <w:proofErr w:type="gramEnd"/>
-      <w:r>
-        <w:rPr>
-          <w:i/>
-          <w:iCs/>
-          <w:highlight w:val="yellow"/>
-        </w:rPr>
-        <w:t xml:space="preserve"> description exacte du matériel</w:t>
+        <w:t>la description exacte du matériel</w:t>
       </w:r>
     </w:p>
     <w:p>
@@ -8898,23 +8817,13 @@
           <w:highlight w:val="yellow"/>
         </w:rPr>
       </w:pPr>
-      <w:proofErr w:type="gramStart"/>
       <w:r>
         <w:rPr>
           <w:i/>
           <w:iCs/>
           <w:highlight w:val="yellow"/>
         </w:rPr>
-        <w:t>le</w:t>
-      </w:r>
-      <w:proofErr w:type="gramEnd"/>
-      <w:r>
-        <w:rPr>
-          <w:i/>
-          <w:iCs/>
-          <w:highlight w:val="yellow"/>
-        </w:rPr>
-        <w:t xml:space="preserve"> numéro de version de votre produit !</w:t>
+        <w:t>le numéro de version de votre produit !</w:t>
       </w:r>
     </w:p>
     <w:p>
@@ -8935,23 +8844,13 @@
           <w:u w:val="single"/>
         </w:rPr>
       </w:pPr>
-      <w:proofErr w:type="gramStart"/>
       <w:r>
         <w:rPr>
           <w:i/>
           <w:iCs/>
           <w:highlight w:val="yellow"/>
         </w:rPr>
-        <w:t>programmation</w:t>
-      </w:r>
-      <w:proofErr w:type="gramEnd"/>
-      <w:r>
-        <w:rPr>
-          <w:i/>
-          <w:iCs/>
-          <w:highlight w:val="yellow"/>
-        </w:rPr>
-        <w:t xml:space="preserve"> et scripts: librairies externes, dictionnaire des données, reconstruction du logiciel - cible à partir des sources.</w:t>
+        <w:t>programmation et scripts: librairies externes, dictionnaire des données, reconstruction du logiciel - cible à partir des sources.</w:t>
       </w:r>
     </w:p>
     <w:p>
@@ -9014,9 +8913,9 @@
           <w:iCs/>
         </w:rPr>
       </w:pPr>
-      <w:bookmarkStart w:id="29" w:name="_Toc25553321"/>
-      <w:bookmarkStart w:id="30" w:name="_Toc71691025"/>
-      <w:bookmarkStart w:id="31" w:name="_Toc33531911"/>
+      <w:bookmarkStart w:id="28" w:name="_Toc25553321"/>
+      <w:bookmarkStart w:id="29" w:name="_Toc71691025"/>
+      <w:bookmarkStart w:id="30" w:name="_Toc33531911"/>
       <w:r>
         <w:rPr>
           <w:i w:val="0"/>
@@ -9024,7 +8923,7 @@
         </w:rPr>
         <w:t>Description des test</w:t>
       </w:r>
-      <w:bookmarkEnd w:id="29"/>
+      <w:bookmarkEnd w:id="28"/>
       <w:r>
         <w:rPr>
           <w:i w:val="0"/>
@@ -9032,8 +8931,8 @@
         </w:rPr>
         <w:t>s effectués</w:t>
       </w:r>
+      <w:bookmarkEnd w:id="29"/>
       <w:bookmarkEnd w:id="30"/>
-      <w:bookmarkEnd w:id="31"/>
     </w:p>
     <w:p/>
     <w:tbl>
@@ -9403,17 +9302,8 @@
           <w:i/>
           <w:highlight w:val="yellow"/>
         </w:rPr>
-        <w:t xml:space="preserve">Pour chaque partie testée de votre projet, il faut </w:t>
-      </w:r>
-      <w:proofErr w:type="gramStart"/>
-      <w:r>
-        <w:rPr>
-          <w:i/>
-          <w:highlight w:val="yellow"/>
-        </w:rPr>
-        <w:t>décrire:</w:t>
-      </w:r>
-      <w:proofErr w:type="gramEnd"/>
+        <w:t>Pour chaque partie testée de votre projet, il faut décrire:</w:t>
+      </w:r>
     </w:p>
     <w:p>
       <w:pPr>
@@ -9437,21 +9327,12 @@
           <w:highlight w:val="yellow"/>
         </w:rPr>
       </w:pPr>
-      <w:proofErr w:type="gramStart"/>
       <w:r>
         <w:rPr>
           <w:i/>
           <w:highlight w:val="yellow"/>
         </w:rPr>
-        <w:t>les</w:t>
-      </w:r>
-      <w:proofErr w:type="gramEnd"/>
-      <w:r>
-        <w:rPr>
-          <w:i/>
-          <w:highlight w:val="yellow"/>
-        </w:rPr>
-        <w:t xml:space="preserve"> conditions exactes de chaque test</w:t>
+        <w:t>les conditions exactes de chaque test</w:t>
       </w:r>
     </w:p>
     <w:p>
@@ -9465,21 +9346,12 @@
           <w:highlight w:val="yellow"/>
         </w:rPr>
       </w:pPr>
-      <w:proofErr w:type="gramStart"/>
       <w:r>
         <w:rPr>
           <w:i/>
           <w:highlight w:val="yellow"/>
         </w:rPr>
-        <w:t>les</w:t>
-      </w:r>
-      <w:proofErr w:type="gramEnd"/>
-      <w:r>
-        <w:rPr>
-          <w:i/>
-          <w:highlight w:val="yellow"/>
-        </w:rPr>
-        <w:t xml:space="preserve"> preuves de test (papier ou fichier)</w:t>
+        <w:t>les preuves de test (papier ou fichier)</w:t>
       </w:r>
     </w:p>
     <w:p>
@@ -9493,106 +9365,81 @@
           <w:highlight w:val="yellow"/>
         </w:rPr>
       </w:pPr>
-      <w:proofErr w:type="gramStart"/>
       <w:r>
         <w:rPr>
           <w:i/>
           <w:highlight w:val="yellow"/>
         </w:rPr>
-        <w:t>tests</w:t>
-      </w:r>
-      <w:proofErr w:type="gramEnd"/>
-      <w:r>
+        <w:t xml:space="preserve">tests sans preuve: fournir au moins une description </w:t>
+      </w:r>
+    </w:p>
+    <w:p>
+      <w:pPr>
+        <w:spacing w:after="160" w:line="259" w:lineRule="auto"/>
+        <w:rPr>
+          <w:highlight w:val="yellow"/>
+        </w:rPr>
+      </w:pPr>
+    </w:p>
+    <w:p>
+      <w:pPr>
+        <w:pStyle w:val="Titre2"/>
+        <w:rPr>
+          <w:i w:val="0"/>
+          <w:iCs/>
+        </w:rPr>
+      </w:pPr>
+      <w:bookmarkStart w:id="31" w:name="_Toc25553322"/>
+      <w:bookmarkStart w:id="32" w:name="_Toc71691026"/>
+      <w:bookmarkStart w:id="33" w:name="_Toc33531912"/>
+      <w:r>
+        <w:rPr>
+          <w:i w:val="0"/>
+          <w:iCs/>
+        </w:rPr>
+        <w:t xml:space="preserve">Erreurs </w:t>
+      </w:r>
+      <w:bookmarkEnd w:id="31"/>
+      <w:r>
+        <w:rPr>
+          <w:i w:val="0"/>
+          <w:iCs/>
+        </w:rPr>
+        <w:t>restantes</w:t>
+      </w:r>
+      <w:bookmarkEnd w:id="32"/>
+      <w:bookmarkEnd w:id="33"/>
+      <w:r>
+        <w:rPr>
+          <w:i w:val="0"/>
+          <w:iCs/>
+        </w:rPr>
+        <w:t xml:space="preserve">  </w:t>
+      </w:r>
+    </w:p>
+    <w:p>
+      <w:pPr>
+        <w:ind w:left="426"/>
+        <w:rPr>
+          <w:i/>
+        </w:rPr>
+      </w:pPr>
+      <w:bookmarkStart w:id="34" w:name="_Toc25553323"/>
+    </w:p>
+    <w:p>
+      <w:pPr>
+        <w:ind w:left="426"/>
         <w:rPr>
           <w:i/>
           <w:highlight w:val="yellow"/>
         </w:rPr>
-        <w:t xml:space="preserve"> sans preuve: fournir au moins une description </w:t>
-      </w:r>
-    </w:p>
-    <w:p>
-      <w:pPr>
-        <w:spacing w:after="160" w:line="259" w:lineRule="auto"/>
-        <w:rPr>
-          <w:highlight w:val="yellow"/>
-        </w:rPr>
-      </w:pPr>
-    </w:p>
-    <w:p>
-      <w:pPr>
-        <w:pStyle w:val="Titre2"/>
-        <w:rPr>
-          <w:i w:val="0"/>
-          <w:iCs/>
-        </w:rPr>
-      </w:pPr>
-      <w:bookmarkStart w:id="32" w:name="_Toc25553322"/>
-      <w:bookmarkStart w:id="33" w:name="_Toc71691026"/>
-      <w:bookmarkStart w:id="34" w:name="_Toc33531912"/>
-      <w:r>
-        <w:rPr>
-          <w:i w:val="0"/>
-          <w:iCs/>
-        </w:rPr>
-        <w:t xml:space="preserve">Erreurs </w:t>
-      </w:r>
-      <w:bookmarkEnd w:id="32"/>
-      <w:r>
-        <w:rPr>
-          <w:i w:val="0"/>
-          <w:iCs/>
-        </w:rPr>
-        <w:t>restantes</w:t>
-      </w:r>
-      <w:bookmarkEnd w:id="33"/>
-      <w:bookmarkEnd w:id="34"/>
-      <w:r>
-        <w:rPr>
-          <w:i w:val="0"/>
-          <w:iCs/>
-        </w:rPr>
-        <w:t xml:space="preserve">  </w:t>
-      </w:r>
-    </w:p>
-    <w:p>
-      <w:pPr>
-        <w:ind w:left="426"/>
-        <w:rPr>
-          <w:i/>
-        </w:rPr>
-      </w:pPr>
-      <w:bookmarkStart w:id="35" w:name="_Toc25553323"/>
-    </w:p>
-    <w:p>
-      <w:pPr>
-        <w:ind w:left="426"/>
+      </w:pPr>
+      <w:r>
         <w:rPr>
           <w:i/>
           <w:highlight w:val="yellow"/>
         </w:rPr>
-      </w:pPr>
-      <w:r>
-        <w:rPr>
-          <w:i/>
-          <w:highlight w:val="yellow"/>
-        </w:rPr>
-        <w:t xml:space="preserve">S'il reste encore des </w:t>
-      </w:r>
-      <w:proofErr w:type="gramStart"/>
-      <w:r>
-        <w:rPr>
-          <w:i/>
-          <w:highlight w:val="yellow"/>
-        </w:rPr>
-        <w:t>erreurs:</w:t>
-      </w:r>
-      <w:proofErr w:type="gramEnd"/>
-      <w:r>
-        <w:rPr>
-          <w:i/>
-          <w:highlight w:val="yellow"/>
-        </w:rPr>
-        <w:t xml:space="preserve"> </w:t>
+        <w:t xml:space="preserve">S'il reste encore des erreurs: </w:t>
       </w:r>
     </w:p>
     <w:p>
@@ -9641,7 +9488,7 @@
         </w:rPr>
         <w:t>Conséquences sur l'utilisation du produit</w:t>
       </w:r>
-      <w:bookmarkEnd w:id="35"/>
+      <w:bookmarkEnd w:id="34"/>
     </w:p>
     <w:p>
       <w:pPr>
@@ -9679,9 +9526,9 @@
           <w:iCs/>
         </w:rPr>
       </w:pPr>
-      <w:bookmarkStart w:id="36" w:name="_Toc25553326"/>
-      <w:bookmarkStart w:id="37" w:name="_Toc71691029"/>
-      <w:bookmarkStart w:id="38" w:name="_Toc33531913"/>
+      <w:bookmarkStart w:id="35" w:name="_Toc25553326"/>
+      <w:bookmarkStart w:id="36" w:name="_Toc71691029"/>
+      <w:bookmarkStart w:id="37" w:name="_Toc33531913"/>
       <w:r>
         <w:rPr>
           <w:i w:val="0"/>
@@ -9689,7 +9536,7 @@
         </w:rPr>
         <w:t>Liste des documents</w:t>
       </w:r>
-      <w:bookmarkEnd w:id="36"/>
+      <w:bookmarkEnd w:id="35"/>
       <w:r>
         <w:rPr>
           <w:i w:val="0"/>
@@ -9697,8 +9544,8 @@
         </w:rPr>
         <w:t xml:space="preserve"> fournis</w:t>
       </w:r>
+      <w:bookmarkEnd w:id="36"/>
       <w:bookmarkEnd w:id="37"/>
-      <w:bookmarkEnd w:id="38"/>
     </w:p>
     <w:p>
       <w:pPr>
@@ -9739,23 +9586,13 @@
           <w:highlight w:val="yellow"/>
         </w:rPr>
       </w:pPr>
-      <w:proofErr w:type="gramStart"/>
       <w:r>
         <w:rPr>
           <w:rFonts w:cs="Arial"/>
           <w:i/>
           <w:highlight w:val="yellow"/>
         </w:rPr>
-        <w:t>le</w:t>
-      </w:r>
-      <w:proofErr w:type="gramEnd"/>
-      <w:r>
-        <w:rPr>
-          <w:rFonts w:cs="Arial"/>
-          <w:i/>
-          <w:highlight w:val="yellow"/>
-        </w:rPr>
-        <w:t xml:space="preserve"> rapport de projet</w:t>
+        <w:t>le rapport de projet</w:t>
       </w:r>
     </w:p>
     <w:p>
@@ -9770,23 +9607,13 @@
           <w:highlight w:val="yellow"/>
         </w:rPr>
       </w:pPr>
-      <w:proofErr w:type="gramStart"/>
       <w:r>
         <w:rPr>
           <w:rFonts w:cs="Arial"/>
           <w:i/>
           <w:highlight w:val="yellow"/>
         </w:rPr>
-        <w:t>le</w:t>
-      </w:r>
-      <w:proofErr w:type="gramEnd"/>
-      <w:r>
-        <w:rPr>
-          <w:rFonts w:cs="Arial"/>
-          <w:i/>
-          <w:highlight w:val="yellow"/>
-        </w:rPr>
-        <w:t xml:space="preserve"> manuel d'Installation (en annexe)</w:t>
+        <w:t>le manuel d'Installation (en annexe)</w:t>
       </w:r>
     </w:p>
     <w:p>
@@ -9801,23 +9628,13 @@
           <w:highlight w:val="yellow"/>
         </w:rPr>
       </w:pPr>
-      <w:proofErr w:type="gramStart"/>
       <w:r>
         <w:rPr>
           <w:rFonts w:cs="Arial"/>
           <w:i/>
           <w:highlight w:val="yellow"/>
         </w:rPr>
-        <w:t>le</w:t>
-      </w:r>
-      <w:proofErr w:type="gramEnd"/>
-      <w:r>
-        <w:rPr>
-          <w:rFonts w:cs="Arial"/>
-          <w:i/>
-          <w:highlight w:val="yellow"/>
-        </w:rPr>
-        <w:t xml:space="preserve"> manuel d'Utilisation avec des exemples graphiques (en annexe)</w:t>
+        <w:t>le manuel d'Utilisation avec des exemples graphiques (en annexe)</w:t>
       </w:r>
     </w:p>
     <w:p>
@@ -9832,7 +9649,6 @@
           <w:highlight w:val="yellow"/>
         </w:rPr>
       </w:pPr>
-      <w:proofErr w:type="gramStart"/>
       <w:r>
         <w:rPr>
           <w:rFonts w:cs="Arial"/>
@@ -9841,7 +9657,6 @@
         </w:rPr>
         <w:t>autres</w:t>
       </w:r>
-      <w:proofErr w:type="gramEnd"/>
     </w:p>
     <w:p>
       <w:pPr>
@@ -9857,34 +9672,28 @@
           <w:tab w:val="num" w:pos="360"/>
         </w:tabs>
       </w:pPr>
-      <w:bookmarkStart w:id="39" w:name="_Toc25553328"/>
-      <w:bookmarkStart w:id="40" w:name="_Toc71703263"/>
-      <w:bookmarkStart w:id="41" w:name="_Toc33531914"/>
+      <w:bookmarkStart w:id="38" w:name="_Toc25553328"/>
+      <w:bookmarkStart w:id="39" w:name="_Toc71703263"/>
+      <w:bookmarkStart w:id="40" w:name="_Toc33531914"/>
       <w:r>
         <w:t>C</w:t>
       </w:r>
+      <w:bookmarkEnd w:id="38"/>
       <w:bookmarkEnd w:id="39"/>
+      <w:r>
+        <w:t>onclusions</w:t>
+      </w:r>
       <w:bookmarkEnd w:id="40"/>
-      <w:r>
-        <w:t>onclusions</w:t>
+    </w:p>
+    <w:p>
+      <w:pPr>
+        <w:pStyle w:val="Titre2"/>
+      </w:pPr>
+      <w:bookmarkStart w:id="41" w:name="_Toc33531915"/>
+      <w:r>
+        <w:t>Objectifs</w:t>
       </w:r>
       <w:bookmarkEnd w:id="41"/>
-    </w:p>
-    <w:p>
-      <w:pPr>
-        <w:pStyle w:val="En-tte"/>
-        <w:ind w:left="357"/>
-      </w:pPr>
-    </w:p>
-    <w:p>
-      <w:pPr>
-        <w:pStyle w:val="Titre2"/>
-      </w:pPr>
-      <w:bookmarkStart w:id="42" w:name="_Toc33531915"/>
-      <w:r>
-        <w:t>Objectifs</w:t>
-      </w:r>
-      <w:bookmarkEnd w:id="42"/>
     </w:p>
     <w:p/>
     <w:tbl>
@@ -10103,27 +9912,27 @@
       <w:pPr>
         <w:pStyle w:val="Titre2"/>
       </w:pPr>
-      <w:bookmarkStart w:id="43" w:name="_Toc33531916"/>
+      <w:bookmarkStart w:id="42" w:name="_Toc33531916"/>
       <w:r>
         <w:t>Difficulté particulières</w:t>
       </w:r>
+      <w:bookmarkEnd w:id="42"/>
+    </w:p>
+    <w:p/>
+    <w:p>
+      <w:r>
+        <w:t>J’ai eu des difficultés à comprendre les consignes du CDC. J’ai pris beaucoup de temps sur les maquettes, mon côté perfectionniste m’a ralenti.</w:t>
+      </w:r>
+    </w:p>
+    <w:p>
+      <w:pPr>
+        <w:pStyle w:val="Titre2"/>
+      </w:pPr>
+      <w:bookmarkStart w:id="43" w:name="_Toc33531917"/>
+      <w:r>
+        <w:t>Appréciation</w:t>
+      </w:r>
       <w:bookmarkEnd w:id="43"/>
-    </w:p>
-    <w:p/>
-    <w:p>
-      <w:r>
-        <w:t>J’ai eu des difficultés à comprendre les consignes du CDC. J’ai pris beaucoup de temps sur les maquettes, mon côté perfectionniste m’a ralenti.</w:t>
-      </w:r>
-    </w:p>
-    <w:p>
-      <w:pPr>
-        <w:pStyle w:val="Titre2"/>
-      </w:pPr>
-      <w:bookmarkStart w:id="44" w:name="_Toc33531917"/>
-      <w:r>
-        <w:t>Appréciation</w:t>
-      </w:r>
-      <w:bookmarkEnd w:id="44"/>
     </w:p>
     <w:p/>
     <w:tbl>
@@ -10181,13 +9990,21 @@
           <w:tcPr>
             <w:tcW w:w="4530" w:type="dxa"/>
           </w:tcPr>
-          <w:p/>
+          <w:p>
+            <w:r>
+              <w:t>Instructif</w:t>
+            </w:r>
+          </w:p>
         </w:tc>
         <w:tc>
           <w:tcPr>
             <w:tcW w:w="4530" w:type="dxa"/>
           </w:tcPr>
-          <w:p/>
+          <w:p>
+            <w:r>
+              <w:t>Difficultés sur le MCD et MLD</w:t>
+            </w:r>
+          </w:p>
         </w:tc>
       </w:tr>
       <w:tr>
@@ -10195,7 +10012,11 @@
           <w:tcPr>
             <w:tcW w:w="4530" w:type="dxa"/>
           </w:tcPr>
-          <w:p/>
+          <w:p>
+            <w:r>
+              <w:t>Entrainement</w:t>
+            </w:r>
+          </w:p>
         </w:tc>
         <w:tc>
           <w:tcPr>
@@ -10229,7 +10050,10 @@
           <w:tcPr>
             <w:tcW w:w="4530" w:type="dxa"/>
           </w:tcPr>
-          <w:p/>
+          <w:p>
+            <w:bookmarkStart w:id="44" w:name="_GoBack"/>
+            <w:bookmarkEnd w:id="44"/>
+          </w:p>
         </w:tc>
       </w:tr>
       <w:tr>
@@ -10302,7 +10126,6 @@
         <w:rPr>
           <w:szCs w:val="14"/>
         </w:rPr>
-        <w:lastRenderedPageBreak/>
         <w:br w:type="page"/>
       </w:r>
     </w:p>
@@ -10325,7 +10148,6 @@
       </w:r>
       <w:bookmarkEnd w:id="47"/>
     </w:p>
-    <w:p/>
     <w:p>
       <w:pPr>
         <w:pStyle w:val="Titre2"/>
@@ -10364,15 +10186,13 @@
         </w:rPr>
         <w:t xml:space="preserve">A voir avec M. </w:t>
       </w:r>
-      <w:proofErr w:type="spellStart"/>
       <w:r>
         <w:rPr>
           <w:i/>
           <w:highlight w:val="yellow"/>
         </w:rPr>
-        <w:t>Yawo</w:t>
-      </w:r>
-      <w:proofErr w:type="spellEnd"/>
+        <w:t>Konutse</w:t>
+      </w:r>
     </w:p>
     <w:p>
       <w:pPr>
@@ -10397,39 +10217,7 @@
     <w:p/>
     <w:p>
       <w:r>
-        <w:t xml:space="preserve">Le 12.02.2020 : Léo </w:t>
-      </w:r>
-      <w:proofErr w:type="spellStart"/>
-      <w:r>
-        <w:t>Zmoss</w:t>
-      </w:r>
-      <w:proofErr w:type="spellEnd"/>
-      <w:r>
-        <w:t xml:space="preserve"> m’a conseillé d’utiliser Adobe </w:t>
-      </w:r>
-      <w:proofErr w:type="spellStart"/>
-      <w:r>
-        <w:t>Xd</w:t>
-      </w:r>
-      <w:proofErr w:type="spellEnd"/>
-      <w:r>
-        <w:t xml:space="preserve"> ou Adobe </w:t>
-      </w:r>
-      <w:proofErr w:type="spellStart"/>
-      <w:r>
-        <w:t>InDesign</w:t>
-      </w:r>
-      <w:proofErr w:type="spellEnd"/>
-      <w:r>
-        <w:t xml:space="preserve"> pour les </w:t>
-      </w:r>
-      <w:proofErr w:type="spellStart"/>
-      <w:r>
-        <w:t>Wireframes</w:t>
-      </w:r>
-      <w:proofErr w:type="spellEnd"/>
-      <w:r>
-        <w:t>.</w:t>
+        <w:t>Le 12.02.2020 : Léo Zmoss m’a conseillé d’utiliser Adobe Xd ou Adobe InDesign pour les Wireframes.</w:t>
       </w:r>
     </w:p>
     <w:p/>
@@ -10440,33 +10228,28 @@
     </w:p>
     <w:p>
       <w:r>
-        <w:t xml:space="preserve">M. </w:t>
-      </w:r>
-      <w:proofErr w:type="spellStart"/>
-      <w:r>
-        <w:t>Benzonana</w:t>
-      </w:r>
-      <w:proofErr w:type="spellEnd"/>
-      <w:r>
-        <w:t xml:space="preserve"> est venu m’expliquer les consignes du CDC incomprises pour le MCD et MLD</w:t>
-      </w:r>
-    </w:p>
-    <w:p>
-      <w:r>
-        <w:t xml:space="preserve">M. </w:t>
-      </w:r>
-      <w:proofErr w:type="spellStart"/>
-      <w:r>
-        <w:t>Yawo</w:t>
-      </w:r>
-      <w:proofErr w:type="spellEnd"/>
-      <w:r>
-        <w:t xml:space="preserve"> m’a aidé pour le MCD et le MLD et la compréhension de ceux-ci.</w:t>
+        <w:t>M. Benzonana est venu m’expliquer les consignes du CDC incomprises pour le MCD et MLD</w:t>
+      </w:r>
+    </w:p>
+    <w:p>
+      <w:r>
+        <w:t>M. Yawo m’a aidé pour le MCD et le MLD et la compréhension de ceux-ci.</w:t>
       </w:r>
     </w:p>
     <w:p>
       <w:r>
         <w:t>Je me suis basé sur l’ict-151 pour la structure MVC du site.</w:t>
+      </w:r>
+    </w:p>
+    <w:p/>
+    <w:p>
+      <w:r>
+        <w:t>Le 28.02.2020 :</w:t>
+      </w:r>
+    </w:p>
+    <w:p>
+      <w:r>
+        <w:t>J’ai revu les consignes et refait le MCD, MLD avec M. Benzonana.</w:t>
       </w:r>
     </w:p>
     <w:p>
@@ -10489,23 +10272,7 @@
           <w:i/>
           <w:highlight w:val="yellow"/>
         </w:rPr>
-        <w:t xml:space="preserve">Liste des livres utilisés (Titre, auteur, date), des sites Internet (URL) consultés, des articles (Revue, date, titre, </w:t>
-      </w:r>
-      <w:proofErr w:type="gramStart"/>
-      <w:r>
-        <w:rPr>
-          <w:i/>
-          <w:highlight w:val="yellow"/>
-        </w:rPr>
-        <w:t>auteur)…</w:t>
-      </w:r>
-      <w:proofErr w:type="gramEnd"/>
-      <w:r>
-        <w:rPr>
-          <w:i/>
-          <w:highlight w:val="yellow"/>
-        </w:rPr>
-        <w:t xml:space="preserve"> Et de toutes les aides externes (noms)</w:t>
+        <w:t>Liste des livres utilisés (Titre, auteur, date), des sites Internet (URL) consultés, des articles (Revue, date, titre, auteur)… Et de toutes les aides externes (noms)</w:t>
       </w:r>
       <w:r>
         <w:rPr>
@@ -10740,7 +10507,7 @@
         <w:sz w:val="16"/>
         <w:szCs w:val="16"/>
       </w:rPr>
-      <w:t>33</w:t>
+      <w:t>32</w:t>
     </w:r>
     <w:r>
       <w:rPr>
@@ -10850,7 +10617,6 @@
       </w:rPr>
       <w:tab/>
     </w:r>
-    <w:proofErr w:type="spellStart"/>
     <w:r>
       <w:rPr>
         <w:rFonts w:cs="Arial"/>
@@ -10860,7 +10626,6 @@
       </w:rPr>
       <w:t>Multiplix</w:t>
     </w:r>
-    <w:proofErr w:type="spellEnd"/>
     <w:r>
       <w:rPr>
         <w:rFonts w:cs="Arial"/>
@@ -14034,7 +13799,7 @@
 </file>
 
 <file path=customXml/itemProps1.xml><?xml version="1.0" encoding="utf-8"?>
-<ds:datastoreItem xmlns:ds="http://schemas.openxmlformats.org/officeDocument/2006/customXml" ds:itemID="{EE07C8BB-4CFC-4242-B34C-C2DD37FB64D4}">
+<ds:datastoreItem xmlns:ds="http://schemas.openxmlformats.org/officeDocument/2006/customXml" ds:itemID="{626AC34E-E754-4113-8239-A57D14259D08}">
   <ds:schemaRefs>
     <ds:schemaRef ds:uri="http://schemas.openxmlformats.org/officeDocument/2006/bibliography"/>
   </ds:schemaRefs>

</xml_diff>

<commit_message>
avancer sur le gabarit, vue d'accueil et ajout des vues de connexion et d'inscription
</commit_message>
<xml_diff>
--- a/Documentation/Multiplix.docx
+++ b/Documentation/Multiplix.docx
@@ -664,7 +664,7 @@
       <w:r>
         <w:fldChar w:fldCharType="separate"/>
       </w:r>
-      <w:hyperlink w:anchor="_Toc34397530" w:history="1">
+      <w:hyperlink w:anchor="_Toc34734381" w:history="1">
         <w:r>
           <w:rPr>
             <w:rStyle w:val="Lienhypertexte"/>
@@ -702,7 +702,7 @@
           <w:rPr>
             <w:webHidden/>
           </w:rPr>
-          <w:instrText xml:space="preserve"> PAGEREF _Toc34397530 \h </w:instrText>
+          <w:instrText xml:space="preserve"> PAGEREF _Toc34734381 \h </w:instrText>
         </w:r>
         <w:r>
           <w:rPr>
@@ -744,7 +744,7 @@
           <w:lang w:val="fr-CH" w:eastAsia="fr-CH"/>
         </w:rPr>
       </w:pPr>
-      <w:hyperlink w:anchor="_Toc34397531" w:history="1">
+      <w:hyperlink w:anchor="_Toc34734382" w:history="1">
         <w:r>
           <w:rPr>
             <w:rStyle w:val="Lienhypertexte"/>
@@ -790,7 +790,7 @@
             <w:noProof/>
             <w:webHidden/>
           </w:rPr>
-          <w:instrText xml:space="preserve"> PAGEREF _Toc34397531 \h </w:instrText>
+          <w:instrText xml:space="preserve"> PAGEREF _Toc34734382 \h </w:instrText>
         </w:r>
         <w:r>
           <w:rPr>
@@ -836,7 +836,7 @@
           <w:lang w:val="fr-CH" w:eastAsia="fr-CH"/>
         </w:rPr>
       </w:pPr>
-      <w:hyperlink w:anchor="_Toc34397532" w:history="1">
+      <w:hyperlink w:anchor="_Toc34734383" w:history="1">
         <w:r>
           <w:rPr>
             <w:rStyle w:val="Lienhypertexte"/>
@@ -882,7 +882,7 @@
             <w:noProof/>
             <w:webHidden/>
           </w:rPr>
-          <w:instrText xml:space="preserve"> PAGEREF _Toc34397532 \h </w:instrText>
+          <w:instrText xml:space="preserve"> PAGEREF _Toc34734383 \h </w:instrText>
         </w:r>
         <w:r>
           <w:rPr>
@@ -928,7 +928,7 @@
           <w:lang w:val="fr-CH" w:eastAsia="fr-CH"/>
         </w:rPr>
       </w:pPr>
-      <w:hyperlink w:anchor="_Toc34397533" w:history="1">
+      <w:hyperlink w:anchor="_Toc34734384" w:history="1">
         <w:r>
           <w:rPr>
             <w:rStyle w:val="Lienhypertexte"/>
@@ -974,7 +974,7 @@
             <w:noProof/>
             <w:webHidden/>
           </w:rPr>
-          <w:instrText xml:space="preserve"> PAGEREF _Toc34397533 \h </w:instrText>
+          <w:instrText xml:space="preserve"> PAGEREF _Toc34734384 \h </w:instrText>
         </w:r>
         <w:r>
           <w:rPr>
@@ -1015,7 +1015,7 @@
           <w:lang w:val="fr-CH" w:eastAsia="fr-CH"/>
         </w:rPr>
       </w:pPr>
-      <w:hyperlink w:anchor="_Toc34397534" w:history="1">
+      <w:hyperlink w:anchor="_Toc34734385" w:history="1">
         <w:r>
           <w:rPr>
             <w:rStyle w:val="Lienhypertexte"/>
@@ -1053,7 +1053,7 @@
           <w:rPr>
             <w:webHidden/>
           </w:rPr>
-          <w:instrText xml:space="preserve"> PAGEREF _Toc34397534 \h </w:instrText>
+          <w:instrText xml:space="preserve"> PAGEREF _Toc34734385 \h </w:instrText>
         </w:r>
         <w:r>
           <w:rPr>
@@ -1095,7 +1095,7 @@
           <w:lang w:val="fr-CH" w:eastAsia="fr-CH"/>
         </w:rPr>
       </w:pPr>
-      <w:hyperlink w:anchor="_Toc34397535" w:history="1">
+      <w:hyperlink w:anchor="_Toc34734386" w:history="1">
         <w:r>
           <w:rPr>
             <w:rStyle w:val="Lienhypertexte"/>
@@ -1141,7 +1141,7 @@
             <w:noProof/>
             <w:webHidden/>
           </w:rPr>
-          <w:instrText xml:space="preserve"> PAGEREF _Toc34397535 \h </w:instrText>
+          <w:instrText xml:space="preserve"> PAGEREF _Toc34734386 \h </w:instrText>
         </w:r>
         <w:r>
           <w:rPr>
@@ -1187,7 +1187,7 @@
           <w:lang w:val="fr-CH" w:eastAsia="fr-CH"/>
         </w:rPr>
       </w:pPr>
-      <w:hyperlink w:anchor="_Toc34397536" w:history="1">
+      <w:hyperlink w:anchor="_Toc34734387" w:history="1">
         <w:r>
           <w:rPr>
             <w:rStyle w:val="Lienhypertexte"/>
@@ -1231,7 +1231,7 @@
             <w:noProof/>
             <w:webHidden/>
           </w:rPr>
-          <w:instrText xml:space="preserve"> PAGEREF _Toc34397536 \h </w:instrText>
+          <w:instrText xml:space="preserve"> PAGEREF _Toc34734387 \h </w:instrText>
         </w:r>
         <w:r>
           <w:rPr>
@@ -1277,7 +1277,7 @@
           <w:lang w:val="fr-CH" w:eastAsia="fr-CH"/>
         </w:rPr>
       </w:pPr>
-      <w:hyperlink w:anchor="_Toc34397537" w:history="1">
+      <w:hyperlink w:anchor="_Toc34734388" w:history="1">
         <w:r>
           <w:rPr>
             <w:rStyle w:val="Lienhypertexte"/>
@@ -1321,7 +1321,7 @@
             <w:noProof/>
             <w:webHidden/>
           </w:rPr>
-          <w:instrText xml:space="preserve"> PAGEREF _Toc34397537 \h </w:instrText>
+          <w:instrText xml:space="preserve"> PAGEREF _Toc34734388 \h </w:instrText>
         </w:r>
         <w:r>
           <w:rPr>
@@ -1367,7 +1367,7 @@
           <w:lang w:val="fr-CH" w:eastAsia="fr-CH"/>
         </w:rPr>
       </w:pPr>
-      <w:hyperlink w:anchor="_Toc34397538" w:history="1">
+      <w:hyperlink w:anchor="_Toc34734389" w:history="1">
         <w:r>
           <w:rPr>
             <w:rStyle w:val="Lienhypertexte"/>
@@ -1411,7 +1411,7 @@
             <w:noProof/>
             <w:webHidden/>
           </w:rPr>
-          <w:instrText xml:space="preserve"> PAGEREF _Toc34397538 \h </w:instrText>
+          <w:instrText xml:space="preserve"> PAGEREF _Toc34734389 \h </w:instrText>
         </w:r>
         <w:r>
           <w:rPr>
@@ -1457,7 +1457,7 @@
           <w:lang w:val="fr-CH" w:eastAsia="fr-CH"/>
         </w:rPr>
       </w:pPr>
-      <w:hyperlink w:anchor="_Toc34397539" w:history="1">
+      <w:hyperlink w:anchor="_Toc34734390" w:history="1">
         <w:r>
           <w:rPr>
             <w:rStyle w:val="Lienhypertexte"/>
@@ -1480,21 +1480,7 @@
             <w:rStyle w:val="Lienhypertexte"/>
             <w:noProof/>
           </w:rPr>
-          <w:t>Zonn</w:t>
-        </w:r>
-        <w:r>
-          <w:rPr>
-            <w:rStyle w:val="Lienhypertexte"/>
-            <w:noProof/>
-          </w:rPr>
-          <w:t>i</w:t>
-        </w:r>
-        <w:r>
-          <w:rPr>
-            <w:rStyle w:val="Lienhypertexte"/>
-            <w:noProof/>
-          </w:rPr>
-          <w:t>ng</w:t>
+          <w:t>Zonning</w:t>
         </w:r>
         <w:r>
           <w:rPr>
@@ -1515,7 +1501,7 @@
             <w:noProof/>
             <w:webHidden/>
           </w:rPr>
-          <w:instrText xml:space="preserve"> PAGEREF _Toc34397539 \h </w:instrText>
+          <w:instrText xml:space="preserve"> PAGEREF _Toc34734390 \h </w:instrText>
         </w:r>
         <w:r>
           <w:rPr>
@@ -1561,7 +1547,7 @@
           <w:lang w:val="fr-CH" w:eastAsia="fr-CH"/>
         </w:rPr>
       </w:pPr>
-      <w:hyperlink w:anchor="_Toc34397540" w:history="1">
+      <w:hyperlink w:anchor="_Toc34734391" w:history="1">
         <w:r>
           <w:rPr>
             <w:rStyle w:val="Lienhypertexte"/>
@@ -1605,7 +1591,7 @@
             <w:noProof/>
             <w:webHidden/>
           </w:rPr>
-          <w:instrText xml:space="preserve"> PAGEREF _Toc34397540 \h </w:instrText>
+          <w:instrText xml:space="preserve"> PAGEREF _Toc34734391 \h </w:instrText>
         </w:r>
         <w:r>
           <w:rPr>
@@ -1625,7 +1611,7 @@
             <w:noProof/>
             <w:webHidden/>
           </w:rPr>
-          <w:t>13</w:t>
+          <w:t>14</w:t>
         </w:r>
         <w:r>
           <w:rPr>
@@ -1651,7 +1637,7 @@
           <w:lang w:val="fr-CH" w:eastAsia="fr-CH"/>
         </w:rPr>
       </w:pPr>
-      <w:hyperlink w:anchor="_Toc34397541" w:history="1">
+      <w:hyperlink w:anchor="_Toc34734392" w:history="1">
         <w:r>
           <w:rPr>
             <w:rStyle w:val="Lienhypertexte"/>
@@ -1695,7 +1681,7 @@
             <w:noProof/>
             <w:webHidden/>
           </w:rPr>
-          <w:instrText xml:space="preserve"> PAGEREF _Toc34397541 \h </w:instrText>
+          <w:instrText xml:space="preserve"> PAGEREF _Toc34734392 \h </w:instrText>
         </w:r>
         <w:r>
           <w:rPr>
@@ -1715,7 +1701,7 @@
             <w:noProof/>
             <w:webHidden/>
           </w:rPr>
-          <w:t>27</w:t>
+          <w:t>28</w:t>
         </w:r>
         <w:r>
           <w:rPr>
@@ -1741,7 +1727,7 @@
           <w:lang w:val="fr-CH" w:eastAsia="fr-CH"/>
         </w:rPr>
       </w:pPr>
-      <w:hyperlink w:anchor="_Toc34397542" w:history="1">
+      <w:hyperlink w:anchor="_Toc34734393" w:history="1">
         <w:r>
           <w:rPr>
             <w:rStyle w:val="Lienhypertexte"/>
@@ -1787,7 +1773,7 @@
             <w:noProof/>
             <w:webHidden/>
           </w:rPr>
-          <w:instrText xml:space="preserve"> PAGEREF _Toc34397542 \h </w:instrText>
+          <w:instrText xml:space="preserve"> PAGEREF _Toc34734393 \h </w:instrText>
         </w:r>
         <w:r>
           <w:rPr>
@@ -1807,7 +1793,7 @@
             <w:noProof/>
             <w:webHidden/>
           </w:rPr>
-          <w:t>28</w:t>
+          <w:t>30</w:t>
         </w:r>
         <w:r>
           <w:rPr>
@@ -1833,7 +1819,7 @@
           <w:lang w:val="fr-CH" w:eastAsia="fr-CH"/>
         </w:rPr>
       </w:pPr>
-      <w:hyperlink w:anchor="_Toc34397543" w:history="1">
+      <w:hyperlink w:anchor="_Toc34734394" w:history="1">
         <w:r>
           <w:rPr>
             <w:rStyle w:val="Lienhypertexte"/>
@@ -1879,7 +1865,7 @@
             <w:noProof/>
             <w:webHidden/>
           </w:rPr>
-          <w:instrText xml:space="preserve"> PAGEREF _Toc34397543 \h </w:instrText>
+          <w:instrText xml:space="preserve"> PAGEREF _Toc34734394 \h </w:instrText>
         </w:r>
         <w:r>
           <w:rPr>
@@ -1899,7 +1885,7 @@
             <w:noProof/>
             <w:webHidden/>
           </w:rPr>
-          <w:t>29</w:t>
+          <w:t>31</w:t>
         </w:r>
         <w:r>
           <w:rPr>
@@ -1925,7 +1911,7 @@
           <w:lang w:val="fr-CH" w:eastAsia="fr-CH"/>
         </w:rPr>
       </w:pPr>
-      <w:hyperlink w:anchor="_Toc34397544" w:history="1">
+      <w:hyperlink w:anchor="_Toc34734395" w:history="1">
         <w:r>
           <w:rPr>
             <w:rStyle w:val="Lienhypertexte"/>
@@ -1971,7 +1957,7 @@
             <w:noProof/>
             <w:webHidden/>
           </w:rPr>
-          <w:instrText xml:space="preserve"> PAGEREF _Toc34397544 \h </w:instrText>
+          <w:instrText xml:space="preserve"> PAGEREF _Toc34734395 \h </w:instrText>
         </w:r>
         <w:r>
           <w:rPr>
@@ -1991,7 +1977,7 @@
             <w:noProof/>
             <w:webHidden/>
           </w:rPr>
-          <w:t>29</w:t>
+          <w:t>31</w:t>
         </w:r>
         <w:r>
           <w:rPr>
@@ -2017,7 +2003,7 @@
           <w:lang w:val="fr-CH" w:eastAsia="fr-CH"/>
         </w:rPr>
       </w:pPr>
-      <w:hyperlink w:anchor="_Toc34397545" w:history="1">
+      <w:hyperlink w:anchor="_Toc34734396" w:history="1">
         <w:r>
           <w:rPr>
             <w:rStyle w:val="Lienhypertexte"/>
@@ -2063,7 +2049,7 @@
             <w:noProof/>
             <w:webHidden/>
           </w:rPr>
-          <w:instrText xml:space="preserve"> PAGEREF _Toc34397545 \h </w:instrText>
+          <w:instrText xml:space="preserve"> PAGEREF _Toc34734396 \h </w:instrText>
         </w:r>
         <w:r>
           <w:rPr>
@@ -2083,7 +2069,7 @@
             <w:noProof/>
             <w:webHidden/>
           </w:rPr>
-          <w:t>29</w:t>
+          <w:t>31</w:t>
         </w:r>
         <w:r>
           <w:rPr>
@@ -2109,7 +2095,7 @@
           <w:lang w:val="fr-CH" w:eastAsia="fr-CH"/>
         </w:rPr>
       </w:pPr>
-      <w:hyperlink w:anchor="_Toc34397546" w:history="1">
+      <w:hyperlink w:anchor="_Toc34734397" w:history="1">
         <w:r>
           <w:rPr>
             <w:rStyle w:val="Lienhypertexte"/>
@@ -2153,7 +2139,7 @@
             <w:noProof/>
             <w:webHidden/>
           </w:rPr>
-          <w:instrText xml:space="preserve"> PAGEREF _Toc34397546 \h </w:instrText>
+          <w:instrText xml:space="preserve"> PAGEREF _Toc34734397 \h </w:instrText>
         </w:r>
         <w:r>
           <w:rPr>
@@ -2173,7 +2159,7 @@
             <w:noProof/>
             <w:webHidden/>
           </w:rPr>
-          <w:t>29</w:t>
+          <w:t>31</w:t>
         </w:r>
         <w:r>
           <w:rPr>
@@ -2199,7 +2185,7 @@
           <w:lang w:val="fr-CH" w:eastAsia="fr-CH"/>
         </w:rPr>
       </w:pPr>
-      <w:hyperlink w:anchor="_Toc34397547" w:history="1">
+      <w:hyperlink w:anchor="_Toc34734398" w:history="1">
         <w:r>
           <w:rPr>
             <w:rStyle w:val="Lienhypertexte"/>
@@ -2243,7 +2229,7 @@
             <w:noProof/>
             <w:webHidden/>
           </w:rPr>
-          <w:instrText xml:space="preserve"> PAGEREF _Toc34397547 \h </w:instrText>
+          <w:instrText xml:space="preserve"> PAGEREF _Toc34734398 \h </w:instrText>
         </w:r>
         <w:r>
           <w:rPr>
@@ -2263,7 +2249,7 @@
             <w:noProof/>
             <w:webHidden/>
           </w:rPr>
-          <w:t>29</w:t>
+          <w:t>31</w:t>
         </w:r>
         <w:r>
           <w:rPr>
@@ -2284,7 +2270,7 @@
           <w:lang w:val="fr-CH" w:eastAsia="fr-CH"/>
         </w:rPr>
       </w:pPr>
-      <w:hyperlink w:anchor="_Toc34397548" w:history="1">
+      <w:hyperlink w:anchor="_Toc34734399" w:history="1">
         <w:r>
           <w:rPr>
             <w:rStyle w:val="Lienhypertexte"/>
@@ -2322,7 +2308,7 @@
           <w:rPr>
             <w:webHidden/>
           </w:rPr>
-          <w:instrText xml:space="preserve"> PAGEREF _Toc34397548 \h </w:instrText>
+          <w:instrText xml:space="preserve"> PAGEREF _Toc34734399 \h </w:instrText>
         </w:r>
         <w:r>
           <w:rPr>
@@ -2339,7 +2325,7 @@
           <w:rPr>
             <w:webHidden/>
           </w:rPr>
-          <w:t>31</w:t>
+          <w:t>33</w:t>
         </w:r>
         <w:r>
           <w:rPr>
@@ -2364,7 +2350,7 @@
           <w:lang w:val="fr-CH" w:eastAsia="fr-CH"/>
         </w:rPr>
       </w:pPr>
-      <w:hyperlink w:anchor="_Toc34397549" w:history="1">
+      <w:hyperlink w:anchor="_Toc34734400" w:history="1">
         <w:r>
           <w:rPr>
             <w:rStyle w:val="Lienhypertexte"/>
@@ -2410,7 +2396,7 @@
             <w:noProof/>
             <w:webHidden/>
           </w:rPr>
-          <w:instrText xml:space="preserve"> PAGEREF _Toc34397549 \h </w:instrText>
+          <w:instrText xml:space="preserve"> PAGEREF _Toc34734400 \h </w:instrText>
         </w:r>
         <w:r>
           <w:rPr>
@@ -2430,7 +2416,187 @@
             <w:noProof/>
             <w:webHidden/>
           </w:rPr>
-          <w:t>31</w:t>
+          <w:t>33</w:t>
+        </w:r>
+        <w:r>
+          <w:rPr>
+            <w:noProof/>
+            <w:webHidden/>
+          </w:rPr>
+          <w:fldChar w:fldCharType="end"/>
+        </w:r>
+      </w:hyperlink>
+    </w:p>
+    <w:p>
+      <w:pPr>
+        <w:pStyle w:val="TM3"/>
+        <w:tabs>
+          <w:tab w:val="left" w:pos="1320"/>
+          <w:tab w:val="right" w:leader="dot" w:pos="9060"/>
+        </w:tabs>
+        <w:rPr>
+          <w:rFonts w:asciiTheme="minorHAnsi" w:eastAsiaTheme="minorEastAsia" w:hAnsiTheme="minorHAnsi" w:cstheme="minorBidi"/>
+          <w:noProof/>
+          <w:sz w:val="22"/>
+          <w:szCs w:val="22"/>
+          <w:lang w:val="fr-CH" w:eastAsia="fr-CH"/>
+        </w:rPr>
+      </w:pPr>
+      <w:hyperlink w:anchor="_Toc34734401" w:history="1">
+        <w:r>
+          <w:rPr>
+            <w:rStyle w:val="Lienhypertexte"/>
+            <w:noProof/>
+          </w:rPr>
+          <w:t>3.1.1</w:t>
+        </w:r>
+        <w:r>
+          <w:rPr>
+            <w:rFonts w:asciiTheme="minorHAnsi" w:eastAsiaTheme="minorEastAsia" w:hAnsiTheme="minorHAnsi" w:cstheme="minorBidi"/>
+            <w:noProof/>
+            <w:sz w:val="22"/>
+            <w:szCs w:val="22"/>
+            <w:lang w:val="fr-CH" w:eastAsia="fr-CH"/>
+          </w:rPr>
+          <w:tab/>
+        </w:r>
+        <w:r>
+          <w:rPr>
+            <w:rStyle w:val="Lienhypertexte"/>
+            <w:noProof/>
+          </w:rPr>
+          <w:t>Arborescence du code</w:t>
+        </w:r>
+        <w:r>
+          <w:rPr>
+            <w:noProof/>
+            <w:webHidden/>
+          </w:rPr>
+          <w:tab/>
+        </w:r>
+        <w:r>
+          <w:rPr>
+            <w:noProof/>
+            <w:webHidden/>
+          </w:rPr>
+          <w:fldChar w:fldCharType="begin"/>
+        </w:r>
+        <w:r>
+          <w:rPr>
+            <w:noProof/>
+            <w:webHidden/>
+          </w:rPr>
+          <w:instrText xml:space="preserve"> PAGEREF _Toc34734401 \h </w:instrText>
+        </w:r>
+        <w:r>
+          <w:rPr>
+            <w:noProof/>
+            <w:webHidden/>
+          </w:rPr>
+        </w:r>
+        <w:r>
+          <w:rPr>
+            <w:noProof/>
+            <w:webHidden/>
+          </w:rPr>
+          <w:fldChar w:fldCharType="separate"/>
+        </w:r>
+        <w:r>
+          <w:rPr>
+            <w:noProof/>
+            <w:webHidden/>
+          </w:rPr>
+          <w:t>33</w:t>
+        </w:r>
+        <w:r>
+          <w:rPr>
+            <w:noProof/>
+            <w:webHidden/>
+          </w:rPr>
+          <w:fldChar w:fldCharType="end"/>
+        </w:r>
+      </w:hyperlink>
+    </w:p>
+    <w:p>
+      <w:pPr>
+        <w:pStyle w:val="TM3"/>
+        <w:tabs>
+          <w:tab w:val="left" w:pos="1320"/>
+          <w:tab w:val="right" w:leader="dot" w:pos="9060"/>
+        </w:tabs>
+        <w:rPr>
+          <w:rFonts w:asciiTheme="minorHAnsi" w:eastAsiaTheme="minorEastAsia" w:hAnsiTheme="minorHAnsi" w:cstheme="minorBidi"/>
+          <w:noProof/>
+          <w:sz w:val="22"/>
+          <w:szCs w:val="22"/>
+          <w:lang w:val="fr-CH" w:eastAsia="fr-CH"/>
+        </w:rPr>
+      </w:pPr>
+      <w:hyperlink w:anchor="_Toc34734402" w:history="1">
+        <w:r>
+          <w:rPr>
+            <w:rStyle w:val="Lienhypertexte"/>
+            <w:noProof/>
+          </w:rPr>
+          <w:t>3.1.2</w:t>
+        </w:r>
+        <w:r>
+          <w:rPr>
+            <w:rFonts w:asciiTheme="minorHAnsi" w:eastAsiaTheme="minorEastAsia" w:hAnsiTheme="minorHAnsi" w:cstheme="minorBidi"/>
+            <w:noProof/>
+            <w:sz w:val="22"/>
+            <w:szCs w:val="22"/>
+            <w:lang w:val="fr-CH" w:eastAsia="fr-CH"/>
+          </w:rPr>
+          <w:tab/>
+        </w:r>
+        <w:r>
+          <w:rPr>
+            <w:rStyle w:val="Lienhypertexte"/>
+            <w:noProof/>
+          </w:rPr>
+          <w:t>Accès à la web application</w:t>
+        </w:r>
+        <w:r>
+          <w:rPr>
+            <w:noProof/>
+            <w:webHidden/>
+          </w:rPr>
+          <w:tab/>
+        </w:r>
+        <w:r>
+          <w:rPr>
+            <w:noProof/>
+            <w:webHidden/>
+          </w:rPr>
+          <w:fldChar w:fldCharType="begin"/>
+        </w:r>
+        <w:r>
+          <w:rPr>
+            <w:noProof/>
+            <w:webHidden/>
+          </w:rPr>
+          <w:instrText xml:space="preserve"> PAGEREF _Toc34734402 \h </w:instrText>
+        </w:r>
+        <w:r>
+          <w:rPr>
+            <w:noProof/>
+            <w:webHidden/>
+          </w:rPr>
+        </w:r>
+        <w:r>
+          <w:rPr>
+            <w:noProof/>
+            <w:webHidden/>
+          </w:rPr>
+          <w:fldChar w:fldCharType="separate"/>
+        </w:r>
+        <w:r>
+          <w:rPr>
+            <w:noProof/>
+            <w:webHidden/>
+          </w:rPr>
+          <w:t>33</w:t>
         </w:r>
         <w:r>
           <w:rPr>
@@ -2456,7 +2622,7 @@
           <w:lang w:val="fr-CH" w:eastAsia="fr-CH"/>
         </w:rPr>
       </w:pPr>
-      <w:hyperlink w:anchor="_Toc34397550" w:history="1">
+      <w:hyperlink w:anchor="_Toc34734403" w:history="1">
         <w:r>
           <w:rPr>
             <w:rStyle w:val="Lienhypertexte"/>
@@ -2502,7 +2668,7 @@
             <w:noProof/>
             <w:webHidden/>
           </w:rPr>
-          <w:instrText xml:space="preserve"> PAGEREF _Toc34397550 \h </w:instrText>
+          <w:instrText xml:space="preserve"> PAGEREF _Toc34734403 \h </w:instrText>
         </w:r>
         <w:r>
           <w:rPr>
@@ -2522,7 +2688,7 @@
             <w:noProof/>
             <w:webHidden/>
           </w:rPr>
-          <w:t>31</w:t>
+          <w:t>33</w:t>
         </w:r>
         <w:r>
           <w:rPr>
@@ -2548,7 +2714,7 @@
           <w:lang w:val="fr-CH" w:eastAsia="fr-CH"/>
         </w:rPr>
       </w:pPr>
-      <w:hyperlink w:anchor="_Toc34397551" w:history="1">
+      <w:hyperlink w:anchor="_Toc34734404" w:history="1">
         <w:r>
           <w:rPr>
             <w:rStyle w:val="Lienhypertexte"/>
@@ -2594,7 +2760,7 @@
             <w:noProof/>
             <w:webHidden/>
           </w:rPr>
-          <w:instrText xml:space="preserve"> PAGEREF _Toc34397551 \h </w:instrText>
+          <w:instrText xml:space="preserve"> PAGEREF _Toc34734404 \h </w:instrText>
         </w:r>
         <w:r>
           <w:rPr>
@@ -2614,7 +2780,7 @@
             <w:noProof/>
             <w:webHidden/>
           </w:rPr>
-          <w:t>31</w:t>
+          <w:t>34</w:t>
         </w:r>
         <w:r>
           <w:rPr>
@@ -2640,7 +2806,7 @@
           <w:lang w:val="fr-CH" w:eastAsia="fr-CH"/>
         </w:rPr>
       </w:pPr>
-      <w:hyperlink w:anchor="_Toc34397552" w:history="1">
+      <w:hyperlink w:anchor="_Toc34734405" w:history="1">
         <w:r>
           <w:rPr>
             <w:rStyle w:val="Lienhypertexte"/>
@@ -2686,7 +2852,7 @@
             <w:noProof/>
             <w:webHidden/>
           </w:rPr>
-          <w:instrText xml:space="preserve"> PAGEREF _Toc34397552 \h </w:instrText>
+          <w:instrText xml:space="preserve"> PAGEREF _Toc34734405 \h </w:instrText>
         </w:r>
         <w:r>
           <w:rPr>
@@ -2706,7 +2872,7 @@
             <w:noProof/>
             <w:webHidden/>
           </w:rPr>
-          <w:t>32</w:t>
+          <w:t>34</w:t>
         </w:r>
         <w:r>
           <w:rPr>
@@ -2727,7 +2893,7 @@
           <w:lang w:val="fr-CH" w:eastAsia="fr-CH"/>
         </w:rPr>
       </w:pPr>
-      <w:hyperlink w:anchor="_Toc34397553" w:history="1">
+      <w:hyperlink w:anchor="_Toc34734406" w:history="1">
         <w:r>
           <w:rPr>
             <w:rStyle w:val="Lienhypertexte"/>
@@ -2765,7 +2931,7 @@
           <w:rPr>
             <w:webHidden/>
           </w:rPr>
-          <w:instrText xml:space="preserve"> PAGEREF _Toc34397553 \h </w:instrText>
+          <w:instrText xml:space="preserve"> PAGEREF _Toc34734406 \h </w:instrText>
         </w:r>
         <w:r>
           <w:rPr>
@@ -2782,7 +2948,7 @@
           <w:rPr>
             <w:webHidden/>
           </w:rPr>
-          <w:t>32</w:t>
+          <w:t>34</w:t>
         </w:r>
         <w:r>
           <w:rPr>
@@ -2807,7 +2973,7 @@
           <w:lang w:val="fr-CH" w:eastAsia="fr-CH"/>
         </w:rPr>
       </w:pPr>
-      <w:hyperlink w:anchor="_Toc34397554" w:history="1">
+      <w:hyperlink w:anchor="_Toc34734407" w:history="1">
         <w:r>
           <w:rPr>
             <w:rStyle w:val="Lienhypertexte"/>
@@ -2851,7 +3017,7 @@
             <w:noProof/>
             <w:webHidden/>
           </w:rPr>
-          <w:instrText xml:space="preserve"> PAGEREF _Toc34397554 \h </w:instrText>
+          <w:instrText xml:space="preserve"> PAGEREF _Toc34734407 \h </w:instrText>
         </w:r>
         <w:r>
           <w:rPr>
@@ -2871,7 +3037,7 @@
             <w:noProof/>
             <w:webHidden/>
           </w:rPr>
-          <w:t>32</w:t>
+          <w:t>34</w:t>
         </w:r>
         <w:r>
           <w:rPr>
@@ -2897,7 +3063,7 @@
           <w:lang w:val="fr-CH" w:eastAsia="fr-CH"/>
         </w:rPr>
       </w:pPr>
-      <w:hyperlink w:anchor="_Toc34397555" w:history="1">
+      <w:hyperlink w:anchor="_Toc34734408" w:history="1">
         <w:r>
           <w:rPr>
             <w:rStyle w:val="Lienhypertexte"/>
@@ -2941,7 +3107,7 @@
             <w:noProof/>
             <w:webHidden/>
           </w:rPr>
-          <w:instrText xml:space="preserve"> PAGEREF _Toc34397555 \h </w:instrText>
+          <w:instrText xml:space="preserve"> PAGEREF _Toc34734408 \h </w:instrText>
         </w:r>
         <w:r>
           <w:rPr>
@@ -2961,7 +3127,7 @@
             <w:noProof/>
             <w:webHidden/>
           </w:rPr>
-          <w:t>32</w:t>
+          <w:t>35</w:t>
         </w:r>
         <w:r>
           <w:rPr>
@@ -2987,7 +3153,7 @@
           <w:lang w:val="fr-CH" w:eastAsia="fr-CH"/>
         </w:rPr>
       </w:pPr>
-      <w:hyperlink w:anchor="_Toc34397556" w:history="1">
+      <w:hyperlink w:anchor="_Toc34734409" w:history="1">
         <w:r>
           <w:rPr>
             <w:rStyle w:val="Lienhypertexte"/>
@@ -3031,7 +3197,7 @@
             <w:noProof/>
             <w:webHidden/>
           </w:rPr>
-          <w:instrText xml:space="preserve"> PAGEREF _Toc34397556 \h </w:instrText>
+          <w:instrText xml:space="preserve"> PAGEREF _Toc34734409 \h </w:instrText>
         </w:r>
         <w:r>
           <w:rPr>
@@ -3051,7 +3217,7 @@
             <w:noProof/>
             <w:webHidden/>
           </w:rPr>
-          <w:t>32</w:t>
+          <w:t>35</w:t>
         </w:r>
         <w:r>
           <w:rPr>
@@ -3077,7 +3243,7 @@
           <w:lang w:val="fr-CH" w:eastAsia="fr-CH"/>
         </w:rPr>
       </w:pPr>
-      <w:hyperlink w:anchor="_Toc34397557" w:history="1">
+      <w:hyperlink w:anchor="_Toc34734410" w:history="1">
         <w:r>
           <w:rPr>
             <w:rStyle w:val="Lienhypertexte"/>
@@ -3121,7 +3287,7 @@
             <w:noProof/>
             <w:webHidden/>
           </w:rPr>
-          <w:instrText xml:space="preserve"> PAGEREF _Toc34397557 \h </w:instrText>
+          <w:instrText xml:space="preserve"> PAGEREF _Toc34734410 \h </w:instrText>
         </w:r>
         <w:r>
           <w:rPr>
@@ -3141,7 +3307,7 @@
             <w:noProof/>
             <w:webHidden/>
           </w:rPr>
-          <w:t>32</w:t>
+          <w:t>35</w:t>
         </w:r>
         <w:r>
           <w:rPr>
@@ -3162,7 +3328,7 @@
           <w:lang w:val="fr-CH" w:eastAsia="fr-CH"/>
         </w:rPr>
       </w:pPr>
-      <w:hyperlink w:anchor="_Toc34397558" w:history="1">
+      <w:hyperlink w:anchor="_Toc34734411" w:history="1">
         <w:r>
           <w:rPr>
             <w:rStyle w:val="Lienhypertexte"/>
@@ -3200,7 +3366,7 @@
           <w:rPr>
             <w:webHidden/>
           </w:rPr>
-          <w:instrText xml:space="preserve"> PAGEREF _Toc34397558 \h </w:instrText>
+          <w:instrText xml:space="preserve"> PAGEREF _Toc34734411 \h </w:instrText>
         </w:r>
         <w:r>
           <w:rPr>
@@ -3217,7 +3383,7 @@
           <w:rPr>
             <w:webHidden/>
           </w:rPr>
-          <w:t>33</w:t>
+          <w:t>36</w:t>
         </w:r>
         <w:r>
           <w:rPr>
@@ -3242,7 +3408,7 @@
           <w:lang w:val="fr-CH" w:eastAsia="fr-CH"/>
         </w:rPr>
       </w:pPr>
-      <w:hyperlink w:anchor="_Toc34397559" w:history="1">
+      <w:hyperlink w:anchor="_Toc34734412" w:history="1">
         <w:r>
           <w:rPr>
             <w:rStyle w:val="Lienhypertexte"/>
@@ -3288,7 +3454,7 @@
             <w:noProof/>
             <w:webHidden/>
           </w:rPr>
-          <w:instrText xml:space="preserve"> PAGEREF _Toc34397559 \h </w:instrText>
+          <w:instrText xml:space="preserve"> PAGEREF _Toc34734412 \h </w:instrText>
         </w:r>
         <w:r>
           <w:rPr>
@@ -3308,7 +3474,7 @@
             <w:noProof/>
             <w:webHidden/>
           </w:rPr>
-          <w:t>33</w:t>
+          <w:t>36</w:t>
         </w:r>
         <w:r>
           <w:rPr>
@@ -3334,7 +3500,7 @@
           <w:lang w:val="fr-CH" w:eastAsia="fr-CH"/>
         </w:rPr>
       </w:pPr>
-      <w:hyperlink w:anchor="_Toc34397560" w:history="1">
+      <w:hyperlink w:anchor="_Toc34734413" w:history="1">
         <w:r>
           <w:rPr>
             <w:rStyle w:val="Lienhypertexte"/>
@@ -3359,7 +3525,23 @@
             <w:iCs/>
             <w:noProof/>
           </w:rPr>
-          <w:t>Sources – Bibliographie</w:t>
+          <w:t>Sources – B</w:t>
+        </w:r>
+        <w:r>
+          <w:rPr>
+            <w:rStyle w:val="Lienhypertexte"/>
+            <w:iCs/>
+            <w:noProof/>
+          </w:rPr>
+          <w:t>i</w:t>
+        </w:r>
+        <w:r>
+          <w:rPr>
+            <w:rStyle w:val="Lienhypertexte"/>
+            <w:iCs/>
+            <w:noProof/>
+          </w:rPr>
+          <w:t>bliographie</w:t>
         </w:r>
         <w:r>
           <w:rPr>
@@ -3380,7 +3562,7 @@
             <w:noProof/>
             <w:webHidden/>
           </w:rPr>
-          <w:instrText xml:space="preserve"> PAGEREF _Toc34397560 \h </w:instrText>
+          <w:instrText xml:space="preserve"> PAGEREF _Toc34734413 \h </w:instrText>
         </w:r>
         <w:r>
           <w:rPr>
@@ -3400,7 +3582,7 @@
             <w:noProof/>
             <w:webHidden/>
           </w:rPr>
-          <w:t>33</w:t>
+          <w:t>36</w:t>
         </w:r>
         <w:r>
           <w:rPr>
@@ -3426,7 +3608,7 @@
           <w:lang w:val="fr-CH" w:eastAsia="fr-CH"/>
         </w:rPr>
       </w:pPr>
-      <w:hyperlink w:anchor="_Toc34397561" w:history="1">
+      <w:hyperlink w:anchor="_Toc34734414" w:history="1">
         <w:r>
           <w:rPr>
             <w:rStyle w:val="Lienhypertexte"/>
@@ -3472,7 +3654,7 @@
             <w:noProof/>
             <w:webHidden/>
           </w:rPr>
-          <w:instrText xml:space="preserve"> PAGEREF _Toc34397561 \h </w:instrText>
+          <w:instrText xml:space="preserve"> PAGEREF _Toc34734414 \h </w:instrText>
         </w:r>
         <w:r>
           <w:rPr>
@@ -3492,7 +3674,7 @@
             <w:noProof/>
             <w:webHidden/>
           </w:rPr>
-          <w:t>33</w:t>
+          <w:t>36</w:t>
         </w:r>
         <w:r>
           <w:rPr>
@@ -3518,7 +3700,7 @@
           <w:lang w:val="fr-CH" w:eastAsia="fr-CH"/>
         </w:rPr>
       </w:pPr>
-      <w:hyperlink w:anchor="_Toc34397562" w:history="1">
+      <w:hyperlink w:anchor="_Toc34734415" w:history="1">
         <w:r>
           <w:rPr>
             <w:rStyle w:val="Lienhypertexte"/>
@@ -3564,7 +3746,7 @@
             <w:noProof/>
             <w:webHidden/>
           </w:rPr>
-          <w:instrText xml:space="preserve"> PAGEREF _Toc34397562 \h </w:instrText>
+          <w:instrText xml:space="preserve"> PAGEREF _Toc34734415 \h </w:instrText>
         </w:r>
         <w:r>
           <w:rPr>
@@ -3584,7 +3766,7 @@
             <w:noProof/>
             <w:webHidden/>
           </w:rPr>
-          <w:t>33</w:t>
+          <w:t>36</w:t>
         </w:r>
         <w:r>
           <w:rPr>
@@ -3610,7 +3792,7 @@
           <w:lang w:val="fr-CH" w:eastAsia="fr-CH"/>
         </w:rPr>
       </w:pPr>
-      <w:hyperlink w:anchor="_Toc34397563" w:history="1">
+      <w:hyperlink w:anchor="_Toc34734416" w:history="1">
         <w:r>
           <w:rPr>
             <w:rStyle w:val="Lienhypertexte"/>
@@ -3656,7 +3838,7 @@
             <w:noProof/>
             <w:webHidden/>
           </w:rPr>
-          <w:instrText xml:space="preserve"> PAGEREF _Toc34397563 \h </w:instrText>
+          <w:instrText xml:space="preserve"> PAGEREF _Toc34734416 \h </w:instrText>
         </w:r>
         <w:r>
           <w:rPr>
@@ -3676,7 +3858,7 @@
             <w:noProof/>
             <w:webHidden/>
           </w:rPr>
-          <w:t>33</w:t>
+          <w:t>36</w:t>
         </w:r>
         <w:r>
           <w:rPr>
@@ -3701,7 +3883,7 @@
       <w:pPr>
         <w:pStyle w:val="Titre1"/>
       </w:pPr>
-      <w:bookmarkStart w:id="0" w:name="_Toc34397530"/>
+      <w:bookmarkStart w:id="0" w:name="_Toc34734381"/>
       <w:r>
         <w:lastRenderedPageBreak/>
         <w:t>Analyse préliminaire</w:t>
@@ -3716,7 +3898,7 @@
           <w:iCs/>
         </w:rPr>
       </w:pPr>
-      <w:bookmarkStart w:id="1" w:name="_Toc34397531"/>
+      <w:bookmarkStart w:id="1" w:name="_Toc34734382"/>
       <w:r>
         <w:rPr>
           <w:i w:val="0"/>
@@ -3759,7 +3941,7 @@
           <w:iCs/>
         </w:rPr>
       </w:pPr>
-      <w:bookmarkStart w:id="2" w:name="_Toc34397532"/>
+      <w:bookmarkStart w:id="2" w:name="_Toc34734383"/>
       <w:r>
         <w:rPr>
           <w:i w:val="0"/>
@@ -3963,7 +4145,7 @@
           <w:iCs/>
         </w:rPr>
       </w:pPr>
-      <w:bookmarkStart w:id="3" w:name="_Toc34397533"/>
+      <w:bookmarkStart w:id="3" w:name="_Toc34734384"/>
       <w:r>
         <w:rPr>
           <w:i w:val="0"/>
@@ -4053,7 +4235,7 @@
       <w:pPr>
         <w:pStyle w:val="Titre1"/>
       </w:pPr>
-      <w:bookmarkStart w:id="4" w:name="_Toc34397534"/>
+      <w:bookmarkStart w:id="4" w:name="_Toc34734385"/>
       <w:r>
         <w:lastRenderedPageBreak/>
         <w:t>Analyse / Conception</w:t>
@@ -4068,7 +4250,7 @@
           <w:iCs/>
         </w:rPr>
       </w:pPr>
-      <w:bookmarkStart w:id="5" w:name="_Toc34397535"/>
+      <w:bookmarkStart w:id="5" w:name="_Toc34734386"/>
       <w:r>
         <w:rPr>
           <w:i w:val="0"/>
@@ -4083,7 +4265,7 @@
       <w:pPr>
         <w:pStyle w:val="Titre3"/>
       </w:pPr>
-      <w:bookmarkStart w:id="6" w:name="_Toc34397536"/>
+      <w:bookmarkStart w:id="6" w:name="_Toc34734387"/>
       <w:r>
         <w:t>MCD</w:t>
       </w:r>
@@ -4149,7 +4331,7 @@
       <w:pPr>
         <w:pStyle w:val="Titre3"/>
       </w:pPr>
-      <w:bookmarkStart w:id="7" w:name="_Toc34397537"/>
+      <w:bookmarkStart w:id="7" w:name="_Toc34734388"/>
       <w:r>
         <w:t>MLD</w:t>
       </w:r>
@@ -4227,7 +4409,7 @@
       <w:pPr>
         <w:pStyle w:val="Titre3"/>
       </w:pPr>
-      <w:bookmarkStart w:id="8" w:name="_Toc34397538"/>
+      <w:bookmarkStart w:id="8" w:name="_Toc34734389"/>
       <w:r>
         <w:lastRenderedPageBreak/>
         <w:t>Schéma de navigation</w:t>
@@ -4347,7 +4529,7 @@
       <w:pPr>
         <w:pStyle w:val="Titre3"/>
       </w:pPr>
-      <w:bookmarkStart w:id="9" w:name="_Toc34397539"/>
+      <w:bookmarkStart w:id="9" w:name="_Toc34734390"/>
       <w:proofErr w:type="spellStart"/>
       <w:r>
         <w:lastRenderedPageBreak/>
@@ -5137,7 +5319,7 @@
       <w:pPr>
         <w:pStyle w:val="Titre3"/>
       </w:pPr>
-      <w:bookmarkStart w:id="10" w:name="_Toc34397540"/>
+      <w:bookmarkStart w:id="10" w:name="_Toc34734391"/>
       <w:proofErr w:type="spellStart"/>
       <w:r>
         <w:lastRenderedPageBreak/>
@@ -6803,7 +6985,7 @@
       <w:pPr>
         <w:pStyle w:val="Titre3"/>
       </w:pPr>
-      <w:bookmarkStart w:id="11" w:name="_Toc34397541"/>
+      <w:bookmarkStart w:id="11" w:name="_Toc34734392"/>
       <w:r>
         <w:lastRenderedPageBreak/>
         <w:t>Scénarii</w:t>
@@ -6852,8 +7034,6 @@
             <w:r>
               <w:t>Condition particulière</w:t>
             </w:r>
-            <w:bookmarkStart w:id="12" w:name="_GoBack"/>
-            <w:bookmarkEnd w:id="12"/>
           </w:p>
         </w:tc>
         <w:tc>
@@ -7683,6 +7863,11 @@
     </w:tbl>
     <w:p/>
     <w:p>
+      <w:r>
+        <w:br w:type="page"/>
+      </w:r>
+    </w:p>
+    <w:p>
       <w:pPr>
         <w:pStyle w:val="Retraitnormal1"/>
         <w:numPr>
@@ -7705,8 +7890,8 @@
           <w:iCs/>
         </w:rPr>
       </w:pPr>
-      <w:bookmarkStart w:id="13" w:name="_Toc71691012"/>
-      <w:bookmarkStart w:id="14" w:name="_Toc34397542"/>
+      <w:bookmarkStart w:id="12" w:name="_Toc71691012"/>
+      <w:bookmarkStart w:id="13" w:name="_Toc34734393"/>
       <w:r>
         <w:rPr>
           <w:i w:val="0"/>
@@ -7714,8 +7899,8 @@
         </w:rPr>
         <w:t>Stratégie de test</w:t>
       </w:r>
+      <w:bookmarkEnd w:id="12"/>
       <w:bookmarkEnd w:id="13"/>
-      <w:bookmarkEnd w:id="14"/>
     </w:p>
     <w:p/>
     <w:tbl>
@@ -8071,7 +8256,6 @@
                 <w:b/>
                 <w:sz w:val="32"/>
               </w:rPr>
-              <w:lastRenderedPageBreak/>
               <w:t>Robustesse</w:t>
             </w:r>
           </w:p>
@@ -8154,9 +8338,9 @@
           <w:rFonts w:cs="Arial"/>
         </w:rPr>
       </w:pPr>
-      <w:bookmarkStart w:id="15" w:name="_Toc25553310"/>
-      <w:bookmarkStart w:id="16" w:name="_Toc71691015"/>
-      <w:bookmarkStart w:id="17" w:name="_Toc34397543"/>
+      <w:bookmarkStart w:id="14" w:name="_Toc25553310"/>
+      <w:bookmarkStart w:id="15" w:name="_Toc71691015"/>
+      <w:bookmarkStart w:id="16" w:name="_Toc34734394"/>
       <w:r>
         <w:rPr>
           <w:rFonts w:cs="Arial"/>
@@ -8170,9 +8354,9 @@
         </w:rPr>
         <w:t>isques techniques</w:t>
       </w:r>
+      <w:bookmarkEnd w:id="14"/>
       <w:bookmarkEnd w:id="15"/>
       <w:bookmarkEnd w:id="16"/>
-      <w:bookmarkEnd w:id="17"/>
     </w:p>
     <w:p/>
     <w:p>
@@ -8425,7 +8609,7 @@
           <w:iCs/>
         </w:rPr>
       </w:pPr>
-      <w:bookmarkStart w:id="18" w:name="_Toc34397544"/>
+      <w:bookmarkStart w:id="17" w:name="_Toc34734395"/>
       <w:r>
         <w:rPr>
           <w:i w:val="0"/>
@@ -8433,7 +8617,7 @@
         </w:rPr>
         <w:t>Planification</w:t>
       </w:r>
-      <w:bookmarkEnd w:id="18"/>
+      <w:bookmarkEnd w:id="17"/>
     </w:p>
     <w:p/>
     <w:p>
@@ -8467,9 +8651,9 @@
           <w:iCs/>
         </w:rPr>
       </w:pPr>
-      <w:bookmarkStart w:id="19" w:name="_Toc25553314"/>
-      <w:bookmarkStart w:id="20" w:name="_Toc71691019"/>
-      <w:bookmarkStart w:id="21" w:name="_Toc34397545"/>
+      <w:bookmarkStart w:id="18" w:name="_Toc25553314"/>
+      <w:bookmarkStart w:id="19" w:name="_Toc71691019"/>
+      <w:bookmarkStart w:id="20" w:name="_Toc34734396"/>
       <w:r>
         <w:rPr>
           <w:i w:val="0"/>
@@ -8477,20 +8661,20 @@
         </w:rPr>
         <w:t>Dossier de conception</w:t>
       </w:r>
+      <w:bookmarkEnd w:id="18"/>
       <w:bookmarkEnd w:id="19"/>
       <w:bookmarkEnd w:id="20"/>
+    </w:p>
+    <w:p/>
+    <w:p>
+      <w:pPr>
+        <w:pStyle w:val="Titre3"/>
+      </w:pPr>
+      <w:bookmarkStart w:id="21" w:name="_Toc34734397"/>
+      <w:r>
+        <w:t>Matériel</w:t>
+      </w:r>
       <w:bookmarkEnd w:id="21"/>
-    </w:p>
-    <w:p/>
-    <w:p>
-      <w:pPr>
-        <w:pStyle w:val="Titre3"/>
-      </w:pPr>
-      <w:bookmarkStart w:id="22" w:name="_Toc34397546"/>
-      <w:r>
-        <w:t>Matériel</w:t>
-      </w:r>
-      <w:bookmarkEnd w:id="22"/>
     </w:p>
     <w:p/>
     <w:p>
@@ -8625,11 +8809,11 @@
       <w:pPr>
         <w:pStyle w:val="Titre3"/>
       </w:pPr>
-      <w:bookmarkStart w:id="23" w:name="_Toc34397547"/>
+      <w:bookmarkStart w:id="22" w:name="_Toc34734398"/>
       <w:r>
         <w:t>Logiciels</w:t>
       </w:r>
-      <w:bookmarkEnd w:id="23"/>
+      <w:bookmarkEnd w:id="22"/>
     </w:p>
     <w:p/>
     <w:p>
@@ -8838,17 +9022,17 @@
           <w:tab w:val="num" w:pos="360"/>
         </w:tabs>
       </w:pPr>
-      <w:bookmarkStart w:id="24" w:name="_Toc71703259"/>
-      <w:bookmarkStart w:id="25" w:name="_Toc34397548"/>
+      <w:bookmarkStart w:id="23" w:name="_Toc71703259"/>
+      <w:bookmarkStart w:id="24" w:name="_Toc34734399"/>
       <w:r>
         <w:lastRenderedPageBreak/>
         <w:t>R</w:t>
       </w:r>
+      <w:bookmarkEnd w:id="23"/>
+      <w:r>
+        <w:t>éalisation</w:t>
+      </w:r>
       <w:bookmarkEnd w:id="24"/>
-      <w:r>
-        <w:t>éalisation</w:t>
-      </w:r>
-      <w:bookmarkEnd w:id="25"/>
     </w:p>
     <w:p>
       <w:pPr>
@@ -8858,9 +9042,9 @@
           <w:iCs/>
         </w:rPr>
       </w:pPr>
-      <w:bookmarkStart w:id="26" w:name="_Toc25553317"/>
-      <w:bookmarkStart w:id="27" w:name="_Toc71691022"/>
-      <w:bookmarkStart w:id="28" w:name="_Toc34397549"/>
+      <w:bookmarkStart w:id="25" w:name="_Toc25553317"/>
+      <w:bookmarkStart w:id="26" w:name="_Toc71691022"/>
+      <w:bookmarkStart w:id="27" w:name="_Toc34734400"/>
       <w:r>
         <w:rPr>
           <w:i w:val="0"/>
@@ -8868,12 +9052,58 @@
         </w:rPr>
         <w:t>Dossier de réalisation</w:t>
       </w:r>
-      <w:bookmarkStart w:id="29" w:name="_Toc25553318"/>
+      <w:bookmarkStart w:id="28" w:name="_Toc25553318"/>
+      <w:bookmarkEnd w:id="25"/>
       <w:bookmarkEnd w:id="26"/>
       <w:bookmarkEnd w:id="27"/>
-      <w:bookmarkEnd w:id="28"/>
-    </w:p>
-    <w:bookmarkEnd w:id="29"/>
+    </w:p>
+    <w:p/>
+    <w:p>
+      <w:pPr>
+        <w:pStyle w:val="Titre3"/>
+      </w:pPr>
+      <w:bookmarkStart w:id="29" w:name="_Toc34734401"/>
+      <w:r>
+        <w:t>Arborescence du code</w:t>
+      </w:r>
+      <w:bookmarkEnd w:id="29"/>
+    </w:p>
+    <w:p/>
+    <w:p/>
+    <w:p>
+      <w:pPr>
+        <w:pStyle w:val="Titre3"/>
+      </w:pPr>
+      <w:bookmarkStart w:id="30" w:name="_Toc34734402"/>
+      <w:r>
+        <w:t>Accès à la web application</w:t>
+      </w:r>
+      <w:bookmarkEnd w:id="30"/>
+    </w:p>
+    <w:p/>
+    <w:p/>
+    <w:p>
+      <w:pPr>
+        <w:rPr>
+          <w:highlight w:val="yellow"/>
+        </w:rPr>
+      </w:pPr>
+      <w:r>
+        <w:rPr>
+          <w:highlight w:val="yellow"/>
+        </w:rPr>
+        <w:t>Réalisation du chronomètre en mode 5 secondes</w:t>
+      </w:r>
+    </w:p>
+    <w:p>
+      <w:r>
+        <w:rPr>
+          <w:highlight w:val="yellow"/>
+        </w:rPr>
+        <w:t>APERCU DU CODE</w:t>
+      </w:r>
+    </w:p>
+    <w:bookmarkEnd w:id="28"/>
     <w:p>
       <w:pPr>
         <w:rPr>
@@ -9187,9 +9417,9 @@
           <w:iCs/>
         </w:rPr>
       </w:pPr>
-      <w:bookmarkStart w:id="30" w:name="_Toc25553321"/>
-      <w:bookmarkStart w:id="31" w:name="_Toc71691025"/>
-      <w:bookmarkStart w:id="32" w:name="_Toc34397550"/>
+      <w:bookmarkStart w:id="31" w:name="_Toc25553321"/>
+      <w:bookmarkStart w:id="32" w:name="_Toc71691025"/>
+      <w:bookmarkStart w:id="33" w:name="_Toc34734403"/>
       <w:r>
         <w:rPr>
           <w:i w:val="0"/>
@@ -9197,7 +9427,7 @@
         </w:rPr>
         <w:t>Description des test</w:t>
       </w:r>
-      <w:bookmarkEnd w:id="30"/>
+      <w:bookmarkEnd w:id="31"/>
       <w:r>
         <w:rPr>
           <w:i w:val="0"/>
@@ -9205,8 +9435,8 @@
         </w:rPr>
         <w:t>s effectués</w:t>
       </w:r>
-      <w:bookmarkEnd w:id="31"/>
       <w:bookmarkEnd w:id="32"/>
+      <w:bookmarkEnd w:id="33"/>
     </w:p>
     <w:p/>
     <w:tbl>
@@ -9216,11 +9446,11 @@
         <w:tblLook w:val="04A0" w:firstRow="1" w:lastRow="0" w:firstColumn="1" w:lastColumn="0" w:noHBand="0" w:noVBand="1"/>
       </w:tblPr>
       <w:tblGrid>
-        <w:gridCol w:w="555"/>
-        <w:gridCol w:w="1223"/>
-        <w:gridCol w:w="2128"/>
-        <w:gridCol w:w="1759"/>
-        <w:gridCol w:w="1618"/>
+        <w:gridCol w:w="545"/>
+        <w:gridCol w:w="1418"/>
+        <w:gridCol w:w="2038"/>
+        <w:gridCol w:w="1720"/>
+        <w:gridCol w:w="1562"/>
         <w:gridCol w:w="1777"/>
       </w:tblGrid>
       <w:tr>
@@ -9290,31 +9520,51 @@
           <w:tcPr>
             <w:tcW w:w="555" w:type="dxa"/>
           </w:tcPr>
-          <w:p/>
+          <w:p>
+            <w:r>
+              <w:t>1</w:t>
+            </w:r>
+          </w:p>
         </w:tc>
         <w:tc>
           <w:tcPr>
             <w:tcW w:w="1223" w:type="dxa"/>
           </w:tcPr>
-          <w:p/>
+          <w:p>
+            <w:r>
+              <w:t>05.03.2020</w:t>
+            </w:r>
+          </w:p>
         </w:tc>
         <w:tc>
           <w:tcPr>
             <w:tcW w:w="2128" w:type="dxa"/>
           </w:tcPr>
-          <w:p/>
+          <w:p>
+            <w:r>
+              <w:t>Page d’accueil</w:t>
+            </w:r>
+          </w:p>
         </w:tc>
         <w:tc>
           <w:tcPr>
             <w:tcW w:w="1759" w:type="dxa"/>
           </w:tcPr>
-          <w:p/>
+          <w:p>
+            <w:r>
+              <w:t>Arrivée sur index et affiche le gabarit avec la vue d’accueil</w:t>
+            </w:r>
+          </w:p>
         </w:tc>
         <w:tc>
           <w:tcPr>
             <w:tcW w:w="1618" w:type="dxa"/>
           </w:tcPr>
-          <w:p/>
+          <w:p>
+            <w:r>
+              <w:t>OK</w:t>
+            </w:r>
+          </w:p>
         </w:tc>
         <w:tc>
           <w:tcPr>
@@ -9328,31 +9578,60 @@
           <w:tcPr>
             <w:tcW w:w="555" w:type="dxa"/>
           </w:tcPr>
-          <w:p/>
+          <w:p>
+            <w:r>
+              <w:t>2</w:t>
+            </w:r>
+          </w:p>
         </w:tc>
         <w:tc>
           <w:tcPr>
             <w:tcW w:w="1223" w:type="dxa"/>
           </w:tcPr>
-          <w:p/>
+          <w:p>
+            <w:r>
+              <w:t>10.03.2020</w:t>
+            </w:r>
+          </w:p>
         </w:tc>
         <w:tc>
           <w:tcPr>
             <w:tcW w:w="2128" w:type="dxa"/>
           </w:tcPr>
-          <w:p/>
+          <w:p>
+            <w:r>
+              <w:t>Page d’inscription</w:t>
+            </w:r>
+          </w:p>
         </w:tc>
         <w:tc>
           <w:tcPr>
             <w:tcW w:w="1759" w:type="dxa"/>
           </w:tcPr>
-          <w:p/>
+          <w:p>
+            <w:r>
+              <w:t>Arrivée sur index</w:t>
+            </w:r>
+            <w:r>
+              <w:t xml:space="preserve"> et affiche le gabarit </w:t>
+            </w:r>
+            <w:r>
+              <w:t>avec la vue d’</w:t>
+            </w:r>
+            <w:r>
+              <w:t>inscription</w:t>
+            </w:r>
+          </w:p>
         </w:tc>
         <w:tc>
           <w:tcPr>
             <w:tcW w:w="1618" w:type="dxa"/>
           </w:tcPr>
-          <w:p/>
+          <w:p>
+            <w:r>
+              <w:t>OK</w:t>
+            </w:r>
+          </w:p>
         </w:tc>
         <w:tc>
           <w:tcPr>
@@ -9366,31 +9645,59 @@
           <w:tcPr>
             <w:tcW w:w="555" w:type="dxa"/>
           </w:tcPr>
-          <w:p/>
+          <w:p>
+            <w:r>
+              <w:t>3</w:t>
+            </w:r>
+          </w:p>
         </w:tc>
         <w:tc>
           <w:tcPr>
             <w:tcW w:w="1223" w:type="dxa"/>
           </w:tcPr>
-          <w:p/>
+          <w:p>
+            <w:r>
+              <w:t>10.03.2020</w:t>
+            </w:r>
+          </w:p>
         </w:tc>
         <w:tc>
           <w:tcPr>
             <w:tcW w:w="2128" w:type="dxa"/>
           </w:tcPr>
-          <w:p/>
+          <w:p>
+            <w:r>
+              <w:t>Page de connexion</w:t>
+            </w:r>
+          </w:p>
         </w:tc>
         <w:tc>
           <w:tcPr>
             <w:tcW w:w="1759" w:type="dxa"/>
           </w:tcPr>
-          <w:p/>
+          <w:p>
+            <w:r>
+              <w:t>Arrivée sur index et affi</w:t>
+            </w:r>
+            <w:r>
+              <w:t xml:space="preserve">che le </w:t>
+            </w:r>
+            <w:r>
+              <w:lastRenderedPageBreak/>
+              <w:t>gabarit avec la vue de connexion</w:t>
+            </w:r>
+          </w:p>
         </w:tc>
         <w:tc>
           <w:tcPr>
             <w:tcW w:w="1618" w:type="dxa"/>
           </w:tcPr>
-          <w:p/>
+          <w:p>
+            <w:r>
+              <w:lastRenderedPageBreak/>
+              <w:t>OK</w:t>
+            </w:r>
+          </w:p>
         </w:tc>
         <w:tc>
           <w:tcPr>
@@ -9699,9 +10006,9 @@
           <w:iCs/>
         </w:rPr>
       </w:pPr>
-      <w:bookmarkStart w:id="33" w:name="_Toc25553322"/>
-      <w:bookmarkStart w:id="34" w:name="_Toc71691026"/>
-      <w:bookmarkStart w:id="35" w:name="_Toc34397551"/>
+      <w:bookmarkStart w:id="34" w:name="_Toc25553322"/>
+      <w:bookmarkStart w:id="35" w:name="_Toc71691026"/>
+      <w:bookmarkStart w:id="36" w:name="_Toc34734404"/>
       <w:r>
         <w:rPr>
           <w:i w:val="0"/>
@@ -9709,7 +10016,7 @@
         </w:rPr>
         <w:t xml:space="preserve">Erreurs </w:t>
       </w:r>
-      <w:bookmarkEnd w:id="33"/>
+      <w:bookmarkEnd w:id="34"/>
       <w:r>
         <w:rPr>
           <w:i w:val="0"/>
@@ -9717,8 +10024,8 @@
         </w:rPr>
         <w:t>restantes</w:t>
       </w:r>
-      <w:bookmarkEnd w:id="34"/>
       <w:bookmarkEnd w:id="35"/>
+      <w:bookmarkEnd w:id="36"/>
       <w:r>
         <w:rPr>
           <w:i w:val="0"/>
@@ -9734,7 +10041,7 @@
           <w:i/>
         </w:rPr>
       </w:pPr>
-      <w:bookmarkStart w:id="36" w:name="_Toc25553323"/>
+      <w:bookmarkStart w:id="37" w:name="_Toc25553323"/>
     </w:p>
     <w:p>
       <w:pPr>
@@ -9814,7 +10121,7 @@
         </w:rPr>
         <w:t>Conséquences sur l'utilisation du produit</w:t>
       </w:r>
-      <w:bookmarkEnd w:id="36"/>
+      <w:bookmarkEnd w:id="37"/>
     </w:p>
     <w:p>
       <w:pPr>
@@ -9852,9 +10159,9 @@
           <w:iCs/>
         </w:rPr>
       </w:pPr>
-      <w:bookmarkStart w:id="37" w:name="_Toc25553326"/>
-      <w:bookmarkStart w:id="38" w:name="_Toc71691029"/>
-      <w:bookmarkStart w:id="39" w:name="_Toc34397552"/>
+      <w:bookmarkStart w:id="38" w:name="_Toc25553326"/>
+      <w:bookmarkStart w:id="39" w:name="_Toc71691029"/>
+      <w:bookmarkStart w:id="40" w:name="_Toc34734405"/>
       <w:r>
         <w:rPr>
           <w:i w:val="0"/>
@@ -9862,7 +10169,7 @@
         </w:rPr>
         <w:t>Liste des documents</w:t>
       </w:r>
-      <w:bookmarkEnd w:id="37"/>
+      <w:bookmarkEnd w:id="38"/>
       <w:r>
         <w:rPr>
           <w:i w:val="0"/>
@@ -9870,8 +10177,8 @@
         </w:rPr>
         <w:t xml:space="preserve"> fournis</w:t>
       </w:r>
-      <w:bookmarkEnd w:id="38"/>
       <w:bookmarkEnd w:id="39"/>
+      <w:bookmarkEnd w:id="40"/>
     </w:p>
     <w:p>
       <w:pPr>
@@ -10030,28 +10337,28 @@
           <w:tab w:val="num" w:pos="360"/>
         </w:tabs>
       </w:pPr>
-      <w:bookmarkStart w:id="40" w:name="_Toc25553328"/>
-      <w:bookmarkStart w:id="41" w:name="_Toc71703263"/>
-      <w:bookmarkStart w:id="42" w:name="_Toc34397553"/>
+      <w:bookmarkStart w:id="41" w:name="_Toc25553328"/>
+      <w:bookmarkStart w:id="42" w:name="_Toc71703263"/>
+      <w:bookmarkStart w:id="43" w:name="_Toc34734406"/>
       <w:r>
         <w:t>C</w:t>
       </w:r>
-      <w:bookmarkEnd w:id="40"/>
       <w:bookmarkEnd w:id="41"/>
+      <w:bookmarkEnd w:id="42"/>
       <w:r>
         <w:t>onclusions</w:t>
       </w:r>
-      <w:bookmarkEnd w:id="42"/>
+      <w:bookmarkEnd w:id="43"/>
     </w:p>
     <w:p>
       <w:pPr>
         <w:pStyle w:val="Titre2"/>
       </w:pPr>
-      <w:bookmarkStart w:id="43" w:name="_Toc34397554"/>
+      <w:bookmarkStart w:id="44" w:name="_Toc34734407"/>
       <w:r>
         <w:t>Objectifs</w:t>
       </w:r>
-      <w:bookmarkEnd w:id="43"/>
+      <w:bookmarkEnd w:id="44"/>
     </w:p>
     <w:p/>
     <w:tbl>
@@ -10270,11 +10577,11 @@
       <w:pPr>
         <w:pStyle w:val="Titre2"/>
       </w:pPr>
-      <w:bookmarkStart w:id="44" w:name="_Toc34397555"/>
+      <w:bookmarkStart w:id="45" w:name="_Toc34734408"/>
       <w:r>
         <w:t>Difficulté particulières</w:t>
       </w:r>
-      <w:bookmarkEnd w:id="44"/>
+      <w:bookmarkEnd w:id="45"/>
     </w:p>
     <w:p/>
     <w:p>
@@ -10286,11 +10593,11 @@
       <w:pPr>
         <w:pStyle w:val="Titre2"/>
       </w:pPr>
-      <w:bookmarkStart w:id="45" w:name="_Toc34397556"/>
+      <w:bookmarkStart w:id="46" w:name="_Toc34734409"/>
       <w:r>
         <w:t>Appréciation</w:t>
       </w:r>
-      <w:bookmarkEnd w:id="45"/>
+      <w:bookmarkEnd w:id="46"/>
     </w:p>
     <w:p/>
     <w:tbl>
@@ -10372,7 +10679,7 @@
           </w:tcPr>
           <w:p>
             <w:r>
-              <w:t>Entrainement</w:t>
+              <w:t>Préparation pour le TPI</w:t>
             </w:r>
           </w:p>
         </w:tc>
@@ -10464,11 +10771,11 @@
       <w:pPr>
         <w:pStyle w:val="Titre2"/>
       </w:pPr>
-      <w:bookmarkStart w:id="46" w:name="_Toc34397557"/>
+      <w:bookmarkStart w:id="47" w:name="_Toc34734410"/>
       <w:r>
         <w:t>Suite du projet</w:t>
       </w:r>
-      <w:bookmarkEnd w:id="46"/>
+      <w:bookmarkEnd w:id="47"/>
     </w:p>
     <w:p/>
     <w:p>
@@ -10491,17 +10798,17 @@
           <w:tab w:val="num" w:pos="360"/>
         </w:tabs>
       </w:pPr>
-      <w:bookmarkStart w:id="47" w:name="_Toc71703264"/>
-      <w:bookmarkStart w:id="48" w:name="_Toc34397558"/>
+      <w:bookmarkStart w:id="48" w:name="_Toc71703264"/>
+      <w:bookmarkStart w:id="49" w:name="_Toc34734411"/>
       <w:r>
         <w:lastRenderedPageBreak/>
         <w:t>A</w:t>
       </w:r>
-      <w:bookmarkEnd w:id="47"/>
+      <w:bookmarkEnd w:id="48"/>
       <w:r>
         <w:t>nnexes</w:t>
       </w:r>
-      <w:bookmarkEnd w:id="48"/>
+      <w:bookmarkEnd w:id="49"/>
     </w:p>
     <w:p>
       <w:pPr>
@@ -10511,7 +10818,7 @@
           <w:iCs/>
         </w:rPr>
       </w:pPr>
-      <w:bookmarkStart w:id="49" w:name="_Toc34397559"/>
+      <w:bookmarkStart w:id="50" w:name="_Toc34734412"/>
       <w:r>
         <w:rPr>
           <w:i w:val="0"/>
@@ -10519,7 +10826,7 @@
         </w:rPr>
         <w:t>Résumé du rapport du TPI / version succincte de la documentation</w:t>
       </w:r>
-      <w:bookmarkEnd w:id="49"/>
+      <w:bookmarkEnd w:id="50"/>
     </w:p>
     <w:p/>
     <w:p>
@@ -10559,8 +10866,8 @@
           <w:iCs/>
         </w:rPr>
       </w:pPr>
-      <w:bookmarkStart w:id="50" w:name="_Toc71703265"/>
-      <w:bookmarkStart w:id="51" w:name="_Toc34397560"/>
+      <w:bookmarkStart w:id="51" w:name="_Toc71703265"/>
+      <w:bookmarkStart w:id="52" w:name="_Toc34734413"/>
       <w:r>
         <w:rPr>
           <w:i w:val="0"/>
@@ -10568,8 +10875,8 @@
         </w:rPr>
         <w:t>Sources – Bibliographie</w:t>
       </w:r>
-      <w:bookmarkEnd w:id="50"/>
       <w:bookmarkEnd w:id="51"/>
+      <w:bookmarkEnd w:id="52"/>
     </w:p>
     <w:p/>
     <w:p>
@@ -10663,6 +10970,71 @@
       <w:proofErr w:type="spellEnd"/>
       <w:r>
         <w:t>.</w:t>
+      </w:r>
+    </w:p>
+    <w:p/>
+    <w:p>
+      <w:r>
+        <w:t>Le 05.03.2020 :</w:t>
+      </w:r>
+    </w:p>
+    <w:p>
+      <w:r>
+        <w:t xml:space="preserve">J’ai été aidé par M. </w:t>
+      </w:r>
+      <w:proofErr w:type="spellStart"/>
+      <w:r>
+        <w:t>Konoutse</w:t>
+      </w:r>
+      <w:proofErr w:type="spellEnd"/>
+      <w:r>
+        <w:t xml:space="preserve"> et Sylvain </w:t>
+      </w:r>
+      <w:proofErr w:type="spellStart"/>
+      <w:r>
+        <w:t>Gandini</w:t>
+      </w:r>
+      <w:proofErr w:type="spellEnd"/>
+      <w:r>
+        <w:t xml:space="preserve"> pour les liens avec </w:t>
+      </w:r>
+      <w:r>
+        <w:t>les autres fichiers</w:t>
+      </w:r>
+      <w:r>
+        <w:t xml:space="preserve"> sur le gabarit</w:t>
+      </w:r>
+      <w:bookmarkStart w:id="53" w:name="_GoBack"/>
+      <w:bookmarkEnd w:id="53"/>
+      <w:r>
+        <w:t xml:space="preserve"> (image du logo et le </w:t>
+      </w:r>
+      <w:proofErr w:type="spellStart"/>
+      <w:r>
+        <w:t>css</w:t>
+      </w:r>
+      <w:proofErr w:type="spellEnd"/>
+      <w:r>
+        <w:t>).</w:t>
+      </w:r>
+    </w:p>
+    <w:p/>
+    <w:p>
+      <w:r>
+        <w:t>De 05.03.2020 à * :</w:t>
+      </w:r>
+    </w:p>
+    <w:p>
+      <w:hyperlink r:id="rId50" w:history="1">
+        <w:r>
+          <w:rPr>
+            <w:rStyle w:val="Lienhypertexte"/>
+          </w:rPr>
+          <w:t>https://www.w3schools.com/</w:t>
+        </w:r>
+      </w:hyperlink>
+      <w:r>
+        <w:t xml:space="preserve"> pour des tutoriels si besoin sur les langages utilisés.</w:t>
       </w:r>
     </w:p>
     <w:p>
@@ -10711,7 +11083,7 @@
       </w:r>
     </w:p>
     <w:p>
-      <w:bookmarkStart w:id="52" w:name="_Toc25553331"/>
+      <w:bookmarkStart w:id="54" w:name="_Toc25553331"/>
     </w:p>
     <w:p>
       <w:pPr>
@@ -10721,8 +11093,8 @@
           <w:iCs/>
         </w:rPr>
       </w:pPr>
-      <w:bookmarkStart w:id="53" w:name="_Toc71703267"/>
-      <w:bookmarkStart w:id="54" w:name="_Toc34397561"/>
+      <w:bookmarkStart w:id="55" w:name="_Toc71703267"/>
+      <w:bookmarkStart w:id="56" w:name="_Toc34734414"/>
       <w:r>
         <w:rPr>
           <w:i w:val="0"/>
@@ -10730,9 +11102,9 @@
         </w:rPr>
         <w:t>Manuel d'Installation</w:t>
       </w:r>
-      <w:bookmarkEnd w:id="52"/>
-      <w:bookmarkEnd w:id="53"/>
       <w:bookmarkEnd w:id="54"/>
+      <w:bookmarkEnd w:id="55"/>
+      <w:bookmarkEnd w:id="56"/>
     </w:p>
     <w:p/>
     <w:p>
@@ -10743,9 +11115,9 @@
           <w:iCs/>
         </w:rPr>
       </w:pPr>
-      <w:bookmarkStart w:id="55" w:name="_Toc25553332"/>
-      <w:bookmarkStart w:id="56" w:name="_Toc71703268"/>
-      <w:bookmarkStart w:id="57" w:name="_Toc34397562"/>
+      <w:bookmarkStart w:id="57" w:name="_Toc25553332"/>
+      <w:bookmarkStart w:id="58" w:name="_Toc71703268"/>
+      <w:bookmarkStart w:id="59" w:name="_Toc34734415"/>
       <w:r>
         <w:rPr>
           <w:i w:val="0"/>
@@ -10753,9 +11125,9 @@
         </w:rPr>
         <w:t>Manuel d'Utilisation</w:t>
       </w:r>
-      <w:bookmarkEnd w:id="55"/>
-      <w:bookmarkEnd w:id="56"/>
       <w:bookmarkEnd w:id="57"/>
+      <w:bookmarkEnd w:id="58"/>
+      <w:bookmarkEnd w:id="59"/>
     </w:p>
     <w:p/>
     <w:p>
@@ -10766,9 +11138,9 @@
           <w:iCs/>
         </w:rPr>
       </w:pPr>
-      <w:bookmarkStart w:id="58" w:name="_Toc71703270"/>
-      <w:bookmarkStart w:id="59" w:name="_Toc25553334"/>
-      <w:bookmarkStart w:id="60" w:name="_Toc34397563"/>
+      <w:bookmarkStart w:id="60" w:name="_Toc71703270"/>
+      <w:bookmarkStart w:id="61" w:name="_Toc25553334"/>
+      <w:bookmarkStart w:id="62" w:name="_Toc34734416"/>
       <w:r>
         <w:rPr>
           <w:i w:val="0"/>
@@ -10776,8 +11148,8 @@
         </w:rPr>
         <w:t>Archives du projet</w:t>
       </w:r>
-      <w:bookmarkEnd w:id="58"/>
       <w:bookmarkEnd w:id="60"/>
+      <w:bookmarkEnd w:id="62"/>
       <w:r>
         <w:rPr>
           <w:i w:val="0"/>
@@ -10785,7 +11157,7 @@
         </w:rPr>
         <w:t xml:space="preserve"> </w:t>
       </w:r>
-      <w:bookmarkEnd w:id="59"/>
+      <w:bookmarkEnd w:id="61"/>
     </w:p>
     <w:p/>
     <w:p>
@@ -10819,8 +11191,8 @@
     </w:p>
     <w:p/>
     <w:sectPr>
-      <w:headerReference w:type="default" r:id="rId50"/>
-      <w:footerReference w:type="default" r:id="rId51"/>
+      <w:headerReference w:type="default" r:id="rId51"/>
+      <w:footerReference w:type="default" r:id="rId52"/>
       <w:pgSz w:w="11906" w:h="16838" w:code="9"/>
       <w:pgMar w:top="1418" w:right="1418" w:bottom="1418" w:left="1418" w:header="720" w:footer="720" w:gutter="0"/>
       <w:cols w:space="720"/>
@@ -10889,7 +11261,7 @@
         <w:sz w:val="16"/>
         <w:szCs w:val="16"/>
       </w:rPr>
-      <w:t>03.03.2020 14:55:00</w:t>
+      <w:t>06.03.2020 15:01:00</w:t>
     </w:r>
     <w:r>
       <w:rPr>
@@ -10936,7 +11308,7 @@
         <w:sz w:val="16"/>
         <w:szCs w:val="16"/>
       </w:rPr>
-      <w:t>33</w:t>
+      <w:t>34</w:t>
     </w:r>
     <w:r>
       <w:rPr>
@@ -14230,7 +14602,7 @@
 </file>
 
 <file path=customXml/itemProps1.xml><?xml version="1.0" encoding="utf-8"?>
-<ds:datastoreItem xmlns:ds="http://schemas.openxmlformats.org/officeDocument/2006/customXml" ds:itemID="{D91F2180-C73A-45F7-A4B6-2210BED01165}">
+<ds:datastoreItem xmlns:ds="http://schemas.openxmlformats.org/officeDocument/2006/customXml" ds:itemID="{FF6F422C-E599-4DA0-8EC2-7D76573D1FA7}">
   <ds:schemaRefs>
     <ds:schemaRef ds:uri="http://schemas.openxmlformats.org/officeDocument/2006/bibliography"/>
   </ds:schemaRefs>

</xml_diff>

<commit_message>
J'ai continué sur la page du login
</commit_message>
<xml_diff>
--- a/Documentation/Multiplix.docx
+++ b/Documentation/Multiplix.docx
@@ -3525,23 +3525,7 @@
             <w:iCs/>
             <w:noProof/>
           </w:rPr>
-          <w:t>Sources – B</w:t>
-        </w:r>
-        <w:r>
-          <w:rPr>
-            <w:rStyle w:val="Lienhypertexte"/>
-            <w:iCs/>
-            <w:noProof/>
-          </w:rPr>
-          <w:t>i</w:t>
-        </w:r>
-        <w:r>
-          <w:rPr>
-            <w:rStyle w:val="Lienhypertexte"/>
-            <w:iCs/>
-            <w:noProof/>
-          </w:rPr>
-          <w:t>bliographie</w:t>
+          <w:t>Sources – Bibliographie</w:t>
         </w:r>
         <w:r>
           <w:rPr>
@@ -3917,13 +3901,8 @@
     </w:p>
     <w:p/>
     <w:p>
-      <w:proofErr w:type="spellStart"/>
-      <w:r>
-        <w:t>Multiplix</w:t>
-      </w:r>
-      <w:proofErr w:type="spellEnd"/>
-      <w:r>
-        <w:t xml:space="preserve"> est une application Web utilisant les langages de programmation Web pour réviser les livrets de 1 à 12. Elle devra être responsive à tous les types de matériels. Ce projet est un Pré-TPI visant à préparer au mieux le candidat à son TPI.</w:t>
+      <w:r>
+        <w:t>Multiplix est une application Web utilisant les langages de programmation Web pour réviser les livrets de 1 à 12. Elle devra être responsive à tous les types de matériels. Ce projet est un Pré-TPI visant à préparer au mieux le candidat à son TPI.</w:t>
       </w:r>
     </w:p>
     <w:p/>
@@ -4118,17 +4097,8 @@
           <w:iCs/>
           <w:lang w:val="fr-FR"/>
         </w:rPr>
-        <w:t xml:space="preserve">5 </w:t>
-      </w:r>
-      <w:proofErr w:type="gramStart"/>
-      <w:r>
-        <w:rPr>
-          <w:iCs/>
-          <w:lang w:val="fr-FR"/>
-        </w:rPr>
-        <w:t>secondes</w:t>
-      </w:r>
-      <w:proofErr w:type="gramEnd"/>
+        <w:t>5 secondes</w:t>
+      </w:r>
     </w:p>
     <w:p>
       <w:pPr>
@@ -4530,13 +4500,11 @@
         <w:pStyle w:val="Titre3"/>
       </w:pPr>
       <w:bookmarkStart w:id="9" w:name="_Toc34734390"/>
-      <w:proofErr w:type="spellStart"/>
       <w:r>
         <w:lastRenderedPageBreak/>
         <w:t>Zonning</w:t>
       </w:r>
       <w:bookmarkEnd w:id="9"/>
-      <w:proofErr w:type="spellEnd"/>
     </w:p>
     <w:p/>
     <w:p>
@@ -5320,26 +5288,19 @@
         <w:pStyle w:val="Titre3"/>
       </w:pPr>
       <w:bookmarkStart w:id="10" w:name="_Toc34734391"/>
-      <w:proofErr w:type="spellStart"/>
       <w:r>
         <w:lastRenderedPageBreak/>
         <w:t>Wireframes</w:t>
       </w:r>
       <w:bookmarkEnd w:id="10"/>
-      <w:proofErr w:type="spellEnd"/>
     </w:p>
     <w:p/>
     <w:p>
-      <w:proofErr w:type="spellStart"/>
       <w:r>
         <w:t>W</w:t>
       </w:r>
       <w:r>
-        <w:t>ireframe</w:t>
-      </w:r>
-      <w:proofErr w:type="spellEnd"/>
-      <w:r>
-        <w:t xml:space="preserve"> pour pc et tablette</w:t>
+        <w:t>ireframe pour pc et tablette</w:t>
       </w:r>
     </w:p>
     <w:p>
@@ -6149,14 +6110,9 @@
       </w:r>
     </w:p>
     <w:p>
-      <w:proofErr w:type="spellStart"/>
       <w:r>
         <w:lastRenderedPageBreak/>
-        <w:t>Wireframe</w:t>
-      </w:r>
-      <w:proofErr w:type="spellEnd"/>
-      <w:r>
-        <w:t xml:space="preserve"> pour smartphone</w:t>
+        <w:t>Wireframe pour smartphone</w:t>
       </w:r>
     </w:p>
     <w:p>
@@ -6247,13 +6203,8 @@
         <w:t xml:space="preserve"> d’inscription</w:t>
       </w:r>
       <w:r>
-        <w:t xml:space="preserve"> et de </w:t>
-      </w:r>
-      <w:proofErr w:type="spellStart"/>
-      <w:r>
-        <w:t>connection</w:t>
-      </w:r>
-      <w:proofErr w:type="spellEnd"/>
+        <w:t xml:space="preserve"> et de connection</w:t>
+      </w:r>
       <w:r>
         <w:t> :</w:t>
       </w:r>
@@ -8631,15 +8582,7 @@
         <w:t> » et une requête donc une</w:t>
       </w:r>
       <w:r>
-        <w:t xml:space="preserve"> tâche sera en « </w:t>
-      </w:r>
-      <w:proofErr w:type="spellStart"/>
-      <w:r>
-        <w:t>enhancement</w:t>
-      </w:r>
-      <w:proofErr w:type="spellEnd"/>
-      <w:r>
-        <w:t> ».</w:t>
+        <w:t xml:space="preserve"> tâche sera en « enhancement ».</w:t>
       </w:r>
     </w:p>
     <w:p/>
@@ -8689,15 +8632,7 @@
         <w:t>1 pc</w:t>
       </w:r>
       <w:r>
-        <w:t xml:space="preserve"> Dell </w:t>
-      </w:r>
-      <w:proofErr w:type="spellStart"/>
-      <w:r>
-        <w:t>OptiPlex</w:t>
-      </w:r>
-      <w:proofErr w:type="spellEnd"/>
-      <w:r>
-        <w:t xml:space="preserve"> 7050 en configuration standard « CPNV » en Windows 10 v1709</w:t>
+        <w:t xml:space="preserve"> Dell OptiPlex 7050 en configuration standard « CPNV » en Windows 10 v1709</w:t>
       </w:r>
     </w:p>
     <w:p>
@@ -8715,35 +8650,13 @@
         <w:rPr>
           <w:lang w:val="de-CH"/>
         </w:rPr>
-        <w:t xml:space="preserve">1 </w:t>
-      </w:r>
-      <w:proofErr w:type="spellStart"/>
+        <w:t>1 pc</w:t>
+      </w:r>
       <w:r>
         <w:rPr>
           <w:lang w:val="de-CH"/>
         </w:rPr>
-        <w:t>pc</w:t>
-      </w:r>
-      <w:proofErr w:type="spellEnd"/>
-      <w:r>
-        <w:rPr>
-          <w:lang w:val="de-CH"/>
-        </w:rPr>
-        <w:t xml:space="preserve"> Acer </w:t>
-      </w:r>
-      <w:proofErr w:type="spellStart"/>
-      <w:r>
-        <w:rPr>
-          <w:lang w:val="de-CH"/>
-        </w:rPr>
-        <w:t>Predator</w:t>
-      </w:r>
-      <w:proofErr w:type="spellEnd"/>
-      <w:r>
-        <w:rPr>
-          <w:lang w:val="de-CH"/>
-        </w:rPr>
-        <w:t xml:space="preserve"> G3 externe en Windows 10 Home v1909</w:t>
+        <w:t xml:space="preserve"> Acer Predator G3 externe en Windows 10 Home v1909</w:t>
       </w:r>
     </w:p>
     <w:p>
@@ -8770,15 +8683,7 @@
         <w:t>1 s</w:t>
       </w:r>
       <w:r>
-        <w:t xml:space="preserve">martphone Samsung </w:t>
-      </w:r>
-      <w:proofErr w:type="spellStart"/>
-      <w:r>
-        <w:t>Galaxy</w:t>
-      </w:r>
-      <w:proofErr w:type="spellEnd"/>
-      <w:r>
-        <w:t xml:space="preserve"> A8 en Android 9</w:t>
+        <w:t>martphone Samsung Galaxy A8 en Android 9</w:t>
       </w:r>
     </w:p>
     <w:p>
@@ -8793,15 +8698,7 @@
         <w:t>1 tablette Samsung</w:t>
       </w:r>
       <w:r>
-        <w:t xml:space="preserve"> </w:t>
-      </w:r>
-      <w:proofErr w:type="spellStart"/>
-      <w:r>
-        <w:t>Galaxy</w:t>
-      </w:r>
-      <w:proofErr w:type="spellEnd"/>
-      <w:r>
-        <w:t xml:space="preserve"> Tab6</w:t>
+        <w:t xml:space="preserve"> Galaxy Tab6</w:t>
       </w:r>
     </w:p>
     <w:p/>
@@ -8909,15 +8806,7 @@
         </w:numPr>
       </w:pPr>
       <w:r>
-        <w:t xml:space="preserve">MySQL </w:t>
-      </w:r>
-      <w:proofErr w:type="spellStart"/>
-      <w:r>
-        <w:t>Workbench</w:t>
-      </w:r>
-      <w:proofErr w:type="spellEnd"/>
-      <w:r>
-        <w:t xml:space="preserve"> pour la base de données</w:t>
+        <w:t>MySQL Workbench pour la base de données</w:t>
       </w:r>
     </w:p>
     <w:p>
@@ -8929,15 +8818,7 @@
         </w:numPr>
       </w:pPr>
       <w:r>
-        <w:t xml:space="preserve">Adobe </w:t>
-      </w:r>
-      <w:proofErr w:type="spellStart"/>
-      <w:r>
-        <w:t>InDesign</w:t>
-      </w:r>
-      <w:proofErr w:type="spellEnd"/>
-      <w:r>
-        <w:t xml:space="preserve"> 2019 pour les maquettes graphiques</w:t>
+        <w:t>Adobe InDesign 2019 pour les maquettes graphiques</w:t>
       </w:r>
     </w:p>
     <w:p/>
@@ -8968,13 +8849,8 @@
           <w:numId w:val="12"/>
         </w:numPr>
       </w:pPr>
-      <w:proofErr w:type="spellStart"/>
-      <w:r>
-        <w:t>PhpStrom</w:t>
-      </w:r>
-      <w:proofErr w:type="spellEnd"/>
-      <w:r>
-        <w:t xml:space="preserve"> pour le développement</w:t>
+      <w:r>
+        <w:t>PhpStrom pour le développement</w:t>
       </w:r>
     </w:p>
     <w:p>
@@ -8998,15 +8874,7 @@
         </w:numPr>
       </w:pPr>
       <w:r>
-        <w:t xml:space="preserve">Brave (Basé sur </w:t>
-      </w:r>
-      <w:proofErr w:type="spellStart"/>
-      <w:r>
-        <w:t>Chromium</w:t>
-      </w:r>
-      <w:proofErr w:type="spellEnd"/>
-      <w:r>
-        <w:t>)</w:t>
+        <w:t>Brave (Basé sur Chromium)</w:t>
       </w:r>
     </w:p>
     <w:p/>
@@ -9157,23 +9025,13 @@
           <w:highlight w:val="yellow"/>
         </w:rPr>
       </w:pPr>
-      <w:proofErr w:type="gramStart"/>
       <w:r>
         <w:rPr>
           <w:i/>
           <w:iCs/>
           <w:highlight w:val="yellow"/>
         </w:rPr>
-        <w:t>les</w:t>
-      </w:r>
-      <w:proofErr w:type="gramEnd"/>
-      <w:r>
-        <w:rPr>
-          <w:i/>
-          <w:iCs/>
-          <w:highlight w:val="yellow"/>
-        </w:rPr>
-        <w:t xml:space="preserve"> répertoires où le logiciel est installé</w:t>
+        <w:t>les répertoires où le logiciel est installé</w:t>
       </w:r>
     </w:p>
     <w:p>
@@ -9193,23 +9051,13 @@
           <w:highlight w:val="yellow"/>
         </w:rPr>
       </w:pPr>
-      <w:proofErr w:type="gramStart"/>
       <w:r>
         <w:rPr>
           <w:i/>
           <w:iCs/>
           <w:highlight w:val="yellow"/>
         </w:rPr>
-        <w:t>la</w:t>
-      </w:r>
-      <w:proofErr w:type="gramEnd"/>
-      <w:r>
-        <w:rPr>
-          <w:i/>
-          <w:iCs/>
-          <w:highlight w:val="yellow"/>
-        </w:rPr>
-        <w:t xml:space="preserve"> liste de tous les fichiers et une rapide description de leur contenu (des noms qui parlent !)</w:t>
+        <w:t>la liste de tous les fichiers et une rapide description de leur contenu (des noms qui parlent !)</w:t>
       </w:r>
     </w:p>
     <w:p>
@@ -9229,23 +9077,13 @@
           <w:highlight w:val="yellow"/>
         </w:rPr>
       </w:pPr>
-      <w:proofErr w:type="gramStart"/>
       <w:r>
         <w:rPr>
           <w:i/>
           <w:iCs/>
           <w:highlight w:val="yellow"/>
         </w:rPr>
-        <w:t>les</w:t>
-      </w:r>
-      <w:proofErr w:type="gramEnd"/>
-      <w:r>
-        <w:rPr>
-          <w:i/>
-          <w:iCs/>
-          <w:highlight w:val="yellow"/>
-        </w:rPr>
-        <w:t xml:space="preserve"> versions des systèmes d'exploitation et des outils logiciels</w:t>
+        <w:t>les versions des systèmes d'exploitation et des outils logiciels</w:t>
       </w:r>
     </w:p>
     <w:p>
@@ -9265,23 +9103,13 @@
           <w:highlight w:val="yellow"/>
         </w:rPr>
       </w:pPr>
-      <w:proofErr w:type="gramStart"/>
       <w:r>
         <w:rPr>
           <w:i/>
           <w:iCs/>
           <w:highlight w:val="yellow"/>
         </w:rPr>
-        <w:t>la</w:t>
-      </w:r>
-      <w:proofErr w:type="gramEnd"/>
-      <w:r>
-        <w:rPr>
-          <w:i/>
-          <w:iCs/>
-          <w:highlight w:val="yellow"/>
-        </w:rPr>
-        <w:t xml:space="preserve"> description exacte du matériel</w:t>
+        <w:t>la description exacte du matériel</w:t>
       </w:r>
     </w:p>
     <w:p>
@@ -9301,23 +9129,13 @@
           <w:highlight w:val="yellow"/>
         </w:rPr>
       </w:pPr>
-      <w:proofErr w:type="gramStart"/>
       <w:r>
         <w:rPr>
           <w:i/>
           <w:iCs/>
           <w:highlight w:val="yellow"/>
         </w:rPr>
-        <w:t>le</w:t>
-      </w:r>
-      <w:proofErr w:type="gramEnd"/>
-      <w:r>
-        <w:rPr>
-          <w:i/>
-          <w:iCs/>
-          <w:highlight w:val="yellow"/>
-        </w:rPr>
-        <w:t xml:space="preserve"> numéro de version de votre produit !</w:t>
+        <w:t>le numéro de version de votre produit !</w:t>
       </w:r>
     </w:p>
     <w:p>
@@ -9338,23 +9156,13 @@
           <w:u w:val="single"/>
         </w:rPr>
       </w:pPr>
-      <w:proofErr w:type="gramStart"/>
       <w:r>
         <w:rPr>
           <w:i/>
           <w:iCs/>
           <w:highlight w:val="yellow"/>
         </w:rPr>
-        <w:t>programmation</w:t>
-      </w:r>
-      <w:proofErr w:type="gramEnd"/>
-      <w:r>
-        <w:rPr>
-          <w:i/>
-          <w:iCs/>
-          <w:highlight w:val="yellow"/>
-        </w:rPr>
-        <w:t xml:space="preserve"> et scripts: librairies externes, dictionnaire des données, reconstruction du logiciel - cible à partir des sources.</w:t>
+        <w:t>programmation et scripts: librairies externes, dictionnaire des données, reconstruction du logiciel - cible à partir des sources.</w:t>
       </w:r>
     </w:p>
     <w:p>
@@ -9446,11 +9254,11 @@
         <w:tblLook w:val="04A0" w:firstRow="1" w:lastRow="0" w:firstColumn="1" w:lastColumn="0" w:noHBand="0" w:noVBand="1"/>
       </w:tblPr>
       <w:tblGrid>
-        <w:gridCol w:w="545"/>
+        <w:gridCol w:w="538"/>
         <w:gridCol w:w="1418"/>
-        <w:gridCol w:w="2038"/>
-        <w:gridCol w:w="1720"/>
-        <w:gridCol w:w="1562"/>
+        <w:gridCol w:w="1974"/>
+        <w:gridCol w:w="1831"/>
+        <w:gridCol w:w="1522"/>
         <w:gridCol w:w="1777"/>
       </w:tblGrid>
       <w:tr>
@@ -9610,16 +9418,7 @@
           </w:tcPr>
           <w:p>
             <w:r>
-              <w:t>Arrivée sur index</w:t>
-            </w:r>
-            <w:r>
-              <w:t xml:space="preserve"> et affiche le gabarit </w:t>
-            </w:r>
-            <w:r>
-              <w:t>avec la vue d’</w:t>
-            </w:r>
-            <w:r>
-              <w:t>inscription</w:t>
+              <w:t>Arrivée sur index et affiche le gabarit avec la vue d’inscription</w:t>
             </w:r>
           </w:p>
         </w:tc>
@@ -9677,14 +9476,7 @@
           </w:tcPr>
           <w:p>
             <w:r>
-              <w:t>Arrivée sur index et affi</w:t>
-            </w:r>
-            <w:r>
-              <w:t xml:space="preserve">che le </w:t>
-            </w:r>
-            <w:r>
-              <w:lastRenderedPageBreak/>
-              <w:t>gabarit avec la vue de connexion</w:t>
+              <w:t>Arrivée sur index et affiche le gabarit avec la vue de connexion</w:t>
             </w:r>
           </w:p>
         </w:tc>
@@ -9694,7 +9486,6 @@
           </w:tcPr>
           <w:p>
             <w:r>
-              <w:lastRenderedPageBreak/>
               <w:t>OK</w:t>
             </w:r>
           </w:p>
@@ -9711,31 +9502,52 @@
           <w:tcPr>
             <w:tcW w:w="555" w:type="dxa"/>
           </w:tcPr>
-          <w:p/>
+          <w:p>
+            <w:r>
+              <w:lastRenderedPageBreak/>
+              <w:t>4</w:t>
+            </w:r>
+          </w:p>
         </w:tc>
         <w:tc>
           <w:tcPr>
             <w:tcW w:w="1223" w:type="dxa"/>
           </w:tcPr>
-          <w:p/>
+          <w:p>
+            <w:r>
+              <w:t>10.03.2020</w:t>
+            </w:r>
+          </w:p>
         </w:tc>
         <w:tc>
           <w:tcPr>
             <w:tcW w:w="2128" w:type="dxa"/>
           </w:tcPr>
-          <w:p/>
+          <w:p>
+            <w:r>
+              <w:t>Script de création de la base de données</w:t>
+            </w:r>
+          </w:p>
         </w:tc>
         <w:tc>
           <w:tcPr>
             <w:tcW w:w="1759" w:type="dxa"/>
           </w:tcPr>
-          <w:p/>
+          <w:p>
+            <w:r>
+              <w:t>La base de données est construite sans erreur</w:t>
+            </w:r>
+          </w:p>
         </w:tc>
         <w:tc>
           <w:tcPr>
             <w:tcW w:w="1618" w:type="dxa"/>
           </w:tcPr>
-          <w:p/>
+          <w:p>
+            <w:r>
+              <w:t>OK</w:t>
+            </w:r>
+          </w:p>
         </w:tc>
         <w:tc>
           <w:tcPr>
@@ -9749,31 +9561,51 @@
           <w:tcPr>
             <w:tcW w:w="555" w:type="dxa"/>
           </w:tcPr>
-          <w:p/>
+          <w:p>
+            <w:r>
+              <w:t>5</w:t>
+            </w:r>
+          </w:p>
         </w:tc>
         <w:tc>
           <w:tcPr>
             <w:tcW w:w="1223" w:type="dxa"/>
           </w:tcPr>
-          <w:p/>
+          <w:p>
+            <w:r>
+              <w:t>11.03.2020</w:t>
+            </w:r>
+          </w:p>
         </w:tc>
         <w:tc>
           <w:tcPr>
             <w:tcW w:w="2128" w:type="dxa"/>
           </w:tcPr>
-          <w:p/>
+          <w:p>
+            <w:r>
+              <w:t>Les champs du login doivent contenir quelque chose</w:t>
+            </w:r>
+          </w:p>
         </w:tc>
         <w:tc>
           <w:tcPr>
             <w:tcW w:w="1759" w:type="dxa"/>
           </w:tcPr>
-          <w:p/>
+          <w:p>
+            <w:r>
+              <w:t>« L’utilisateur » sera connecté</w:t>
+            </w:r>
+          </w:p>
         </w:tc>
         <w:tc>
           <w:tcPr>
             <w:tcW w:w="1618" w:type="dxa"/>
           </w:tcPr>
-          <w:p/>
+          <w:p>
+            <w:r>
+              <w:t>OK</w:t>
+            </w:r>
+          </w:p>
         </w:tc>
         <w:tc>
           <w:tcPr>
@@ -9787,31 +9619,53 @@
           <w:tcPr>
             <w:tcW w:w="555" w:type="dxa"/>
           </w:tcPr>
-          <w:p/>
+          <w:p>
+            <w:r>
+              <w:t>6</w:t>
+            </w:r>
+          </w:p>
         </w:tc>
         <w:tc>
           <w:tcPr>
             <w:tcW w:w="1223" w:type="dxa"/>
           </w:tcPr>
-          <w:p/>
+          <w:p>
+            <w:r>
+              <w:t>11.03.2020</w:t>
+            </w:r>
+          </w:p>
         </w:tc>
         <w:tc>
           <w:tcPr>
             <w:tcW w:w="2128" w:type="dxa"/>
           </w:tcPr>
-          <w:p/>
+          <w:p>
+            <w:r>
+              <w:t>Un utilisateur existant se connecte</w:t>
+            </w:r>
+          </w:p>
         </w:tc>
         <w:tc>
           <w:tcPr>
             <w:tcW w:w="1759" w:type="dxa"/>
           </w:tcPr>
-          <w:p/>
+          <w:p>
+            <w:r>
+              <w:t>L’utilisateur sera connecté et arrivera au menu du jeu</w:t>
+            </w:r>
+          </w:p>
         </w:tc>
         <w:tc>
           <w:tcPr>
             <w:tcW w:w="1618" w:type="dxa"/>
           </w:tcPr>
-          <w:p/>
+          <w:p>
+            <w:r>
+              <w:t>Erreur</w:t>
+            </w:r>
+            <w:bookmarkStart w:id="34" w:name="_GoBack"/>
+            <w:bookmarkEnd w:id="34"/>
+          </w:p>
         </w:tc>
         <w:tc>
           <w:tcPr>
@@ -9883,17 +9737,8 @@
           <w:i/>
           <w:highlight w:val="yellow"/>
         </w:rPr>
-        <w:t xml:space="preserve">Pour chaque partie testée de votre projet, il faut </w:t>
-      </w:r>
-      <w:proofErr w:type="gramStart"/>
-      <w:r>
-        <w:rPr>
-          <w:i/>
-          <w:highlight w:val="yellow"/>
-        </w:rPr>
-        <w:t>décrire:</w:t>
-      </w:r>
-      <w:proofErr w:type="gramEnd"/>
+        <w:t>Pour chaque partie testée de votre projet, il faut décrire:</w:t>
+      </w:r>
     </w:p>
     <w:p>
       <w:pPr>
@@ -9917,21 +9762,12 @@
           <w:highlight w:val="yellow"/>
         </w:rPr>
       </w:pPr>
-      <w:proofErr w:type="gramStart"/>
       <w:r>
         <w:rPr>
           <w:i/>
           <w:highlight w:val="yellow"/>
         </w:rPr>
-        <w:t>les</w:t>
-      </w:r>
-      <w:proofErr w:type="gramEnd"/>
-      <w:r>
-        <w:rPr>
-          <w:i/>
-          <w:highlight w:val="yellow"/>
-        </w:rPr>
-        <w:t xml:space="preserve"> conditions exactes de chaque test</w:t>
+        <w:t>les conditions exactes de chaque test</w:t>
       </w:r>
     </w:p>
     <w:p>
@@ -9945,21 +9781,12 @@
           <w:highlight w:val="yellow"/>
         </w:rPr>
       </w:pPr>
-      <w:proofErr w:type="gramStart"/>
       <w:r>
         <w:rPr>
           <w:i/>
           <w:highlight w:val="yellow"/>
         </w:rPr>
-        <w:t>les</w:t>
-      </w:r>
-      <w:proofErr w:type="gramEnd"/>
-      <w:r>
-        <w:rPr>
-          <w:i/>
-          <w:highlight w:val="yellow"/>
-        </w:rPr>
-        <w:t xml:space="preserve"> preuves de test (papier ou fichier)</w:t>
+        <w:t>les preuves de test (papier ou fichier)</w:t>
       </w:r>
     </w:p>
     <w:p>
@@ -9973,106 +9800,81 @@
           <w:highlight w:val="yellow"/>
         </w:rPr>
       </w:pPr>
-      <w:proofErr w:type="gramStart"/>
       <w:r>
         <w:rPr>
           <w:i/>
           <w:highlight w:val="yellow"/>
         </w:rPr>
-        <w:t>tests</w:t>
-      </w:r>
-      <w:proofErr w:type="gramEnd"/>
-      <w:r>
+        <w:t xml:space="preserve">tests sans preuve: fournir au moins une description </w:t>
+      </w:r>
+    </w:p>
+    <w:p>
+      <w:pPr>
+        <w:spacing w:after="160" w:line="259" w:lineRule="auto"/>
+        <w:rPr>
+          <w:highlight w:val="yellow"/>
+        </w:rPr>
+      </w:pPr>
+    </w:p>
+    <w:p>
+      <w:pPr>
+        <w:pStyle w:val="Titre2"/>
+        <w:rPr>
+          <w:i w:val="0"/>
+          <w:iCs/>
+        </w:rPr>
+      </w:pPr>
+      <w:bookmarkStart w:id="35" w:name="_Toc25553322"/>
+      <w:bookmarkStart w:id="36" w:name="_Toc71691026"/>
+      <w:bookmarkStart w:id="37" w:name="_Toc34734404"/>
+      <w:r>
+        <w:rPr>
+          <w:i w:val="0"/>
+          <w:iCs/>
+        </w:rPr>
+        <w:t xml:space="preserve">Erreurs </w:t>
+      </w:r>
+      <w:bookmarkEnd w:id="35"/>
+      <w:r>
+        <w:rPr>
+          <w:i w:val="0"/>
+          <w:iCs/>
+        </w:rPr>
+        <w:t>restantes</w:t>
+      </w:r>
+      <w:bookmarkEnd w:id="36"/>
+      <w:bookmarkEnd w:id="37"/>
+      <w:r>
+        <w:rPr>
+          <w:i w:val="0"/>
+          <w:iCs/>
+        </w:rPr>
+        <w:t xml:space="preserve">  </w:t>
+      </w:r>
+    </w:p>
+    <w:p>
+      <w:pPr>
+        <w:ind w:left="426"/>
+        <w:rPr>
+          <w:i/>
+        </w:rPr>
+      </w:pPr>
+      <w:bookmarkStart w:id="38" w:name="_Toc25553323"/>
+    </w:p>
+    <w:p>
+      <w:pPr>
+        <w:ind w:left="426"/>
         <w:rPr>
           <w:i/>
           <w:highlight w:val="yellow"/>
         </w:rPr>
-        <w:t xml:space="preserve"> sans preuve: fournir au moins une description </w:t>
-      </w:r>
-    </w:p>
-    <w:p>
-      <w:pPr>
-        <w:spacing w:after="160" w:line="259" w:lineRule="auto"/>
-        <w:rPr>
-          <w:highlight w:val="yellow"/>
-        </w:rPr>
-      </w:pPr>
-    </w:p>
-    <w:p>
-      <w:pPr>
-        <w:pStyle w:val="Titre2"/>
-        <w:rPr>
-          <w:i w:val="0"/>
-          <w:iCs/>
-        </w:rPr>
-      </w:pPr>
-      <w:bookmarkStart w:id="34" w:name="_Toc25553322"/>
-      <w:bookmarkStart w:id="35" w:name="_Toc71691026"/>
-      <w:bookmarkStart w:id="36" w:name="_Toc34734404"/>
-      <w:r>
-        <w:rPr>
-          <w:i w:val="0"/>
-          <w:iCs/>
-        </w:rPr>
-        <w:t xml:space="preserve">Erreurs </w:t>
-      </w:r>
-      <w:bookmarkEnd w:id="34"/>
-      <w:r>
-        <w:rPr>
-          <w:i w:val="0"/>
-          <w:iCs/>
-        </w:rPr>
-        <w:t>restantes</w:t>
-      </w:r>
-      <w:bookmarkEnd w:id="35"/>
-      <w:bookmarkEnd w:id="36"/>
-      <w:r>
-        <w:rPr>
-          <w:i w:val="0"/>
-          <w:iCs/>
-        </w:rPr>
-        <w:t xml:space="preserve">  </w:t>
-      </w:r>
-    </w:p>
-    <w:p>
-      <w:pPr>
-        <w:ind w:left="426"/>
-        <w:rPr>
-          <w:i/>
-        </w:rPr>
-      </w:pPr>
-      <w:bookmarkStart w:id="37" w:name="_Toc25553323"/>
-    </w:p>
-    <w:p>
-      <w:pPr>
-        <w:ind w:left="426"/>
+      </w:pPr>
+      <w:r>
         <w:rPr>
           <w:i/>
           <w:highlight w:val="yellow"/>
         </w:rPr>
-      </w:pPr>
-      <w:r>
-        <w:rPr>
-          <w:i/>
-          <w:highlight w:val="yellow"/>
-        </w:rPr>
-        <w:t xml:space="preserve">S'il reste encore des </w:t>
-      </w:r>
-      <w:proofErr w:type="gramStart"/>
-      <w:r>
-        <w:rPr>
-          <w:i/>
-          <w:highlight w:val="yellow"/>
-        </w:rPr>
-        <w:t>erreurs:</w:t>
-      </w:r>
-      <w:proofErr w:type="gramEnd"/>
-      <w:r>
-        <w:rPr>
-          <w:i/>
-          <w:highlight w:val="yellow"/>
-        </w:rPr>
-        <w:t xml:space="preserve"> </w:t>
+        <w:t xml:space="preserve">S'il reste encore des erreurs: </w:t>
       </w:r>
     </w:p>
     <w:p>
@@ -10121,7 +9923,7 @@
         </w:rPr>
         <w:t>Conséquences sur l'utilisation du produit</w:t>
       </w:r>
-      <w:bookmarkEnd w:id="37"/>
+      <w:bookmarkEnd w:id="38"/>
     </w:p>
     <w:p>
       <w:pPr>
@@ -10159,9 +9961,9 @@
           <w:iCs/>
         </w:rPr>
       </w:pPr>
-      <w:bookmarkStart w:id="38" w:name="_Toc25553326"/>
-      <w:bookmarkStart w:id="39" w:name="_Toc71691029"/>
-      <w:bookmarkStart w:id="40" w:name="_Toc34734405"/>
+      <w:bookmarkStart w:id="39" w:name="_Toc25553326"/>
+      <w:bookmarkStart w:id="40" w:name="_Toc71691029"/>
+      <w:bookmarkStart w:id="41" w:name="_Toc34734405"/>
       <w:r>
         <w:rPr>
           <w:i w:val="0"/>
@@ -10169,7 +9971,7 @@
         </w:rPr>
         <w:t>Liste des documents</w:t>
       </w:r>
-      <w:bookmarkEnd w:id="38"/>
+      <w:bookmarkEnd w:id="39"/>
       <w:r>
         <w:rPr>
           <w:i w:val="0"/>
@@ -10177,8 +9979,8 @@
         </w:rPr>
         <w:t xml:space="preserve"> fournis</w:t>
       </w:r>
-      <w:bookmarkEnd w:id="39"/>
       <w:bookmarkEnd w:id="40"/>
+      <w:bookmarkEnd w:id="41"/>
     </w:p>
     <w:p>
       <w:pPr>
@@ -10219,23 +10021,13 @@
           <w:highlight w:val="yellow"/>
         </w:rPr>
       </w:pPr>
-      <w:proofErr w:type="gramStart"/>
       <w:r>
         <w:rPr>
           <w:rFonts w:cs="Arial"/>
           <w:i/>
           <w:highlight w:val="yellow"/>
         </w:rPr>
-        <w:t>le</w:t>
-      </w:r>
-      <w:proofErr w:type="gramEnd"/>
-      <w:r>
-        <w:rPr>
-          <w:rFonts w:cs="Arial"/>
-          <w:i/>
-          <w:highlight w:val="yellow"/>
-        </w:rPr>
-        <w:t xml:space="preserve"> rapport de projet</w:t>
+        <w:t>le rapport de projet</w:t>
       </w:r>
     </w:p>
     <w:p>
@@ -10250,23 +10042,13 @@
           <w:highlight w:val="yellow"/>
         </w:rPr>
       </w:pPr>
-      <w:proofErr w:type="gramStart"/>
       <w:r>
         <w:rPr>
           <w:rFonts w:cs="Arial"/>
           <w:i/>
           <w:highlight w:val="yellow"/>
         </w:rPr>
-        <w:t>le</w:t>
-      </w:r>
-      <w:proofErr w:type="gramEnd"/>
-      <w:r>
-        <w:rPr>
-          <w:rFonts w:cs="Arial"/>
-          <w:i/>
-          <w:highlight w:val="yellow"/>
-        </w:rPr>
-        <w:t xml:space="preserve"> manuel d'Installation (en annexe)</w:t>
+        <w:t>le manuel d'Installation (en annexe)</w:t>
       </w:r>
     </w:p>
     <w:p>
@@ -10281,23 +10063,13 @@
           <w:highlight w:val="yellow"/>
         </w:rPr>
       </w:pPr>
-      <w:proofErr w:type="gramStart"/>
       <w:r>
         <w:rPr>
           <w:rFonts w:cs="Arial"/>
           <w:i/>
           <w:highlight w:val="yellow"/>
         </w:rPr>
-        <w:t>le</w:t>
-      </w:r>
-      <w:proofErr w:type="gramEnd"/>
-      <w:r>
-        <w:rPr>
-          <w:rFonts w:cs="Arial"/>
-          <w:i/>
-          <w:highlight w:val="yellow"/>
-        </w:rPr>
-        <w:t xml:space="preserve"> manuel d'Utilisation avec des exemples graphiques (en annexe)</w:t>
+        <w:t>le manuel d'Utilisation avec des exemples graphiques (en annexe)</w:t>
       </w:r>
     </w:p>
     <w:p>
@@ -10312,7 +10084,6 @@
           <w:highlight w:val="yellow"/>
         </w:rPr>
       </w:pPr>
-      <w:proofErr w:type="gramStart"/>
       <w:r>
         <w:rPr>
           <w:rFonts w:cs="Arial"/>
@@ -10321,7 +10092,6 @@
         </w:rPr>
         <w:t>autres</w:t>
       </w:r>
-      <w:proofErr w:type="gramEnd"/>
     </w:p>
     <w:p>
       <w:pPr>
@@ -10337,28 +10107,28 @@
           <w:tab w:val="num" w:pos="360"/>
         </w:tabs>
       </w:pPr>
-      <w:bookmarkStart w:id="41" w:name="_Toc25553328"/>
-      <w:bookmarkStart w:id="42" w:name="_Toc71703263"/>
-      <w:bookmarkStart w:id="43" w:name="_Toc34734406"/>
+      <w:bookmarkStart w:id="42" w:name="_Toc25553328"/>
+      <w:bookmarkStart w:id="43" w:name="_Toc71703263"/>
+      <w:bookmarkStart w:id="44" w:name="_Toc34734406"/>
       <w:r>
         <w:t>C</w:t>
       </w:r>
-      <w:bookmarkEnd w:id="41"/>
       <w:bookmarkEnd w:id="42"/>
+      <w:bookmarkEnd w:id="43"/>
       <w:r>
         <w:t>onclusions</w:t>
       </w:r>
-      <w:bookmarkEnd w:id="43"/>
+      <w:bookmarkEnd w:id="44"/>
     </w:p>
     <w:p>
       <w:pPr>
         <w:pStyle w:val="Titre2"/>
       </w:pPr>
-      <w:bookmarkStart w:id="44" w:name="_Toc34734407"/>
+      <w:bookmarkStart w:id="45" w:name="_Toc34734407"/>
       <w:r>
         <w:t>Objectifs</w:t>
       </w:r>
-      <w:bookmarkEnd w:id="44"/>
+      <w:bookmarkEnd w:id="45"/>
     </w:p>
     <w:p/>
     <w:tbl>
@@ -10577,11 +10347,11 @@
       <w:pPr>
         <w:pStyle w:val="Titre2"/>
       </w:pPr>
-      <w:bookmarkStart w:id="45" w:name="_Toc34734408"/>
+      <w:bookmarkStart w:id="46" w:name="_Toc34734408"/>
       <w:r>
         <w:t>Difficulté particulières</w:t>
       </w:r>
-      <w:bookmarkEnd w:id="45"/>
+      <w:bookmarkEnd w:id="46"/>
     </w:p>
     <w:p/>
     <w:p>
@@ -10593,11 +10363,11 @@
       <w:pPr>
         <w:pStyle w:val="Titre2"/>
       </w:pPr>
-      <w:bookmarkStart w:id="46" w:name="_Toc34734409"/>
+      <w:bookmarkStart w:id="47" w:name="_Toc34734409"/>
       <w:r>
         <w:t>Appréciation</w:t>
       </w:r>
-      <w:bookmarkEnd w:id="46"/>
+      <w:bookmarkEnd w:id="47"/>
     </w:p>
     <w:p/>
     <w:tbl>
@@ -10771,11 +10541,11 @@
       <w:pPr>
         <w:pStyle w:val="Titre2"/>
       </w:pPr>
-      <w:bookmarkStart w:id="47" w:name="_Toc34734410"/>
+      <w:bookmarkStart w:id="48" w:name="_Toc34734410"/>
       <w:r>
         <w:t>Suite du projet</w:t>
       </w:r>
-      <w:bookmarkEnd w:id="47"/>
+      <w:bookmarkEnd w:id="48"/>
     </w:p>
     <w:p/>
     <w:p>
@@ -10798,17 +10568,17 @@
           <w:tab w:val="num" w:pos="360"/>
         </w:tabs>
       </w:pPr>
-      <w:bookmarkStart w:id="48" w:name="_Toc71703264"/>
-      <w:bookmarkStart w:id="49" w:name="_Toc34734411"/>
+      <w:bookmarkStart w:id="49" w:name="_Toc71703264"/>
+      <w:bookmarkStart w:id="50" w:name="_Toc34734411"/>
       <w:r>
         <w:lastRenderedPageBreak/>
         <w:t>A</w:t>
       </w:r>
-      <w:bookmarkEnd w:id="48"/>
+      <w:bookmarkEnd w:id="49"/>
       <w:r>
         <w:t>nnexes</w:t>
       </w:r>
-      <w:bookmarkEnd w:id="49"/>
+      <w:bookmarkEnd w:id="50"/>
     </w:p>
     <w:p>
       <w:pPr>
@@ -10818,7 +10588,7 @@
           <w:iCs/>
         </w:rPr>
       </w:pPr>
-      <w:bookmarkStart w:id="50" w:name="_Toc34734412"/>
+      <w:bookmarkStart w:id="51" w:name="_Toc34734412"/>
       <w:r>
         <w:rPr>
           <w:i w:val="0"/>
@@ -10826,7 +10596,7 @@
         </w:rPr>
         <w:t>Résumé du rapport du TPI / version succincte de la documentation</w:t>
       </w:r>
-      <w:bookmarkEnd w:id="50"/>
+      <w:bookmarkEnd w:id="51"/>
     </w:p>
     <w:p/>
     <w:p>
@@ -10848,7 +10618,6 @@
         </w:rPr>
         <w:t xml:space="preserve">A voir avec M. </w:t>
       </w:r>
-      <w:proofErr w:type="spellStart"/>
       <w:r>
         <w:rPr>
           <w:i/>
@@ -10856,7 +10625,6 @@
         </w:rPr>
         <w:t>Konutse</w:t>
       </w:r>
-      <w:proofErr w:type="spellEnd"/>
     </w:p>
     <w:p>
       <w:pPr>
@@ -10866,8 +10634,8 @@
           <w:iCs/>
         </w:rPr>
       </w:pPr>
-      <w:bookmarkStart w:id="51" w:name="_Toc71703265"/>
-      <w:bookmarkStart w:id="52" w:name="_Toc34734413"/>
+      <w:bookmarkStart w:id="52" w:name="_Toc71703265"/>
+      <w:bookmarkStart w:id="53" w:name="_Toc34734413"/>
       <w:r>
         <w:rPr>
           <w:i w:val="0"/>
@@ -10875,45 +10643,13 @@
         </w:rPr>
         <w:t>Sources – Bibliographie</w:t>
       </w:r>
-      <w:bookmarkEnd w:id="51"/>
       <w:bookmarkEnd w:id="52"/>
+      <w:bookmarkEnd w:id="53"/>
     </w:p>
     <w:p/>
     <w:p>
       <w:r>
-        <w:t xml:space="preserve">Le 12.02.2020 : Léo </w:t>
-      </w:r>
-      <w:proofErr w:type="spellStart"/>
-      <w:r>
-        <w:t>Zmoss</w:t>
-      </w:r>
-      <w:proofErr w:type="spellEnd"/>
-      <w:r>
-        <w:t xml:space="preserve"> m’a conseillé d’utiliser Adobe </w:t>
-      </w:r>
-      <w:proofErr w:type="spellStart"/>
-      <w:r>
-        <w:t>Xd</w:t>
-      </w:r>
-      <w:proofErr w:type="spellEnd"/>
-      <w:r>
-        <w:t xml:space="preserve"> ou Adobe </w:t>
-      </w:r>
-      <w:proofErr w:type="spellStart"/>
-      <w:r>
-        <w:t>InDesign</w:t>
-      </w:r>
-      <w:proofErr w:type="spellEnd"/>
-      <w:r>
-        <w:t xml:space="preserve"> pour les </w:t>
-      </w:r>
-      <w:proofErr w:type="spellStart"/>
-      <w:r>
-        <w:t>Wireframes</w:t>
-      </w:r>
-      <w:proofErr w:type="spellEnd"/>
-      <w:r>
-        <w:t>.</w:t>
+        <w:t>Le 12.02.2020 : Léo Zmoss m’a conseillé d’utiliser Adobe Xd ou Adobe InDesign pour les Wireframes.</w:t>
       </w:r>
     </w:p>
     <w:p/>
@@ -10924,28 +10660,12 @@
     </w:p>
     <w:p>
       <w:r>
-        <w:t xml:space="preserve">M. </w:t>
-      </w:r>
-      <w:proofErr w:type="spellStart"/>
-      <w:r>
-        <w:t>Benzonana</w:t>
-      </w:r>
-      <w:proofErr w:type="spellEnd"/>
-      <w:r>
-        <w:t xml:space="preserve"> est venu m’expliquer les consignes du CDC incomprises pour le MCD et MLD</w:t>
-      </w:r>
-    </w:p>
-    <w:p>
-      <w:r>
-        <w:t xml:space="preserve">M. </w:t>
-      </w:r>
-      <w:proofErr w:type="spellStart"/>
-      <w:r>
-        <w:t>Yawo</w:t>
-      </w:r>
-      <w:proofErr w:type="spellEnd"/>
-      <w:r>
-        <w:t xml:space="preserve"> m’a aidé pour le MCD et le MLD et la compréhension de ceux-ci.</w:t>
+        <w:t>M. Benzonana est venu m’expliquer les consignes du CDC incomprises pour le MCD et MLD</w:t>
+      </w:r>
+    </w:p>
+    <w:p>
+      <w:r>
+        <w:t>M. Yawo m’a aidé pour le MCD et le MLD et la compréhension de ceux-ci.</w:t>
       </w:r>
     </w:p>
     <w:p>
@@ -10961,15 +10681,7 @@
     </w:p>
     <w:p>
       <w:r>
-        <w:t xml:space="preserve">J’ai revu les consignes et refait le MCD, MLD avec M. </w:t>
-      </w:r>
-      <w:proofErr w:type="spellStart"/>
-      <w:r>
-        <w:t>Benzonana</w:t>
-      </w:r>
-      <w:proofErr w:type="spellEnd"/>
-      <w:r>
-        <w:t>.</w:t>
+        <w:t>J’ai revu les consignes et refait le MCD, MLD avec M. Benzonana.</w:t>
       </w:r>
     </w:p>
     <w:p/>
@@ -10980,42 +10692,13 @@
     </w:p>
     <w:p>
       <w:r>
-        <w:t xml:space="preserve">J’ai été aidé par M. </w:t>
-      </w:r>
-      <w:proofErr w:type="spellStart"/>
-      <w:r>
-        <w:t>Konoutse</w:t>
-      </w:r>
-      <w:proofErr w:type="spellEnd"/>
-      <w:r>
-        <w:t xml:space="preserve"> et Sylvain </w:t>
-      </w:r>
-      <w:proofErr w:type="spellStart"/>
-      <w:r>
-        <w:t>Gandini</w:t>
-      </w:r>
-      <w:proofErr w:type="spellEnd"/>
-      <w:r>
-        <w:t xml:space="preserve"> pour les liens avec </w:t>
+        <w:t xml:space="preserve">J’ai été aidé par M. Konoutse et Sylvain Gandini pour les liens avec </w:t>
       </w:r>
       <w:r>
         <w:t>les autres fichiers</w:t>
       </w:r>
       <w:r>
-        <w:t xml:space="preserve"> sur le gabarit</w:t>
-      </w:r>
-      <w:bookmarkStart w:id="53" w:name="_GoBack"/>
-      <w:bookmarkEnd w:id="53"/>
-      <w:r>
-        <w:t xml:space="preserve"> (image du logo et le </w:t>
-      </w:r>
-      <w:proofErr w:type="spellStart"/>
-      <w:r>
-        <w:t>css</w:t>
-      </w:r>
-      <w:proofErr w:type="spellEnd"/>
-      <w:r>
-        <w:t>).</w:t>
+        <w:t xml:space="preserve"> sur le gabarit (image du logo et le css).</w:t>
       </w:r>
     </w:p>
     <w:p/>
@@ -11035,6 +10718,23 @@
       </w:hyperlink>
       <w:r>
         <w:t xml:space="preserve"> pour des tutoriels si besoin sur les langages utilisés.</w:t>
+      </w:r>
+    </w:p>
+    <w:p/>
+    <w:p>
+      <w:hyperlink r:id="rId51" w:history="1">
+        <w:r>
+          <w:rPr>
+            <w:rStyle w:val="Lienhypertexte"/>
+          </w:rPr>
+          <w:t>https://www.alsacreations.com/tuto/lire/1391-formulaire-html5-placeholder-required-pattern.html</w:t>
+        </w:r>
+      </w:hyperlink>
+      <w:r>
+        <w:t xml:space="preserve"> input required</w:t>
+      </w:r>
+      <w:r>
+        <w:t xml:space="preserve"> 11.03.2020</w:t>
       </w:r>
     </w:p>
     <w:p>
@@ -11057,23 +10757,7 @@
           <w:i/>
           <w:highlight w:val="yellow"/>
         </w:rPr>
-        <w:t xml:space="preserve">Liste des livres utilisés (Titre, auteur, date), des sites Internet (URL) consultés, des articles (Revue, date, titre, </w:t>
-      </w:r>
-      <w:proofErr w:type="gramStart"/>
-      <w:r>
-        <w:rPr>
-          <w:i/>
-          <w:highlight w:val="yellow"/>
-        </w:rPr>
-        <w:t>auteur)…</w:t>
-      </w:r>
-      <w:proofErr w:type="gramEnd"/>
-      <w:r>
-        <w:rPr>
-          <w:i/>
-          <w:highlight w:val="yellow"/>
-        </w:rPr>
-        <w:t xml:space="preserve"> Et de toutes les aides externes (noms)</w:t>
+        <w:t>Liste des livres utilisés (Titre, auteur, date), des sites Internet (URL) consultés, des articles (Revue, date, titre, auteur)… Et de toutes les aides externes (noms)</w:t>
       </w:r>
       <w:r>
         <w:rPr>
@@ -11139,8 +10823,8 @@
         </w:rPr>
       </w:pPr>
       <w:bookmarkStart w:id="60" w:name="_Toc71703270"/>
-      <w:bookmarkStart w:id="61" w:name="_Toc25553334"/>
-      <w:bookmarkStart w:id="62" w:name="_Toc34734416"/>
+      <w:bookmarkStart w:id="61" w:name="_Toc34734416"/>
+      <w:bookmarkStart w:id="62" w:name="_Toc25553334"/>
       <w:r>
         <w:rPr>
           <w:i w:val="0"/>
@@ -11149,7 +10833,7 @@
         <w:t>Archives du projet</w:t>
       </w:r>
       <w:bookmarkEnd w:id="60"/>
-      <w:bookmarkEnd w:id="62"/>
+      <w:bookmarkEnd w:id="61"/>
       <w:r>
         <w:rPr>
           <w:i w:val="0"/>
@@ -11157,7 +10841,7 @@
         </w:rPr>
         <w:t xml:space="preserve"> </w:t>
       </w:r>
-      <w:bookmarkEnd w:id="61"/>
+      <w:bookmarkEnd w:id="62"/>
     </w:p>
     <w:p/>
     <w:p>
@@ -11191,8 +10875,8 @@
     </w:p>
     <w:p/>
     <w:sectPr>
-      <w:headerReference w:type="default" r:id="rId51"/>
-      <w:footerReference w:type="default" r:id="rId52"/>
+      <w:headerReference w:type="default" r:id="rId52"/>
+      <w:footerReference w:type="default" r:id="rId53"/>
       <w:pgSz w:w="11906" w:h="16838" w:code="9"/>
       <w:pgMar w:top="1418" w:right="1418" w:bottom="1418" w:left="1418" w:header="720" w:footer="720" w:gutter="0"/>
       <w:cols w:space="720"/>
@@ -11261,7 +10945,7 @@
         <w:sz w:val="16"/>
         <w:szCs w:val="16"/>
       </w:rPr>
-      <w:t>06.03.2020 15:01:00</w:t>
+      <w:t>10.03.2020 12:13:00</w:t>
     </w:r>
     <w:r>
       <w:rPr>
@@ -11418,7 +11102,6 @@
       </w:rPr>
       <w:tab/>
     </w:r>
-    <w:proofErr w:type="spellStart"/>
     <w:r>
       <w:rPr>
         <w:rFonts w:cs="Arial"/>
@@ -11428,7 +11111,6 @@
       </w:rPr>
       <w:t>Multiplix</w:t>
     </w:r>
-    <w:proofErr w:type="spellEnd"/>
     <w:r>
       <w:rPr>
         <w:rFonts w:cs="Arial"/>
@@ -14602,7 +14284,7 @@
 </file>
 
 <file path=customXml/itemProps1.xml><?xml version="1.0" encoding="utf-8"?>
-<ds:datastoreItem xmlns:ds="http://schemas.openxmlformats.org/officeDocument/2006/customXml" ds:itemID="{FF6F422C-E599-4DA0-8EC2-7D76573D1FA7}">
+<ds:datastoreItem xmlns:ds="http://schemas.openxmlformats.org/officeDocument/2006/customXml" ds:itemID="{7731ADAE-DD1A-47F8-AF8A-4573BFF1B273}">
   <ds:schemaRefs>
     <ds:schemaRef ds:uri="http://schemas.openxmlformats.org/officeDocument/2006/bibliography"/>
   </ds:schemaRefs>

</xml_diff>

<commit_message>
J'ai avancé sur les pages des statistiques et la page d'insciption
</commit_message>
<xml_diff>
--- a/Documentation/Multiplix.docx
+++ b/Documentation/Multiplix.docx
@@ -664,7 +664,7 @@
       <w:r>
         <w:fldChar w:fldCharType="separate"/>
       </w:r>
-      <w:hyperlink w:anchor="_Toc34734381" w:history="1">
+      <w:hyperlink w:anchor="_Toc34902522" w:history="1">
         <w:r>
           <w:rPr>
             <w:rStyle w:val="Lienhypertexte"/>
@@ -702,7 +702,7 @@
           <w:rPr>
             <w:webHidden/>
           </w:rPr>
-          <w:instrText xml:space="preserve"> PAGEREF _Toc34734381 \h </w:instrText>
+          <w:instrText xml:space="preserve"> PAGEREF _Toc34902522 \h </w:instrText>
         </w:r>
         <w:r>
           <w:rPr>
@@ -744,7 +744,7 @@
           <w:lang w:val="fr-CH" w:eastAsia="fr-CH"/>
         </w:rPr>
       </w:pPr>
-      <w:hyperlink w:anchor="_Toc34734382" w:history="1">
+      <w:hyperlink w:anchor="_Toc34902523" w:history="1">
         <w:r>
           <w:rPr>
             <w:rStyle w:val="Lienhypertexte"/>
@@ -790,7 +790,7 @@
             <w:noProof/>
             <w:webHidden/>
           </w:rPr>
-          <w:instrText xml:space="preserve"> PAGEREF _Toc34734382 \h </w:instrText>
+          <w:instrText xml:space="preserve"> PAGEREF _Toc34902523 \h </w:instrText>
         </w:r>
         <w:r>
           <w:rPr>
@@ -836,7 +836,7 @@
           <w:lang w:val="fr-CH" w:eastAsia="fr-CH"/>
         </w:rPr>
       </w:pPr>
-      <w:hyperlink w:anchor="_Toc34734383" w:history="1">
+      <w:hyperlink w:anchor="_Toc34902524" w:history="1">
         <w:r>
           <w:rPr>
             <w:rStyle w:val="Lienhypertexte"/>
@@ -882,7 +882,7 @@
             <w:noProof/>
             <w:webHidden/>
           </w:rPr>
-          <w:instrText xml:space="preserve"> PAGEREF _Toc34734383 \h </w:instrText>
+          <w:instrText xml:space="preserve"> PAGEREF _Toc34902524 \h </w:instrText>
         </w:r>
         <w:r>
           <w:rPr>
@@ -928,7 +928,7 @@
           <w:lang w:val="fr-CH" w:eastAsia="fr-CH"/>
         </w:rPr>
       </w:pPr>
-      <w:hyperlink w:anchor="_Toc34734384" w:history="1">
+      <w:hyperlink w:anchor="_Toc34902525" w:history="1">
         <w:r>
           <w:rPr>
             <w:rStyle w:val="Lienhypertexte"/>
@@ -974,7 +974,7 @@
             <w:noProof/>
             <w:webHidden/>
           </w:rPr>
-          <w:instrText xml:space="preserve"> PAGEREF _Toc34734384 \h </w:instrText>
+          <w:instrText xml:space="preserve"> PAGEREF _Toc34902525 \h </w:instrText>
         </w:r>
         <w:r>
           <w:rPr>
@@ -1015,7 +1015,7 @@
           <w:lang w:val="fr-CH" w:eastAsia="fr-CH"/>
         </w:rPr>
       </w:pPr>
-      <w:hyperlink w:anchor="_Toc34734385" w:history="1">
+      <w:hyperlink w:anchor="_Toc34902526" w:history="1">
         <w:r>
           <w:rPr>
             <w:rStyle w:val="Lienhypertexte"/>
@@ -1053,7 +1053,7 @@
           <w:rPr>
             <w:webHidden/>
           </w:rPr>
-          <w:instrText xml:space="preserve"> PAGEREF _Toc34734385 \h </w:instrText>
+          <w:instrText xml:space="preserve"> PAGEREF _Toc34902526 \h </w:instrText>
         </w:r>
         <w:r>
           <w:rPr>
@@ -1095,7 +1095,7 @@
           <w:lang w:val="fr-CH" w:eastAsia="fr-CH"/>
         </w:rPr>
       </w:pPr>
-      <w:hyperlink w:anchor="_Toc34734386" w:history="1">
+      <w:hyperlink w:anchor="_Toc34902527" w:history="1">
         <w:r>
           <w:rPr>
             <w:rStyle w:val="Lienhypertexte"/>
@@ -1141,7 +1141,7 @@
             <w:noProof/>
             <w:webHidden/>
           </w:rPr>
-          <w:instrText xml:space="preserve"> PAGEREF _Toc34734386 \h </w:instrText>
+          <w:instrText xml:space="preserve"> PAGEREF _Toc34902527 \h </w:instrText>
         </w:r>
         <w:r>
           <w:rPr>
@@ -1187,7 +1187,7 @@
           <w:lang w:val="fr-CH" w:eastAsia="fr-CH"/>
         </w:rPr>
       </w:pPr>
-      <w:hyperlink w:anchor="_Toc34734387" w:history="1">
+      <w:hyperlink w:anchor="_Toc34902528" w:history="1">
         <w:r>
           <w:rPr>
             <w:rStyle w:val="Lienhypertexte"/>
@@ -1231,7 +1231,7 @@
             <w:noProof/>
             <w:webHidden/>
           </w:rPr>
-          <w:instrText xml:space="preserve"> PAGEREF _Toc34734387 \h </w:instrText>
+          <w:instrText xml:space="preserve"> PAGEREF _Toc34902528 \h </w:instrText>
         </w:r>
         <w:r>
           <w:rPr>
@@ -1277,7 +1277,7 @@
           <w:lang w:val="fr-CH" w:eastAsia="fr-CH"/>
         </w:rPr>
       </w:pPr>
-      <w:hyperlink w:anchor="_Toc34734388" w:history="1">
+      <w:hyperlink w:anchor="_Toc34902529" w:history="1">
         <w:r>
           <w:rPr>
             <w:rStyle w:val="Lienhypertexte"/>
@@ -1321,7 +1321,7 @@
             <w:noProof/>
             <w:webHidden/>
           </w:rPr>
-          <w:instrText xml:space="preserve"> PAGEREF _Toc34734388 \h </w:instrText>
+          <w:instrText xml:space="preserve"> PAGEREF _Toc34902529 \h </w:instrText>
         </w:r>
         <w:r>
           <w:rPr>
@@ -1367,7 +1367,7 @@
           <w:lang w:val="fr-CH" w:eastAsia="fr-CH"/>
         </w:rPr>
       </w:pPr>
-      <w:hyperlink w:anchor="_Toc34734389" w:history="1">
+      <w:hyperlink w:anchor="_Toc34902530" w:history="1">
         <w:r>
           <w:rPr>
             <w:rStyle w:val="Lienhypertexte"/>
@@ -1411,7 +1411,7 @@
             <w:noProof/>
             <w:webHidden/>
           </w:rPr>
-          <w:instrText xml:space="preserve"> PAGEREF _Toc34734389 \h </w:instrText>
+          <w:instrText xml:space="preserve"> PAGEREF _Toc34902530 \h </w:instrText>
         </w:r>
         <w:r>
           <w:rPr>
@@ -1457,7 +1457,7 @@
           <w:lang w:val="fr-CH" w:eastAsia="fr-CH"/>
         </w:rPr>
       </w:pPr>
-      <w:hyperlink w:anchor="_Toc34734390" w:history="1">
+      <w:hyperlink w:anchor="_Toc34902531" w:history="1">
         <w:r>
           <w:rPr>
             <w:rStyle w:val="Lienhypertexte"/>
@@ -1501,7 +1501,7 @@
             <w:noProof/>
             <w:webHidden/>
           </w:rPr>
-          <w:instrText xml:space="preserve"> PAGEREF _Toc34734390 \h </w:instrText>
+          <w:instrText xml:space="preserve"> PAGEREF _Toc34902531 \h </w:instrText>
         </w:r>
         <w:r>
           <w:rPr>
@@ -1547,7 +1547,7 @@
           <w:lang w:val="fr-CH" w:eastAsia="fr-CH"/>
         </w:rPr>
       </w:pPr>
-      <w:hyperlink w:anchor="_Toc34734391" w:history="1">
+      <w:hyperlink w:anchor="_Toc34902532" w:history="1">
         <w:r>
           <w:rPr>
             <w:rStyle w:val="Lienhypertexte"/>
@@ -1591,7 +1591,7 @@
             <w:noProof/>
             <w:webHidden/>
           </w:rPr>
-          <w:instrText xml:space="preserve"> PAGEREF _Toc34734391 \h </w:instrText>
+          <w:instrText xml:space="preserve"> PAGEREF _Toc34902532 \h </w:instrText>
         </w:r>
         <w:r>
           <w:rPr>
@@ -1637,7 +1637,7 @@
           <w:lang w:val="fr-CH" w:eastAsia="fr-CH"/>
         </w:rPr>
       </w:pPr>
-      <w:hyperlink w:anchor="_Toc34734392" w:history="1">
+      <w:hyperlink w:anchor="_Toc34902533" w:history="1">
         <w:r>
           <w:rPr>
             <w:rStyle w:val="Lienhypertexte"/>
@@ -1681,7 +1681,7 @@
             <w:noProof/>
             <w:webHidden/>
           </w:rPr>
-          <w:instrText xml:space="preserve"> PAGEREF _Toc34734392 \h </w:instrText>
+          <w:instrText xml:space="preserve"> PAGEREF _Toc34902533 \h </w:instrText>
         </w:r>
         <w:r>
           <w:rPr>
@@ -1727,7 +1727,7 @@
           <w:lang w:val="fr-CH" w:eastAsia="fr-CH"/>
         </w:rPr>
       </w:pPr>
-      <w:hyperlink w:anchor="_Toc34734393" w:history="1">
+      <w:hyperlink w:anchor="_Toc34902534" w:history="1">
         <w:r>
           <w:rPr>
             <w:rStyle w:val="Lienhypertexte"/>
@@ -1773,7 +1773,7 @@
             <w:noProof/>
             <w:webHidden/>
           </w:rPr>
-          <w:instrText xml:space="preserve"> PAGEREF _Toc34734393 \h </w:instrText>
+          <w:instrText xml:space="preserve"> PAGEREF _Toc34902534 \h </w:instrText>
         </w:r>
         <w:r>
           <w:rPr>
@@ -1819,7 +1819,7 @@
           <w:lang w:val="fr-CH" w:eastAsia="fr-CH"/>
         </w:rPr>
       </w:pPr>
-      <w:hyperlink w:anchor="_Toc34734394" w:history="1">
+      <w:hyperlink w:anchor="_Toc34902535" w:history="1">
         <w:r>
           <w:rPr>
             <w:rStyle w:val="Lienhypertexte"/>
@@ -1865,7 +1865,7 @@
             <w:noProof/>
             <w:webHidden/>
           </w:rPr>
-          <w:instrText xml:space="preserve"> PAGEREF _Toc34734394 \h </w:instrText>
+          <w:instrText xml:space="preserve"> PAGEREF _Toc34902535 \h </w:instrText>
         </w:r>
         <w:r>
           <w:rPr>
@@ -1911,7 +1911,7 @@
           <w:lang w:val="fr-CH" w:eastAsia="fr-CH"/>
         </w:rPr>
       </w:pPr>
-      <w:hyperlink w:anchor="_Toc34734395" w:history="1">
+      <w:hyperlink w:anchor="_Toc34902536" w:history="1">
         <w:r>
           <w:rPr>
             <w:rStyle w:val="Lienhypertexte"/>
@@ -1957,7 +1957,7 @@
             <w:noProof/>
             <w:webHidden/>
           </w:rPr>
-          <w:instrText xml:space="preserve"> PAGEREF _Toc34734395 \h </w:instrText>
+          <w:instrText xml:space="preserve"> PAGEREF _Toc34902536 \h </w:instrText>
         </w:r>
         <w:r>
           <w:rPr>
@@ -2003,7 +2003,7 @@
           <w:lang w:val="fr-CH" w:eastAsia="fr-CH"/>
         </w:rPr>
       </w:pPr>
-      <w:hyperlink w:anchor="_Toc34734396" w:history="1">
+      <w:hyperlink w:anchor="_Toc34902537" w:history="1">
         <w:r>
           <w:rPr>
             <w:rStyle w:val="Lienhypertexte"/>
@@ -2049,7 +2049,7 @@
             <w:noProof/>
             <w:webHidden/>
           </w:rPr>
-          <w:instrText xml:space="preserve"> PAGEREF _Toc34734396 \h </w:instrText>
+          <w:instrText xml:space="preserve"> PAGEREF _Toc34902537 \h </w:instrText>
         </w:r>
         <w:r>
           <w:rPr>
@@ -2095,7 +2095,7 @@
           <w:lang w:val="fr-CH" w:eastAsia="fr-CH"/>
         </w:rPr>
       </w:pPr>
-      <w:hyperlink w:anchor="_Toc34734397" w:history="1">
+      <w:hyperlink w:anchor="_Toc34902538" w:history="1">
         <w:r>
           <w:rPr>
             <w:rStyle w:val="Lienhypertexte"/>
@@ -2139,7 +2139,7 @@
             <w:noProof/>
             <w:webHidden/>
           </w:rPr>
-          <w:instrText xml:space="preserve"> PAGEREF _Toc34734397 \h </w:instrText>
+          <w:instrText xml:space="preserve"> PAGEREF _Toc34902538 \h </w:instrText>
         </w:r>
         <w:r>
           <w:rPr>
@@ -2185,7 +2185,7 @@
           <w:lang w:val="fr-CH" w:eastAsia="fr-CH"/>
         </w:rPr>
       </w:pPr>
-      <w:hyperlink w:anchor="_Toc34734398" w:history="1">
+      <w:hyperlink w:anchor="_Toc34902539" w:history="1">
         <w:r>
           <w:rPr>
             <w:rStyle w:val="Lienhypertexte"/>
@@ -2229,7 +2229,7 @@
             <w:noProof/>
             <w:webHidden/>
           </w:rPr>
-          <w:instrText xml:space="preserve"> PAGEREF _Toc34734398 \h </w:instrText>
+          <w:instrText xml:space="preserve"> PAGEREF _Toc34902539 \h </w:instrText>
         </w:r>
         <w:r>
           <w:rPr>
@@ -2270,7 +2270,7 @@
           <w:lang w:val="fr-CH" w:eastAsia="fr-CH"/>
         </w:rPr>
       </w:pPr>
-      <w:hyperlink w:anchor="_Toc34734399" w:history="1">
+      <w:hyperlink w:anchor="_Toc34902540" w:history="1">
         <w:r>
           <w:rPr>
             <w:rStyle w:val="Lienhypertexte"/>
@@ -2308,7 +2308,7 @@
           <w:rPr>
             <w:webHidden/>
           </w:rPr>
-          <w:instrText xml:space="preserve"> PAGEREF _Toc34734399 \h </w:instrText>
+          <w:instrText xml:space="preserve"> PAGEREF _Toc34902540 \h </w:instrText>
         </w:r>
         <w:r>
           <w:rPr>
@@ -2350,7 +2350,7 @@
           <w:lang w:val="fr-CH" w:eastAsia="fr-CH"/>
         </w:rPr>
       </w:pPr>
-      <w:hyperlink w:anchor="_Toc34734400" w:history="1">
+      <w:hyperlink w:anchor="_Toc34902541" w:history="1">
         <w:r>
           <w:rPr>
             <w:rStyle w:val="Lienhypertexte"/>
@@ -2396,7 +2396,7 @@
             <w:noProof/>
             <w:webHidden/>
           </w:rPr>
-          <w:instrText xml:space="preserve"> PAGEREF _Toc34734400 \h </w:instrText>
+          <w:instrText xml:space="preserve"> PAGEREF _Toc34902541 \h </w:instrText>
         </w:r>
         <w:r>
           <w:rPr>
@@ -2442,7 +2442,7 @@
           <w:lang w:val="fr-CH" w:eastAsia="fr-CH"/>
         </w:rPr>
       </w:pPr>
-      <w:hyperlink w:anchor="_Toc34734401" w:history="1">
+      <w:hyperlink w:anchor="_Toc34902542" w:history="1">
         <w:r>
           <w:rPr>
             <w:rStyle w:val="Lienhypertexte"/>
@@ -2486,7 +2486,7 @@
             <w:noProof/>
             <w:webHidden/>
           </w:rPr>
-          <w:instrText xml:space="preserve"> PAGEREF _Toc34734401 \h </w:instrText>
+          <w:instrText xml:space="preserve"> PAGEREF _Toc34902542 \h </w:instrText>
         </w:r>
         <w:r>
           <w:rPr>
@@ -2532,7 +2532,7 @@
           <w:lang w:val="fr-CH" w:eastAsia="fr-CH"/>
         </w:rPr>
       </w:pPr>
-      <w:hyperlink w:anchor="_Toc34734402" w:history="1">
+      <w:hyperlink w:anchor="_Toc34902543" w:history="1">
         <w:r>
           <w:rPr>
             <w:rStyle w:val="Lienhypertexte"/>
@@ -2576,7 +2576,7 @@
             <w:noProof/>
             <w:webHidden/>
           </w:rPr>
-          <w:instrText xml:space="preserve"> PAGEREF _Toc34734402 \h </w:instrText>
+          <w:instrText xml:space="preserve"> PAGEREF _Toc34902543 \h </w:instrText>
         </w:r>
         <w:r>
           <w:rPr>
@@ -2622,7 +2622,7 @@
           <w:lang w:val="fr-CH" w:eastAsia="fr-CH"/>
         </w:rPr>
       </w:pPr>
-      <w:hyperlink w:anchor="_Toc34734403" w:history="1">
+      <w:hyperlink w:anchor="_Toc34902544" w:history="1">
         <w:r>
           <w:rPr>
             <w:rStyle w:val="Lienhypertexte"/>
@@ -2647,7 +2647,23 @@
             <w:iCs/>
             <w:noProof/>
           </w:rPr>
-          <w:t>Description des tests effectués</w:t>
+          <w:t>Description des</w:t>
+        </w:r>
+        <w:r>
+          <w:rPr>
+            <w:rStyle w:val="Lienhypertexte"/>
+            <w:iCs/>
+            <w:noProof/>
+          </w:rPr>
+          <w:t xml:space="preserve"> </w:t>
+        </w:r>
+        <w:r>
+          <w:rPr>
+            <w:rStyle w:val="Lienhypertexte"/>
+            <w:iCs/>
+            <w:noProof/>
+          </w:rPr>
+          <w:t>tests effectués</w:t>
         </w:r>
         <w:r>
           <w:rPr>
@@ -2668,7 +2684,7 @@
             <w:noProof/>
             <w:webHidden/>
           </w:rPr>
-          <w:instrText xml:space="preserve"> PAGEREF _Toc34734403 \h </w:instrText>
+          <w:instrText xml:space="preserve"> PAGEREF _Toc34902544 \h </w:instrText>
         </w:r>
         <w:r>
           <w:rPr>
@@ -2714,7 +2730,7 @@
           <w:lang w:val="fr-CH" w:eastAsia="fr-CH"/>
         </w:rPr>
       </w:pPr>
-      <w:hyperlink w:anchor="_Toc34734404" w:history="1">
+      <w:hyperlink w:anchor="_Toc34902545" w:history="1">
         <w:r>
           <w:rPr>
             <w:rStyle w:val="Lienhypertexte"/>
@@ -2760,7 +2776,7 @@
             <w:noProof/>
             <w:webHidden/>
           </w:rPr>
-          <w:instrText xml:space="preserve"> PAGEREF _Toc34734404 \h </w:instrText>
+          <w:instrText xml:space="preserve"> PAGEREF _Toc34902545 \h </w:instrText>
         </w:r>
         <w:r>
           <w:rPr>
@@ -2806,7 +2822,7 @@
           <w:lang w:val="fr-CH" w:eastAsia="fr-CH"/>
         </w:rPr>
       </w:pPr>
-      <w:hyperlink w:anchor="_Toc34734405" w:history="1">
+      <w:hyperlink w:anchor="_Toc34902546" w:history="1">
         <w:r>
           <w:rPr>
             <w:rStyle w:val="Lienhypertexte"/>
@@ -2852,7 +2868,7 @@
             <w:noProof/>
             <w:webHidden/>
           </w:rPr>
-          <w:instrText xml:space="preserve"> PAGEREF _Toc34734405 \h </w:instrText>
+          <w:instrText xml:space="preserve"> PAGEREF _Toc34902546 \h </w:instrText>
         </w:r>
         <w:r>
           <w:rPr>
@@ -2893,7 +2909,7 @@
           <w:lang w:val="fr-CH" w:eastAsia="fr-CH"/>
         </w:rPr>
       </w:pPr>
-      <w:hyperlink w:anchor="_Toc34734406" w:history="1">
+      <w:hyperlink w:anchor="_Toc34902547" w:history="1">
         <w:r>
           <w:rPr>
             <w:rStyle w:val="Lienhypertexte"/>
@@ -2931,7 +2947,7 @@
           <w:rPr>
             <w:webHidden/>
           </w:rPr>
-          <w:instrText xml:space="preserve"> PAGEREF _Toc34734406 \h </w:instrText>
+          <w:instrText xml:space="preserve"> PAGEREF _Toc34902547 \h </w:instrText>
         </w:r>
         <w:r>
           <w:rPr>
@@ -2973,7 +2989,7 @@
           <w:lang w:val="fr-CH" w:eastAsia="fr-CH"/>
         </w:rPr>
       </w:pPr>
-      <w:hyperlink w:anchor="_Toc34734407" w:history="1">
+      <w:hyperlink w:anchor="_Toc34902548" w:history="1">
         <w:r>
           <w:rPr>
             <w:rStyle w:val="Lienhypertexte"/>
@@ -3017,7 +3033,7 @@
             <w:noProof/>
             <w:webHidden/>
           </w:rPr>
-          <w:instrText xml:space="preserve"> PAGEREF _Toc34734407 \h </w:instrText>
+          <w:instrText xml:space="preserve"> PAGEREF _Toc34902548 \h </w:instrText>
         </w:r>
         <w:r>
           <w:rPr>
@@ -3063,7 +3079,7 @@
           <w:lang w:val="fr-CH" w:eastAsia="fr-CH"/>
         </w:rPr>
       </w:pPr>
-      <w:hyperlink w:anchor="_Toc34734408" w:history="1">
+      <w:hyperlink w:anchor="_Toc34902549" w:history="1">
         <w:r>
           <w:rPr>
             <w:rStyle w:val="Lienhypertexte"/>
@@ -3107,7 +3123,7 @@
             <w:noProof/>
             <w:webHidden/>
           </w:rPr>
-          <w:instrText xml:space="preserve"> PAGEREF _Toc34734408 \h </w:instrText>
+          <w:instrText xml:space="preserve"> PAGEREF _Toc34902549 \h </w:instrText>
         </w:r>
         <w:r>
           <w:rPr>
@@ -3153,7 +3169,7 @@
           <w:lang w:val="fr-CH" w:eastAsia="fr-CH"/>
         </w:rPr>
       </w:pPr>
-      <w:hyperlink w:anchor="_Toc34734409" w:history="1">
+      <w:hyperlink w:anchor="_Toc34902550" w:history="1">
         <w:r>
           <w:rPr>
             <w:rStyle w:val="Lienhypertexte"/>
@@ -3197,7 +3213,7 @@
             <w:noProof/>
             <w:webHidden/>
           </w:rPr>
-          <w:instrText xml:space="preserve"> PAGEREF _Toc34734409 \h </w:instrText>
+          <w:instrText xml:space="preserve"> PAGEREF _Toc34902550 \h </w:instrText>
         </w:r>
         <w:r>
           <w:rPr>
@@ -3243,7 +3259,7 @@
           <w:lang w:val="fr-CH" w:eastAsia="fr-CH"/>
         </w:rPr>
       </w:pPr>
-      <w:hyperlink w:anchor="_Toc34734410" w:history="1">
+      <w:hyperlink w:anchor="_Toc34902551" w:history="1">
         <w:r>
           <w:rPr>
             <w:rStyle w:val="Lienhypertexte"/>
@@ -3287,7 +3303,7 @@
             <w:noProof/>
             <w:webHidden/>
           </w:rPr>
-          <w:instrText xml:space="preserve"> PAGEREF _Toc34734410 \h </w:instrText>
+          <w:instrText xml:space="preserve"> PAGEREF _Toc34902551 \h </w:instrText>
         </w:r>
         <w:r>
           <w:rPr>
@@ -3328,7 +3344,7 @@
           <w:lang w:val="fr-CH" w:eastAsia="fr-CH"/>
         </w:rPr>
       </w:pPr>
-      <w:hyperlink w:anchor="_Toc34734411" w:history="1">
+      <w:hyperlink w:anchor="_Toc34902552" w:history="1">
         <w:r>
           <w:rPr>
             <w:rStyle w:val="Lienhypertexte"/>
@@ -3366,7 +3382,7 @@
           <w:rPr>
             <w:webHidden/>
           </w:rPr>
-          <w:instrText xml:space="preserve"> PAGEREF _Toc34734411 \h </w:instrText>
+          <w:instrText xml:space="preserve"> PAGEREF _Toc34902552 \h </w:instrText>
         </w:r>
         <w:r>
           <w:rPr>
@@ -3408,7 +3424,7 @@
           <w:lang w:val="fr-CH" w:eastAsia="fr-CH"/>
         </w:rPr>
       </w:pPr>
-      <w:hyperlink w:anchor="_Toc34734412" w:history="1">
+      <w:hyperlink w:anchor="_Toc34902553" w:history="1">
         <w:r>
           <w:rPr>
             <w:rStyle w:val="Lienhypertexte"/>
@@ -3454,7 +3470,7 @@
             <w:noProof/>
             <w:webHidden/>
           </w:rPr>
-          <w:instrText xml:space="preserve"> PAGEREF _Toc34734412 \h </w:instrText>
+          <w:instrText xml:space="preserve"> PAGEREF _Toc34902553 \h </w:instrText>
         </w:r>
         <w:r>
           <w:rPr>
@@ -3500,7 +3516,7 @@
           <w:lang w:val="fr-CH" w:eastAsia="fr-CH"/>
         </w:rPr>
       </w:pPr>
-      <w:hyperlink w:anchor="_Toc34734413" w:history="1">
+      <w:hyperlink w:anchor="_Toc34902554" w:history="1">
         <w:r>
           <w:rPr>
             <w:rStyle w:val="Lienhypertexte"/>
@@ -3546,7 +3562,7 @@
             <w:noProof/>
             <w:webHidden/>
           </w:rPr>
-          <w:instrText xml:space="preserve"> PAGEREF _Toc34734413 \h </w:instrText>
+          <w:instrText xml:space="preserve"> PAGEREF _Toc34902554 \h </w:instrText>
         </w:r>
         <w:r>
           <w:rPr>
@@ -3592,7 +3608,7 @@
           <w:lang w:val="fr-CH" w:eastAsia="fr-CH"/>
         </w:rPr>
       </w:pPr>
-      <w:hyperlink w:anchor="_Toc34734414" w:history="1">
+      <w:hyperlink w:anchor="_Toc34902555" w:history="1">
         <w:r>
           <w:rPr>
             <w:rStyle w:val="Lienhypertexte"/>
@@ -3638,7 +3654,7 @@
             <w:noProof/>
             <w:webHidden/>
           </w:rPr>
-          <w:instrText xml:space="preserve"> PAGEREF _Toc34734414 \h </w:instrText>
+          <w:instrText xml:space="preserve"> PAGEREF _Toc34902555 \h </w:instrText>
         </w:r>
         <w:r>
           <w:rPr>
@@ -3684,7 +3700,7 @@
           <w:lang w:val="fr-CH" w:eastAsia="fr-CH"/>
         </w:rPr>
       </w:pPr>
-      <w:hyperlink w:anchor="_Toc34734415" w:history="1">
+      <w:hyperlink w:anchor="_Toc34902556" w:history="1">
         <w:r>
           <w:rPr>
             <w:rStyle w:val="Lienhypertexte"/>
@@ -3730,7 +3746,7 @@
             <w:noProof/>
             <w:webHidden/>
           </w:rPr>
-          <w:instrText xml:space="preserve"> PAGEREF _Toc34734415 \h </w:instrText>
+          <w:instrText xml:space="preserve"> PAGEREF _Toc34902556 \h </w:instrText>
         </w:r>
         <w:r>
           <w:rPr>
@@ -3776,7 +3792,7 @@
           <w:lang w:val="fr-CH" w:eastAsia="fr-CH"/>
         </w:rPr>
       </w:pPr>
-      <w:hyperlink w:anchor="_Toc34734416" w:history="1">
+      <w:hyperlink w:anchor="_Toc34902557" w:history="1">
         <w:r>
           <w:rPr>
             <w:rStyle w:val="Lienhypertexte"/>
@@ -3822,7 +3838,7 @@
             <w:noProof/>
             <w:webHidden/>
           </w:rPr>
-          <w:instrText xml:space="preserve"> PAGEREF _Toc34734416 \h </w:instrText>
+          <w:instrText xml:space="preserve"> PAGEREF _Toc34902557 \h </w:instrText>
         </w:r>
         <w:r>
           <w:rPr>
@@ -3867,7 +3883,7 @@
       <w:pPr>
         <w:pStyle w:val="Titre1"/>
       </w:pPr>
-      <w:bookmarkStart w:id="0" w:name="_Toc34734381"/>
+      <w:bookmarkStart w:id="0" w:name="_Toc34902522"/>
       <w:r>
         <w:lastRenderedPageBreak/>
         <w:t>Analyse préliminaire</w:t>
@@ -3882,7 +3898,7 @@
           <w:iCs/>
         </w:rPr>
       </w:pPr>
-      <w:bookmarkStart w:id="1" w:name="_Toc34734382"/>
+      <w:bookmarkStart w:id="1" w:name="_Toc34902523"/>
       <w:r>
         <w:rPr>
           <w:i w:val="0"/>
@@ -3920,7 +3936,7 @@
           <w:iCs/>
         </w:rPr>
       </w:pPr>
-      <w:bookmarkStart w:id="2" w:name="_Toc34734383"/>
+      <w:bookmarkStart w:id="2" w:name="_Toc34902524"/>
       <w:r>
         <w:rPr>
           <w:i w:val="0"/>
@@ -4115,7 +4131,7 @@
           <w:iCs/>
         </w:rPr>
       </w:pPr>
-      <w:bookmarkStart w:id="3" w:name="_Toc34734384"/>
+      <w:bookmarkStart w:id="3" w:name="_Toc34902525"/>
       <w:r>
         <w:rPr>
           <w:i w:val="0"/>
@@ -4205,7 +4221,7 @@
       <w:pPr>
         <w:pStyle w:val="Titre1"/>
       </w:pPr>
-      <w:bookmarkStart w:id="4" w:name="_Toc34734385"/>
+      <w:bookmarkStart w:id="4" w:name="_Toc34902526"/>
       <w:r>
         <w:lastRenderedPageBreak/>
         <w:t>Analyse / Conception</w:t>
@@ -4220,7 +4236,7 @@
           <w:iCs/>
         </w:rPr>
       </w:pPr>
-      <w:bookmarkStart w:id="5" w:name="_Toc34734386"/>
+      <w:bookmarkStart w:id="5" w:name="_Toc34902527"/>
       <w:r>
         <w:rPr>
           <w:i w:val="0"/>
@@ -4235,7 +4251,7 @@
       <w:pPr>
         <w:pStyle w:val="Titre3"/>
       </w:pPr>
-      <w:bookmarkStart w:id="6" w:name="_Toc34734387"/>
+      <w:bookmarkStart w:id="6" w:name="_Toc34902528"/>
       <w:r>
         <w:t>MCD</w:t>
       </w:r>
@@ -4301,7 +4317,7 @@
       <w:pPr>
         <w:pStyle w:val="Titre3"/>
       </w:pPr>
-      <w:bookmarkStart w:id="7" w:name="_Toc34734388"/>
+      <w:bookmarkStart w:id="7" w:name="_Toc34902529"/>
       <w:r>
         <w:t>MLD</w:t>
       </w:r>
@@ -4379,7 +4395,7 @@
       <w:pPr>
         <w:pStyle w:val="Titre3"/>
       </w:pPr>
-      <w:bookmarkStart w:id="8" w:name="_Toc34734389"/>
+      <w:bookmarkStart w:id="8" w:name="_Toc34902530"/>
       <w:r>
         <w:lastRenderedPageBreak/>
         <w:t>Schéma de navigation</w:t>
@@ -4499,7 +4515,7 @@
       <w:pPr>
         <w:pStyle w:val="Titre3"/>
       </w:pPr>
-      <w:bookmarkStart w:id="9" w:name="_Toc34734390"/>
+      <w:bookmarkStart w:id="9" w:name="_Toc34902531"/>
       <w:r>
         <w:lastRenderedPageBreak/>
         <w:t>Zonning</w:t>
@@ -5287,7 +5303,7 @@
       <w:pPr>
         <w:pStyle w:val="Titre3"/>
       </w:pPr>
-      <w:bookmarkStart w:id="10" w:name="_Toc34734391"/>
+      <w:bookmarkStart w:id="10" w:name="_Toc34902532"/>
       <w:r>
         <w:lastRenderedPageBreak/>
         <w:t>Wireframes</w:t>
@@ -6936,7 +6952,7 @@
       <w:pPr>
         <w:pStyle w:val="Titre3"/>
       </w:pPr>
-      <w:bookmarkStart w:id="11" w:name="_Toc34734392"/>
+      <w:bookmarkStart w:id="11" w:name="_Toc34902533"/>
       <w:r>
         <w:lastRenderedPageBreak/>
         <w:t>Scénarii</w:t>
@@ -7842,7 +7858,7 @@
         </w:rPr>
       </w:pPr>
       <w:bookmarkStart w:id="12" w:name="_Toc71691012"/>
-      <w:bookmarkStart w:id="13" w:name="_Toc34734393"/>
+      <w:bookmarkStart w:id="13" w:name="_Toc34902534"/>
       <w:r>
         <w:rPr>
           <w:i w:val="0"/>
@@ -8291,7 +8307,7 @@
       </w:pPr>
       <w:bookmarkStart w:id="14" w:name="_Toc25553310"/>
       <w:bookmarkStart w:id="15" w:name="_Toc71691015"/>
-      <w:bookmarkStart w:id="16" w:name="_Toc34734394"/>
+      <w:bookmarkStart w:id="16" w:name="_Toc34902535"/>
       <w:r>
         <w:rPr>
           <w:rFonts w:cs="Arial"/>
@@ -8560,7 +8576,7 @@
           <w:iCs/>
         </w:rPr>
       </w:pPr>
-      <w:bookmarkStart w:id="17" w:name="_Toc34734395"/>
+      <w:bookmarkStart w:id="17" w:name="_Toc34902536"/>
       <w:r>
         <w:rPr>
           <w:i w:val="0"/>
@@ -8596,7 +8612,7 @@
       </w:pPr>
       <w:bookmarkStart w:id="18" w:name="_Toc25553314"/>
       <w:bookmarkStart w:id="19" w:name="_Toc71691019"/>
-      <w:bookmarkStart w:id="20" w:name="_Toc34734396"/>
+      <w:bookmarkStart w:id="20" w:name="_Toc34902537"/>
       <w:r>
         <w:rPr>
           <w:i w:val="0"/>
@@ -8613,7 +8629,7 @@
       <w:pPr>
         <w:pStyle w:val="Titre3"/>
       </w:pPr>
-      <w:bookmarkStart w:id="21" w:name="_Toc34734397"/>
+      <w:bookmarkStart w:id="21" w:name="_Toc34902538"/>
       <w:r>
         <w:t>Matériel</w:t>
       </w:r>
@@ -8706,7 +8722,7 @@
       <w:pPr>
         <w:pStyle w:val="Titre3"/>
       </w:pPr>
-      <w:bookmarkStart w:id="22" w:name="_Toc34734398"/>
+      <w:bookmarkStart w:id="22" w:name="_Toc34902539"/>
       <w:r>
         <w:t>Logiciels</w:t>
       </w:r>
@@ -8891,7 +8907,7 @@
         </w:tabs>
       </w:pPr>
       <w:bookmarkStart w:id="23" w:name="_Toc71703259"/>
-      <w:bookmarkStart w:id="24" w:name="_Toc34734399"/>
+      <w:bookmarkStart w:id="24" w:name="_Toc34902540"/>
       <w:r>
         <w:lastRenderedPageBreak/>
         <w:t>R</w:t>
@@ -8912,7 +8928,7 @@
       </w:pPr>
       <w:bookmarkStart w:id="25" w:name="_Toc25553317"/>
       <w:bookmarkStart w:id="26" w:name="_Toc71691022"/>
-      <w:bookmarkStart w:id="27" w:name="_Toc34734400"/>
+      <w:bookmarkStart w:id="27" w:name="_Toc34902541"/>
       <w:r>
         <w:rPr>
           <w:i w:val="0"/>
@@ -8930,7 +8946,7 @@
       <w:pPr>
         <w:pStyle w:val="Titre3"/>
       </w:pPr>
-      <w:bookmarkStart w:id="29" w:name="_Toc34734401"/>
+      <w:bookmarkStart w:id="29" w:name="_Toc34902542"/>
       <w:r>
         <w:t>Arborescence du code</w:t>
       </w:r>
@@ -8942,7 +8958,7 @@
       <w:pPr>
         <w:pStyle w:val="Titre3"/>
       </w:pPr>
-      <w:bookmarkStart w:id="30" w:name="_Toc34734402"/>
+      <w:bookmarkStart w:id="30" w:name="_Toc34902543"/>
       <w:r>
         <w:t>Accès à la web application</w:t>
       </w:r>
@@ -9227,7 +9243,7 @@
       </w:pPr>
       <w:bookmarkStart w:id="31" w:name="_Toc25553321"/>
       <w:bookmarkStart w:id="32" w:name="_Toc71691025"/>
-      <w:bookmarkStart w:id="33" w:name="_Toc34734403"/>
+      <w:bookmarkStart w:id="33" w:name="_Toc34902544"/>
       <w:r>
         <w:rPr>
           <w:i w:val="0"/>
@@ -9254,11 +9270,11 @@
         <w:tblLook w:val="04A0" w:firstRow="1" w:lastRow="0" w:firstColumn="1" w:lastColumn="0" w:noHBand="0" w:noVBand="1"/>
       </w:tblPr>
       <w:tblGrid>
-        <w:gridCol w:w="538"/>
-        <w:gridCol w:w="1418"/>
-        <w:gridCol w:w="1974"/>
+        <w:gridCol w:w="533"/>
+        <w:gridCol w:w="1484"/>
+        <w:gridCol w:w="1948"/>
         <w:gridCol w:w="1831"/>
-        <w:gridCol w:w="1522"/>
+        <w:gridCol w:w="1487"/>
         <w:gridCol w:w="1777"/>
       </w:tblGrid>
       <w:tr>
@@ -9633,6 +9649,9 @@
             <w:r>
               <w:t>11.03.2020</w:t>
             </w:r>
+            <w:r>
+              <w:t>, 12.03.2020</w:t>
+            </w:r>
           </w:p>
         </w:tc>
         <w:tc>
@@ -9661,11 +9680,663 @@
           </w:tcPr>
           <w:p>
             <w:r>
+              <w:t xml:space="preserve">11.03 : </w:t>
+            </w:r>
+            <w:r>
               <w:t>Erreur</w:t>
+            </w:r>
+          </w:p>
+          <w:p>
+            <w:r>
+              <w:t>12.03 : OK</w:t>
+            </w:r>
+          </w:p>
+        </w:tc>
+        <w:tc>
+          <w:tcPr>
+            <w:tcW w:w="1777" w:type="dxa"/>
+          </w:tcPr>
+          <w:p>
+            <w:r>
+              <w:t>Le nom de la fonction était différente à son utilisation</w:t>
+            </w:r>
+          </w:p>
+        </w:tc>
+      </w:tr>
+      <w:tr>
+        <w:tc>
+          <w:tcPr>
+            <w:tcW w:w="555" w:type="dxa"/>
+          </w:tcPr>
+          <w:p>
+            <w:r>
+              <w:t>7</w:t>
+            </w:r>
+          </w:p>
+        </w:tc>
+        <w:tc>
+          <w:tcPr>
+            <w:tcW w:w="1223" w:type="dxa"/>
+          </w:tcPr>
+          <w:p>
+            <w:r>
+              <w:t>12.03.2020</w:t>
+            </w:r>
+          </w:p>
+        </w:tc>
+        <w:tc>
+          <w:tcPr>
+            <w:tcW w:w="2128" w:type="dxa"/>
+          </w:tcPr>
+          <w:p>
+            <w:r>
+              <w:t>L’utilisateur clique sur le bouton de déconnexion</w:t>
+            </w:r>
+          </w:p>
+        </w:tc>
+        <w:tc>
+          <w:tcPr>
+            <w:tcW w:w="1759" w:type="dxa"/>
+          </w:tcPr>
+          <w:p>
+            <w:r>
+              <w:t>Il sera de retour à la première page d’accueil et sa session est détruite</w:t>
+            </w:r>
+          </w:p>
+        </w:tc>
+        <w:tc>
+          <w:tcPr>
+            <w:tcW w:w="1618" w:type="dxa"/>
+          </w:tcPr>
+          <w:p>
+            <w:r>
+              <w:t>OK</w:t>
+            </w:r>
+          </w:p>
+        </w:tc>
+        <w:tc>
+          <w:tcPr>
+            <w:tcW w:w="1777" w:type="dxa"/>
+          </w:tcPr>
+          <w:p/>
+        </w:tc>
+      </w:tr>
+      <w:tr>
+        <w:tc>
+          <w:tcPr>
+            <w:tcW w:w="555" w:type="dxa"/>
+          </w:tcPr>
+          <w:p>
+            <w:r>
+              <w:t>8</w:t>
+            </w:r>
+          </w:p>
+        </w:tc>
+        <w:tc>
+          <w:tcPr>
+            <w:tcW w:w="1223" w:type="dxa"/>
+          </w:tcPr>
+          <w:p>
+            <w:r>
+              <w:t>12.03.2020</w:t>
+            </w:r>
+          </w:p>
+        </w:tc>
+        <w:tc>
+          <w:tcPr>
+            <w:tcW w:w="2128" w:type="dxa"/>
+          </w:tcPr>
+          <w:p>
+            <w:r>
+              <w:t>L’utilisateur clique sur le logo</w:t>
+            </w:r>
+          </w:p>
+        </w:tc>
+        <w:tc>
+          <w:tcPr>
+            <w:tcW w:w="1759" w:type="dxa"/>
+          </w:tcPr>
+          <w:p>
+            <w:r>
+              <w:t>il se fait renvoyé sur le menu du jeu s’il est connecté sinon il restera à la page d’accueil</w:t>
+            </w:r>
+          </w:p>
+        </w:tc>
+        <w:tc>
+          <w:tcPr>
+            <w:tcW w:w="1618" w:type="dxa"/>
+          </w:tcPr>
+          <w:p>
+            <w:r>
+              <w:t>OK</w:t>
+            </w:r>
+          </w:p>
+        </w:tc>
+        <w:tc>
+          <w:tcPr>
+            <w:tcW w:w="1777" w:type="dxa"/>
+          </w:tcPr>
+          <w:p/>
+        </w:tc>
+      </w:tr>
+      <w:tr>
+        <w:tc>
+          <w:tcPr>
+            <w:tcW w:w="555" w:type="dxa"/>
+          </w:tcPr>
+          <w:p>
+            <w:r>
+              <w:t>9</w:t>
+            </w:r>
+          </w:p>
+        </w:tc>
+        <w:tc>
+          <w:tcPr>
+            <w:tcW w:w="1223" w:type="dxa"/>
+          </w:tcPr>
+          <w:p>
+            <w:r>
+              <w:t>12.03.2020</w:t>
+            </w:r>
+          </w:p>
+        </w:tc>
+        <w:tc>
+          <w:tcPr>
+            <w:tcW w:w="2128" w:type="dxa"/>
+          </w:tcPr>
+          <w:p>
+            <w:r>
+              <w:t>L’utilisateur clique sur le bouton des statistiques</w:t>
+            </w:r>
+          </w:p>
+        </w:tc>
+        <w:tc>
+          <w:tcPr>
+            <w:tcW w:w="1759" w:type="dxa"/>
+          </w:tcPr>
+          <w:p>
+            <w:r>
+              <w:t>La page de ses statistiques globales s’affiche</w:t>
+            </w:r>
+          </w:p>
+        </w:tc>
+        <w:tc>
+          <w:tcPr>
+            <w:tcW w:w="1618" w:type="dxa"/>
+          </w:tcPr>
+          <w:p>
+            <w:r>
+              <w:t>-</w:t>
+            </w:r>
+          </w:p>
+        </w:tc>
+        <w:tc>
+          <w:tcPr>
+            <w:tcW w:w="1777" w:type="dxa"/>
+          </w:tcPr>
+          <w:p>
+            <w:r>
+              <w:t>La page s’affiche mais aucunes statistiques n’ayant pas</w:t>
+            </w:r>
+            <w:r>
+              <w:t xml:space="preserve"> fait de</w:t>
+            </w:r>
+            <w:r>
+              <w:t xml:space="preserve"> partie</w:t>
             </w:r>
             <w:bookmarkStart w:id="34" w:name="_GoBack"/>
             <w:bookmarkEnd w:id="34"/>
           </w:p>
+        </w:tc>
+      </w:tr>
+      <w:tr>
+        <w:tc>
+          <w:tcPr>
+            <w:tcW w:w="555" w:type="dxa"/>
+          </w:tcPr>
+          <w:p/>
+        </w:tc>
+        <w:tc>
+          <w:tcPr>
+            <w:tcW w:w="1223" w:type="dxa"/>
+          </w:tcPr>
+          <w:p/>
+        </w:tc>
+        <w:tc>
+          <w:tcPr>
+            <w:tcW w:w="2128" w:type="dxa"/>
+          </w:tcPr>
+          <w:p/>
+        </w:tc>
+        <w:tc>
+          <w:tcPr>
+            <w:tcW w:w="1759" w:type="dxa"/>
+          </w:tcPr>
+          <w:p/>
+        </w:tc>
+        <w:tc>
+          <w:tcPr>
+            <w:tcW w:w="1618" w:type="dxa"/>
+          </w:tcPr>
+          <w:p/>
+        </w:tc>
+        <w:tc>
+          <w:tcPr>
+            <w:tcW w:w="1777" w:type="dxa"/>
+          </w:tcPr>
+          <w:p/>
+        </w:tc>
+      </w:tr>
+      <w:tr>
+        <w:tc>
+          <w:tcPr>
+            <w:tcW w:w="555" w:type="dxa"/>
+          </w:tcPr>
+          <w:p/>
+        </w:tc>
+        <w:tc>
+          <w:tcPr>
+            <w:tcW w:w="1223" w:type="dxa"/>
+          </w:tcPr>
+          <w:p/>
+        </w:tc>
+        <w:tc>
+          <w:tcPr>
+            <w:tcW w:w="2128" w:type="dxa"/>
+          </w:tcPr>
+          <w:p/>
+        </w:tc>
+        <w:tc>
+          <w:tcPr>
+            <w:tcW w:w="1759" w:type="dxa"/>
+          </w:tcPr>
+          <w:p/>
+        </w:tc>
+        <w:tc>
+          <w:tcPr>
+            <w:tcW w:w="1618" w:type="dxa"/>
+          </w:tcPr>
+          <w:p/>
+        </w:tc>
+        <w:tc>
+          <w:tcPr>
+            <w:tcW w:w="1777" w:type="dxa"/>
+          </w:tcPr>
+          <w:p/>
+        </w:tc>
+      </w:tr>
+      <w:tr>
+        <w:tc>
+          <w:tcPr>
+            <w:tcW w:w="555" w:type="dxa"/>
+          </w:tcPr>
+          <w:p/>
+        </w:tc>
+        <w:tc>
+          <w:tcPr>
+            <w:tcW w:w="1223" w:type="dxa"/>
+          </w:tcPr>
+          <w:p/>
+        </w:tc>
+        <w:tc>
+          <w:tcPr>
+            <w:tcW w:w="2128" w:type="dxa"/>
+          </w:tcPr>
+          <w:p/>
+        </w:tc>
+        <w:tc>
+          <w:tcPr>
+            <w:tcW w:w="1759" w:type="dxa"/>
+          </w:tcPr>
+          <w:p/>
+        </w:tc>
+        <w:tc>
+          <w:tcPr>
+            <w:tcW w:w="1618" w:type="dxa"/>
+          </w:tcPr>
+          <w:p/>
+        </w:tc>
+        <w:tc>
+          <w:tcPr>
+            <w:tcW w:w="1777" w:type="dxa"/>
+          </w:tcPr>
+          <w:p/>
+        </w:tc>
+      </w:tr>
+      <w:tr>
+        <w:tc>
+          <w:tcPr>
+            <w:tcW w:w="555" w:type="dxa"/>
+          </w:tcPr>
+          <w:p/>
+        </w:tc>
+        <w:tc>
+          <w:tcPr>
+            <w:tcW w:w="1223" w:type="dxa"/>
+          </w:tcPr>
+          <w:p/>
+        </w:tc>
+        <w:tc>
+          <w:tcPr>
+            <w:tcW w:w="2128" w:type="dxa"/>
+          </w:tcPr>
+          <w:p/>
+        </w:tc>
+        <w:tc>
+          <w:tcPr>
+            <w:tcW w:w="1759" w:type="dxa"/>
+          </w:tcPr>
+          <w:p/>
+        </w:tc>
+        <w:tc>
+          <w:tcPr>
+            <w:tcW w:w="1618" w:type="dxa"/>
+          </w:tcPr>
+          <w:p/>
+        </w:tc>
+        <w:tc>
+          <w:tcPr>
+            <w:tcW w:w="1777" w:type="dxa"/>
+          </w:tcPr>
+          <w:p/>
+        </w:tc>
+      </w:tr>
+      <w:tr>
+        <w:tc>
+          <w:tcPr>
+            <w:tcW w:w="555" w:type="dxa"/>
+          </w:tcPr>
+          <w:p/>
+        </w:tc>
+        <w:tc>
+          <w:tcPr>
+            <w:tcW w:w="1223" w:type="dxa"/>
+          </w:tcPr>
+          <w:p/>
+        </w:tc>
+        <w:tc>
+          <w:tcPr>
+            <w:tcW w:w="2128" w:type="dxa"/>
+          </w:tcPr>
+          <w:p/>
+        </w:tc>
+        <w:tc>
+          <w:tcPr>
+            <w:tcW w:w="1759" w:type="dxa"/>
+          </w:tcPr>
+          <w:p/>
+        </w:tc>
+        <w:tc>
+          <w:tcPr>
+            <w:tcW w:w="1618" w:type="dxa"/>
+          </w:tcPr>
+          <w:p/>
+        </w:tc>
+        <w:tc>
+          <w:tcPr>
+            <w:tcW w:w="1777" w:type="dxa"/>
+          </w:tcPr>
+          <w:p/>
+        </w:tc>
+      </w:tr>
+      <w:tr>
+        <w:tc>
+          <w:tcPr>
+            <w:tcW w:w="555" w:type="dxa"/>
+          </w:tcPr>
+          <w:p/>
+        </w:tc>
+        <w:tc>
+          <w:tcPr>
+            <w:tcW w:w="1223" w:type="dxa"/>
+          </w:tcPr>
+          <w:p/>
+        </w:tc>
+        <w:tc>
+          <w:tcPr>
+            <w:tcW w:w="2128" w:type="dxa"/>
+          </w:tcPr>
+          <w:p/>
+        </w:tc>
+        <w:tc>
+          <w:tcPr>
+            <w:tcW w:w="1759" w:type="dxa"/>
+          </w:tcPr>
+          <w:p/>
+        </w:tc>
+        <w:tc>
+          <w:tcPr>
+            <w:tcW w:w="1618" w:type="dxa"/>
+          </w:tcPr>
+          <w:p/>
+        </w:tc>
+        <w:tc>
+          <w:tcPr>
+            <w:tcW w:w="1777" w:type="dxa"/>
+          </w:tcPr>
+          <w:p/>
+        </w:tc>
+      </w:tr>
+      <w:tr>
+        <w:tc>
+          <w:tcPr>
+            <w:tcW w:w="555" w:type="dxa"/>
+          </w:tcPr>
+          <w:p/>
+        </w:tc>
+        <w:tc>
+          <w:tcPr>
+            <w:tcW w:w="1223" w:type="dxa"/>
+          </w:tcPr>
+          <w:p/>
+        </w:tc>
+        <w:tc>
+          <w:tcPr>
+            <w:tcW w:w="2128" w:type="dxa"/>
+          </w:tcPr>
+          <w:p/>
+        </w:tc>
+        <w:tc>
+          <w:tcPr>
+            <w:tcW w:w="1759" w:type="dxa"/>
+          </w:tcPr>
+          <w:p/>
+        </w:tc>
+        <w:tc>
+          <w:tcPr>
+            <w:tcW w:w="1618" w:type="dxa"/>
+          </w:tcPr>
+          <w:p/>
+        </w:tc>
+        <w:tc>
+          <w:tcPr>
+            <w:tcW w:w="1777" w:type="dxa"/>
+          </w:tcPr>
+          <w:p/>
+        </w:tc>
+      </w:tr>
+      <w:tr>
+        <w:tc>
+          <w:tcPr>
+            <w:tcW w:w="555" w:type="dxa"/>
+          </w:tcPr>
+          <w:p/>
+        </w:tc>
+        <w:tc>
+          <w:tcPr>
+            <w:tcW w:w="1223" w:type="dxa"/>
+          </w:tcPr>
+          <w:p/>
+        </w:tc>
+        <w:tc>
+          <w:tcPr>
+            <w:tcW w:w="2128" w:type="dxa"/>
+          </w:tcPr>
+          <w:p/>
+        </w:tc>
+        <w:tc>
+          <w:tcPr>
+            <w:tcW w:w="1759" w:type="dxa"/>
+          </w:tcPr>
+          <w:p/>
+        </w:tc>
+        <w:tc>
+          <w:tcPr>
+            <w:tcW w:w="1618" w:type="dxa"/>
+          </w:tcPr>
+          <w:p/>
+        </w:tc>
+        <w:tc>
+          <w:tcPr>
+            <w:tcW w:w="1777" w:type="dxa"/>
+          </w:tcPr>
+          <w:p/>
+        </w:tc>
+      </w:tr>
+      <w:tr>
+        <w:tc>
+          <w:tcPr>
+            <w:tcW w:w="555" w:type="dxa"/>
+          </w:tcPr>
+          <w:p/>
+        </w:tc>
+        <w:tc>
+          <w:tcPr>
+            <w:tcW w:w="1223" w:type="dxa"/>
+          </w:tcPr>
+          <w:p/>
+        </w:tc>
+        <w:tc>
+          <w:tcPr>
+            <w:tcW w:w="2128" w:type="dxa"/>
+          </w:tcPr>
+          <w:p/>
+        </w:tc>
+        <w:tc>
+          <w:tcPr>
+            <w:tcW w:w="1759" w:type="dxa"/>
+          </w:tcPr>
+          <w:p/>
+        </w:tc>
+        <w:tc>
+          <w:tcPr>
+            <w:tcW w:w="1618" w:type="dxa"/>
+          </w:tcPr>
+          <w:p/>
+        </w:tc>
+        <w:tc>
+          <w:tcPr>
+            <w:tcW w:w="1777" w:type="dxa"/>
+          </w:tcPr>
+          <w:p/>
+        </w:tc>
+      </w:tr>
+      <w:tr>
+        <w:tc>
+          <w:tcPr>
+            <w:tcW w:w="555" w:type="dxa"/>
+          </w:tcPr>
+          <w:p/>
+        </w:tc>
+        <w:tc>
+          <w:tcPr>
+            <w:tcW w:w="1223" w:type="dxa"/>
+          </w:tcPr>
+          <w:p/>
+        </w:tc>
+        <w:tc>
+          <w:tcPr>
+            <w:tcW w:w="2128" w:type="dxa"/>
+          </w:tcPr>
+          <w:p/>
+        </w:tc>
+        <w:tc>
+          <w:tcPr>
+            <w:tcW w:w="1759" w:type="dxa"/>
+          </w:tcPr>
+          <w:p/>
+        </w:tc>
+        <w:tc>
+          <w:tcPr>
+            <w:tcW w:w="1618" w:type="dxa"/>
+          </w:tcPr>
+          <w:p/>
+        </w:tc>
+        <w:tc>
+          <w:tcPr>
+            <w:tcW w:w="1777" w:type="dxa"/>
+          </w:tcPr>
+          <w:p/>
+        </w:tc>
+      </w:tr>
+      <w:tr>
+        <w:tc>
+          <w:tcPr>
+            <w:tcW w:w="555" w:type="dxa"/>
+          </w:tcPr>
+          <w:p/>
+        </w:tc>
+        <w:tc>
+          <w:tcPr>
+            <w:tcW w:w="1223" w:type="dxa"/>
+          </w:tcPr>
+          <w:p/>
+        </w:tc>
+        <w:tc>
+          <w:tcPr>
+            <w:tcW w:w="2128" w:type="dxa"/>
+          </w:tcPr>
+          <w:p/>
+        </w:tc>
+        <w:tc>
+          <w:tcPr>
+            <w:tcW w:w="1759" w:type="dxa"/>
+          </w:tcPr>
+          <w:p/>
+        </w:tc>
+        <w:tc>
+          <w:tcPr>
+            <w:tcW w:w="1618" w:type="dxa"/>
+          </w:tcPr>
+          <w:p/>
+        </w:tc>
+        <w:tc>
+          <w:tcPr>
+            <w:tcW w:w="1777" w:type="dxa"/>
+          </w:tcPr>
+          <w:p/>
+        </w:tc>
+      </w:tr>
+      <w:tr>
+        <w:tc>
+          <w:tcPr>
+            <w:tcW w:w="555" w:type="dxa"/>
+          </w:tcPr>
+          <w:p/>
+        </w:tc>
+        <w:tc>
+          <w:tcPr>
+            <w:tcW w:w="1223" w:type="dxa"/>
+          </w:tcPr>
+          <w:p/>
+        </w:tc>
+        <w:tc>
+          <w:tcPr>
+            <w:tcW w:w="2128" w:type="dxa"/>
+          </w:tcPr>
+          <w:p/>
+        </w:tc>
+        <w:tc>
+          <w:tcPr>
+            <w:tcW w:w="1759" w:type="dxa"/>
+          </w:tcPr>
+          <w:p/>
+        </w:tc>
+        <w:tc>
+          <w:tcPr>
+            <w:tcW w:w="1618" w:type="dxa"/>
+          </w:tcPr>
+          <w:p/>
         </w:tc>
         <w:tc>
           <w:tcPr>
@@ -9767,6 +10438,7 @@
           <w:i/>
           <w:highlight w:val="yellow"/>
         </w:rPr>
+        <w:lastRenderedPageBreak/>
         <w:t>les conditions exactes de chaque test</w:t>
       </w:r>
     </w:p>
@@ -9826,7 +10498,7 @@
       </w:pPr>
       <w:bookmarkStart w:id="35" w:name="_Toc25553322"/>
       <w:bookmarkStart w:id="36" w:name="_Toc71691026"/>
-      <w:bookmarkStart w:id="37" w:name="_Toc34734404"/>
+      <w:bookmarkStart w:id="37" w:name="_Toc34902545"/>
       <w:r>
         <w:rPr>
           <w:i w:val="0"/>
@@ -9963,7 +10635,7 @@
       </w:pPr>
       <w:bookmarkStart w:id="39" w:name="_Toc25553326"/>
       <w:bookmarkStart w:id="40" w:name="_Toc71691029"/>
-      <w:bookmarkStart w:id="41" w:name="_Toc34734405"/>
+      <w:bookmarkStart w:id="41" w:name="_Toc34902546"/>
       <w:r>
         <w:rPr>
           <w:i w:val="0"/>
@@ -10109,7 +10781,7 @@
       </w:pPr>
       <w:bookmarkStart w:id="42" w:name="_Toc25553328"/>
       <w:bookmarkStart w:id="43" w:name="_Toc71703263"/>
-      <w:bookmarkStart w:id="44" w:name="_Toc34734406"/>
+      <w:bookmarkStart w:id="44" w:name="_Toc34902547"/>
       <w:r>
         <w:t>C</w:t>
       </w:r>
@@ -10124,7 +10796,7 @@
       <w:pPr>
         <w:pStyle w:val="Titre2"/>
       </w:pPr>
-      <w:bookmarkStart w:id="45" w:name="_Toc34734407"/>
+      <w:bookmarkStart w:id="45" w:name="_Toc34902548"/>
       <w:r>
         <w:t>Objectifs</w:t>
       </w:r>
@@ -10347,7 +11019,7 @@
       <w:pPr>
         <w:pStyle w:val="Titre2"/>
       </w:pPr>
-      <w:bookmarkStart w:id="46" w:name="_Toc34734408"/>
+      <w:bookmarkStart w:id="46" w:name="_Toc34902549"/>
       <w:r>
         <w:t>Difficulté particulières</w:t>
       </w:r>
@@ -10363,7 +11035,7 @@
       <w:pPr>
         <w:pStyle w:val="Titre2"/>
       </w:pPr>
-      <w:bookmarkStart w:id="47" w:name="_Toc34734409"/>
+      <w:bookmarkStart w:id="47" w:name="_Toc34902550"/>
       <w:r>
         <w:t>Appréciation</w:t>
       </w:r>
@@ -10449,6 +11121,7 @@
           </w:tcPr>
           <w:p>
             <w:r>
+              <w:lastRenderedPageBreak/>
               <w:t>Préparation pour le TPI</w:t>
             </w:r>
           </w:p>
@@ -10541,7 +11214,7 @@
       <w:pPr>
         <w:pStyle w:val="Titre2"/>
       </w:pPr>
-      <w:bookmarkStart w:id="48" w:name="_Toc34734410"/>
+      <w:bookmarkStart w:id="48" w:name="_Toc34902551"/>
       <w:r>
         <w:t>Suite du projet</w:t>
       </w:r>
@@ -10569,7 +11242,7 @@
         </w:tabs>
       </w:pPr>
       <w:bookmarkStart w:id="49" w:name="_Toc71703264"/>
-      <w:bookmarkStart w:id="50" w:name="_Toc34734411"/>
+      <w:bookmarkStart w:id="50" w:name="_Toc34902552"/>
       <w:r>
         <w:lastRenderedPageBreak/>
         <w:t>A</w:t>
@@ -10588,7 +11261,7 @@
           <w:iCs/>
         </w:rPr>
       </w:pPr>
-      <w:bookmarkStart w:id="51" w:name="_Toc34734412"/>
+      <w:bookmarkStart w:id="51" w:name="_Toc34902553"/>
       <w:r>
         <w:rPr>
           <w:i w:val="0"/>
@@ -10635,7 +11308,7 @@
         </w:rPr>
       </w:pPr>
       <w:bookmarkStart w:id="52" w:name="_Toc71703265"/>
-      <w:bookmarkStart w:id="53" w:name="_Toc34734413"/>
+      <w:bookmarkStart w:id="53" w:name="_Toc34902554"/>
       <w:r>
         <w:rPr>
           <w:i w:val="0"/>
@@ -10778,7 +11451,7 @@
         </w:rPr>
       </w:pPr>
       <w:bookmarkStart w:id="55" w:name="_Toc71703267"/>
-      <w:bookmarkStart w:id="56" w:name="_Toc34734414"/>
+      <w:bookmarkStart w:id="56" w:name="_Toc34902555"/>
       <w:r>
         <w:rPr>
           <w:i w:val="0"/>
@@ -10801,7 +11474,7 @@
       </w:pPr>
       <w:bookmarkStart w:id="57" w:name="_Toc25553332"/>
       <w:bookmarkStart w:id="58" w:name="_Toc71703268"/>
-      <w:bookmarkStart w:id="59" w:name="_Toc34734415"/>
+      <w:bookmarkStart w:id="59" w:name="_Toc34902556"/>
       <w:r>
         <w:rPr>
           <w:i w:val="0"/>
@@ -10823,8 +11496,8 @@
         </w:rPr>
       </w:pPr>
       <w:bookmarkStart w:id="60" w:name="_Toc71703270"/>
-      <w:bookmarkStart w:id="61" w:name="_Toc34734416"/>
-      <w:bookmarkStart w:id="62" w:name="_Toc25553334"/>
+      <w:bookmarkStart w:id="61" w:name="_Toc25553334"/>
+      <w:bookmarkStart w:id="62" w:name="_Toc34902557"/>
       <w:r>
         <w:rPr>
           <w:i w:val="0"/>
@@ -10833,7 +11506,7 @@
         <w:t>Archives du projet</w:t>
       </w:r>
       <w:bookmarkEnd w:id="60"/>
-      <w:bookmarkEnd w:id="61"/>
+      <w:bookmarkEnd w:id="62"/>
       <w:r>
         <w:rPr>
           <w:i w:val="0"/>
@@ -10841,7 +11514,7 @@
         </w:rPr>
         <w:t xml:space="preserve"> </w:t>
       </w:r>
-      <w:bookmarkEnd w:id="62"/>
+      <w:bookmarkEnd w:id="61"/>
     </w:p>
     <w:p/>
     <w:p>
@@ -10945,7 +11618,7 @@
         <w:sz w:val="16"/>
         <w:szCs w:val="16"/>
       </w:rPr>
-      <w:t>10.03.2020 12:13:00</w:t>
+      <w:t>11.03.2020 10:37:00</w:t>
     </w:r>
     <w:r>
       <w:rPr>
@@ -14284,7 +14957,7 @@
 </file>
 
 <file path=customXml/itemProps1.xml><?xml version="1.0" encoding="utf-8"?>
-<ds:datastoreItem xmlns:ds="http://schemas.openxmlformats.org/officeDocument/2006/customXml" ds:itemID="{7731ADAE-DD1A-47F8-AF8A-4573BFF1B273}">
+<ds:datastoreItem xmlns:ds="http://schemas.openxmlformats.org/officeDocument/2006/customXml" ds:itemID="{78D9D1A6-6212-4064-B29B-4ACB1885721E}">
   <ds:schemaRefs>
     <ds:schemaRef ds:uri="http://schemas.openxmlformats.org/officeDocument/2006/bibliography"/>
   </ds:schemaRefs>

</xml_diff>

<commit_message>
Résolution du login et du mode de jeu guidé(incomplet mais fonctionnel)
</commit_message>
<xml_diff>
--- a/Documentation/Multiplix.docx
+++ b/Documentation/Multiplix.docx
@@ -856,7 +856,7 @@
         </w:rPr>
         <w:fldChar w:fldCharType="separate"/>
       </w:r>
-      <w:hyperlink w:anchor="_Toc35950236" w:history="1">
+      <w:hyperlink w:anchor="_Toc36017721" w:history="1">
         <w:r>
           <w:rPr>
             <w:rStyle w:val="Lienhypertexte"/>
@@ -896,7 +896,7 @@
           <w:rPr>
             <w:webHidden/>
           </w:rPr>
-          <w:instrText xml:space="preserve"> PAGEREF _Toc35950236 \h </w:instrText>
+          <w:instrText xml:space="preserve"> PAGEREF _Toc36017721 \h </w:instrText>
         </w:r>
         <w:r>
           <w:rPr>
@@ -938,7 +938,7 @@
           <w:lang w:val="fr-CH" w:eastAsia="fr-CH"/>
         </w:rPr>
       </w:pPr>
-      <w:hyperlink w:anchor="_Toc35950237" w:history="1">
+      <w:hyperlink w:anchor="_Toc36017722" w:history="1">
         <w:r>
           <w:rPr>
             <w:rStyle w:val="Lienhypertexte"/>
@@ -986,7 +986,7 @@
             <w:noProof/>
             <w:webHidden/>
           </w:rPr>
-          <w:instrText xml:space="preserve"> PAGEREF _Toc35950237 \h </w:instrText>
+          <w:instrText xml:space="preserve"> PAGEREF _Toc36017722 \h </w:instrText>
         </w:r>
         <w:r>
           <w:rPr>
@@ -1032,7 +1032,7 @@
           <w:lang w:val="fr-CH" w:eastAsia="fr-CH"/>
         </w:rPr>
       </w:pPr>
-      <w:hyperlink w:anchor="_Toc35950238" w:history="1">
+      <w:hyperlink w:anchor="_Toc36017723" w:history="1">
         <w:r>
           <w:rPr>
             <w:rStyle w:val="Lienhypertexte"/>
@@ -1080,7 +1080,7 @@
             <w:noProof/>
             <w:webHidden/>
           </w:rPr>
-          <w:instrText xml:space="preserve"> PAGEREF _Toc35950238 \h </w:instrText>
+          <w:instrText xml:space="preserve"> PAGEREF _Toc36017723 \h </w:instrText>
         </w:r>
         <w:r>
           <w:rPr>
@@ -1126,7 +1126,7 @@
           <w:lang w:val="fr-CH" w:eastAsia="fr-CH"/>
         </w:rPr>
       </w:pPr>
-      <w:hyperlink w:anchor="_Toc35950239" w:history="1">
+      <w:hyperlink w:anchor="_Toc36017724" w:history="1">
         <w:r>
           <w:rPr>
             <w:rStyle w:val="Lienhypertexte"/>
@@ -1174,7 +1174,7 @@
             <w:noProof/>
             <w:webHidden/>
           </w:rPr>
-          <w:instrText xml:space="preserve"> PAGEREF _Toc35950239 \h </w:instrText>
+          <w:instrText xml:space="preserve"> PAGEREF _Toc36017724 \h </w:instrText>
         </w:r>
         <w:r>
           <w:rPr>
@@ -1215,7 +1215,7 @@
           <w:lang w:val="fr-CH" w:eastAsia="fr-CH"/>
         </w:rPr>
       </w:pPr>
-      <w:hyperlink w:anchor="_Toc35950240" w:history="1">
+      <w:hyperlink w:anchor="_Toc36017725" w:history="1">
         <w:r>
           <w:rPr>
             <w:rStyle w:val="Lienhypertexte"/>
@@ -1255,7 +1255,7 @@
           <w:rPr>
             <w:webHidden/>
           </w:rPr>
-          <w:instrText xml:space="preserve"> PAGEREF _Toc35950240 \h </w:instrText>
+          <w:instrText xml:space="preserve"> PAGEREF _Toc36017725 \h </w:instrText>
         </w:r>
         <w:r>
           <w:rPr>
@@ -1297,7 +1297,7 @@
           <w:lang w:val="fr-CH" w:eastAsia="fr-CH"/>
         </w:rPr>
       </w:pPr>
-      <w:hyperlink w:anchor="_Toc35950241" w:history="1">
+      <w:hyperlink w:anchor="_Toc36017726" w:history="1">
         <w:r>
           <w:rPr>
             <w:rStyle w:val="Lienhypertexte"/>
@@ -1345,7 +1345,7 @@
             <w:noProof/>
             <w:webHidden/>
           </w:rPr>
-          <w:instrText xml:space="preserve"> PAGEREF _Toc35950241 \h </w:instrText>
+          <w:instrText xml:space="preserve"> PAGEREF _Toc36017726 \h </w:instrText>
         </w:r>
         <w:r>
           <w:rPr>
@@ -1391,7 +1391,7 @@
           <w:lang w:val="fr-CH" w:eastAsia="fr-CH"/>
         </w:rPr>
       </w:pPr>
-      <w:hyperlink w:anchor="_Toc35950242" w:history="1">
+      <w:hyperlink w:anchor="_Toc36017727" w:history="1">
         <w:r>
           <w:rPr>
             <w:rStyle w:val="Lienhypertexte"/>
@@ -1437,7 +1437,7 @@
             <w:noProof/>
             <w:webHidden/>
           </w:rPr>
-          <w:instrText xml:space="preserve"> PAGEREF _Toc35950242 \h </w:instrText>
+          <w:instrText xml:space="preserve"> PAGEREF _Toc36017727 \h </w:instrText>
         </w:r>
         <w:r>
           <w:rPr>
@@ -1483,7 +1483,7 @@
           <w:lang w:val="fr-CH" w:eastAsia="fr-CH"/>
         </w:rPr>
       </w:pPr>
-      <w:hyperlink w:anchor="_Toc35950243" w:history="1">
+      <w:hyperlink w:anchor="_Toc36017728" w:history="1">
         <w:r>
           <w:rPr>
             <w:rStyle w:val="Lienhypertexte"/>
@@ -1529,7 +1529,7 @@
             <w:noProof/>
             <w:webHidden/>
           </w:rPr>
-          <w:instrText xml:space="preserve"> PAGEREF _Toc35950243 \h </w:instrText>
+          <w:instrText xml:space="preserve"> PAGEREF _Toc36017728 \h </w:instrText>
         </w:r>
         <w:r>
           <w:rPr>
@@ -1575,7 +1575,7 @@
           <w:lang w:val="fr-CH" w:eastAsia="fr-CH"/>
         </w:rPr>
       </w:pPr>
-      <w:hyperlink w:anchor="_Toc35950244" w:history="1">
+      <w:hyperlink w:anchor="_Toc36017729" w:history="1">
         <w:r>
           <w:rPr>
             <w:rStyle w:val="Lienhypertexte"/>
@@ -1621,7 +1621,7 @@
             <w:noProof/>
             <w:webHidden/>
           </w:rPr>
-          <w:instrText xml:space="preserve"> PAGEREF _Toc35950244 \h </w:instrText>
+          <w:instrText xml:space="preserve"> PAGEREF _Toc36017729 \h </w:instrText>
         </w:r>
         <w:r>
           <w:rPr>
@@ -1667,7 +1667,7 @@
           <w:lang w:val="fr-CH" w:eastAsia="fr-CH"/>
         </w:rPr>
       </w:pPr>
-      <w:hyperlink w:anchor="_Toc35950245" w:history="1">
+      <w:hyperlink w:anchor="_Toc36017730" w:history="1">
         <w:r>
           <w:rPr>
             <w:rStyle w:val="Lienhypertexte"/>
@@ -1713,7 +1713,7 @@
             <w:noProof/>
             <w:webHidden/>
           </w:rPr>
-          <w:instrText xml:space="preserve"> PAGEREF _Toc35950245 \h </w:instrText>
+          <w:instrText xml:space="preserve"> PAGEREF _Toc36017730 \h </w:instrText>
         </w:r>
         <w:r>
           <w:rPr>
@@ -1759,7 +1759,7 @@
           <w:lang w:val="fr-CH" w:eastAsia="fr-CH"/>
         </w:rPr>
       </w:pPr>
-      <w:hyperlink w:anchor="_Toc35950246" w:history="1">
+      <w:hyperlink w:anchor="_Toc36017731" w:history="1">
         <w:r>
           <w:rPr>
             <w:rStyle w:val="Lienhypertexte"/>
@@ -1784,7 +1784,7 @@
             <w:noProof/>
             <w:lang w:val="fr-CH"/>
           </w:rPr>
-          <w:t>Zonning</w:t>
+          <w:t>Zoning</w:t>
         </w:r>
         <w:r>
           <w:rPr>
@@ -1805,7 +1805,7 @@
             <w:noProof/>
             <w:webHidden/>
           </w:rPr>
-          <w:instrText xml:space="preserve"> PAGEREF _Toc35950246 \h </w:instrText>
+          <w:instrText xml:space="preserve"> PAGEREF _Toc36017731 \h </w:instrText>
         </w:r>
         <w:r>
           <w:rPr>
@@ -1851,7 +1851,7 @@
           <w:lang w:val="fr-CH" w:eastAsia="fr-CH"/>
         </w:rPr>
       </w:pPr>
-      <w:hyperlink w:anchor="_Toc35950247" w:history="1">
+      <w:hyperlink w:anchor="_Toc36017732" w:history="1">
         <w:r>
           <w:rPr>
             <w:rStyle w:val="Lienhypertexte"/>
@@ -1897,7 +1897,7 @@
             <w:noProof/>
             <w:webHidden/>
           </w:rPr>
-          <w:instrText xml:space="preserve"> PAGEREF _Toc35950247 \h </w:instrText>
+          <w:instrText xml:space="preserve"> PAGEREF _Toc36017732 \h </w:instrText>
         </w:r>
         <w:r>
           <w:rPr>
@@ -1943,7 +1943,7 @@
           <w:lang w:val="fr-CH" w:eastAsia="fr-CH"/>
         </w:rPr>
       </w:pPr>
-      <w:hyperlink w:anchor="_Toc35950248" w:history="1">
+      <w:hyperlink w:anchor="_Toc36017733" w:history="1">
         <w:r>
           <w:rPr>
             <w:rStyle w:val="Lienhypertexte"/>
@@ -1991,7 +1991,7 @@
             <w:noProof/>
             <w:webHidden/>
           </w:rPr>
-          <w:instrText xml:space="preserve"> PAGEREF _Toc35950248 \h </w:instrText>
+          <w:instrText xml:space="preserve"> PAGEREF _Toc36017733 \h </w:instrText>
         </w:r>
         <w:r>
           <w:rPr>
@@ -2037,7 +2037,7 @@
           <w:lang w:val="fr-CH" w:eastAsia="fr-CH"/>
         </w:rPr>
       </w:pPr>
-      <w:hyperlink w:anchor="_Toc35950249" w:history="1">
+      <w:hyperlink w:anchor="_Toc36017734" w:history="1">
         <w:r>
           <w:rPr>
             <w:rStyle w:val="Lienhypertexte"/>
@@ -2085,7 +2085,7 @@
             <w:noProof/>
             <w:webHidden/>
           </w:rPr>
-          <w:instrText xml:space="preserve"> PAGEREF _Toc35950249 \h </w:instrText>
+          <w:instrText xml:space="preserve"> PAGEREF _Toc36017734 \h </w:instrText>
         </w:r>
         <w:r>
           <w:rPr>
@@ -2131,7 +2131,7 @@
           <w:lang w:val="fr-CH" w:eastAsia="fr-CH"/>
         </w:rPr>
       </w:pPr>
-      <w:hyperlink w:anchor="_Toc35950250" w:history="1">
+      <w:hyperlink w:anchor="_Toc36017735" w:history="1">
         <w:r>
           <w:rPr>
             <w:rStyle w:val="Lienhypertexte"/>
@@ -2179,7 +2179,7 @@
             <w:noProof/>
             <w:webHidden/>
           </w:rPr>
-          <w:instrText xml:space="preserve"> PAGEREF _Toc35950250 \h </w:instrText>
+          <w:instrText xml:space="preserve"> PAGEREF _Toc36017735 \h </w:instrText>
         </w:r>
         <w:r>
           <w:rPr>
@@ -2225,7 +2225,7 @@
           <w:lang w:val="fr-CH" w:eastAsia="fr-CH"/>
         </w:rPr>
       </w:pPr>
-      <w:hyperlink w:anchor="_Toc35950251" w:history="1">
+      <w:hyperlink w:anchor="_Toc36017736" w:history="1">
         <w:r>
           <w:rPr>
             <w:rStyle w:val="Lienhypertexte"/>
@@ -2273,7 +2273,7 @@
             <w:noProof/>
             <w:webHidden/>
           </w:rPr>
-          <w:instrText xml:space="preserve"> PAGEREF _Toc35950251 \h </w:instrText>
+          <w:instrText xml:space="preserve"> PAGEREF _Toc36017736 \h </w:instrText>
         </w:r>
         <w:r>
           <w:rPr>
@@ -2319,7 +2319,7 @@
           <w:lang w:val="fr-CH" w:eastAsia="fr-CH"/>
         </w:rPr>
       </w:pPr>
-      <w:hyperlink w:anchor="_Toc35950252" w:history="1">
+      <w:hyperlink w:anchor="_Toc36017737" w:history="1">
         <w:r>
           <w:rPr>
             <w:rStyle w:val="Lienhypertexte"/>
@@ -2365,7 +2365,7 @@
             <w:noProof/>
             <w:webHidden/>
           </w:rPr>
-          <w:instrText xml:space="preserve"> PAGEREF _Toc35950252 \h </w:instrText>
+          <w:instrText xml:space="preserve"> PAGEREF _Toc36017737 \h </w:instrText>
         </w:r>
         <w:r>
           <w:rPr>
@@ -2411,7 +2411,7 @@
           <w:lang w:val="fr-CH" w:eastAsia="fr-CH"/>
         </w:rPr>
       </w:pPr>
-      <w:hyperlink w:anchor="_Toc35950253" w:history="1">
+      <w:hyperlink w:anchor="_Toc36017738" w:history="1">
         <w:r>
           <w:rPr>
             <w:rStyle w:val="Lienhypertexte"/>
@@ -2457,7 +2457,7 @@
             <w:noProof/>
             <w:webHidden/>
           </w:rPr>
-          <w:instrText xml:space="preserve"> PAGEREF _Toc35950253 \h </w:instrText>
+          <w:instrText xml:space="preserve"> PAGEREF _Toc36017738 \h </w:instrText>
         </w:r>
         <w:r>
           <w:rPr>
@@ -2498,7 +2498,7 @@
           <w:lang w:val="fr-CH" w:eastAsia="fr-CH"/>
         </w:rPr>
       </w:pPr>
-      <w:hyperlink w:anchor="_Toc35950254" w:history="1">
+      <w:hyperlink w:anchor="_Toc36017739" w:history="1">
         <w:r>
           <w:rPr>
             <w:rStyle w:val="Lienhypertexte"/>
@@ -2538,7 +2538,7 @@
           <w:rPr>
             <w:webHidden/>
           </w:rPr>
-          <w:instrText xml:space="preserve"> PAGEREF _Toc35950254 \h </w:instrText>
+          <w:instrText xml:space="preserve"> PAGEREF _Toc36017739 \h </w:instrText>
         </w:r>
         <w:r>
           <w:rPr>
@@ -2580,7 +2580,7 @@
           <w:lang w:val="fr-CH" w:eastAsia="fr-CH"/>
         </w:rPr>
       </w:pPr>
-      <w:hyperlink w:anchor="_Toc35950255" w:history="1">
+      <w:hyperlink w:anchor="_Toc36017740" w:history="1">
         <w:r>
           <w:rPr>
             <w:rStyle w:val="Lienhypertexte"/>
@@ -2628,7 +2628,7 @@
             <w:noProof/>
             <w:webHidden/>
           </w:rPr>
-          <w:instrText xml:space="preserve"> PAGEREF _Toc35950255 \h </w:instrText>
+          <w:instrText xml:space="preserve"> PAGEREF _Toc36017740 \h </w:instrText>
         </w:r>
         <w:r>
           <w:rPr>
@@ -2674,7 +2674,7 @@
           <w:lang w:val="fr-CH" w:eastAsia="fr-CH"/>
         </w:rPr>
       </w:pPr>
-      <w:hyperlink w:anchor="_Toc35950256" w:history="1">
+      <w:hyperlink w:anchor="_Toc36017741" w:history="1">
         <w:r>
           <w:rPr>
             <w:rStyle w:val="Lienhypertexte"/>
@@ -2720,7 +2720,7 @@
             <w:noProof/>
             <w:webHidden/>
           </w:rPr>
-          <w:instrText xml:space="preserve"> PAGEREF _Toc35950256 \h </w:instrText>
+          <w:instrText xml:space="preserve"> PAGEREF _Toc36017741 \h </w:instrText>
         </w:r>
         <w:r>
           <w:rPr>
@@ -2766,7 +2766,7 @@
           <w:lang w:val="fr-CH" w:eastAsia="fr-CH"/>
         </w:rPr>
       </w:pPr>
-      <w:hyperlink w:anchor="_Toc35950257" w:history="1">
+      <w:hyperlink w:anchor="_Toc36017742" w:history="1">
         <w:r>
           <w:rPr>
             <w:rStyle w:val="Lienhypertexte"/>
@@ -2812,7 +2812,7 @@
             <w:noProof/>
             <w:webHidden/>
           </w:rPr>
-          <w:instrText xml:space="preserve"> PAGEREF _Toc35950257 \h </w:instrText>
+          <w:instrText xml:space="preserve"> PAGEREF _Toc36017742 \h </w:instrText>
         </w:r>
         <w:r>
           <w:rPr>
@@ -2858,7 +2858,7 @@
           <w:lang w:val="fr-CH" w:eastAsia="fr-CH"/>
         </w:rPr>
       </w:pPr>
-      <w:hyperlink w:anchor="_Toc35950258" w:history="1">
+      <w:hyperlink w:anchor="_Toc36017743" w:history="1">
         <w:r>
           <w:rPr>
             <w:rStyle w:val="Lienhypertexte"/>
@@ -2904,7 +2904,7 @@
             <w:noProof/>
             <w:webHidden/>
           </w:rPr>
-          <w:instrText xml:space="preserve"> PAGEREF _Toc35950258 \h </w:instrText>
+          <w:instrText xml:space="preserve"> PAGEREF _Toc36017743 \h </w:instrText>
         </w:r>
         <w:r>
           <w:rPr>
@@ -2950,7 +2950,7 @@
           <w:lang w:val="fr-CH" w:eastAsia="fr-CH"/>
         </w:rPr>
       </w:pPr>
-      <w:hyperlink w:anchor="_Toc35950259" w:history="1">
+      <w:hyperlink w:anchor="_Toc36017744" w:history="1">
         <w:r>
           <w:rPr>
             <w:rStyle w:val="Lienhypertexte"/>
@@ -2998,7 +2998,7 @@
             <w:noProof/>
             <w:webHidden/>
           </w:rPr>
-          <w:instrText xml:space="preserve"> PAGEREF _Toc35950259 \h </w:instrText>
+          <w:instrText xml:space="preserve"> PAGEREF _Toc36017744 \h </w:instrText>
         </w:r>
         <w:r>
           <w:rPr>
@@ -3044,7 +3044,7 @@
           <w:lang w:val="fr-CH" w:eastAsia="fr-CH"/>
         </w:rPr>
       </w:pPr>
-      <w:hyperlink w:anchor="_Toc35950260" w:history="1">
+      <w:hyperlink w:anchor="_Toc36017745" w:history="1">
         <w:r>
           <w:rPr>
             <w:rStyle w:val="Lienhypertexte"/>
@@ -3092,7 +3092,7 @@
             <w:noProof/>
             <w:webHidden/>
           </w:rPr>
-          <w:instrText xml:space="preserve"> PAGEREF _Toc35950260 \h </w:instrText>
+          <w:instrText xml:space="preserve"> PAGEREF _Toc36017745 \h </w:instrText>
         </w:r>
         <w:r>
           <w:rPr>
@@ -3138,7 +3138,7 @@
           <w:lang w:val="fr-CH" w:eastAsia="fr-CH"/>
         </w:rPr>
       </w:pPr>
-      <w:hyperlink w:anchor="_Toc35950261" w:history="1">
+      <w:hyperlink w:anchor="_Toc36017746" w:history="1">
         <w:r>
           <w:rPr>
             <w:rStyle w:val="Lienhypertexte"/>
@@ -3186,7 +3186,7 @@
             <w:noProof/>
             <w:webHidden/>
           </w:rPr>
-          <w:instrText xml:space="preserve"> PAGEREF _Toc35950261 \h </w:instrText>
+          <w:instrText xml:space="preserve"> PAGEREF _Toc36017746 \h </w:instrText>
         </w:r>
         <w:r>
           <w:rPr>
@@ -3227,7 +3227,7 @@
           <w:lang w:val="fr-CH" w:eastAsia="fr-CH"/>
         </w:rPr>
       </w:pPr>
-      <w:hyperlink w:anchor="_Toc35950262" w:history="1">
+      <w:hyperlink w:anchor="_Toc36017747" w:history="1">
         <w:r>
           <w:rPr>
             <w:rStyle w:val="Lienhypertexte"/>
@@ -3267,7 +3267,7 @@
           <w:rPr>
             <w:webHidden/>
           </w:rPr>
-          <w:instrText xml:space="preserve"> PAGEREF _Toc35950262 \h </w:instrText>
+          <w:instrText xml:space="preserve"> PAGEREF _Toc36017747 \h </w:instrText>
         </w:r>
         <w:r>
           <w:rPr>
@@ -3309,7 +3309,7 @@
           <w:lang w:val="fr-CH" w:eastAsia="fr-CH"/>
         </w:rPr>
       </w:pPr>
-      <w:hyperlink w:anchor="_Toc35950263" w:history="1">
+      <w:hyperlink w:anchor="_Toc36017748" w:history="1">
         <w:r>
           <w:rPr>
             <w:rStyle w:val="Lienhypertexte"/>
@@ -3355,7 +3355,7 @@
             <w:noProof/>
             <w:webHidden/>
           </w:rPr>
-          <w:instrText xml:space="preserve"> PAGEREF _Toc35950263 \h </w:instrText>
+          <w:instrText xml:space="preserve"> PAGEREF _Toc36017748 \h </w:instrText>
         </w:r>
         <w:r>
           <w:rPr>
@@ -3401,7 +3401,7 @@
           <w:lang w:val="fr-CH" w:eastAsia="fr-CH"/>
         </w:rPr>
       </w:pPr>
-      <w:hyperlink w:anchor="_Toc35950264" w:history="1">
+      <w:hyperlink w:anchor="_Toc36017749" w:history="1">
         <w:r>
           <w:rPr>
             <w:rStyle w:val="Lienhypertexte"/>
@@ -3447,7 +3447,7 @@
             <w:noProof/>
             <w:webHidden/>
           </w:rPr>
-          <w:instrText xml:space="preserve"> PAGEREF _Toc35950264 \h </w:instrText>
+          <w:instrText xml:space="preserve"> PAGEREF _Toc36017749 \h </w:instrText>
         </w:r>
         <w:r>
           <w:rPr>
@@ -3493,7 +3493,7 @@
           <w:lang w:val="fr-CH" w:eastAsia="fr-CH"/>
         </w:rPr>
       </w:pPr>
-      <w:hyperlink w:anchor="_Toc35950265" w:history="1">
+      <w:hyperlink w:anchor="_Toc36017750" w:history="1">
         <w:r>
           <w:rPr>
             <w:rStyle w:val="Lienhypertexte"/>
@@ -3539,7 +3539,7 @@
             <w:noProof/>
             <w:webHidden/>
           </w:rPr>
-          <w:instrText xml:space="preserve"> PAGEREF _Toc35950265 \h </w:instrText>
+          <w:instrText xml:space="preserve"> PAGEREF _Toc36017750 \h </w:instrText>
         </w:r>
         <w:r>
           <w:rPr>
@@ -3585,7 +3585,7 @@
           <w:lang w:val="fr-CH" w:eastAsia="fr-CH"/>
         </w:rPr>
       </w:pPr>
-      <w:hyperlink w:anchor="_Toc35950266" w:history="1">
+      <w:hyperlink w:anchor="_Toc36017751" w:history="1">
         <w:r>
           <w:rPr>
             <w:rStyle w:val="Lienhypertexte"/>
@@ -3631,7 +3631,7 @@
             <w:noProof/>
             <w:webHidden/>
           </w:rPr>
-          <w:instrText xml:space="preserve"> PAGEREF _Toc35950266 \h </w:instrText>
+          <w:instrText xml:space="preserve"> PAGEREF _Toc36017751 \h </w:instrText>
         </w:r>
         <w:r>
           <w:rPr>
@@ -3672,7 +3672,7 @@
           <w:lang w:val="fr-CH" w:eastAsia="fr-CH"/>
         </w:rPr>
       </w:pPr>
-      <w:hyperlink w:anchor="_Toc35950267" w:history="1">
+      <w:hyperlink w:anchor="_Toc36017752" w:history="1">
         <w:r>
           <w:rPr>
             <w:rStyle w:val="Lienhypertexte"/>
@@ -3712,7 +3712,7 @@
           <w:rPr>
             <w:webHidden/>
           </w:rPr>
-          <w:instrText xml:space="preserve"> PAGEREF _Toc35950267 \h </w:instrText>
+          <w:instrText xml:space="preserve"> PAGEREF _Toc36017752 \h </w:instrText>
         </w:r>
         <w:r>
           <w:rPr>
@@ -3754,7 +3754,7 @@
           <w:lang w:val="fr-CH" w:eastAsia="fr-CH"/>
         </w:rPr>
       </w:pPr>
-      <w:hyperlink w:anchor="_Toc35950268" w:history="1">
+      <w:hyperlink w:anchor="_Toc36017753" w:history="1">
         <w:r>
           <w:rPr>
             <w:rStyle w:val="Lienhypertexte"/>
@@ -3802,7 +3802,7 @@
             <w:noProof/>
             <w:webHidden/>
           </w:rPr>
-          <w:instrText xml:space="preserve"> PAGEREF _Toc35950268 \h </w:instrText>
+          <w:instrText xml:space="preserve"> PAGEREF _Toc36017753 \h </w:instrText>
         </w:r>
         <w:r>
           <w:rPr>
@@ -3848,7 +3848,7 @@
           <w:lang w:val="fr-CH" w:eastAsia="fr-CH"/>
         </w:rPr>
       </w:pPr>
-      <w:hyperlink w:anchor="_Toc35950269" w:history="1">
+      <w:hyperlink w:anchor="_Toc36017754" w:history="1">
         <w:r>
           <w:rPr>
             <w:rStyle w:val="Lienhypertexte"/>
@@ -3896,7 +3896,7 @@
             <w:noProof/>
             <w:webHidden/>
           </w:rPr>
-          <w:instrText xml:space="preserve"> PAGEREF _Toc35950269 \h </w:instrText>
+          <w:instrText xml:space="preserve"> PAGEREF _Toc36017754 \h </w:instrText>
         </w:r>
         <w:r>
           <w:rPr>
@@ -3942,7 +3942,7 @@
           <w:lang w:val="fr-CH" w:eastAsia="fr-CH"/>
         </w:rPr>
       </w:pPr>
-      <w:hyperlink w:anchor="_Toc35950270" w:history="1">
+      <w:hyperlink w:anchor="_Toc36017755" w:history="1">
         <w:r>
           <w:rPr>
             <w:rStyle w:val="Lienhypertexte"/>
@@ -3990,7 +3990,7 @@
             <w:noProof/>
             <w:webHidden/>
           </w:rPr>
-          <w:instrText xml:space="preserve"> PAGEREF _Toc35950270 \h </w:instrText>
+          <w:instrText xml:space="preserve"> PAGEREF _Toc36017755 \h </w:instrText>
         </w:r>
         <w:r>
           <w:rPr>
@@ -4036,7 +4036,7 @@
           <w:lang w:val="fr-CH" w:eastAsia="fr-CH"/>
         </w:rPr>
       </w:pPr>
-      <w:hyperlink w:anchor="_Toc35950271" w:history="1">
+      <w:hyperlink w:anchor="_Toc36017756" w:history="1">
         <w:r>
           <w:rPr>
             <w:rStyle w:val="Lienhypertexte"/>
@@ -4084,7 +4084,7 @@
             <w:noProof/>
             <w:webHidden/>
           </w:rPr>
-          <w:instrText xml:space="preserve"> PAGEREF _Toc35950271 \h </w:instrText>
+          <w:instrText xml:space="preserve"> PAGEREF _Toc36017756 \h </w:instrText>
         </w:r>
         <w:r>
           <w:rPr>
@@ -4130,7 +4130,7 @@
           <w:lang w:val="fr-CH" w:eastAsia="fr-CH"/>
         </w:rPr>
       </w:pPr>
-      <w:hyperlink w:anchor="_Toc35950272" w:history="1">
+      <w:hyperlink w:anchor="_Toc36017757" w:history="1">
         <w:r>
           <w:rPr>
             <w:rStyle w:val="Lienhypertexte"/>
@@ -4178,7 +4178,7 @@
             <w:noProof/>
             <w:webHidden/>
           </w:rPr>
-          <w:instrText xml:space="preserve"> PAGEREF _Toc35950272 \h </w:instrText>
+          <w:instrText xml:space="preserve"> PAGEREF _Toc36017757 \h </w:instrText>
         </w:r>
         <w:r>
           <w:rPr>
@@ -4242,7 +4242,7 @@
           <w:lang w:val="fr-CH"/>
         </w:rPr>
       </w:pPr>
-      <w:bookmarkStart w:id="0" w:name="_Toc35950236"/>
+      <w:bookmarkStart w:id="0" w:name="_Toc36017721"/>
       <w:r>
         <w:rPr>
           <w:lang w:val="fr-CH"/>
@@ -4261,7 +4261,7 @@
           <w:lang w:val="fr-CH"/>
         </w:rPr>
       </w:pPr>
-      <w:bookmarkStart w:id="1" w:name="_Toc35950237"/>
+      <w:bookmarkStart w:id="1" w:name="_Toc36017722"/>
       <w:r>
         <w:rPr>
           <w:i w:val="0"/>
@@ -4356,7 +4356,7 @@
           <w:lang w:val="fr-CH"/>
         </w:rPr>
       </w:pPr>
-      <w:bookmarkStart w:id="2" w:name="_Toc35950238"/>
+      <w:bookmarkStart w:id="2" w:name="_Toc36017723"/>
       <w:r>
         <w:rPr>
           <w:i w:val="0"/>
@@ -4554,7 +4554,7 @@
           <w:lang w:val="fr-CH"/>
         </w:rPr>
       </w:pPr>
-      <w:bookmarkStart w:id="3" w:name="_Toc35950239"/>
+      <w:bookmarkStart w:id="3" w:name="_Toc36017724"/>
       <w:r>
         <w:rPr>
           <w:i w:val="0"/>
@@ -4658,7 +4658,7 @@
           <w:lang w:val="fr-CH"/>
         </w:rPr>
       </w:pPr>
-      <w:bookmarkStart w:id="4" w:name="_Toc35950240"/>
+      <w:bookmarkStart w:id="4" w:name="_Toc36017725"/>
       <w:r>
         <w:rPr>
           <w:lang w:val="fr-CH"/>
@@ -4677,7 +4677,7 @@
           <w:lang w:val="fr-CH"/>
         </w:rPr>
       </w:pPr>
-      <w:bookmarkStart w:id="5" w:name="_Toc35950241"/>
+      <w:bookmarkStart w:id="5" w:name="_Toc36017726"/>
       <w:r>
         <w:rPr>
           <w:i w:val="0"/>
@@ -4702,7 +4702,7 @@
           <w:lang w:val="fr-CH"/>
         </w:rPr>
       </w:pPr>
-      <w:bookmarkStart w:id="6" w:name="_Toc35950242"/>
+      <w:bookmarkStart w:id="6" w:name="_Toc36017727"/>
       <w:r>
         <w:rPr>
           <w:lang w:val="fr-CH"/>
@@ -4791,7 +4791,7 @@
           <w:lang w:val="fr-CH"/>
         </w:rPr>
       </w:pPr>
-      <w:bookmarkStart w:id="7" w:name="_Toc35950243"/>
+      <w:bookmarkStart w:id="7" w:name="_Toc36017728"/>
       <w:r>
         <w:rPr>
           <w:lang w:val="fr-CH"/>
@@ -4895,7 +4895,7 @@
           <w:lang w:val="fr-CH"/>
         </w:rPr>
       </w:pPr>
-      <w:bookmarkStart w:id="8" w:name="_Toc35950244"/>
+      <w:bookmarkStart w:id="8" w:name="_Toc36017729"/>
       <w:r>
         <w:rPr>
           <w:lang w:val="fr-CH"/>
@@ -5081,19 +5081,13 @@
           <w:lang w:val="fr-CH"/>
         </w:rPr>
       </w:pPr>
-      <w:bookmarkStart w:id="9" w:name="_Toc35950245"/>
+      <w:bookmarkStart w:id="9" w:name="_Toc36017730"/>
       <w:r>
         <w:rPr>
           <w:lang w:val="fr-CH"/>
         </w:rPr>
         <w:lastRenderedPageBreak/>
-        <w:t>Use case et s</w:t>
-      </w:r>
-      <w:r>
-        <w:rPr>
-          <w:lang w:val="fr-CH"/>
-        </w:rPr>
-        <w:t>cénarii</w:t>
+        <w:t>Use case et scénarii</w:t>
       </w:r>
       <w:bookmarkEnd w:id="9"/>
     </w:p>
@@ -5695,13 +5689,7 @@
               <w:rPr>
                 <w:lang w:val="fr-CH"/>
               </w:rPr>
-              <w:t>L’utilisateur a rempli tous les champs</w:t>
-            </w:r>
-            <w:r>
-              <w:rPr>
-                <w:lang w:val="fr-CH"/>
-              </w:rPr>
-              <w:t xml:space="preserve"> et valide le formulaire</w:t>
+              <w:t>L’utilisateur a rempli tous les champs et valide le formulaire</w:t>
             </w:r>
           </w:p>
         </w:tc>
@@ -5788,13 +5776,7 @@
               <w:rPr>
                 <w:lang w:val="fr-CH"/>
               </w:rPr>
-              <w:t>L’utilisateur a rempli tous les champs</w:t>
-            </w:r>
-            <w:r>
-              <w:rPr>
-                <w:lang w:val="fr-CH"/>
-              </w:rPr>
-              <w:t xml:space="preserve"> et soumet le formulaire</w:t>
+              <w:t>L’utilisateur a rempli tous les champs et soumet le formulaire</w:t>
             </w:r>
           </w:p>
         </w:tc>
@@ -5881,13 +5863,7 @@
               <w:rPr>
                 <w:lang w:val="fr-CH"/>
               </w:rPr>
-              <w:t>L’utilisateur a rempli tous les champs</w:t>
-            </w:r>
-            <w:r>
-              <w:rPr>
-                <w:lang w:val="fr-CH"/>
-              </w:rPr>
-              <w:t xml:space="preserve"> et valide le formulaire</w:t>
+              <w:t>L’utilisateur a rempli tous les champs et valide le formulaire</w:t>
             </w:r>
           </w:p>
         </w:tc>
@@ -6055,13 +6031,7 @@
               <w:rPr>
                 <w:lang w:val="fr-CH"/>
               </w:rPr>
-              <w:t>L’utilisateur a rempli tous les champs</w:t>
-            </w:r>
-            <w:r>
-              <w:rPr>
-                <w:lang w:val="fr-CH"/>
-              </w:rPr>
-              <w:t xml:space="preserve"> et valide le formulaire</w:t>
+              <w:t>L’utilisateur a rempli tous les champs et valide le formulaire</w:t>
             </w:r>
           </w:p>
         </w:tc>
@@ -6148,13 +6118,7 @@
               <w:rPr>
                 <w:lang w:val="fr-CH"/>
               </w:rPr>
-              <w:t>L’utilisateur a rempli tous les champs</w:t>
-            </w:r>
-            <w:r>
-              <w:rPr>
-                <w:lang w:val="fr-CH"/>
-              </w:rPr>
-              <w:t xml:space="preserve"> et valide le formulaire</w:t>
+              <w:t>L’utilisateur a rempli tous les champs et valide le formulaire</w:t>
             </w:r>
           </w:p>
         </w:tc>
@@ -6242,13 +6206,7 @@
               <w:rPr>
                 <w:lang w:val="fr-CH"/>
               </w:rPr>
-              <w:t>L’utilisateur a rempli tous les champs</w:t>
-            </w:r>
-            <w:r>
-              <w:rPr>
-                <w:lang w:val="fr-CH"/>
-              </w:rPr>
-              <w:t xml:space="preserve"> et valide le formulaire</w:t>
+              <w:t>L’utilisateur a rempli tous les champs et valide le formulaire</w:t>
             </w:r>
           </w:p>
         </w:tc>
@@ -6290,9 +6248,27 @@
         </w:tc>
       </w:tr>
     </w:tbl>
-    <w:p/>
-    <w:p/>
-    <w:p/>
+    <w:p>
+      <w:pPr>
+        <w:rPr>
+          <w:lang w:val="fr-CH"/>
+        </w:rPr>
+      </w:pPr>
+    </w:p>
+    <w:p>
+      <w:pPr>
+        <w:rPr>
+          <w:lang w:val="fr-CH"/>
+        </w:rPr>
+      </w:pPr>
+    </w:p>
+    <w:p>
+      <w:pPr>
+        <w:rPr>
+          <w:lang w:val="fr-CH"/>
+        </w:rPr>
+      </w:pPr>
+    </w:p>
     <w:tbl>
       <w:tblPr>
         <w:tblStyle w:val="Grilledutableau"/>
@@ -6494,7 +6470,13 @@
         </w:tc>
       </w:tr>
     </w:tbl>
-    <w:p/>
+    <w:p>
+      <w:pPr>
+        <w:rPr>
+          <w:lang w:val="fr-CH"/>
+        </w:rPr>
+      </w:pPr>
+    </w:p>
     <w:tbl>
       <w:tblPr>
         <w:tblStyle w:val="Grilledutableau"/>
@@ -6744,13 +6726,7 @@
               <w:rPr>
                 <w:lang w:val="fr-CH"/>
               </w:rPr>
-              <w:t xml:space="preserve">Une nouvelle page s’affiche </w:t>
-            </w:r>
-            <w:r>
-              <w:rPr>
-                <w:lang w:val="fr-CH"/>
-              </w:rPr>
-              <w:t xml:space="preserve">avec les détails complets d’une partie </w:t>
+              <w:t xml:space="preserve">Une nouvelle page s’affiche avec les détails complets d’une partie </w:t>
             </w:r>
           </w:p>
         </w:tc>
@@ -6837,12 +6813,24 @@
         </w:tc>
       </w:tr>
     </w:tbl>
-    <w:p/>
+    <w:p>
+      <w:pPr>
+        <w:rPr>
+          <w:lang w:val="fr-CH"/>
+        </w:rPr>
+      </w:pPr>
+    </w:p>
     <w:p>
       <w:pPr>
         <w:spacing w:after="160" w:line="259" w:lineRule="auto"/>
-      </w:pPr>
-      <w:r>
+        <w:rPr>
+          <w:lang w:val="fr-CH"/>
+        </w:rPr>
+      </w:pPr>
+      <w:r>
+        <w:rPr>
+          <w:lang w:val="fr-CH"/>
+        </w:rPr>
         <w:br w:type="page"/>
       </w:r>
     </w:p>
@@ -7048,8 +7036,20 @@
         </w:tc>
       </w:tr>
     </w:tbl>
-    <w:p/>
-    <w:p/>
+    <w:p>
+      <w:pPr>
+        <w:rPr>
+          <w:lang w:val="fr-CH"/>
+        </w:rPr>
+      </w:pPr>
+    </w:p>
+    <w:p>
+      <w:pPr>
+        <w:rPr>
+          <w:lang w:val="fr-CH"/>
+        </w:rPr>
+      </w:pPr>
+    </w:p>
     <w:tbl>
       <w:tblPr>
         <w:tblStyle w:val="Grilledutableau"/>
@@ -7095,37 +7095,7 @@
               <w:rPr>
                 <w:lang w:val="fr-CH"/>
               </w:rPr>
-              <w:t>Toutes n</w:t>
-            </w:r>
-            <w:r>
-              <w:rPr>
-                <w:lang w:val="fr-CH"/>
-              </w:rPr>
-              <w:t>ouvelle</w:t>
-            </w:r>
-            <w:r>
-              <w:rPr>
-                <w:lang w:val="fr-CH"/>
-              </w:rPr>
-              <w:t>s</w:t>
-            </w:r>
-            <w:r>
-              <w:rPr>
-                <w:lang w:val="fr-CH"/>
-              </w:rPr>
-              <w:t xml:space="preserve"> partie</w:t>
-            </w:r>
-            <w:r>
-              <w:rPr>
-                <w:lang w:val="fr-CH"/>
-              </w:rPr>
-              <w:t>s</w:t>
-            </w:r>
-            <w:r>
-              <w:rPr>
-                <w:lang w:val="fr-CH"/>
-              </w:rPr>
-              <w:t> :</w:t>
+              <w:t>Toutes nouvelles parties :</w:t>
             </w:r>
           </w:p>
           <w:p>
@@ -7206,37 +7176,7 @@
               <w:rPr>
                 <w:lang w:val="fr-CH"/>
               </w:rPr>
-              <w:t>Toutes n</w:t>
-            </w:r>
-            <w:r>
-              <w:rPr>
-                <w:lang w:val="fr-CH"/>
-              </w:rPr>
-              <w:t>ouvelle</w:t>
-            </w:r>
-            <w:r>
-              <w:rPr>
-                <w:lang w:val="fr-CH"/>
-              </w:rPr>
-              <w:t>s</w:t>
-            </w:r>
-            <w:r>
-              <w:rPr>
-                <w:lang w:val="fr-CH"/>
-              </w:rPr>
-              <w:t xml:space="preserve"> partie</w:t>
-            </w:r>
-            <w:r>
-              <w:rPr>
-                <w:lang w:val="fr-CH"/>
-              </w:rPr>
-              <w:t>s</w:t>
-            </w:r>
-            <w:r>
-              <w:rPr>
-                <w:lang w:val="fr-CH"/>
-              </w:rPr>
-              <w:t> :</w:t>
+              <w:t>Toutes nouvelles parties :</w:t>
             </w:r>
           </w:p>
           <w:p>
@@ -7303,13 +7243,7 @@
               <w:rPr>
                 <w:lang w:val="fr-CH"/>
               </w:rPr>
-              <w:t xml:space="preserve"> la page du menu du jeu</w:t>
-            </w:r>
-            <w:r>
-              <w:rPr>
-                <w:lang w:val="fr-CH"/>
-              </w:rPr>
-              <w:t xml:space="preserve"> sera affichée</w:t>
+              <w:t xml:space="preserve"> la page du menu du jeu sera affichée</w:t>
             </w:r>
           </w:p>
         </w:tc>
@@ -7410,23 +7344,7 @@
                 <w:bCs/>
                 <w:lang w:val="fr-CH"/>
               </w:rPr>
-              <w:t>(me suis rendu compte que jeu guidé n’a pas de bouton pour la suite</w:t>
-            </w:r>
-            <w:r>
-              <w:rPr>
-                <w:b/>
-                <w:bCs/>
-                <w:lang w:val="fr-CH"/>
-              </w:rPr>
-              <w:t xml:space="preserve"> mais se sera implémenter</w:t>
-            </w:r>
-            <w:r>
-              <w:rPr>
-                <w:b/>
-                <w:bCs/>
-                <w:lang w:val="fr-CH"/>
-              </w:rPr>
-              <w:t>)</w:t>
+              <w:t>(me suis rendu compte que jeu guidé n’a pas de bouton pour la suite mais se sera implémenter)</w:t>
             </w:r>
           </w:p>
         </w:tc>
@@ -7750,13 +7668,7 @@
               <w:rPr>
                 <w:lang w:val="fr-CH"/>
               </w:rPr>
-              <w:t xml:space="preserve">L’utilisateur </w:t>
-            </w:r>
-            <w:r>
-              <w:rPr>
-                <w:lang w:val="fr-CH"/>
-              </w:rPr>
-              <w:t>arrête la partie en cours en cliquant sur la croix</w:t>
+              <w:t>L’utilisateur arrête la partie en cours en cliquant sur la croix</w:t>
             </w:r>
           </w:p>
         </w:tc>
@@ -7786,13 +7698,7 @@
               <w:rPr>
                 <w:lang w:val="fr-CH"/>
               </w:rPr>
-              <w:t xml:space="preserve">La partie est annulée et </w:t>
-            </w:r>
-            <w:r>
-              <w:rPr>
-                <w:lang w:val="fr-CH"/>
-              </w:rPr>
-              <w:t>la page du menu du jeu s’affiche</w:t>
+              <w:t>La partie est annulée et la page du menu du jeu s’affiche</w:t>
             </w:r>
           </w:p>
         </w:tc>
@@ -7931,17 +7837,15 @@
           <w:lang w:val="fr-CH"/>
         </w:rPr>
       </w:pPr>
-      <w:bookmarkStart w:id="11" w:name="_Toc35950246"/>
-      <w:proofErr w:type="spellStart"/>
+      <w:bookmarkStart w:id="11" w:name="_Toc36017731"/>
       <w:r>
         <w:rPr>
           <w:lang w:val="fr-CH"/>
         </w:rPr>
         <w:lastRenderedPageBreak/>
-        <w:t>Zonning</w:t>
+        <w:t>Zoning</w:t>
       </w:r>
       <w:bookmarkEnd w:id="11"/>
-      <w:proofErr w:type="spellEnd"/>
     </w:p>
     <w:p>
       <w:pPr>
@@ -8007,14 +7911,12 @@
         </w:rPr>
         <w:t xml:space="preserve">Les rectangles </w:t>
       </w:r>
-      <w:proofErr w:type="gramStart"/>
-      <w:r>
-        <w:rPr>
-          <w:lang w:val="fr-CH"/>
-        </w:rPr>
-        <w:t>bleus foncé</w:t>
-      </w:r>
-      <w:proofErr w:type="gramEnd"/>
+      <w:r>
+        <w:rPr>
+          <w:lang w:val="fr-CH"/>
+        </w:rPr>
+        <w:t>bleu foncé</w:t>
+      </w:r>
       <w:r>
         <w:rPr>
           <w:lang w:val="fr-CH"/>
@@ -8093,14 +7995,12 @@
           <w:lang w:val="fr-CH"/>
         </w:rPr>
       </w:pPr>
-      <w:proofErr w:type="gramStart"/>
-      <w:r>
-        <w:rPr>
-          <w:lang w:val="fr-CH"/>
-        </w:rPr>
-        <w:t>Les rectangles dégradé</w:t>
-      </w:r>
-      <w:proofErr w:type="gramEnd"/>
+      <w:r>
+        <w:rPr>
+          <w:lang w:val="fr-CH"/>
+        </w:rPr>
+        <w:t>Les rectangles dégradés</w:t>
+      </w:r>
       <w:r>
         <w:rPr>
           <w:lang w:val="fr-CH"/>
@@ -8571,15 +8471,13 @@
           <w:lang w:val="fr-CH"/>
         </w:rPr>
       </w:pPr>
-      <w:proofErr w:type="gramStart"/>
       <w:r>
         <w:rPr>
           <w:lang w:val="fr-CH"/>
         </w:rPr>
         <w:lastRenderedPageBreak/>
-        <w:t>Nouvelles partie</w:t>
-      </w:r>
-      <w:proofErr w:type="gramEnd"/>
+        <w:t>Nouvelles parties</w:t>
+      </w:r>
       <w:r>
         <w:rPr>
           <w:lang w:val="fr-CH"/>
@@ -9019,7 +8917,7 @@
           <w:lang w:val="fr-CH"/>
         </w:rPr>
       </w:pPr>
-      <w:bookmarkStart w:id="12" w:name="_Toc35950247"/>
+      <w:bookmarkStart w:id="12" w:name="_Toc36017732"/>
       <w:r>
         <w:rPr>
           <w:lang w:val="fr-CH"/>
@@ -9478,7 +9376,19 @@
           <w:lang w:val="fr-CH"/>
         </w:rPr>
         <w:lastRenderedPageBreak/>
-        <w:t>Page des autres statistiques :</w:t>
+        <w:t xml:space="preserve">Pages des </w:t>
+      </w:r>
+      <w:r>
+        <w:rPr>
+          <w:lang w:val="fr-CH"/>
+        </w:rPr>
+        <w:t>statistiques détaillées sur les parties</w:t>
+      </w:r>
+      <w:r>
+        <w:rPr>
+          <w:lang w:val="fr-CH"/>
+        </w:rPr>
+        <w:t> :</w:t>
       </w:r>
       <w:r>
         <w:rPr>
@@ -9610,15 +9520,13 @@
           <w:lang w:val="fr-CH"/>
         </w:rPr>
       </w:pPr>
-      <w:proofErr w:type="gramStart"/>
       <w:r>
         <w:rPr>
           <w:lang w:val="fr-CH"/>
         </w:rPr>
         <w:lastRenderedPageBreak/>
-        <w:t>Nouvelles partie</w:t>
-      </w:r>
-      <w:proofErr w:type="gramEnd"/>
+        <w:t>Nouvelles parties</w:t>
+      </w:r>
       <w:r>
         <w:rPr>
           <w:lang w:val="fr-CH"/>
@@ -10252,14 +10160,12 @@
         </w:rPr>
         <w:t xml:space="preserve"> et de </w:t>
       </w:r>
-      <w:proofErr w:type="spellStart"/>
-      <w:r>
-        <w:rPr>
-          <w:lang w:val="fr-CH"/>
-        </w:rPr>
-        <w:t>connection</w:t>
-      </w:r>
-      <w:proofErr w:type="spellEnd"/>
+      <w:r>
+        <w:rPr>
+          <w:lang w:val="fr-CH"/>
+        </w:rPr>
+        <w:t>connexion</w:t>
+      </w:r>
       <w:r>
         <w:rPr>
           <w:lang w:val="fr-CH"/>
@@ -10486,7 +10392,19 @@
         <w:rPr>
           <w:lang w:val="fr-CH"/>
         </w:rPr>
-        <w:t xml:space="preserve"> des statistiques :</w:t>
+        <w:t xml:space="preserve"> des statistiques</w:t>
+      </w:r>
+      <w:r>
+        <w:rPr>
+          <w:lang w:val="fr-CH"/>
+        </w:rPr>
+        <w:t xml:space="preserve"> et des statistiques détaillées sur les parties</w:t>
+      </w:r>
+      <w:r>
+        <w:rPr>
+          <w:lang w:val="fr-CH"/>
+        </w:rPr>
+        <w:t> :</w:t>
       </w:r>
       <w:r>
         <w:rPr>
@@ -10688,7 +10606,31 @@
           <w:lang w:val="fr-CH"/>
         </w:rPr>
         <w:lastRenderedPageBreak/>
-        <w:t>Nouvelle partie :</w:t>
+        <w:t>Nouvelle</w:t>
+      </w:r>
+      <w:r>
+        <w:rPr>
+          <w:lang w:val="fr-CH"/>
+        </w:rPr>
+        <w:t>s</w:t>
+      </w:r>
+      <w:r>
+        <w:rPr>
+          <w:lang w:val="fr-CH"/>
+        </w:rPr>
+        <w:t xml:space="preserve"> partie</w:t>
+      </w:r>
+      <w:r>
+        <w:rPr>
+          <w:lang w:val="fr-CH"/>
+        </w:rPr>
+        <w:t>s</w:t>
+      </w:r>
+      <w:r>
+        <w:rPr>
+          <w:lang w:val="fr-CH"/>
+        </w:rPr>
+        <w:t> :</w:t>
       </w:r>
       <w:r>
         <w:rPr>
@@ -11131,7 +11073,7 @@
         </w:rPr>
       </w:pPr>
       <w:bookmarkStart w:id="13" w:name="_Toc71691012"/>
-      <w:bookmarkStart w:id="14" w:name="_Toc35950248"/>
+      <w:bookmarkStart w:id="14" w:name="_Toc36017733"/>
       <w:r>
         <w:rPr>
           <w:i w:val="0"/>
@@ -11675,37 +11617,87 @@
     </w:p>
     <w:p>
       <w:pPr>
-        <w:rPr>
-          <w:lang w:val="fr-CH"/>
-        </w:rPr>
-      </w:pPr>
-      <w:r>
-        <w:rPr>
-          <w:lang w:val="fr-CH"/>
-        </w:rPr>
-        <w:t>L’application Web sera testée sur Smartphone, tablette, portable et pc.</w:t>
-      </w:r>
-    </w:p>
-    <w:p>
-      <w:pPr>
-        <w:rPr>
-          <w:lang w:val="fr-CH"/>
-        </w:rPr>
-      </w:pPr>
-      <w:r>
-        <w:rPr>
-          <w:lang w:val="fr-CH"/>
-        </w:rPr>
-        <w:t>Je serai le principal testeur de l’application Web.</w:t>
-      </w:r>
-    </w:p>
-    <w:p>
-      <w:pPr>
         <w:spacing w:after="160" w:line="259" w:lineRule="auto"/>
         <w:rPr>
           <w:lang w:val="fr-CH"/>
         </w:rPr>
       </w:pPr>
+    </w:p>
+    <w:p>
+      <w:pPr>
+        <w:spacing w:after="160" w:line="259" w:lineRule="auto"/>
+        <w:rPr>
+          <w:lang w:val="fr-CH"/>
+        </w:rPr>
+      </w:pPr>
+      <w:r>
+        <w:rPr>
+          <w:lang w:val="fr-CH"/>
+        </w:rPr>
+        <w:t xml:space="preserve">L’application Web devra être testée sur un Smartphone, une tablette et sur un ordinateur. J’effectuerai que les tests fonctionnels </w:t>
+      </w:r>
+      <w:r>
+        <w:rPr>
+          <w:lang w:val="fr-CH"/>
+        </w:rPr>
+        <w:t xml:space="preserve">au fur et à mesure du projet. J’utiliserai Firefox </w:t>
+      </w:r>
+      <w:proofErr w:type="spellStart"/>
+      <w:r>
+        <w:rPr>
+          <w:lang w:val="fr-CH"/>
+        </w:rPr>
+        <w:t>Developper</w:t>
+      </w:r>
+      <w:proofErr w:type="spellEnd"/>
+      <w:r>
+        <w:rPr>
+          <w:lang w:val="fr-CH"/>
+        </w:rPr>
+        <w:t xml:space="preserve"> Edition pour effectuer chacun de mes tests fonctionnels.</w:t>
+      </w:r>
+    </w:p>
+    <w:p>
+      <w:pPr>
+        <w:spacing w:after="160" w:line="259" w:lineRule="auto"/>
+        <w:rPr>
+          <w:lang w:val="fr-CH"/>
+        </w:rPr>
+      </w:pPr>
+      <w:r>
+        <w:rPr>
+          <w:lang w:val="fr-CH"/>
+        </w:rPr>
+        <w:t xml:space="preserve">Je compte mettre sur </w:t>
+      </w:r>
+      <w:proofErr w:type="spellStart"/>
+      <w:r>
+        <w:rPr>
+          <w:lang w:val="fr-CH"/>
+        </w:rPr>
+        <w:t>Swisscenter</w:t>
+      </w:r>
+      <w:proofErr w:type="spellEnd"/>
+      <w:r>
+        <w:rPr>
+          <w:lang w:val="fr-CH"/>
+        </w:rPr>
+        <w:t xml:space="preserve"> ma web application afin qu’elle soit disponible pour mon chef de projet et d’autres testeurs éventuels et chaque test sera revu une fois sur </w:t>
+      </w:r>
+      <w:proofErr w:type="spellStart"/>
+      <w:r>
+        <w:rPr>
+          <w:lang w:val="fr-CH"/>
+        </w:rPr>
+        <w:t>Swisscenter</w:t>
+      </w:r>
+      <w:proofErr w:type="spellEnd"/>
+      <w:r>
+        <w:rPr>
+          <w:lang w:val="fr-CH"/>
+        </w:rPr>
+        <w:t>.</w:t>
+      </w:r>
       <w:r>
         <w:rPr>
           <w:lang w:val="fr-CH"/>
@@ -11723,7 +11715,7 @@
       </w:pPr>
       <w:bookmarkStart w:id="15" w:name="_Toc25553310"/>
       <w:bookmarkStart w:id="16" w:name="_Toc71691015"/>
-      <w:bookmarkStart w:id="17" w:name="_Toc35950249"/>
+      <w:bookmarkStart w:id="17" w:name="_Toc36017734"/>
       <w:r>
         <w:rPr>
           <w:rFonts w:cs="Arial"/>
@@ -11755,14 +11747,12 @@
         </w:rPr>
         <w:t xml:space="preserve">N’ayant pas pratiqué de développement web depuis le départ en stage, en refaire demandera de revoir </w:t>
       </w:r>
-      <w:proofErr w:type="gramStart"/>
-      <w:r>
-        <w:rPr>
-          <w:lang w:val="fr-CH"/>
-        </w:rPr>
-        <w:t>les modules suivant</w:t>
-      </w:r>
-      <w:proofErr w:type="gramEnd"/>
+      <w:r>
+        <w:rPr>
+          <w:lang w:val="fr-CH"/>
+        </w:rPr>
+        <w:t>les modules suivants</w:t>
+      </w:r>
       <w:r>
         <w:rPr>
           <w:lang w:val="fr-CH"/>
@@ -12059,7 +12049,7 @@
           <w:lang w:val="fr-CH"/>
         </w:rPr>
       </w:pPr>
-      <w:bookmarkStart w:id="18" w:name="_Toc35950250"/>
+      <w:bookmarkStart w:id="18" w:name="_Toc36017735"/>
       <w:r>
         <w:rPr>
           <w:i w:val="0"/>
@@ -12140,7 +12130,7 @@
       </w:pPr>
       <w:bookmarkStart w:id="19" w:name="_Toc25553314"/>
       <w:bookmarkStart w:id="20" w:name="_Toc71691019"/>
-      <w:bookmarkStart w:id="21" w:name="_Toc35950251"/>
+      <w:bookmarkStart w:id="21" w:name="_Toc36017736"/>
       <w:r>
         <w:rPr>
           <w:i w:val="0"/>
@@ -12167,7 +12157,7 @@
           <w:lang w:val="fr-CH"/>
         </w:rPr>
       </w:pPr>
-      <w:bookmarkStart w:id="22" w:name="_Toc35950252"/>
+      <w:bookmarkStart w:id="22" w:name="_Toc36017737"/>
       <w:r>
         <w:rPr>
           <w:lang w:val="fr-CH"/>
@@ -12218,7 +12208,21 @@
         <w:rPr>
           <w:lang w:val="fr-CH"/>
         </w:rPr>
-        <w:t xml:space="preserve"> 7050 en configuration standard « CPNV » en Windows 10 v1709</w:t>
+        <w:t xml:space="preserve"> 7050 en configuration standard « CPNV » en Windows 10 </w:t>
+      </w:r>
+      <w:proofErr w:type="gramStart"/>
+      <w:r>
+        <w:rPr>
+          <w:lang w:val="fr-CH"/>
+        </w:rPr>
+        <w:t>v</w:t>
+      </w:r>
+      <w:proofErr w:type="gramEnd"/>
+      <w:r>
+        <w:rPr>
+          <w:lang w:val="fr-CH"/>
+        </w:rPr>
+        <w:t>1709</w:t>
       </w:r>
     </w:p>
     <w:p>
@@ -12229,48 +12233,34 @@
           <w:numId w:val="16"/>
         </w:numPr>
         <w:rPr>
-          <w:lang w:val="en-GB"/>
-        </w:rPr>
-      </w:pPr>
-      <w:r>
-        <w:rPr>
-          <w:lang w:val="en-GB"/>
+          <w:lang w:val="fr-CH"/>
+        </w:rPr>
+      </w:pPr>
+      <w:r>
+        <w:rPr>
+          <w:lang w:val="fr-CH"/>
         </w:rPr>
         <w:t>1 pc</w:t>
       </w:r>
       <w:r>
         <w:rPr>
-          <w:lang w:val="en-GB"/>
-        </w:rPr>
-        <w:t xml:space="preserve"> Acer Predator G3 </w:t>
+          <w:lang w:val="fr-CH"/>
+        </w:rPr>
+        <w:t xml:space="preserve"> Acer </w:t>
       </w:r>
       <w:proofErr w:type="spellStart"/>
       <w:r>
         <w:rPr>
-          <w:lang w:val="en-GB"/>
-        </w:rPr>
-        <w:t>externe</w:t>
+          <w:lang w:val="fr-CH"/>
+        </w:rPr>
+        <w:t>Predator</w:t>
       </w:r>
       <w:proofErr w:type="spellEnd"/>
       <w:r>
         <w:rPr>
-          <w:lang w:val="en-GB"/>
-        </w:rPr>
-        <w:t xml:space="preserve"> </w:t>
-      </w:r>
-      <w:proofErr w:type="spellStart"/>
-      <w:r>
-        <w:rPr>
-          <w:lang w:val="en-GB"/>
-        </w:rPr>
-        <w:t>en</w:t>
-      </w:r>
-      <w:proofErr w:type="spellEnd"/>
-      <w:r>
-        <w:rPr>
-          <w:lang w:val="en-GB"/>
-        </w:rPr>
-        <w:t xml:space="preserve"> Windows 10 Home v1909</w:t>
+          <w:lang w:val="fr-CH"/>
+        </w:rPr>
+        <w:t xml:space="preserve"> G3 externe en Windows 10 Home v1909</w:t>
       </w:r>
     </w:p>
     <w:p>
@@ -12353,7 +12343,7 @@
           <w:lang w:val="fr-CH"/>
         </w:rPr>
       </w:pPr>
-      <w:bookmarkStart w:id="23" w:name="_Toc35950253"/>
+      <w:bookmarkStart w:id="23" w:name="_Toc36017738"/>
       <w:r>
         <w:rPr>
           <w:lang w:val="fr-CH"/>
@@ -12392,12 +12382,12 @@
           <w:numId w:val="10"/>
         </w:numPr>
         <w:rPr>
-          <w:lang w:val="en-GB"/>
-        </w:rPr>
-      </w:pPr>
-      <w:r>
-        <w:rPr>
-          <w:lang w:val="en-GB"/>
+          <w:lang w:val="fr-CH"/>
+        </w:rPr>
+      </w:pPr>
+      <w:r>
+        <w:rPr>
+          <w:lang w:val="fr-CH"/>
         </w:rPr>
         <w:t>Microsoft Office 2016 (Excel, Word, PowerPoint)</w:t>
       </w:r>
@@ -12582,14 +12572,12 @@
           <w:lang w:val="fr-CH"/>
         </w:rPr>
       </w:pPr>
-      <w:proofErr w:type="spellStart"/>
-      <w:r>
-        <w:rPr>
-          <w:lang w:val="fr-CH"/>
-        </w:rPr>
-        <w:t>PhpStrom</w:t>
-      </w:r>
-      <w:proofErr w:type="spellEnd"/>
+      <w:r>
+        <w:rPr>
+          <w:lang w:val="fr-CH"/>
+        </w:rPr>
+        <w:t>PHPStorm</w:t>
+      </w:r>
       <w:r>
         <w:rPr>
           <w:lang w:val="fr-CH"/>
@@ -12612,7 +12600,21 @@
         <w:rPr>
           <w:lang w:val="fr-CH"/>
         </w:rPr>
-        <w:t xml:space="preserve">Mozilla Firefox (version développeur) </w:t>
+        <w:t xml:space="preserve">Mozilla Firefox </w:t>
+      </w:r>
+      <w:proofErr w:type="spellStart"/>
+      <w:r>
+        <w:rPr>
+          <w:lang w:val="fr-CH"/>
+        </w:rPr>
+        <w:t>Developper</w:t>
+      </w:r>
+      <w:proofErr w:type="spellEnd"/>
+      <w:r>
+        <w:rPr>
+          <w:lang w:val="fr-CH"/>
+        </w:rPr>
+        <w:t xml:space="preserve"> Edition</w:t>
       </w:r>
     </w:p>
     <w:p>
@@ -12678,7 +12680,7 @@
         </w:rPr>
       </w:pPr>
       <w:bookmarkStart w:id="24" w:name="_Toc71703259"/>
-      <w:bookmarkStart w:id="25" w:name="_Toc35950254"/>
+      <w:bookmarkStart w:id="25" w:name="_Toc36017739"/>
       <w:r>
         <w:rPr>
           <w:lang w:val="fr-CH"/>
@@ -12706,7 +12708,7 @@
       </w:pPr>
       <w:bookmarkStart w:id="26" w:name="_Toc25553317"/>
       <w:bookmarkStart w:id="27" w:name="_Toc71691022"/>
-      <w:bookmarkStart w:id="28" w:name="_Toc35950255"/>
+      <w:bookmarkStart w:id="28" w:name="_Toc36017740"/>
       <w:r>
         <w:rPr>
           <w:i w:val="0"/>
@@ -12734,7 +12736,7 @@
           <w:lang w:val="fr-CH"/>
         </w:rPr>
       </w:pPr>
-      <w:bookmarkStart w:id="30" w:name="_Toc35950256"/>
+      <w:bookmarkStart w:id="30" w:name="_Toc36017741"/>
       <w:r>
         <w:rPr>
           <w:lang w:val="fr-CH"/>
@@ -12764,7 +12766,7 @@
           <w:lang w:val="fr-CH"/>
         </w:rPr>
       </w:pPr>
-      <w:bookmarkStart w:id="31" w:name="_Toc35950257"/>
+      <w:bookmarkStart w:id="31" w:name="_Toc36017742"/>
       <w:r>
         <w:rPr>
           <w:lang w:val="fr-CH"/>
@@ -13156,7 +13158,7 @@
           <w:lang w:val="fr-CH"/>
         </w:rPr>
       </w:pPr>
-      <w:bookmarkStart w:id="32" w:name="_Toc35950258"/>
+      <w:bookmarkStart w:id="32" w:name="_Toc36017743"/>
       <w:r>
         <w:rPr>
           <w:lang w:val="fr-CH"/>
@@ -13164,28 +13166,32 @@
         <w:t>Environnement de développement</w:t>
       </w:r>
       <w:bookmarkEnd w:id="32"/>
-    </w:p>
-    <w:p>
-      <w:pPr>
-        <w:rPr>
-          <w:lang w:val="fr-CH"/>
-        </w:rPr>
-      </w:pPr>
-    </w:p>
-    <w:p>
-      <w:pPr>
-        <w:rPr>
-          <w:lang w:val="fr-CH"/>
-        </w:rPr>
-      </w:pPr>
-      <w:proofErr w:type="gramStart"/>
-      <w:r>
-        <w:rPr>
-          <w:lang w:val="fr-CH"/>
-        </w:rPr>
-        <w:t>Suite au</w:t>
-      </w:r>
-      <w:proofErr w:type="gramEnd"/>
+      <w:r>
+        <w:rPr>
+          <w:lang w:val="fr-CH"/>
+        </w:rPr>
+        <w:t xml:space="preserve"> personnel</w:t>
+      </w:r>
+    </w:p>
+    <w:p>
+      <w:pPr>
+        <w:rPr>
+          <w:lang w:val="fr-CH"/>
+        </w:rPr>
+      </w:pPr>
+    </w:p>
+    <w:p>
+      <w:pPr>
+        <w:rPr>
+          <w:lang w:val="fr-CH"/>
+        </w:rPr>
+      </w:pPr>
+      <w:r>
+        <w:rPr>
+          <w:lang w:val="fr-CH"/>
+        </w:rPr>
+        <w:t>A cause du</w:t>
+      </w:r>
       <w:r>
         <w:rPr>
           <w:lang w:val="fr-CH"/>
@@ -13206,50 +13212,26 @@
         <w:t>Benzonana</w:t>
       </w:r>
       <w:proofErr w:type="spellEnd"/>
-    </w:p>
-    <w:p>
+      <w:r>
+        <w:rPr>
+          <w:lang w:val="fr-CH"/>
+        </w:rPr>
+        <w:t>.</w:t>
+      </w:r>
+    </w:p>
+    <w:p>
+      <w:pPr>
+        <w:rPr>
+          <w:lang w:val="fr-CH"/>
+        </w:rPr>
+      </w:pPr>
       <w:hyperlink r:id="rId50" w:anchor="action=share" w:history="1">
-        <w:r>
-          <w:rPr>
-            <w:rStyle w:val="Lienhypertexte"/>
-          </w:rPr>
-          <w:t>https://www.youtube.com/watch?v=Qncq2Is7WLU#action=share</w:t>
-        </w:r>
-      </w:hyperlink>
-    </w:p>
-    <w:p>
-      <w:pPr>
-        <w:rPr>
-          <w:lang w:val="fr-CH"/>
-        </w:rPr>
-      </w:pPr>
-    </w:p>
-    <w:p>
-      <w:pPr>
-        <w:rPr>
-          <w:lang w:val="fr-CH"/>
-        </w:rPr>
-      </w:pPr>
-      <w:r>
-        <w:rPr>
-          <w:lang w:val="fr-CH"/>
-        </w:rPr>
-        <w:t>Installation de PHPStorm 2019.3.3</w:t>
-      </w:r>
-    </w:p>
-    <w:p>
-      <w:pPr>
-        <w:rPr>
-          <w:lang w:val="fr-CH"/>
-        </w:rPr>
-      </w:pPr>
-      <w:hyperlink r:id="rId51" w:anchor="section=windows" w:history="1">
         <w:r>
           <w:rPr>
             <w:rStyle w:val="Lienhypertexte"/>
             <w:lang w:val="fr-CH"/>
           </w:rPr>
-          <w:t>https://www.jetbrains.com/phpstorm/download/#section=windows</w:t>
+          <w:t>https://www.youtube.com/watch?v=Qncq2Is7WLU#action=share</w:t>
         </w:r>
       </w:hyperlink>
     </w:p>
@@ -13270,36 +13252,22 @@
         <w:rPr>
           <w:lang w:val="fr-CH"/>
         </w:rPr>
-        <w:t xml:space="preserve">Installation de </w:t>
-      </w:r>
-      <w:proofErr w:type="spellStart"/>
-      <w:r>
-        <w:rPr>
-          <w:lang w:val="fr-CH"/>
-        </w:rPr>
-        <w:t>Xdebug</w:t>
-      </w:r>
-      <w:proofErr w:type="spellEnd"/>
-      <w:r>
-        <w:rPr>
-          <w:lang w:val="fr-CH"/>
-        </w:rPr>
-        <w:t xml:space="preserve"> PHP 7.2 VC15 TS</w:t>
-      </w:r>
-    </w:p>
-    <w:p>
-      <w:pPr>
-        <w:rPr>
-          <w:lang w:val="fr-CH"/>
-        </w:rPr>
-      </w:pPr>
-      <w:hyperlink r:id="rId52" w:history="1">
+        <w:t>Installation de PHPStorm 2019.3.3</w:t>
+      </w:r>
+    </w:p>
+    <w:p>
+      <w:pPr>
+        <w:rPr>
+          <w:lang w:val="fr-CH"/>
+        </w:rPr>
+      </w:pPr>
+      <w:hyperlink r:id="rId51" w:anchor="section=windows" w:history="1">
         <w:r>
           <w:rPr>
             <w:rStyle w:val="Lienhypertexte"/>
             <w:lang w:val="fr-CH"/>
           </w:rPr>
-          <w:t>https://xdebug.org/download</w:t>
+          <w:t>https://www.jetbrains.com/phpstorm/download/#section=windows</w:t>
         </w:r>
       </w:hyperlink>
     </w:p>
@@ -13320,22 +13288,36 @@
         <w:rPr>
           <w:lang w:val="fr-CH"/>
         </w:rPr>
-        <w:t>MySQL Workbench 8.0.19 et server 8.0.19</w:t>
-      </w:r>
-    </w:p>
-    <w:p>
-      <w:pPr>
-        <w:rPr>
-          <w:lang w:val="fr-CH"/>
-        </w:rPr>
-      </w:pPr>
-      <w:hyperlink r:id="rId53" w:history="1">
+        <w:t xml:space="preserve">Installation de </w:t>
+      </w:r>
+      <w:proofErr w:type="spellStart"/>
+      <w:r>
+        <w:rPr>
+          <w:lang w:val="fr-CH"/>
+        </w:rPr>
+        <w:t>Xdebug</w:t>
+      </w:r>
+      <w:proofErr w:type="spellEnd"/>
+      <w:r>
+        <w:rPr>
+          <w:lang w:val="fr-CH"/>
+        </w:rPr>
+        <w:t xml:space="preserve"> PHP 7.2 VC15 TS</w:t>
+      </w:r>
+    </w:p>
+    <w:p>
+      <w:pPr>
+        <w:rPr>
+          <w:lang w:val="fr-CH"/>
+        </w:rPr>
+      </w:pPr>
+      <w:hyperlink r:id="rId52" w:history="1">
         <w:r>
           <w:rPr>
             <w:rStyle w:val="Lienhypertexte"/>
             <w:lang w:val="fr-CH"/>
           </w:rPr>
-          <w:t>https://dev.mysql.com/downloads/installer/</w:t>
+          <w:t>https://xdebug.org/download</w:t>
         </w:r>
       </w:hyperlink>
     </w:p>
@@ -13356,55 +13338,91 @@
         <w:rPr>
           <w:lang w:val="fr-CH"/>
         </w:rPr>
-        <w:t xml:space="preserve">Conseiller par Dorian </w:t>
-      </w:r>
-      <w:proofErr w:type="spellStart"/>
-      <w:r>
-        <w:rPr>
-          <w:lang w:val="fr-CH"/>
-        </w:rPr>
-        <w:t>Niclass</w:t>
-      </w:r>
-      <w:proofErr w:type="spellEnd"/>
-      <w:r>
-        <w:rPr>
-          <w:lang w:val="fr-CH"/>
-        </w:rPr>
-        <w:t> :</w:t>
-      </w:r>
-      <w:r>
-        <w:rPr>
-          <w:lang w:val="fr-CH"/>
-        </w:rPr>
-        <w:t xml:space="preserve"> </w:t>
-      </w:r>
-      <w:proofErr w:type="spellStart"/>
-      <w:r>
-        <w:rPr>
-          <w:lang w:val="fr-CH"/>
-        </w:rPr>
-        <w:t>HeidiSQL</w:t>
-      </w:r>
-      <w:proofErr w:type="spellEnd"/>
-      <w:r>
-        <w:rPr>
-          <w:lang w:val="fr-CH"/>
-        </w:rPr>
-        <w:t xml:space="preserve"> 11.0.0.5919</w:t>
-      </w:r>
-    </w:p>
-    <w:p>
-      <w:pPr>
-        <w:rPr>
-          <w:lang w:val="fr-CH"/>
-        </w:rPr>
-      </w:pPr>
-      <w:hyperlink r:id="rId54" w:history="1">
+        <w:t>MySQL Workbench 8.0.19 et server 8.0.19</w:t>
+      </w:r>
+    </w:p>
+    <w:p>
+      <w:pPr>
+        <w:rPr>
+          <w:lang w:val="fr-CH"/>
+        </w:rPr>
+      </w:pPr>
+      <w:hyperlink r:id="rId53" w:history="1">
         <w:r>
           <w:rPr>
             <w:rStyle w:val="Lienhypertexte"/>
             <w:lang w:val="fr-CH"/>
           </w:rPr>
+          <w:t>https://dev.mysql.com/downloads/installer/</w:t>
+        </w:r>
+      </w:hyperlink>
+    </w:p>
+    <w:p>
+      <w:pPr>
+        <w:rPr>
+          <w:lang w:val="fr-CH"/>
+        </w:rPr>
+      </w:pPr>
+    </w:p>
+    <w:p>
+      <w:pPr>
+        <w:rPr>
+          <w:lang w:val="fr-CH"/>
+        </w:rPr>
+      </w:pPr>
+      <w:r>
+        <w:rPr>
+          <w:lang w:val="fr-CH"/>
+        </w:rPr>
+        <w:t xml:space="preserve">Conseiller par Dorian </w:t>
+      </w:r>
+      <w:proofErr w:type="spellStart"/>
+      <w:r>
+        <w:rPr>
+          <w:lang w:val="fr-CH"/>
+        </w:rPr>
+        <w:t>Niclass</w:t>
+      </w:r>
+      <w:proofErr w:type="spellEnd"/>
+      <w:r>
+        <w:rPr>
+          <w:lang w:val="fr-CH"/>
+        </w:rPr>
+        <w:t> :</w:t>
+      </w:r>
+      <w:r>
+        <w:rPr>
+          <w:lang w:val="fr-CH"/>
+        </w:rPr>
+        <w:t xml:space="preserve"> </w:t>
+      </w:r>
+      <w:proofErr w:type="spellStart"/>
+      <w:r>
+        <w:rPr>
+          <w:lang w:val="fr-CH"/>
+        </w:rPr>
+        <w:t>HeidiSQL</w:t>
+      </w:r>
+      <w:proofErr w:type="spellEnd"/>
+      <w:r>
+        <w:rPr>
+          <w:lang w:val="fr-CH"/>
+        </w:rPr>
+        <w:t xml:space="preserve"> 11.0.0.5919</w:t>
+      </w:r>
+    </w:p>
+    <w:p>
+      <w:pPr>
+        <w:rPr>
+          <w:lang w:val="fr-CH"/>
+        </w:rPr>
+      </w:pPr>
+      <w:hyperlink r:id="rId54" w:history="1">
+        <w:r>
+          <w:rPr>
+            <w:rStyle w:val="Lienhypertexte"/>
+            <w:lang w:val="fr-CH"/>
+          </w:rPr>
           <w:t>https://www.heidisql.com/download.php?download=installer</w:t>
         </w:r>
       </w:hyperlink>
@@ -13427,13 +13445,7 @@
           <w:lang w:val="fr-CH"/>
         </w:rPr>
         <w:lastRenderedPageBreak/>
-        <w:t>Pour connecter la base de données</w:t>
-      </w:r>
-      <w:r>
-        <w:rPr>
-          <w:lang w:val="fr-CH"/>
-        </w:rPr>
-        <w:t xml:space="preserve"> via PHPStorm</w:t>
+        <w:t>Pour connecter la base de données via PHPStorm</w:t>
       </w:r>
       <w:r>
         <w:rPr>
@@ -13670,7 +13682,21 @@
         <w:rPr>
           <w:lang w:val="fr-CH"/>
         </w:rPr>
-        <w:t xml:space="preserve">J’ai du changé l’authentification de MySQL server 8.0.14, je devais utiliser : Use </w:t>
+        <w:t xml:space="preserve">J’ai </w:t>
+      </w:r>
+      <w:proofErr w:type="spellStart"/>
+      <w:r>
+        <w:rPr>
+          <w:lang w:val="fr-CH"/>
+        </w:rPr>
+        <w:t>du</w:t>
+      </w:r>
+      <w:proofErr w:type="spellEnd"/>
+      <w:r>
+        <w:rPr>
+          <w:lang w:val="fr-CH"/>
+        </w:rPr>
+        <w:t xml:space="preserve"> changé l’authentification de MySQL server 8.0.14, je devais utiliser : Use </w:t>
       </w:r>
       <w:proofErr w:type="spellStart"/>
       <w:r>
@@ -13996,7 +14022,7 @@
       </w:pPr>
       <w:bookmarkStart w:id="33" w:name="_Toc25553321"/>
       <w:bookmarkStart w:id="34" w:name="_Toc71691025"/>
-      <w:bookmarkStart w:id="35" w:name="_Toc35950259"/>
+      <w:bookmarkStart w:id="35" w:name="_Toc36017744"/>
       <w:r>
         <w:rPr>
           <w:i w:val="0"/>
@@ -14032,11 +14058,11 @@
         <w:tblLook w:val="04A0" w:firstRow="1" w:lastRow="0" w:firstColumn="1" w:lastColumn="0" w:noHBand="0" w:noVBand="1"/>
       </w:tblPr>
       <w:tblGrid>
-        <w:gridCol w:w="533"/>
-        <w:gridCol w:w="1484"/>
-        <w:gridCol w:w="1948"/>
+        <w:gridCol w:w="535"/>
+        <w:gridCol w:w="1418"/>
+        <w:gridCol w:w="1967"/>
         <w:gridCol w:w="1831"/>
-        <w:gridCol w:w="1487"/>
+        <w:gridCol w:w="1532"/>
         <w:gridCol w:w="1777"/>
       </w:tblGrid>
       <w:tr>
@@ -14497,6 +14523,19 @@
               <w:t>10.03.2020</w:t>
             </w:r>
           </w:p>
+          <w:p>
+            <w:pPr>
+              <w:rPr>
+                <w:lang w:val="fr-CH"/>
+              </w:rPr>
+            </w:pPr>
+            <w:r>
+              <w:rPr>
+                <w:lang w:val="fr-CH"/>
+              </w:rPr>
+              <w:t>25.03.2020</w:t>
+            </w:r>
+          </w:p>
         </w:tc>
         <w:tc>
           <w:tcPr>
@@ -14544,12 +14583,6 @@
                 <w:lang w:val="fr-CH"/>
               </w:rPr>
             </w:pPr>
-            <w:r>
-              <w:rPr>
-                <w:lang w:val="fr-CH"/>
-              </w:rPr>
-              <w:t>OK</w:t>
-            </w:r>
           </w:p>
         </w:tc>
         <w:tc>
@@ -14562,6 +14595,12 @@
                 <w:lang w:val="fr-CH"/>
               </w:rPr>
             </w:pPr>
+            <w:r>
+              <w:rPr>
+                <w:lang w:val="fr-CH"/>
+              </w:rPr>
+              <w:t>Testé sur WAMP et fonctionnel à refaire sur MySQL server</w:t>
+            </w:r>
           </w:p>
         </w:tc>
       </w:tr>
@@ -14702,13 +14741,7 @@
               <w:rPr>
                 <w:lang w:val="fr-CH"/>
               </w:rPr>
-              <w:t>11.03.2020</w:t>
-            </w:r>
-            <w:r>
-              <w:rPr>
-                <w:lang w:val="fr-CH"/>
-              </w:rPr>
-              <w:t>, 12.03.2020</w:t>
+              <w:t>25.03.2020</w:t>
             </w:r>
           </w:p>
         </w:tc>
@@ -14762,26 +14795,7 @@
               <w:rPr>
                 <w:lang w:val="fr-CH"/>
               </w:rPr>
-              <w:t xml:space="preserve">11.03 : </w:t>
-            </w:r>
-            <w:r>
-              <w:rPr>
-                <w:lang w:val="fr-CH"/>
-              </w:rPr>
-              <w:t>Erreur</w:t>
-            </w:r>
-          </w:p>
-          <w:p>
-            <w:pPr>
-              <w:rPr>
-                <w:lang w:val="fr-CH"/>
-              </w:rPr>
-            </w:pPr>
-            <w:r>
-              <w:rPr>
-                <w:lang w:val="fr-CH"/>
-              </w:rPr>
-              <w:t>12.03 : OK</w:t>
+              <w:t>Ne fonctionne pas</w:t>
             </w:r>
           </w:p>
         </w:tc>
@@ -14799,21 +14813,7 @@
               <w:rPr>
                 <w:lang w:val="fr-CH"/>
               </w:rPr>
-              <w:t xml:space="preserve">Le nom de la fonction était </w:t>
-            </w:r>
-            <w:proofErr w:type="gramStart"/>
-            <w:r>
-              <w:rPr>
-                <w:lang w:val="fr-CH"/>
-              </w:rPr>
-              <w:t>différente</w:t>
-            </w:r>
-            <w:proofErr w:type="gramEnd"/>
-            <w:r>
-              <w:rPr>
-                <w:lang w:val="fr-CH"/>
-              </w:rPr>
-              <w:t xml:space="preserve"> à son utilisation</w:t>
+              <w:t>Problème de syntaxe dans la requête</w:t>
             </w:r>
           </w:p>
         </w:tc>
@@ -14853,6 +14853,8 @@
               </w:rPr>
               <w:t>12.03.2020</w:t>
             </w:r>
+            <w:bookmarkStart w:id="36" w:name="_GoBack"/>
+            <w:bookmarkEnd w:id="36"/>
           </w:p>
         </w:tc>
         <w:tc>
@@ -15085,7 +15087,14 @@
               <w:rPr>
                 <w:lang w:val="fr-CH"/>
               </w:rPr>
-              <w:t>L’utilisateur clique sur le bouton des statistiques</w:t>
+              <w:t xml:space="preserve">L’utilisateur clique sur le </w:t>
+            </w:r>
+            <w:r>
+              <w:rPr>
+                <w:lang w:val="fr-CH"/>
+              </w:rPr>
+              <w:lastRenderedPageBreak/>
+              <w:t>bouton des statistiques</w:t>
             </w:r>
           </w:p>
         </w:tc>
@@ -15103,6 +15112,7 @@
               <w:rPr>
                 <w:lang w:val="fr-CH"/>
               </w:rPr>
+              <w:lastRenderedPageBreak/>
               <w:t xml:space="preserve">La page de ses statistiques </w:t>
             </w:r>
             <w:r>
@@ -15147,14 +15157,14 @@
               <w:rPr>
                 <w:lang w:val="fr-CH"/>
               </w:rPr>
-              <w:t xml:space="preserve">La page s’affiche mais aucunes statistiques </w:t>
+              <w:t xml:space="preserve">La page s’affiche mais aucunes </w:t>
             </w:r>
             <w:r>
               <w:rPr>
                 <w:lang w:val="fr-CH"/>
               </w:rPr>
               <w:lastRenderedPageBreak/>
-              <w:t>n’ayant pas</w:t>
+              <w:t>statistiques n’ayant pas</w:t>
             </w:r>
             <w:r>
               <w:rPr>
@@ -16303,9 +16313,9 @@
           <w:lang w:val="fr-CH"/>
         </w:rPr>
       </w:pPr>
-      <w:bookmarkStart w:id="36" w:name="_Toc25553322"/>
-      <w:bookmarkStart w:id="37" w:name="_Toc71691026"/>
-      <w:bookmarkStart w:id="38" w:name="_Toc35950260"/>
+      <w:bookmarkStart w:id="37" w:name="_Toc25553322"/>
+      <w:bookmarkStart w:id="38" w:name="_Toc71691026"/>
+      <w:bookmarkStart w:id="39" w:name="_Toc36017745"/>
       <w:r>
         <w:rPr>
           <w:i w:val="0"/>
@@ -16314,7 +16324,7 @@
         </w:rPr>
         <w:t xml:space="preserve">Erreurs </w:t>
       </w:r>
-      <w:bookmarkEnd w:id="36"/>
+      <w:bookmarkEnd w:id="37"/>
       <w:r>
         <w:rPr>
           <w:i w:val="0"/>
@@ -16323,8 +16333,8 @@
         </w:rPr>
         <w:t>restantes</w:t>
       </w:r>
-      <w:bookmarkEnd w:id="37"/>
       <w:bookmarkEnd w:id="38"/>
+      <w:bookmarkEnd w:id="39"/>
       <w:r>
         <w:rPr>
           <w:i w:val="0"/>
@@ -16342,7 +16352,7 @@
           <w:lang w:val="fr-CH"/>
         </w:rPr>
       </w:pPr>
-      <w:bookmarkStart w:id="39" w:name="_Toc25553323"/>
+      <w:bookmarkStart w:id="40" w:name="_Toc25553323"/>
     </w:p>
     <w:p>
       <w:pPr>
@@ -16431,7 +16441,7 @@
         </w:rPr>
         <w:t>Conséquences sur l'utilisation du produit</w:t>
       </w:r>
-      <w:bookmarkEnd w:id="39"/>
+      <w:bookmarkEnd w:id="40"/>
     </w:p>
     <w:p>
       <w:pPr>
@@ -16473,9 +16483,9 @@
           <w:lang w:val="fr-CH"/>
         </w:rPr>
       </w:pPr>
-      <w:bookmarkStart w:id="40" w:name="_Toc25553326"/>
-      <w:bookmarkStart w:id="41" w:name="_Toc71691029"/>
-      <w:bookmarkStart w:id="42" w:name="_Toc35950261"/>
+      <w:bookmarkStart w:id="41" w:name="_Toc25553326"/>
+      <w:bookmarkStart w:id="42" w:name="_Toc71691029"/>
+      <w:bookmarkStart w:id="43" w:name="_Toc36017746"/>
       <w:r>
         <w:rPr>
           <w:i w:val="0"/>
@@ -16484,7 +16494,7 @@
         </w:rPr>
         <w:t>Liste des documents</w:t>
       </w:r>
-      <w:bookmarkEnd w:id="40"/>
+      <w:bookmarkEnd w:id="41"/>
       <w:r>
         <w:rPr>
           <w:i w:val="0"/>
@@ -16493,8 +16503,8 @@
         </w:rPr>
         <w:t xml:space="preserve"> fournis</w:t>
       </w:r>
-      <w:bookmarkEnd w:id="41"/>
       <w:bookmarkEnd w:id="42"/>
+      <w:bookmarkEnd w:id="43"/>
     </w:p>
     <w:p>
       <w:pPr>
@@ -16671,24 +16681,25 @@
           <w:lang w:val="fr-CH"/>
         </w:rPr>
       </w:pPr>
-      <w:bookmarkStart w:id="43" w:name="_Toc25553328"/>
-      <w:bookmarkStart w:id="44" w:name="_Toc71703263"/>
-      <w:bookmarkStart w:id="45" w:name="_Toc35950262"/>
-      <w:r>
-        <w:rPr>
-          <w:lang w:val="fr-CH"/>
-        </w:rPr>
+      <w:bookmarkStart w:id="44" w:name="_Toc25553328"/>
+      <w:bookmarkStart w:id="45" w:name="_Toc71703263"/>
+      <w:bookmarkStart w:id="46" w:name="_Toc36017747"/>
+      <w:r>
+        <w:rPr>
+          <w:lang w:val="fr-CH"/>
+        </w:rPr>
+        <w:lastRenderedPageBreak/>
         <w:t>C</w:t>
       </w:r>
-      <w:bookmarkEnd w:id="43"/>
       <w:bookmarkEnd w:id="44"/>
+      <w:bookmarkEnd w:id="45"/>
       <w:r>
         <w:rPr>
           <w:lang w:val="fr-CH"/>
         </w:rPr>
         <w:t>onclusions</w:t>
       </w:r>
-      <w:bookmarkEnd w:id="45"/>
+      <w:bookmarkEnd w:id="46"/>
     </w:p>
     <w:p>
       <w:pPr>
@@ -16697,14 +16708,14 @@
           <w:lang w:val="fr-CH"/>
         </w:rPr>
       </w:pPr>
-      <w:bookmarkStart w:id="46" w:name="_Toc35950263"/>
+      <w:bookmarkStart w:id="47" w:name="_Toc36017748"/>
       <w:r>
         <w:rPr>
           <w:lang w:val="fr-CH"/>
         </w:rPr>
         <w:t>Objectifs</w:t>
       </w:r>
-      <w:bookmarkEnd w:id="46"/>
+      <w:bookmarkEnd w:id="47"/>
     </w:p>
     <w:p>
       <w:pPr>
@@ -16742,7 +16753,6 @@
                 <w:b/>
                 <w:lang w:val="fr-CH"/>
               </w:rPr>
-              <w:lastRenderedPageBreak/>
               <w:t>Objectifs atteints</w:t>
             </w:r>
           </w:p>
@@ -16982,14 +16992,14 @@
           <w:lang w:val="fr-CH"/>
         </w:rPr>
       </w:pPr>
-      <w:bookmarkStart w:id="47" w:name="_Toc35950264"/>
+      <w:bookmarkStart w:id="48" w:name="_Toc36017749"/>
       <w:r>
         <w:rPr>
           <w:lang w:val="fr-CH"/>
         </w:rPr>
         <w:t>Difficultés particulières</w:t>
       </w:r>
-      <w:bookmarkEnd w:id="47"/>
+      <w:bookmarkEnd w:id="48"/>
     </w:p>
     <w:p>
       <w:pPr>
@@ -17036,14 +17046,14 @@
           <w:lang w:val="fr-CH"/>
         </w:rPr>
       </w:pPr>
-      <w:bookmarkStart w:id="48" w:name="_Toc35950265"/>
+      <w:bookmarkStart w:id="49" w:name="_Toc36017750"/>
       <w:r>
         <w:rPr>
           <w:lang w:val="fr-CH"/>
         </w:rPr>
         <w:t>Appréciation</w:t>
       </w:r>
-      <w:bookmarkEnd w:id="48"/>
+      <w:bookmarkEnd w:id="49"/>
     </w:p>
     <w:p>
       <w:pPr>
@@ -17359,14 +17369,14 @@
           <w:lang w:val="fr-CH"/>
         </w:rPr>
       </w:pPr>
-      <w:bookmarkStart w:id="49" w:name="_Toc35950266"/>
+      <w:bookmarkStart w:id="50" w:name="_Toc36017751"/>
       <w:r>
         <w:rPr>
           <w:lang w:val="fr-CH"/>
         </w:rPr>
         <w:t>Suite du projet</w:t>
       </w:r>
-      <w:bookmarkEnd w:id="49"/>
+      <w:bookmarkEnd w:id="50"/>
     </w:p>
     <w:p>
       <w:pPr>
@@ -17400,8 +17410,8 @@
           <w:lang w:val="fr-CH"/>
         </w:rPr>
       </w:pPr>
-      <w:bookmarkStart w:id="50" w:name="_Toc71703264"/>
-      <w:bookmarkStart w:id="51" w:name="_Toc35950267"/>
+      <w:bookmarkStart w:id="51" w:name="_Toc71703264"/>
+      <w:bookmarkStart w:id="52" w:name="_Toc36017752"/>
       <w:r>
         <w:rPr>
           <w:lang w:val="fr-CH"/>
@@ -17409,14 +17419,14 @@
         <w:lastRenderedPageBreak/>
         <w:t>A</w:t>
       </w:r>
-      <w:bookmarkEnd w:id="50"/>
+      <w:bookmarkEnd w:id="51"/>
       <w:r>
         <w:rPr>
           <w:lang w:val="fr-CH"/>
         </w:rPr>
         <w:t>nnexes</w:t>
       </w:r>
-      <w:bookmarkEnd w:id="51"/>
+      <w:bookmarkEnd w:id="52"/>
     </w:p>
     <w:p>
       <w:pPr>
@@ -17427,7 +17437,7 @@
           <w:lang w:val="fr-CH"/>
         </w:rPr>
       </w:pPr>
-      <w:bookmarkStart w:id="52" w:name="_Toc35950268"/>
+      <w:bookmarkStart w:id="53" w:name="_Toc36017753"/>
       <w:r>
         <w:rPr>
           <w:i w:val="0"/>
@@ -17436,7 +17446,7 @@
         </w:rPr>
         <w:t>Résumé du rapport du TPI / version succincte de la documentation</w:t>
       </w:r>
-      <w:bookmarkEnd w:id="52"/>
+      <w:bookmarkEnd w:id="53"/>
     </w:p>
     <w:p>
       <w:pPr>
@@ -17476,8 +17486,6 @@
         </w:rPr>
         <w:t>Konutse</w:t>
       </w:r>
-      <w:bookmarkStart w:id="53" w:name="_GoBack"/>
-      <w:bookmarkEnd w:id="53"/>
       <w:proofErr w:type="spellEnd"/>
     </w:p>
     <w:p>
@@ -17490,7 +17498,7 @@
         </w:rPr>
       </w:pPr>
       <w:bookmarkStart w:id="54" w:name="_Toc71703265"/>
-      <w:bookmarkStart w:id="55" w:name="_Toc35950269"/>
+      <w:bookmarkStart w:id="55" w:name="_Toc36017754"/>
       <w:r>
         <w:rPr>
           <w:i w:val="0"/>
@@ -17788,19 +17796,7 @@
         <w:rPr>
           <w:lang w:val="fr-CH"/>
         </w:rPr>
-        <w:t>L</w:t>
-      </w:r>
-      <w:r>
-        <w:rPr>
-          <w:lang w:val="fr-CH"/>
-        </w:rPr>
-        <w:t>e 17.03.2020</w:t>
-      </w:r>
-      <w:r>
-        <w:rPr>
-          <w:lang w:val="fr-CH"/>
-        </w:rPr>
-        <w:t> :</w:t>
+        <w:t>Le 17.03.2020 :</w:t>
       </w:r>
     </w:p>
     <w:p>
@@ -17890,27 +17886,35 @@
     <w:p>
       <w:pPr>
         <w:rPr>
-          <w:lang w:val="en-GB"/>
+          <w:lang w:val="fr-CH"/>
         </w:rPr>
       </w:pPr>
       <w:hyperlink r:id="rId60" w:history="1">
         <w:r>
           <w:rPr>
             <w:rStyle w:val="Lienhypertexte"/>
-            <w:lang w:val="en-GB"/>
+            <w:lang w:val="fr-CH"/>
           </w:rPr>
           <w:t>https://www.alsacreations.com/tuto/lire/1391-formulaire-html5-placeholder-required-pattern.html</w:t>
         </w:r>
       </w:hyperlink>
       <w:r>
         <w:rPr>
-          <w:lang w:val="en-GB"/>
-        </w:rPr>
-        <w:t xml:space="preserve"> input required</w:t>
-      </w:r>
-      <w:r>
-        <w:rPr>
-          <w:lang w:val="en-GB"/>
+          <w:lang w:val="fr-CH"/>
+        </w:rPr>
+        <w:t xml:space="preserve"> input </w:t>
+      </w:r>
+      <w:proofErr w:type="spellStart"/>
+      <w:r>
+        <w:rPr>
+          <w:lang w:val="fr-CH"/>
+        </w:rPr>
+        <w:t>required</w:t>
+      </w:r>
+      <w:proofErr w:type="spellEnd"/>
+      <w:r>
+        <w:rPr>
+          <w:lang w:val="fr-CH"/>
         </w:rPr>
         <w:t xml:space="preserve"> 11.03.2020</w:t>
       </w:r>
@@ -17918,21 +17922,21 @@
     <w:p>
       <w:pPr>
         <w:rPr>
-          <w:lang w:val="en-GB"/>
-        </w:rPr>
-      </w:pPr>
-    </w:p>
-    <w:p>
-      <w:pPr>
-        <w:rPr>
-          <w:lang w:val="en-GB"/>
-        </w:rPr>
-      </w:pPr>
-    </w:p>
-    <w:p>
-      <w:pPr>
-        <w:rPr>
-          <w:lang w:val="en-GB"/>
+          <w:lang w:val="fr-CH"/>
+        </w:rPr>
+      </w:pPr>
+    </w:p>
+    <w:p>
+      <w:pPr>
+        <w:rPr>
+          <w:lang w:val="fr-CH"/>
+        </w:rPr>
+      </w:pPr>
+    </w:p>
+    <w:p>
+      <w:pPr>
+        <w:rPr>
+          <w:lang w:val="fr-CH"/>
         </w:rPr>
       </w:pPr>
     </w:p>
@@ -17941,7 +17945,7 @@
         <w:ind w:left="426"/>
         <w:rPr>
           <w:iCs/>
-          <w:lang w:val="en-GB"/>
+          <w:lang w:val="fr-CH"/>
         </w:rPr>
       </w:pPr>
     </w:p>
@@ -18005,7 +18009,7 @@
         </w:rPr>
       </w:pPr>
       <w:bookmarkStart w:id="57" w:name="_Toc71703267"/>
-      <w:bookmarkStart w:id="58" w:name="_Toc35950270"/>
+      <w:bookmarkStart w:id="58" w:name="_Toc36017755"/>
       <w:r>
         <w:rPr>
           <w:i w:val="0"/>
@@ -18036,7 +18040,7 @@
       </w:pPr>
       <w:bookmarkStart w:id="59" w:name="_Toc25553332"/>
       <w:bookmarkStart w:id="60" w:name="_Toc71703268"/>
-      <w:bookmarkStart w:id="61" w:name="_Toc35950271"/>
+      <w:bookmarkStart w:id="61" w:name="_Toc36017756"/>
       <w:r>
         <w:rPr>
           <w:i w:val="0"/>
@@ -18067,7 +18071,7 @@
       </w:pPr>
       <w:bookmarkStart w:id="62" w:name="_Toc71703270"/>
       <w:bookmarkStart w:id="63" w:name="_Toc25553334"/>
-      <w:bookmarkStart w:id="64" w:name="_Toc35950272"/>
+      <w:bookmarkStart w:id="64" w:name="_Toc36017757"/>
       <w:r>
         <w:rPr>
           <w:i w:val="0"/>
@@ -18213,7 +18217,7 @@
         <w:sz w:val="16"/>
         <w:szCs w:val="16"/>
       </w:rPr>
-      <w:t>18.03.2020 11:01:00</w:t>
+      <w:t>24.03.2020 15:11:00</w:t>
     </w:r>
     <w:r>
       <w:rPr>
@@ -21584,7 +21588,7 @@
 </file>
 
 <file path=customXml/itemProps1.xml><?xml version="1.0" encoding="utf-8"?>
-<ds:datastoreItem xmlns:ds="http://schemas.openxmlformats.org/officeDocument/2006/customXml" ds:itemID="{D5F3C425-C688-4FE6-B62A-684318961D4F}">
+<ds:datastoreItem xmlns:ds="http://schemas.openxmlformats.org/officeDocument/2006/customXml" ds:itemID="{CA36F839-7E99-4924-A857-06513E4563A1}">
   <ds:schemaRefs>
     <ds:schemaRef ds:uri="http://schemas.openxmlformats.org/officeDocument/2006/bibliography"/>
   </ds:schemaRefs>

</xml_diff>

<commit_message>
Avancement sur le mode guidé, mise à jour de la documentation
</commit_message>
<xml_diff>
--- a/Documentation/Multiplix.docx
+++ b/Documentation/Multiplix.docx
@@ -12208,21 +12208,7 @@
         <w:rPr>
           <w:lang w:val="fr-CH"/>
         </w:rPr>
-        <w:t xml:space="preserve"> 7050 en configuration standard « CPNV » en Windows 10 </w:t>
-      </w:r>
-      <w:proofErr w:type="gramStart"/>
-      <w:r>
-        <w:rPr>
-          <w:lang w:val="fr-CH"/>
-        </w:rPr>
-        <w:t>v</w:t>
-      </w:r>
-      <w:proofErr w:type="gramEnd"/>
-      <w:r>
-        <w:rPr>
-          <w:lang w:val="fr-CH"/>
-        </w:rPr>
-        <w:t>1709</w:t>
+        <w:t xml:space="preserve"> 7050 en configuration standard « CPNV » en Windows 10 v1709</w:t>
       </w:r>
     </w:p>
     <w:p>
@@ -12233,34 +12219,48 @@
           <w:numId w:val="16"/>
         </w:numPr>
         <w:rPr>
-          <w:lang w:val="fr-CH"/>
-        </w:rPr>
-      </w:pPr>
-      <w:r>
-        <w:rPr>
-          <w:lang w:val="fr-CH"/>
+          <w:lang w:val="en-GB"/>
+        </w:rPr>
+      </w:pPr>
+      <w:r>
+        <w:rPr>
+          <w:lang w:val="en-GB"/>
         </w:rPr>
         <w:t>1 pc</w:t>
       </w:r>
       <w:r>
         <w:rPr>
-          <w:lang w:val="fr-CH"/>
-        </w:rPr>
-        <w:t xml:space="preserve"> Acer </w:t>
+          <w:lang w:val="en-GB"/>
+        </w:rPr>
+        <w:t xml:space="preserve"> Acer Predator G3 </w:t>
       </w:r>
       <w:proofErr w:type="spellStart"/>
       <w:r>
         <w:rPr>
-          <w:lang w:val="fr-CH"/>
-        </w:rPr>
-        <w:t>Predator</w:t>
+          <w:lang w:val="en-GB"/>
+        </w:rPr>
+        <w:t>externe</w:t>
       </w:r>
       <w:proofErr w:type="spellEnd"/>
       <w:r>
         <w:rPr>
-          <w:lang w:val="fr-CH"/>
-        </w:rPr>
-        <w:t xml:space="preserve"> G3 externe en Windows 10 Home v1909</w:t>
+          <w:lang w:val="en-GB"/>
+        </w:rPr>
+        <w:t xml:space="preserve"> </w:t>
+      </w:r>
+      <w:proofErr w:type="spellStart"/>
+      <w:r>
+        <w:rPr>
+          <w:lang w:val="en-GB"/>
+        </w:rPr>
+        <w:t>en</w:t>
+      </w:r>
+      <w:proofErr w:type="spellEnd"/>
+      <w:r>
+        <w:rPr>
+          <w:lang w:val="en-GB"/>
+        </w:rPr>
+        <w:t xml:space="preserve"> Windows 10 Home v1909</w:t>
       </w:r>
     </w:p>
     <w:p>
@@ -12382,12 +12382,12 @@
           <w:numId w:val="10"/>
         </w:numPr>
         <w:rPr>
-          <w:lang w:val="fr-CH"/>
-        </w:rPr>
-      </w:pPr>
-      <w:r>
-        <w:rPr>
-          <w:lang w:val="fr-CH"/>
+          <w:lang w:val="en-GB"/>
+        </w:rPr>
+      </w:pPr>
+      <w:r>
+        <w:rPr>
+          <w:lang w:val="en-GB"/>
         </w:rPr>
         <w:t>Microsoft Office 2016 (Excel, Word, PowerPoint)</w:t>
       </w:r>
@@ -12758,6 +12758,92 @@
           <w:lang w:val="fr-CH"/>
         </w:rPr>
       </w:pPr>
+      <w:r>
+        <w:rPr>
+          <w:lang w:val="fr-CH"/>
+        </w:rPr>
+        <w:t>J’ai utilisé draw.io sur le navigateur</w:t>
+      </w:r>
+    </w:p>
+    <w:p>
+      <w:pPr>
+        <w:rPr>
+          <w:lang w:val="fr-CH"/>
+        </w:rPr>
+      </w:pPr>
+    </w:p>
+    <w:p>
+      <w:pPr>
+        <w:rPr>
+          <w:lang w:val="fr-CH"/>
+        </w:rPr>
+      </w:pPr>
+      <w:r>
+        <w:rPr>
+          <w:noProof/>
+          <w:lang w:val="fr-CH"/>
+        </w:rPr>
+        <w:drawing>
+          <wp:inline distT="0" distB="0" distL="0" distR="0">
+            <wp:extent cx="5343525" cy="6486525"/>
+            <wp:effectExtent l="19050" t="19050" r="28575" b="28575"/>
+            <wp:docPr id="13" name="Image 13"/>
+            <wp:cNvGraphicFramePr>
+              <a:graphicFrameLocks xmlns:a="http://schemas.openxmlformats.org/drawingml/2006/main" noChangeAspect="1"/>
+            </wp:cNvGraphicFramePr>
+            <a:graphic xmlns:a="http://schemas.openxmlformats.org/drawingml/2006/main">
+              <a:graphicData uri="http://schemas.openxmlformats.org/drawingml/2006/picture">
+                <pic:pic xmlns:pic="http://schemas.openxmlformats.org/drawingml/2006/picture">
+                  <pic:nvPicPr>
+                    <pic:cNvPr id="13" name=""/>
+                    <pic:cNvPicPr/>
+                  </pic:nvPicPr>
+                  <pic:blipFill>
+                    <a:blip r:embed="rId50">
+                      <a:extLst>
+                        <a:ext uri="{28A0092B-C50C-407E-A947-70E740481C1C}">
+                          <a14:useLocalDpi xmlns:a14="http://schemas.microsoft.com/office/drawing/2010/main" val="0"/>
+                        </a:ext>
+                      </a:extLst>
+                    </a:blip>
+                    <a:stretch>
+                      <a:fillRect/>
+                    </a:stretch>
+                  </pic:blipFill>
+                  <pic:spPr>
+                    <a:xfrm>
+                      <a:off x="0" y="0"/>
+                      <a:ext cx="5343525" cy="6486525"/>
+                    </a:xfrm>
+                    <a:prstGeom prst="rect">
+                      <a:avLst/>
+                    </a:prstGeom>
+                    <a:ln w="12700">
+                      <a:solidFill>
+                        <a:schemeClr val="tx1"/>
+                      </a:solidFill>
+                    </a:ln>
+                  </pic:spPr>
+                </pic:pic>
+              </a:graphicData>
+            </a:graphic>
+          </wp:inline>
+        </w:drawing>
+      </w:r>
+    </w:p>
+    <w:p>
+      <w:pPr>
+        <w:rPr>
+          <w:lang w:val="fr-CH"/>
+        </w:rPr>
+      </w:pPr>
+    </w:p>
+    <w:p>
+      <w:pPr>
+        <w:rPr>
+          <w:lang w:val="fr-CH"/>
+        </w:rPr>
+      </w:pPr>
     </w:p>
     <w:p>
       <w:pPr>
@@ -12771,6 +12857,7 @@
         <w:rPr>
           <w:lang w:val="fr-CH"/>
         </w:rPr>
+        <w:lastRenderedPageBreak/>
         <w:t>Accès à la web application</w:t>
       </w:r>
       <w:bookmarkEnd w:id="31"/>
@@ -12788,46 +12875,28 @@
           <w:lang w:val="fr-CH"/>
         </w:rPr>
       </w:pPr>
-    </w:p>
-    <w:p>
-      <w:pPr>
-        <w:rPr>
-          <w:highlight w:val="yellow"/>
-          <w:lang w:val="fr-CH"/>
-        </w:rPr>
-      </w:pPr>
-      <w:r>
-        <w:rPr>
-          <w:highlight w:val="yellow"/>
-          <w:lang w:val="fr-CH"/>
-        </w:rPr>
-        <w:t>Réalisation du chronomètre en mode 5 secondes</w:t>
-      </w:r>
-    </w:p>
-    <w:p>
-      <w:pPr>
-        <w:rPr>
-          <w:lang w:val="fr-CH"/>
-        </w:rPr>
-      </w:pPr>
-      <w:r>
-        <w:rPr>
-          <w:highlight w:val="yellow"/>
-          <w:lang w:val="fr-CH"/>
-        </w:rPr>
-        <w:t>APERCU DU CODE</w:t>
-      </w:r>
+      <w:r>
+        <w:rPr>
+          <w:lang w:val="fr-CH"/>
+        </w:rPr>
+        <w:t>Je n’ai rien mis en place pour que l’application soit en tout temps accessible. Pour être testée par le chef de projet et l’expert.</w:t>
+      </w:r>
+    </w:p>
+    <w:p>
+      <w:pPr>
+        <w:rPr>
+          <w:lang w:val="fr-CH"/>
+        </w:rPr>
+      </w:pPr>
+    </w:p>
+    <w:p>
+      <w:pPr>
+        <w:rPr>
+          <w:lang w:val="fr-CH"/>
+        </w:rPr>
+      </w:pPr>
     </w:p>
     <w:bookmarkEnd w:id="29"/>
-    <w:p>
-      <w:pPr>
-        <w:rPr>
-          <w:i/>
-          <w:iCs/>
-          <w:lang w:val="fr-CH"/>
-        </w:rPr>
-      </w:pPr>
-    </w:p>
     <w:p>
       <w:pPr>
         <w:ind w:firstLine="360"/>
@@ -13225,7 +13294,7 @@
           <w:lang w:val="fr-CH"/>
         </w:rPr>
       </w:pPr>
-      <w:hyperlink r:id="rId50" w:anchor="action=share" w:history="1">
+      <w:hyperlink r:id="rId51" w:anchor="action=share" w:history="1">
         <w:r>
           <w:rPr>
             <w:rStyle w:val="Lienhypertexte"/>
@@ -13261,7 +13330,7 @@
           <w:lang w:val="fr-CH"/>
         </w:rPr>
       </w:pPr>
-      <w:hyperlink r:id="rId51" w:anchor="section=windows" w:history="1">
+      <w:hyperlink r:id="rId52" w:anchor="section=windows" w:history="1">
         <w:r>
           <w:rPr>
             <w:rStyle w:val="Lienhypertexte"/>
@@ -13311,7 +13380,7 @@
           <w:lang w:val="fr-CH"/>
         </w:rPr>
       </w:pPr>
-      <w:hyperlink r:id="rId52" w:history="1">
+      <w:hyperlink r:id="rId53" w:history="1">
         <w:r>
           <w:rPr>
             <w:rStyle w:val="Lienhypertexte"/>
@@ -13347,7 +13416,7 @@
           <w:lang w:val="fr-CH"/>
         </w:rPr>
       </w:pPr>
-      <w:hyperlink r:id="rId53" w:history="1">
+      <w:hyperlink r:id="rId54" w:history="1">
         <w:r>
           <w:rPr>
             <w:rStyle w:val="Lienhypertexte"/>
@@ -13417,7 +13486,7 @@
           <w:lang w:val="fr-CH"/>
         </w:rPr>
       </w:pPr>
-      <w:hyperlink r:id="rId54" w:history="1">
+      <w:hyperlink r:id="rId55" w:history="1">
         <w:r>
           <w:rPr>
             <w:rStyle w:val="Lienhypertexte"/>
@@ -13444,7 +13513,6 @@
         <w:rPr>
           <w:lang w:val="fr-CH"/>
         </w:rPr>
-        <w:lastRenderedPageBreak/>
         <w:t>Pour connecter la base de données via PHPStorm</w:t>
       </w:r>
       <w:r>
@@ -13640,7 +13708,7 @@
                     <pic:cNvPicPr/>
                   </pic:nvPicPr>
                   <pic:blipFill>
-                    <a:blip r:embed="rId55">
+                    <a:blip r:embed="rId56">
                       <a:extLst>
                         <a:ext uri="{28A0092B-C50C-407E-A947-70E740481C1C}">
                           <a14:useLocalDpi xmlns:a14="http://schemas.microsoft.com/office/drawing/2010/main" val="0"/>
@@ -13774,7 +13842,7 @@
                     <pic:cNvPicPr/>
                   </pic:nvPicPr>
                   <pic:blipFill>
-                    <a:blip r:embed="rId56">
+                    <a:blip r:embed="rId57">
                       <a:extLst>
                         <a:ext uri="{28A0092B-C50C-407E-A947-70E740481C1C}">
                           <a14:useLocalDpi xmlns:a14="http://schemas.microsoft.com/office/drawing/2010/main" val="0"/>
@@ -13856,7 +13924,7 @@
                     <pic:cNvPicPr/>
                   </pic:nvPicPr>
                   <pic:blipFill>
-                    <a:blip r:embed="rId57">
+                    <a:blip r:embed="rId58">
                       <a:extLst>
                         <a:ext uri="{28A0092B-C50C-407E-A947-70E740481C1C}">
                           <a14:useLocalDpi xmlns:a14="http://schemas.microsoft.com/office/drawing/2010/main" val="0"/>
@@ -13936,7 +14004,7 @@
                     <pic:cNvPicPr/>
                   </pic:nvPicPr>
                   <pic:blipFill>
-                    <a:blip r:embed="rId58">
+                    <a:blip r:embed="rId59">
                       <a:extLst>
                         <a:ext uri="{28A0092B-C50C-407E-A947-70E740481C1C}">
                           <a14:useLocalDpi xmlns:a14="http://schemas.microsoft.com/office/drawing/2010/main" val="0"/>
@@ -14853,8 +14921,6 @@
               </w:rPr>
               <w:t>12.03.2020</w:t>
             </w:r>
-            <w:bookmarkStart w:id="36" w:name="_GoBack"/>
-            <w:bookmarkEnd w:id="36"/>
           </w:p>
         </w:tc>
         <w:tc>
@@ -16153,150 +16219,6 @@
     </w:p>
     <w:p>
       <w:pPr>
-        <w:pStyle w:val="En-tte"/>
-        <w:ind w:left="357"/>
-        <w:rPr>
-          <w:i/>
-          <w:lang w:val="fr-CH"/>
-        </w:rPr>
-      </w:pPr>
-    </w:p>
-    <w:p>
-      <w:pPr>
-        <w:pStyle w:val="En-tte"/>
-        <w:ind w:left="357"/>
-        <w:rPr>
-          <w:i/>
-          <w:highlight w:val="yellow"/>
-          <w:lang w:val="fr-CH"/>
-        </w:rPr>
-      </w:pPr>
-      <w:r>
-        <w:rPr>
-          <w:i/>
-          <w:highlight w:val="yellow"/>
-          <w:lang w:val="fr-CH"/>
-        </w:rPr>
-        <w:t xml:space="preserve">Pour chaque partie testée de votre projet, il faut </w:t>
-      </w:r>
-      <w:proofErr w:type="gramStart"/>
-      <w:r>
-        <w:rPr>
-          <w:i/>
-          <w:highlight w:val="yellow"/>
-          <w:lang w:val="fr-CH"/>
-        </w:rPr>
-        <w:t>décrire:</w:t>
-      </w:r>
-      <w:proofErr w:type="gramEnd"/>
-    </w:p>
-    <w:p>
-      <w:pPr>
-        <w:pStyle w:val="En-tte"/>
-        <w:ind w:left="357"/>
-        <w:rPr>
-          <w:i/>
-          <w:highlight w:val="yellow"/>
-          <w:lang w:val="fr-CH"/>
-        </w:rPr>
-      </w:pPr>
-    </w:p>
-    <w:p>
-      <w:pPr>
-        <w:numPr>
-          <w:ilvl w:val="0"/>
-          <w:numId w:val="9"/>
-        </w:numPr>
-        <w:suppressAutoHyphens/>
-        <w:rPr>
-          <w:i/>
-          <w:highlight w:val="yellow"/>
-          <w:lang w:val="fr-CH"/>
-        </w:rPr>
-      </w:pPr>
-      <w:proofErr w:type="gramStart"/>
-      <w:r>
-        <w:rPr>
-          <w:i/>
-          <w:highlight w:val="yellow"/>
-          <w:lang w:val="fr-CH"/>
-        </w:rPr>
-        <w:t>les</w:t>
-      </w:r>
-      <w:proofErr w:type="gramEnd"/>
-      <w:r>
-        <w:rPr>
-          <w:i/>
-          <w:highlight w:val="yellow"/>
-          <w:lang w:val="fr-CH"/>
-        </w:rPr>
-        <w:t xml:space="preserve"> conditions exactes de chaque test</w:t>
-      </w:r>
-    </w:p>
-    <w:p>
-      <w:pPr>
-        <w:numPr>
-          <w:ilvl w:val="0"/>
-          <w:numId w:val="8"/>
-        </w:numPr>
-        <w:rPr>
-          <w:i/>
-          <w:highlight w:val="yellow"/>
-          <w:lang w:val="fr-CH"/>
-        </w:rPr>
-      </w:pPr>
-      <w:proofErr w:type="gramStart"/>
-      <w:r>
-        <w:rPr>
-          <w:i/>
-          <w:highlight w:val="yellow"/>
-          <w:lang w:val="fr-CH"/>
-        </w:rPr>
-        <w:t>les</w:t>
-      </w:r>
-      <w:proofErr w:type="gramEnd"/>
-      <w:r>
-        <w:rPr>
-          <w:i/>
-          <w:highlight w:val="yellow"/>
-          <w:lang w:val="fr-CH"/>
-        </w:rPr>
-        <w:t xml:space="preserve"> preuves de test (papier ou fichier)</w:t>
-      </w:r>
-    </w:p>
-    <w:p>
-      <w:pPr>
-        <w:numPr>
-          <w:ilvl w:val="0"/>
-          <w:numId w:val="8"/>
-        </w:numPr>
-        <w:rPr>
-          <w:i/>
-          <w:highlight w:val="yellow"/>
-          <w:lang w:val="fr-CH"/>
-        </w:rPr>
-      </w:pPr>
-      <w:proofErr w:type="gramStart"/>
-      <w:r>
-        <w:rPr>
-          <w:i/>
-          <w:highlight w:val="yellow"/>
-          <w:lang w:val="fr-CH"/>
-        </w:rPr>
-        <w:t>tests</w:t>
-      </w:r>
-      <w:proofErr w:type="gramEnd"/>
-      <w:r>
-        <w:rPr>
-          <w:i/>
-          <w:highlight w:val="yellow"/>
-          <w:lang w:val="fr-CH"/>
-        </w:rPr>
-        <w:t xml:space="preserve"> sans preuve: fournir au moins une description </w:t>
-      </w:r>
-    </w:p>
-    <w:p>
-      <w:pPr>
         <w:spacing w:after="160" w:line="259" w:lineRule="auto"/>
         <w:rPr>
           <w:highlight w:val="yellow"/>
@@ -16313,9 +16235,9 @@
           <w:lang w:val="fr-CH"/>
         </w:rPr>
       </w:pPr>
-      <w:bookmarkStart w:id="37" w:name="_Toc25553322"/>
-      <w:bookmarkStart w:id="38" w:name="_Toc71691026"/>
-      <w:bookmarkStart w:id="39" w:name="_Toc36017745"/>
+      <w:bookmarkStart w:id="36" w:name="_Toc25553322"/>
+      <w:bookmarkStart w:id="37" w:name="_Toc71691026"/>
+      <w:bookmarkStart w:id="38" w:name="_Toc36017745"/>
       <w:r>
         <w:rPr>
           <w:i w:val="0"/>
@@ -16324,7 +16246,7 @@
         </w:rPr>
         <w:t xml:space="preserve">Erreurs </w:t>
       </w:r>
-      <w:bookmarkEnd w:id="37"/>
+      <w:bookmarkEnd w:id="36"/>
       <w:r>
         <w:rPr>
           <w:i w:val="0"/>
@@ -16333,8 +16255,8 @@
         </w:rPr>
         <w:t>restantes</w:t>
       </w:r>
+      <w:bookmarkEnd w:id="37"/>
       <w:bookmarkEnd w:id="38"/>
-      <w:bookmarkEnd w:id="39"/>
       <w:r>
         <w:rPr>
           <w:i w:val="0"/>
@@ -16343,6 +16265,28 @@
         </w:rPr>
         <w:t xml:space="preserve">  </w:t>
       </w:r>
+    </w:p>
+    <w:p>
+      <w:pPr>
+        <w:rPr>
+          <w:lang w:val="fr-CH"/>
+        </w:rPr>
+      </w:pPr>
+    </w:p>
+    <w:p>
+      <w:pPr>
+        <w:rPr>
+          <w:lang w:val="fr-CH"/>
+        </w:rPr>
+      </w:pPr>
+      <w:r>
+        <w:rPr>
+          <w:lang w:val="fr-CH"/>
+        </w:rPr>
+        <w:t>Le mode de jeu guidé</w:t>
+      </w:r>
+      <w:bookmarkStart w:id="39" w:name="_GoBack"/>
+      <w:bookmarkEnd w:id="39"/>
     </w:p>
     <w:p>
       <w:pPr>
@@ -16505,6 +16449,80 @@
       </w:r>
       <w:bookmarkEnd w:id="42"/>
       <w:bookmarkEnd w:id="43"/>
+    </w:p>
+    <w:p>
+      <w:pPr>
+        <w:rPr>
+          <w:lang w:val="fr-CH"/>
+        </w:rPr>
+      </w:pPr>
+    </w:p>
+    <w:p>
+      <w:pPr>
+        <w:rPr>
+          <w:lang w:val="fr-CH"/>
+        </w:rPr>
+      </w:pPr>
+      <w:r>
+        <w:rPr>
+          <w:lang w:val="fr-CH"/>
+        </w:rPr>
+        <w:t>Le livrable sera composé de :</w:t>
+      </w:r>
+    </w:p>
+    <w:p>
+      <w:pPr>
+        <w:rPr>
+          <w:lang w:val="fr-CH"/>
+        </w:rPr>
+      </w:pPr>
+    </w:p>
+    <w:p>
+      <w:pPr>
+        <w:rPr>
+          <w:lang w:val="fr-CH"/>
+        </w:rPr>
+      </w:pPr>
+      <w:r>
+        <w:rPr>
+          <w:lang w:val="fr-CH"/>
+        </w:rPr>
+        <w:t xml:space="preserve">Documentation du projet en format </w:t>
+      </w:r>
+      <w:proofErr w:type="spellStart"/>
+      <w:r>
+        <w:rPr>
+          <w:lang w:val="fr-CH"/>
+        </w:rPr>
+        <w:t>pdf</w:t>
+      </w:r>
+      <w:proofErr w:type="spellEnd"/>
+    </w:p>
+    <w:p>
+      <w:pPr>
+        <w:rPr>
+          <w:lang w:val="fr-CH"/>
+        </w:rPr>
+      </w:pPr>
+      <w:r>
+        <w:rPr>
+          <w:lang w:val="fr-CH"/>
+        </w:rPr>
+        <w:t>Journal de bord et journal de travail en format xlsx</w:t>
+      </w:r>
+    </w:p>
+    <w:p>
+      <w:pPr>
+        <w:rPr>
+          <w:lang w:val="fr-CH"/>
+        </w:rPr>
+      </w:pPr>
+      <w:r>
+        <w:rPr>
+          <w:lang w:val="fr-CH"/>
+        </w:rPr>
+        <w:t>Code complet de l’application web</w:t>
+      </w:r>
     </w:p>
     <w:p>
       <w:pPr>
@@ -16792,6 +16810,12 @@
                 <w:lang w:val="fr-CH"/>
               </w:rPr>
             </w:pPr>
+            <w:r>
+              <w:rPr>
+                <w:lang w:val="fr-CH"/>
+              </w:rPr>
+              <w:t>Connexion d’un utilisateur</w:t>
+            </w:r>
           </w:p>
         </w:tc>
         <w:tc>
@@ -16805,6 +16829,12 @@
                 <w:lang w:val="fr-CH"/>
               </w:rPr>
             </w:pPr>
+            <w:r>
+              <w:rPr>
+                <w:lang w:val="fr-CH"/>
+              </w:rPr>
+              <w:t>Inscription d’un utilisateur</w:t>
+            </w:r>
           </w:p>
         </w:tc>
       </w:tr>
@@ -16820,6 +16850,12 @@
                 <w:lang w:val="fr-CH"/>
               </w:rPr>
             </w:pPr>
+            <w:r>
+              <w:rPr>
+                <w:lang w:val="fr-CH"/>
+              </w:rPr>
+              <w:t>Zoning et Wireframes</w:t>
+            </w:r>
           </w:p>
         </w:tc>
         <w:tc>
@@ -16833,6 +16869,12 @@
                 <w:lang w:val="fr-CH"/>
               </w:rPr>
             </w:pPr>
+            <w:r>
+              <w:rPr>
+                <w:lang w:val="fr-CH"/>
+              </w:rPr>
+              <w:t>Interfaces responsives et ergonomiques</w:t>
+            </w:r>
           </w:p>
         </w:tc>
       </w:tr>
@@ -16848,6 +16890,12 @@
                 <w:lang w:val="fr-CH"/>
               </w:rPr>
             </w:pPr>
+            <w:r>
+              <w:rPr>
+                <w:lang w:val="fr-CH"/>
+              </w:rPr>
+              <w:t>MCD et MLD</w:t>
+            </w:r>
           </w:p>
         </w:tc>
         <w:tc>
@@ -16861,6 +16909,12 @@
                 <w:lang w:val="fr-CH"/>
               </w:rPr>
             </w:pPr>
+            <w:r>
+              <w:rPr>
+                <w:lang w:val="fr-CH"/>
+              </w:rPr>
+              <w:t>Déploiement de la web app sur un serveur</w:t>
+            </w:r>
           </w:p>
         </w:tc>
       </w:tr>
@@ -16876,6 +16930,12 @@
                 <w:lang w:val="fr-CH"/>
               </w:rPr>
             </w:pPr>
+            <w:r>
+              <w:rPr>
+                <w:lang w:val="fr-CH"/>
+              </w:rPr>
+              <w:t>Algorithme de génération de calculs</w:t>
+            </w:r>
           </w:p>
         </w:tc>
         <w:tc>
@@ -16889,6 +16949,12 @@
                 <w:lang w:val="fr-CH"/>
               </w:rPr>
             </w:pPr>
+            <w:r>
+              <w:rPr>
+                <w:lang w:val="fr-CH"/>
+              </w:rPr>
+              <w:t>Algorithme de génération de réponses</w:t>
+            </w:r>
           </w:p>
         </w:tc>
       </w:tr>
@@ -16904,6 +16970,12 @@
                 <w:lang w:val="fr-CH"/>
               </w:rPr>
             </w:pPr>
+            <w:r>
+              <w:rPr>
+                <w:lang w:val="fr-CH"/>
+              </w:rPr>
+              <w:t>Mode guidé</w:t>
+            </w:r>
           </w:p>
         </w:tc>
         <w:tc>
@@ -16917,6 +16989,12 @@
                 <w:lang w:val="fr-CH"/>
               </w:rPr>
             </w:pPr>
+            <w:r>
+              <w:rPr>
+                <w:lang w:val="fr-CH"/>
+              </w:rPr>
+              <w:t>Mode 5 secondes</w:t>
+            </w:r>
           </w:p>
         </w:tc>
       </w:tr>
@@ -16984,6 +17062,12 @@
           <w:lang w:val="fr-CH"/>
         </w:rPr>
       </w:pPr>
+      <w:r>
+        <w:rPr>
+          <w:lang w:val="fr-CH"/>
+        </w:rPr>
+        <w:t>Description des tests</w:t>
+      </w:r>
     </w:p>
     <w:p>
       <w:pPr>
@@ -17388,6 +17472,44 @@
     <w:p>
       <w:pPr>
         <w:rPr>
+          <w:lang w:val="fr-CH"/>
+        </w:rPr>
+      </w:pPr>
+      <w:r>
+        <w:rPr>
+          <w:lang w:val="fr-CH"/>
+        </w:rPr>
+        <w:t xml:space="preserve">Comme première étape, terminer les objectifs non atteints. </w:t>
+      </w:r>
+      <w:r>
+        <w:rPr>
+          <w:lang w:val="fr-CH"/>
+        </w:rPr>
+        <w:t>Une suite éventuelle</w:t>
+      </w:r>
+      <w:r>
+        <w:rPr>
+          <w:lang w:val="fr-CH"/>
+        </w:rPr>
+        <w:t xml:space="preserve"> serai d’ajouter un nouveau mode de jeu. Comme </w:t>
+      </w:r>
+      <w:r>
+        <w:rPr>
+          <w:lang w:val="fr-CH"/>
+        </w:rPr>
+        <w:t>un mode de jeu de livret aléatoire.</w:t>
+      </w:r>
+    </w:p>
+    <w:p>
+      <w:pPr>
+        <w:rPr>
+          <w:lang w:val="fr-CH"/>
+        </w:rPr>
+      </w:pPr>
+    </w:p>
+    <w:p>
+      <w:pPr>
+        <w:rPr>
           <w:szCs w:val="14"/>
           <w:lang w:val="fr-CH"/>
         </w:rPr>
@@ -17851,16 +17973,155 @@
         <w:rPr>
           <w:lang w:val="fr-CH"/>
         </w:rPr>
-        <w:t>De 05.03.2020 à * :</w:t>
-      </w:r>
-    </w:p>
-    <w:p>
-      <w:pPr>
-        <w:rPr>
-          <w:lang w:val="fr-CH"/>
-        </w:rPr>
-      </w:pPr>
-      <w:hyperlink r:id="rId59" w:history="1">
+        <w:t>Le 19.03.2020 :</w:t>
+      </w:r>
+    </w:p>
+    <w:p>
+      <w:pPr>
+        <w:rPr>
+          <w:lang w:val="fr-CH"/>
+        </w:rPr>
+      </w:pPr>
+      <w:r>
+        <w:rPr>
+          <w:lang w:val="fr-CH"/>
+        </w:rPr>
+        <w:t>Mon chef de projet m’a aidé à faire fonctionner mon environnement de développement personnel.</w:t>
+      </w:r>
+    </w:p>
+    <w:p>
+      <w:pPr>
+        <w:rPr>
+          <w:lang w:val="fr-CH"/>
+        </w:rPr>
+      </w:pPr>
+    </w:p>
+    <w:p>
+      <w:pPr>
+        <w:rPr>
+          <w:lang w:val="fr-CH"/>
+        </w:rPr>
+      </w:pPr>
+      <w:r>
+        <w:rPr>
+          <w:lang w:val="fr-CH"/>
+        </w:rPr>
+        <w:t>Le 20.03.2020 :</w:t>
+      </w:r>
+    </w:p>
+    <w:p>
+      <w:pPr>
+        <w:rPr>
+          <w:lang w:val="fr-CH"/>
+        </w:rPr>
+      </w:pPr>
+      <w:r>
+        <w:rPr>
+          <w:lang w:val="fr-CH"/>
+        </w:rPr>
+        <w:t xml:space="preserve">Benoit et M. </w:t>
+      </w:r>
+      <w:proofErr w:type="spellStart"/>
+      <w:r>
+        <w:rPr>
+          <w:lang w:val="fr-CH"/>
+        </w:rPr>
+        <w:t>Benzonana</w:t>
+      </w:r>
+      <w:proofErr w:type="spellEnd"/>
+      <w:r>
+        <w:rPr>
+          <w:lang w:val="fr-CH"/>
+        </w:rPr>
+        <w:t xml:space="preserve"> m’ont aidé à appliquer l’algorithme de calculs aléatoires.</w:t>
+      </w:r>
+    </w:p>
+    <w:p>
+      <w:pPr>
+        <w:rPr>
+          <w:lang w:val="fr-CH"/>
+        </w:rPr>
+      </w:pPr>
+    </w:p>
+    <w:p>
+      <w:pPr>
+        <w:rPr>
+          <w:lang w:val="fr-CH"/>
+        </w:rPr>
+      </w:pPr>
+      <w:r>
+        <w:rPr>
+          <w:lang w:val="fr-CH"/>
+        </w:rPr>
+        <w:t>Le 27.03.2020 :</w:t>
+      </w:r>
+    </w:p>
+    <w:p>
+      <w:pPr>
+        <w:rPr>
+          <w:lang w:val="fr-CH"/>
+        </w:rPr>
+      </w:pPr>
+      <w:r>
+        <w:rPr>
+          <w:lang w:val="fr-CH"/>
+        </w:rPr>
+        <w:t xml:space="preserve">M. </w:t>
+      </w:r>
+      <w:proofErr w:type="spellStart"/>
+      <w:r>
+        <w:rPr>
+          <w:lang w:val="fr-CH"/>
+        </w:rPr>
+        <w:t>Benzonana</w:t>
+      </w:r>
+      <w:proofErr w:type="spellEnd"/>
+      <w:r>
+        <w:rPr>
+          <w:lang w:val="fr-CH"/>
+        </w:rPr>
+        <w:t xml:space="preserve"> m’a donné des codes pour le model</w:t>
+      </w:r>
+    </w:p>
+    <w:p>
+      <w:pPr>
+        <w:rPr>
+          <w:lang w:val="fr-CH"/>
+        </w:rPr>
+      </w:pPr>
+    </w:p>
+    <w:p>
+      <w:pPr>
+        <w:rPr>
+          <w:lang w:val="fr-CH"/>
+        </w:rPr>
+      </w:pPr>
+      <w:r>
+        <w:rPr>
+          <w:lang w:val="fr-CH"/>
+        </w:rPr>
+        <w:t xml:space="preserve">De 05.03.2020 à </w:t>
+      </w:r>
+      <w:r>
+        <w:rPr>
+          <w:lang w:val="fr-CH"/>
+        </w:rPr>
+        <w:t>02.04.2020</w:t>
+      </w:r>
+      <w:r>
+        <w:rPr>
+          <w:lang w:val="fr-CH"/>
+        </w:rPr>
+        <w:t> :</w:t>
+      </w:r>
+    </w:p>
+    <w:p>
+      <w:pPr>
+        <w:rPr>
+          <w:lang w:val="fr-CH"/>
+        </w:rPr>
+      </w:pPr>
+      <w:hyperlink r:id="rId60" w:history="1">
         <w:r>
           <w:rPr>
             <w:rStyle w:val="Lienhypertexte"/>
@@ -17886,118 +18147,39 @@
     <w:p>
       <w:pPr>
         <w:rPr>
-          <w:lang w:val="fr-CH"/>
-        </w:rPr>
-      </w:pPr>
-      <w:hyperlink r:id="rId60" w:history="1">
+          <w:lang w:val="en-GB"/>
+        </w:rPr>
+      </w:pPr>
+      <w:hyperlink r:id="rId61" w:history="1">
         <w:r>
           <w:rPr>
             <w:rStyle w:val="Lienhypertexte"/>
-            <w:lang w:val="fr-CH"/>
-          </w:rPr>
-          <w:t>https://www.alsacreations.com/tuto/lire/1391-formulaire-html5-placeholder-required-pattern.html</w:t>
+            <w:lang w:val="en-GB"/>
+          </w:rPr>
+          <w:t>https://www.alsacreations.com/tuto/lire/1391-formulaire-html5-placeholder-required-pattern.html input required 11.03.2020</w:t>
         </w:r>
       </w:hyperlink>
-      <w:r>
-        <w:rPr>
-          <w:lang w:val="fr-CH"/>
-        </w:rPr>
-        <w:t xml:space="preserve"> input </w:t>
-      </w:r>
-      <w:proofErr w:type="spellStart"/>
-      <w:r>
-        <w:rPr>
-          <w:lang w:val="fr-CH"/>
-        </w:rPr>
-        <w:t>required</w:t>
-      </w:r>
-      <w:proofErr w:type="spellEnd"/>
-      <w:r>
-        <w:rPr>
-          <w:lang w:val="fr-CH"/>
-        </w:rPr>
-        <w:t xml:space="preserve"> 11.03.2020</w:t>
-      </w:r>
-    </w:p>
-    <w:p>
-      <w:pPr>
-        <w:rPr>
-          <w:lang w:val="fr-CH"/>
-        </w:rPr>
-      </w:pPr>
-    </w:p>
-    <w:p>
-      <w:pPr>
-        <w:rPr>
-          <w:lang w:val="fr-CH"/>
-        </w:rPr>
-      </w:pPr>
-    </w:p>
-    <w:p>
-      <w:pPr>
-        <w:rPr>
-          <w:lang w:val="fr-CH"/>
-        </w:rPr>
-      </w:pPr>
-    </w:p>
-    <w:p>
-      <w:pPr>
-        <w:ind w:left="426"/>
-        <w:rPr>
-          <w:iCs/>
-          <w:lang w:val="fr-CH"/>
-        </w:rPr>
-      </w:pPr>
-    </w:p>
-    <w:p>
-      <w:pPr>
-        <w:ind w:left="426"/>
-        <w:rPr>
-          <w:i/>
-          <w:lang w:val="fr-CH"/>
-        </w:rPr>
-      </w:pPr>
-      <w:r>
-        <w:rPr>
-          <w:i/>
-          <w:highlight w:val="yellow"/>
-          <w:lang w:val="fr-CH"/>
-        </w:rPr>
-        <w:t xml:space="preserve">Liste des livres utilisés (Titre, auteur, date), des sites Internet (URL) consultés, des articles (Revue, date, titre, </w:t>
-      </w:r>
-      <w:proofErr w:type="gramStart"/>
-      <w:r>
-        <w:rPr>
-          <w:i/>
-          <w:highlight w:val="yellow"/>
-          <w:lang w:val="fr-CH"/>
-        </w:rPr>
-        <w:t>auteur)…</w:t>
-      </w:r>
-      <w:proofErr w:type="gramEnd"/>
-      <w:r>
-        <w:rPr>
-          <w:i/>
-          <w:highlight w:val="yellow"/>
-          <w:lang w:val="fr-CH"/>
-        </w:rPr>
-        <w:t xml:space="preserve"> Et de toutes les aides externes (noms)</w:t>
-      </w:r>
-      <w:r>
-        <w:rPr>
-          <w:i/>
-          <w:lang w:val="fr-CH"/>
-        </w:rPr>
-        <w:t xml:space="preserve">   </w:t>
-      </w:r>
-    </w:p>
-    <w:p>
-      <w:pPr>
-        <w:rPr>
-          <w:lang w:val="fr-CH"/>
-        </w:rPr>
-      </w:pPr>
       <w:bookmarkStart w:id="56" w:name="_Toc25553331"/>
+    </w:p>
+    <w:p>
+      <w:pPr>
+        <w:rPr>
+          <w:lang w:val="en-GB"/>
+        </w:rPr>
+      </w:pPr>
+    </w:p>
+    <w:p>
+      <w:pPr>
+        <w:rPr>
+          <w:lang w:val="en-GB"/>
+        </w:rPr>
+      </w:pPr>
+      <w:r>
+        <w:rPr>
+          <w:lang w:val="en-GB"/>
+        </w:rPr>
+        <w:br w:type="page"/>
+      </w:r>
     </w:p>
     <w:p>
       <w:pPr>
@@ -18016,6 +18198,7 @@
           <w:iCs/>
           <w:lang w:val="fr-CH"/>
         </w:rPr>
+        <w:lastRenderedPageBreak/>
         <w:t>Manuel d'Installation</w:t>
       </w:r>
       <w:bookmarkEnd w:id="56"/>
@@ -18070,19 +18253,18 @@
         </w:rPr>
       </w:pPr>
       <w:bookmarkStart w:id="62" w:name="_Toc71703270"/>
-      <w:bookmarkStart w:id="63" w:name="_Toc25553334"/>
-      <w:bookmarkStart w:id="64" w:name="_Toc36017757"/>
+      <w:bookmarkStart w:id="63" w:name="_Toc36017757"/>
+      <w:bookmarkStart w:id="64" w:name="_Toc25553334"/>
       <w:r>
         <w:rPr>
           <w:i w:val="0"/>
           <w:iCs/>
           <w:lang w:val="fr-CH"/>
         </w:rPr>
-        <w:lastRenderedPageBreak/>
         <w:t>Archives du projet</w:t>
       </w:r>
       <w:bookmarkEnd w:id="62"/>
-      <w:bookmarkEnd w:id="64"/>
+      <w:bookmarkEnd w:id="63"/>
       <w:r>
         <w:rPr>
           <w:i w:val="0"/>
@@ -18091,7 +18273,7 @@
         </w:rPr>
         <w:t xml:space="preserve"> </w:t>
       </w:r>
-      <w:bookmarkEnd w:id="63"/>
+      <w:bookmarkEnd w:id="64"/>
     </w:p>
     <w:p>
       <w:pPr>
@@ -18147,8 +18329,8 @@
       </w:pPr>
     </w:p>
     <w:sectPr>
-      <w:headerReference w:type="default" r:id="rId61"/>
-      <w:footerReference w:type="default" r:id="rId62"/>
+      <w:headerReference w:type="default" r:id="rId62"/>
+      <w:footerReference w:type="default" r:id="rId63"/>
       <w:pgSz w:w="11906" w:h="16838" w:code="9"/>
       <w:pgMar w:top="1418" w:right="1418" w:bottom="1418" w:left="1418" w:header="720" w:footer="720" w:gutter="0"/>
       <w:cols w:space="720"/>
@@ -18217,7 +18399,7 @@
         <w:sz w:val="16"/>
         <w:szCs w:val="16"/>
       </w:rPr>
-      <w:t>24.03.2020 15:11:00</w:t>
+      <w:t>25.03.2020 15:36:00</w:t>
     </w:r>
     <w:r>
       <w:rPr>
@@ -21588,7 +21770,7 @@
 </file>
 
 <file path=customXml/itemProps1.xml><?xml version="1.0" encoding="utf-8"?>
-<ds:datastoreItem xmlns:ds="http://schemas.openxmlformats.org/officeDocument/2006/customXml" ds:itemID="{CA36F839-7E99-4924-A857-06513E4563A1}">
+<ds:datastoreItem xmlns:ds="http://schemas.openxmlformats.org/officeDocument/2006/customXml" ds:itemID="{AD939D3E-4553-48EA-9E5C-26C765B8B214}">
   <ds:schemaRefs>
     <ds:schemaRef ds:uri="http://schemas.openxmlformats.org/officeDocument/2006/bibliography"/>
   </ds:schemaRefs>

</xml_diff>